<commit_message>
Add 1.1, 1.4, 2.1, 2.2 in the final document (v1)
</commit_message>
<xml_diff>
--- a/R140-JOTU22-maar1-v1.docx
+++ b/R140-JOTU22-maar1-v1.docx
@@ -21,7 +21,7 @@
           <w:sz w:val="28"/>
           <w:szCs w:val="28"/>
         </w:rPr>
-        <w:t xml:space="preserve">JOTU 2023, Määrittelydokumentaatio, </w:t>
+        <w:t>JOTU 2023, Määrittelydokumentaatio</w:t>
       </w:r>
     </w:p>
     <w:p>
@@ -36,7 +36,13 @@
         </w:rPr>
       </w:pPr>
       <w:r>
-        <w:rPr/>
+        <w:rPr>
+          <w:rFonts w:cs="Arial" w:ascii="Arial" w:hAnsi="Arial"/>
+          <w:bCs/>
+          <w:color w:val="7030A0"/>
+          <w:sz w:val="28"/>
+          <w:szCs w:val="28"/>
+        </w:rPr>
       </w:r>
     </w:p>
     <w:p>
@@ -51,7 +57,13 @@
         </w:rPr>
       </w:pPr>
       <w:r>
-        <w:rPr/>
+        <w:rPr>
+          <w:rFonts w:cs="Arial" w:ascii="Arial" w:hAnsi="Arial"/>
+          <w:bCs/>
+          <w:color w:val="7030A0"/>
+          <w:sz w:val="28"/>
+          <w:szCs w:val="28"/>
+        </w:rPr>
       </w:r>
     </w:p>
     <w:p>
@@ -66,7 +78,13 @@
         </w:rPr>
       </w:pPr>
       <w:r>
-        <w:rPr/>
+        <w:rPr>
+          <w:rFonts w:cs="Arial" w:ascii="Arial" w:hAnsi="Arial"/>
+          <w:bCs/>
+          <w:color w:val="7030A0"/>
+          <w:sz w:val="28"/>
+          <w:szCs w:val="28"/>
+        </w:rPr>
       </w:r>
     </w:p>
     <w:p>
@@ -81,7 +99,13 @@
         </w:rPr>
       </w:pPr>
       <w:r>
-        <w:rPr/>
+        <w:rPr>
+          <w:rFonts w:cs="Arial" w:ascii="Arial" w:hAnsi="Arial"/>
+          <w:bCs/>
+          <w:color w:val="7030A0"/>
+          <w:sz w:val="28"/>
+          <w:szCs w:val="28"/>
+        </w:rPr>
       </w:r>
     </w:p>
     <w:p>
@@ -96,7 +120,13 @@
         </w:rPr>
       </w:pPr>
       <w:r>
-        <w:rPr/>
+        <w:rPr>
+          <w:rFonts w:cs="Arial" w:ascii="Arial" w:hAnsi="Arial"/>
+          <w:bCs/>
+          <w:color w:val="7030A0"/>
+          <w:sz w:val="28"/>
+          <w:szCs w:val="28"/>
+        </w:rPr>
       </w:r>
     </w:p>
     <w:p>
@@ -134,11 +164,7 @@
       </w:pPr>
       <w:r>
         <w:rPr/>
-        <w:t xml:space="preserve">Softavirtuoosit Oy </w:t>
-      </w:r>
-      <w:r>
-        <w:rPr/>
-        <w:t>(Ryhmä 140)</w:t>
+        <w:t>Softavirtuoosit Oy (Ryhmä 140)</w:t>
       </w:r>
     </w:p>
     <w:p>
@@ -170,14 +196,10 @@
       <w:r>
         <w:rPr/>
         <w:br/>
-      </w:r>
-      <w:r>
-        <w:rPr/>
         <w:t xml:space="preserve">Opiskelijanumero: </w:t>
       </w:r>
       <w:r>
         <w:rPr>
-          <w:rFonts w:ascii="Calibri" w:hAnsi="Calibri"/>
           <w:b w:val="false"/>
           <w:i w:val="false"/>
           <w:caps w:val="false"/>
@@ -206,14 +228,7 @@
       <w:r>
         <w:rPr/>
         <w:br/>
-      </w:r>
-      <w:r>
-        <w:rPr/>
-        <w:t xml:space="preserve">Opiskelijanumero: </w:t>
-      </w:r>
-      <w:r>
-        <w:rPr/>
-        <w:t>{opiskelijanro}</w:t>
+        <w:t>Opiskelijanumero: {opiskelijanro}</w:t>
       </w:r>
     </w:p>
     <w:p>
@@ -232,14 +247,7 @@
       <w:r>
         <w:rPr/>
         <w:br/>
-      </w:r>
-      <w:r>
-        <w:rPr/>
-        <w:t xml:space="preserve">Opiskelijanumero: </w:t>
-      </w:r>
-      <w:r>
-        <w:rPr/>
-        <w:t>{opiskelijanro}</w:t>
+        <w:t>Opiskelijanumero: {opiskelijanro}</w:t>
       </w:r>
     </w:p>
     <w:p>
@@ -258,14 +266,7 @@
       <w:r>
         <w:rPr/>
         <w:br/>
-      </w:r>
-      <w:r>
-        <w:rPr/>
-        <w:t xml:space="preserve">Opiskelijanumero: </w:t>
-      </w:r>
-      <w:r>
-        <w:rPr/>
-        <w:t>{opiskelijanro}</w:t>
+        <w:t>Opiskelijanumero: {opiskelijanro}</w:t>
       </w:r>
     </w:p>
     <w:p>
@@ -277,7 +278,9 @@
         </w:rPr>
       </w:pPr>
       <w:r>
-        <w:rPr/>
+        <w:rPr>
+          <w:b/>
+        </w:rPr>
       </w:r>
     </w:p>
     <w:p>
@@ -289,62 +292,74 @@
         </w:rPr>
       </w:pPr>
       <w:r>
-        <w:rPr/>
-      </w:r>
-    </w:p>
-    <w:p>
-      <w:pPr>
-        <w:pStyle w:val="Normal"/>
-        <w:rPr>
-          <w:b/>
-        </w:rPr>
-      </w:pPr>
-      <w:r>
-        <w:rPr/>
-      </w:r>
-    </w:p>
-    <w:p>
-      <w:pPr>
-        <w:pStyle w:val="Normal"/>
-        <w:rPr>
-          <w:b/>
-        </w:rPr>
-      </w:pPr>
-      <w:r>
-        <w:rPr/>
-      </w:r>
-    </w:p>
-    <w:p>
-      <w:pPr>
-        <w:pStyle w:val="Normal"/>
-        <w:rPr>
-          <w:b/>
-        </w:rPr>
-      </w:pPr>
-      <w:r>
-        <w:rPr/>
-      </w:r>
-    </w:p>
-    <w:p>
-      <w:pPr>
-        <w:pStyle w:val="Normal"/>
-        <w:rPr>
-          <w:b/>
-        </w:rPr>
-      </w:pPr>
-      <w:r>
-        <w:rPr/>
-      </w:r>
-    </w:p>
-    <w:p>
-      <w:pPr>
-        <w:pStyle w:val="Normal"/>
-        <w:rPr>
-          <w:b/>
-        </w:rPr>
-      </w:pPr>
-      <w:r>
-        <w:rPr/>
+        <w:rPr>
+          <w:b/>
+        </w:rPr>
+      </w:r>
+    </w:p>
+    <w:p>
+      <w:pPr>
+        <w:pStyle w:val="Normal"/>
+        <w:rPr>
+          <w:b/>
+        </w:rPr>
+      </w:pPr>
+      <w:r>
+        <w:rPr>
+          <w:b/>
+        </w:rPr>
+      </w:r>
+    </w:p>
+    <w:p>
+      <w:pPr>
+        <w:pStyle w:val="Normal"/>
+        <w:rPr>
+          <w:b/>
+        </w:rPr>
+      </w:pPr>
+      <w:r>
+        <w:rPr>
+          <w:b/>
+        </w:rPr>
+      </w:r>
+    </w:p>
+    <w:p>
+      <w:pPr>
+        <w:pStyle w:val="Normal"/>
+        <w:rPr>
+          <w:b/>
+        </w:rPr>
+      </w:pPr>
+      <w:r>
+        <w:rPr>
+          <w:b/>
+        </w:rPr>
+      </w:r>
+    </w:p>
+    <w:p>
+      <w:pPr>
+        <w:pStyle w:val="Normal"/>
+        <w:rPr>
+          <w:b/>
+        </w:rPr>
+      </w:pPr>
+      <w:r>
+        <w:rPr>
+          <w:b/>
+        </w:rPr>
+      </w:r>
+    </w:p>
+    <w:p>
+      <w:pPr>
+        <w:pStyle w:val="Normal"/>
+        <w:rPr>
+          <w:b/>
+        </w:rPr>
+      </w:pPr>
+      <w:r>
+        <w:rPr>
+          <w:b/>
+        </w:rPr>
       </w:r>
     </w:p>
     <w:p>
@@ -374,295 +389,7 @@
       </w:pPr>
       <w:r>
         <w:rPr/>
-        <w:t>v</w:t>
-      </w:r>
-      <w:r>
-        <w:rPr/>
-        <w:t xml:space="preserve">ersio 0.1 </w:t>
-      </w:r>
-      <w:r>
-        <w:rPr/>
-        <w:t>| 09.03.2023 | pohjan luominen | Felix Karhusaari</w:t>
-      </w:r>
-    </w:p>
-    <w:p>
-      <w:pPr>
-        <w:pStyle w:val="Normal"/>
-        <w:rPr>
-          <w:b/>
-        </w:rPr>
-      </w:pPr>
-      <w:r>
-        <w:rPr/>
-      </w:r>
-    </w:p>
-    <w:p>
-      <w:pPr>
-        <w:pStyle w:val="Normal"/>
-        <w:rPr>
-          <w:b/>
-        </w:rPr>
-      </w:pPr>
-      <w:r>
-        <w:rPr/>
-      </w:r>
-    </w:p>
-    <w:p>
-      <w:pPr>
-        <w:pStyle w:val="Normal"/>
-        <w:rPr>
-          <w:b/>
-        </w:rPr>
-      </w:pPr>
-      <w:r>
-        <w:rPr/>
-      </w:r>
-    </w:p>
-    <w:p>
-      <w:pPr>
-        <w:pStyle w:val="Normal"/>
-        <w:rPr>
-          <w:b/>
-        </w:rPr>
-      </w:pPr>
-      <w:r>
-        <w:rPr/>
-      </w:r>
-    </w:p>
-    <w:p>
-      <w:pPr>
-        <w:pStyle w:val="Normal"/>
-        <w:rPr>
-          <w:b/>
-        </w:rPr>
-      </w:pPr>
-      <w:r>
-        <w:rPr/>
-      </w:r>
-    </w:p>
-    <w:p>
-      <w:pPr>
-        <w:pStyle w:val="Normal"/>
-        <w:rPr>
-          <w:b/>
-        </w:rPr>
-      </w:pPr>
-      <w:r>
-        <w:rPr/>
-      </w:r>
-    </w:p>
-    <w:p>
-      <w:pPr>
-        <w:pStyle w:val="Normal"/>
-        <w:rPr>
-          <w:b/>
-        </w:rPr>
-      </w:pPr>
-      <w:r>
-        <w:rPr/>
-      </w:r>
-    </w:p>
-    <w:p>
-      <w:pPr>
-        <w:pStyle w:val="Normal"/>
-        <w:rPr>
-          <w:b/>
-        </w:rPr>
-      </w:pPr>
-      <w:r>
-        <w:rPr/>
-      </w:r>
-    </w:p>
-    <w:p>
-      <w:pPr>
-        <w:pStyle w:val="Normal"/>
-        <w:rPr>
-          <w:b/>
-        </w:rPr>
-      </w:pPr>
-      <w:r>
-        <w:rPr/>
-      </w:r>
-    </w:p>
-    <w:p>
-      <w:pPr>
-        <w:pStyle w:val="Normal"/>
-        <w:rPr>
-          <w:b/>
-        </w:rPr>
-      </w:pPr>
-      <w:r>
-        <w:rPr/>
-      </w:r>
-    </w:p>
-    <w:p>
-      <w:pPr>
-        <w:pStyle w:val="Normal"/>
-        <w:rPr>
-          <w:b/>
-        </w:rPr>
-      </w:pPr>
-      <w:r>
-        <w:rPr/>
-      </w:r>
-    </w:p>
-    <w:p>
-      <w:pPr>
-        <w:pStyle w:val="Normal"/>
-        <w:rPr>
-          <w:b/>
-        </w:rPr>
-      </w:pPr>
-      <w:r>
-        <w:rPr/>
-      </w:r>
-    </w:p>
-    <w:p>
-      <w:pPr>
-        <w:pStyle w:val="Normal"/>
-        <w:rPr>
-          <w:b/>
-        </w:rPr>
-      </w:pPr>
-      <w:r>
-        <w:rPr/>
-      </w:r>
-    </w:p>
-    <w:p>
-      <w:pPr>
-        <w:pStyle w:val="Normal"/>
-        <w:rPr>
-          <w:b/>
-        </w:rPr>
-      </w:pPr>
-      <w:r>
-        <w:rPr/>
-      </w:r>
-    </w:p>
-    <w:p>
-      <w:pPr>
-        <w:pStyle w:val="Normal"/>
-        <w:rPr>
-          <w:b/>
-        </w:rPr>
-      </w:pPr>
-      <w:r>
-        <w:rPr/>
-      </w:r>
-    </w:p>
-    <w:p>
-      <w:pPr>
-        <w:pStyle w:val="Normal"/>
-        <w:rPr>
-          <w:b/>
-        </w:rPr>
-      </w:pPr>
-      <w:r>
-        <w:rPr/>
-      </w:r>
-    </w:p>
-    <w:p>
-      <w:pPr>
-        <w:pStyle w:val="Normal"/>
-        <w:rPr>
-          <w:b/>
-        </w:rPr>
-      </w:pPr>
-      <w:r>
-        <w:rPr/>
-      </w:r>
-    </w:p>
-    <w:p>
-      <w:pPr>
-        <w:pStyle w:val="Normal"/>
-        <w:rPr>
-          <w:b/>
-        </w:rPr>
-      </w:pPr>
-      <w:r>
-        <w:rPr/>
-      </w:r>
-    </w:p>
-    <w:p>
-      <w:pPr>
-        <w:pStyle w:val="Normal"/>
-        <w:rPr>
-          <w:b/>
-        </w:rPr>
-      </w:pPr>
-      <w:r>
-        <w:rPr/>
-      </w:r>
-    </w:p>
-    <w:p>
-      <w:pPr>
-        <w:pStyle w:val="Normal"/>
-        <w:rPr>
-          <w:b/>
-        </w:rPr>
-      </w:pPr>
-      <w:r>
-        <w:rPr/>
-      </w:r>
-    </w:p>
-    <w:p>
-      <w:pPr>
-        <w:pStyle w:val="Normal"/>
-        <w:rPr>
-          <w:b/>
-        </w:rPr>
-      </w:pPr>
-      <w:r>
-        <w:rPr/>
-      </w:r>
-    </w:p>
-    <w:p>
-      <w:pPr>
-        <w:pStyle w:val="Normal"/>
-        <w:rPr>
-          <w:b/>
-        </w:rPr>
-      </w:pPr>
-      <w:r>
-        <w:rPr/>
-      </w:r>
-    </w:p>
-    <w:p>
-      <w:pPr>
-        <w:pStyle w:val="Normal"/>
-        <w:rPr>
-          <w:b/>
-        </w:rPr>
-      </w:pPr>
-      <w:r>
-        <w:rPr/>
-      </w:r>
-    </w:p>
-    <w:p>
-      <w:pPr>
-        <w:pStyle w:val="Normal"/>
-        <w:rPr>
-          <w:b/>
-        </w:rPr>
-      </w:pPr>
-      <w:r>
-        <w:rPr/>
-      </w:r>
-    </w:p>
-    <w:p>
-      <w:pPr>
-        <w:pStyle w:val="Normal"/>
-        <w:rPr/>
-      </w:pPr>
-      <w:r>
-        <w:rPr>
-          <w:b/>
-        </w:rPr>
-        <w:t>Sisällysluettelo</w:t>
-      </w:r>
-      <w:r>
-        <w:rPr/>
-        <w:t>:</w:t>
+        <w:t>versio 0.1 | 09.03.2023 | pohjan luominen | Felix Karhusaari</w:t>
       </w:r>
     </w:p>
     <w:p>
@@ -676,6 +403,342 @@
       </w:pPr>
       <w:r>
         <w:rPr/>
+        <w:t>versio 0.2 | 09.03.2023 | 2.1, 2.2                  | Tero Turja</w:t>
+      </w:r>
+    </w:p>
+    <w:p>
+      <w:pPr>
+        <w:pStyle w:val="ListParagraph"/>
+        <w:numPr>
+          <w:ilvl w:val="0"/>
+          <w:numId w:val="2"/>
+        </w:numPr>
+        <w:rPr/>
+      </w:pPr>
+      <w:r>
+        <w:rPr/>
+        <w:t>versio 0.3 | 09.03.2023 | 1.1</w:t>
+        <w:tab/>
+        <w:tab/>
+        <w:tab/>
+        <w:t xml:space="preserve">  | Felix Karhusaari</w:t>
+      </w:r>
+    </w:p>
+    <w:p>
+      <w:pPr>
+        <w:pStyle w:val="ListParagraph"/>
+        <w:numPr>
+          <w:ilvl w:val="0"/>
+          <w:numId w:val="2"/>
+        </w:numPr>
+        <w:rPr/>
+      </w:pPr>
+      <w:r>
+        <w:rPr/>
+        <w:t>versio 0.4 | 09.03.2023 | 2.5                          | Tero Turja</w:t>
+      </w:r>
+    </w:p>
+    <w:p>
+      <w:pPr>
+        <w:pStyle w:val="ListParagraph"/>
+        <w:numPr>
+          <w:ilvl w:val="0"/>
+          <w:numId w:val="2"/>
+        </w:numPr>
+        <w:rPr/>
+      </w:pPr>
+      <w:r>
+        <w:rPr/>
+        <w:t xml:space="preserve">versio 0.5 | 09.03.2023 | 1.4                          | Felix Karhusaari </w:t>
+      </w:r>
+    </w:p>
+    <w:p>
+      <w:pPr>
+        <w:pStyle w:val="Normal"/>
+        <w:rPr>
+          <w:b/>
+        </w:rPr>
+      </w:pPr>
+      <w:r>
+        <w:rPr>
+          <w:b/>
+        </w:rPr>
+      </w:r>
+    </w:p>
+    <w:p>
+      <w:pPr>
+        <w:pStyle w:val="Normal"/>
+        <w:rPr>
+          <w:b/>
+        </w:rPr>
+      </w:pPr>
+      <w:r>
+        <w:rPr>
+          <w:b/>
+        </w:rPr>
+      </w:r>
+    </w:p>
+    <w:p>
+      <w:pPr>
+        <w:pStyle w:val="Normal"/>
+        <w:rPr>
+          <w:b/>
+        </w:rPr>
+      </w:pPr>
+      <w:r>
+        <w:rPr>
+          <w:b/>
+        </w:rPr>
+      </w:r>
+    </w:p>
+    <w:p>
+      <w:pPr>
+        <w:pStyle w:val="Normal"/>
+        <w:rPr>
+          <w:b/>
+        </w:rPr>
+      </w:pPr>
+      <w:r>
+        <w:rPr>
+          <w:b/>
+        </w:rPr>
+      </w:r>
+    </w:p>
+    <w:p>
+      <w:pPr>
+        <w:pStyle w:val="Normal"/>
+        <w:rPr>
+          <w:b/>
+        </w:rPr>
+      </w:pPr>
+      <w:r>
+        <w:rPr>
+          <w:b/>
+        </w:rPr>
+      </w:r>
+    </w:p>
+    <w:p>
+      <w:pPr>
+        <w:pStyle w:val="Normal"/>
+        <w:rPr>
+          <w:b/>
+        </w:rPr>
+      </w:pPr>
+      <w:r>
+        <w:rPr>
+          <w:b/>
+        </w:rPr>
+      </w:r>
+    </w:p>
+    <w:p>
+      <w:pPr>
+        <w:pStyle w:val="Normal"/>
+        <w:rPr>
+          <w:b/>
+        </w:rPr>
+      </w:pPr>
+      <w:r>
+        <w:rPr>
+          <w:b/>
+        </w:rPr>
+      </w:r>
+    </w:p>
+    <w:p>
+      <w:pPr>
+        <w:pStyle w:val="Normal"/>
+        <w:rPr>
+          <w:b/>
+        </w:rPr>
+      </w:pPr>
+      <w:r>
+        <w:rPr>
+          <w:b/>
+        </w:rPr>
+      </w:r>
+    </w:p>
+    <w:p>
+      <w:pPr>
+        <w:pStyle w:val="Normal"/>
+        <w:rPr>
+          <w:b/>
+        </w:rPr>
+      </w:pPr>
+      <w:r>
+        <w:rPr>
+          <w:b/>
+        </w:rPr>
+      </w:r>
+    </w:p>
+    <w:p>
+      <w:pPr>
+        <w:pStyle w:val="Normal"/>
+        <w:rPr>
+          <w:b/>
+        </w:rPr>
+      </w:pPr>
+      <w:r>
+        <w:rPr>
+          <w:b/>
+        </w:rPr>
+      </w:r>
+    </w:p>
+    <w:p>
+      <w:pPr>
+        <w:pStyle w:val="Normal"/>
+        <w:rPr>
+          <w:b/>
+        </w:rPr>
+      </w:pPr>
+      <w:r>
+        <w:rPr>
+          <w:b/>
+        </w:rPr>
+      </w:r>
+    </w:p>
+    <w:p>
+      <w:pPr>
+        <w:pStyle w:val="Normal"/>
+        <w:rPr>
+          <w:b/>
+        </w:rPr>
+      </w:pPr>
+      <w:r>
+        <w:rPr>
+          <w:b/>
+        </w:rPr>
+      </w:r>
+    </w:p>
+    <w:p>
+      <w:pPr>
+        <w:pStyle w:val="Normal"/>
+        <w:rPr>
+          <w:b/>
+        </w:rPr>
+      </w:pPr>
+      <w:r>
+        <w:rPr>
+          <w:b/>
+        </w:rPr>
+      </w:r>
+    </w:p>
+    <w:p>
+      <w:pPr>
+        <w:pStyle w:val="Normal"/>
+        <w:rPr>
+          <w:b/>
+        </w:rPr>
+      </w:pPr>
+      <w:r>
+        <w:rPr>
+          <w:b/>
+        </w:rPr>
+      </w:r>
+    </w:p>
+    <w:p>
+      <w:pPr>
+        <w:pStyle w:val="Normal"/>
+        <w:rPr>
+          <w:b/>
+        </w:rPr>
+      </w:pPr>
+      <w:r>
+        <w:rPr>
+          <w:b/>
+        </w:rPr>
+      </w:r>
+    </w:p>
+    <w:p>
+      <w:pPr>
+        <w:pStyle w:val="Normal"/>
+        <w:rPr>
+          <w:b/>
+        </w:rPr>
+      </w:pPr>
+      <w:r>
+        <w:rPr>
+          <w:b/>
+        </w:rPr>
+      </w:r>
+    </w:p>
+    <w:p>
+      <w:pPr>
+        <w:pStyle w:val="Normal"/>
+        <w:rPr>
+          <w:b/>
+        </w:rPr>
+      </w:pPr>
+      <w:r>
+        <w:rPr>
+          <w:b/>
+        </w:rPr>
+      </w:r>
+    </w:p>
+    <w:p>
+      <w:pPr>
+        <w:pStyle w:val="Normal"/>
+        <w:rPr>
+          <w:b/>
+        </w:rPr>
+      </w:pPr>
+      <w:r>
+        <w:rPr>
+          <w:b/>
+        </w:rPr>
+      </w:r>
+    </w:p>
+    <w:p>
+      <w:pPr>
+        <w:pStyle w:val="Normal"/>
+        <w:rPr>
+          <w:b/>
+        </w:rPr>
+      </w:pPr>
+      <w:r>
+        <w:rPr>
+          <w:b/>
+        </w:rPr>
+      </w:r>
+    </w:p>
+    <w:p>
+      <w:pPr>
+        <w:pStyle w:val="Normal"/>
+        <w:rPr>
+          <w:b/>
+        </w:rPr>
+      </w:pPr>
+      <w:r>
+        <w:rPr>
+          <w:b/>
+        </w:rPr>
+      </w:r>
+    </w:p>
+    <w:p>
+      <w:pPr>
+        <w:pStyle w:val="Normal"/>
+        <w:rPr/>
+      </w:pPr>
+      <w:r>
+        <w:rPr>
+          <w:b/>
+        </w:rPr>
+        <w:t>Sisällysluettelo</w:t>
+      </w:r>
+      <w:r>
+        <w:rPr/>
+        <w:t>:</w:t>
+      </w:r>
+    </w:p>
+    <w:p>
+      <w:pPr>
+        <w:pStyle w:val="ListParagraph"/>
+        <w:numPr>
+          <w:ilvl w:val="0"/>
+          <w:numId w:val="2"/>
+        </w:numPr>
+        <w:rPr/>
+      </w:pPr>
+      <w:r>
+        <w:rPr/>
         <w:t xml:space="preserve">Luvut ja kohdat alla olevan mukaisesti numeroituna + sivunumerot. Muista että ”viimeinen tehtävä ennen palautusta” on generoida sisällysluettelo Wordin työkalulla (tai: ”Error… reference not found”). </w:t>
       </w:r>
     </w:p>
@@ -732,7 +795,13 @@
         </w:rPr>
       </w:pPr>
       <w:r>
-        <w:rPr/>
+        <w:rPr>
+          <w:rFonts w:ascii="Verdana" w:hAnsi="Verdana"/>
+          <w:b/>
+          <w:color w:val="00B050"/>
+          <w:sz w:val="24"/>
+          <w:szCs w:val="24"/>
+        </w:rPr>
       </w:r>
     </w:p>
     <w:p>
@@ -752,7 +821,13 @@
         </w:rPr>
       </w:pPr>
       <w:r>
-        <w:rPr/>
+        <w:rPr>
+          <w:rFonts w:ascii="Verdana" w:hAnsi="Verdana"/>
+          <w:b/>
+          <w:color w:val="00B050"/>
+          <w:sz w:val="24"/>
+          <w:szCs w:val="24"/>
+        </w:rPr>
       </w:r>
     </w:p>
     <w:p>
@@ -772,7 +847,13 @@
         </w:rPr>
       </w:pPr>
       <w:r>
-        <w:rPr/>
+        <w:rPr>
+          <w:rFonts w:ascii="Verdana" w:hAnsi="Verdana"/>
+          <w:b/>
+          <w:color w:val="00B050"/>
+          <w:sz w:val="24"/>
+          <w:szCs w:val="24"/>
+        </w:rPr>
       </w:r>
     </w:p>
     <w:p>
@@ -792,7 +873,13 @@
         </w:rPr>
       </w:pPr>
       <w:r>
-        <w:rPr/>
+        <w:rPr>
+          <w:rFonts w:ascii="Verdana" w:hAnsi="Verdana"/>
+          <w:b/>
+          <w:color w:val="00B050"/>
+          <w:sz w:val="24"/>
+          <w:szCs w:val="24"/>
+        </w:rPr>
       </w:r>
     </w:p>
     <w:p>
@@ -812,7 +899,13 @@
         </w:rPr>
       </w:pPr>
       <w:r>
-        <w:rPr/>
+        <w:rPr>
+          <w:rFonts w:ascii="Verdana" w:hAnsi="Verdana"/>
+          <w:b/>
+          <w:color w:val="00B050"/>
+          <w:sz w:val="24"/>
+          <w:szCs w:val="24"/>
+        </w:rPr>
       </w:r>
     </w:p>
     <w:p>
@@ -832,7 +925,13 @@
         </w:rPr>
       </w:pPr>
       <w:r>
-        <w:rPr/>
+        <w:rPr>
+          <w:rFonts w:ascii="Verdana" w:hAnsi="Verdana"/>
+          <w:b/>
+          <w:color w:val="00B050"/>
+          <w:sz w:val="24"/>
+          <w:szCs w:val="24"/>
+        </w:rPr>
       </w:r>
     </w:p>
     <w:p>
@@ -852,7 +951,13 @@
         </w:rPr>
       </w:pPr>
       <w:r>
-        <w:rPr/>
+        <w:rPr>
+          <w:rFonts w:ascii="Verdana" w:hAnsi="Verdana"/>
+          <w:b/>
+          <w:color w:val="00B050"/>
+          <w:sz w:val="24"/>
+          <w:szCs w:val="24"/>
+        </w:rPr>
       </w:r>
     </w:p>
     <w:p>
@@ -872,7 +977,13 @@
         </w:rPr>
       </w:pPr>
       <w:r>
-        <w:rPr/>
+        <w:rPr>
+          <w:rFonts w:ascii="Verdana" w:hAnsi="Verdana"/>
+          <w:b/>
+          <w:color w:val="00B050"/>
+          <w:sz w:val="24"/>
+          <w:szCs w:val="24"/>
+        </w:rPr>
       </w:r>
     </w:p>
     <w:p>
@@ -892,7 +1003,13 @@
         </w:rPr>
       </w:pPr>
       <w:r>
-        <w:rPr/>
+        <w:rPr>
+          <w:rFonts w:ascii="Verdana" w:hAnsi="Verdana"/>
+          <w:b/>
+          <w:color w:val="00B050"/>
+          <w:sz w:val="24"/>
+          <w:szCs w:val="24"/>
+        </w:rPr>
       </w:r>
     </w:p>
     <w:p>
@@ -912,7 +1029,13 @@
         </w:rPr>
       </w:pPr>
       <w:r>
-        <w:rPr/>
+        <w:rPr>
+          <w:rFonts w:ascii="Verdana" w:hAnsi="Verdana"/>
+          <w:b/>
+          <w:color w:val="00B050"/>
+          <w:sz w:val="24"/>
+          <w:szCs w:val="24"/>
+        </w:rPr>
       </w:r>
     </w:p>
     <w:p>
@@ -932,7 +1055,13 @@
         </w:rPr>
       </w:pPr>
       <w:r>
-        <w:rPr/>
+        <w:rPr>
+          <w:rFonts w:ascii="Verdana" w:hAnsi="Verdana"/>
+          <w:b/>
+          <w:color w:val="00B050"/>
+          <w:sz w:val="24"/>
+          <w:szCs w:val="24"/>
+        </w:rPr>
       </w:r>
     </w:p>
     <w:p>
@@ -952,7 +1081,13 @@
         </w:rPr>
       </w:pPr>
       <w:r>
-        <w:rPr/>
+        <w:rPr>
+          <w:rFonts w:ascii="Verdana" w:hAnsi="Verdana"/>
+          <w:b/>
+          <w:color w:val="00B050"/>
+          <w:sz w:val="24"/>
+          <w:szCs w:val="24"/>
+        </w:rPr>
       </w:r>
     </w:p>
     <w:p>
@@ -972,7 +1107,13 @@
         </w:rPr>
       </w:pPr>
       <w:r>
-        <w:rPr/>
+        <w:rPr>
+          <w:rFonts w:ascii="Verdana" w:hAnsi="Verdana"/>
+          <w:b/>
+          <w:color w:val="00B050"/>
+          <w:sz w:val="24"/>
+          <w:szCs w:val="24"/>
+        </w:rPr>
       </w:r>
     </w:p>
     <w:p>
@@ -992,7 +1133,13 @@
         </w:rPr>
       </w:pPr>
       <w:r>
-        <w:rPr/>
+        <w:rPr>
+          <w:rFonts w:ascii="Verdana" w:hAnsi="Verdana"/>
+          <w:b/>
+          <w:color w:val="00B050"/>
+          <w:sz w:val="24"/>
+          <w:szCs w:val="24"/>
+        </w:rPr>
       </w:r>
     </w:p>
     <w:p>
@@ -1012,7 +1159,13 @@
         </w:rPr>
       </w:pPr>
       <w:r>
-        <w:rPr/>
+        <w:rPr>
+          <w:rFonts w:ascii="Verdana" w:hAnsi="Verdana"/>
+          <w:b/>
+          <w:color w:val="00B050"/>
+          <w:sz w:val="24"/>
+          <w:szCs w:val="24"/>
+        </w:rPr>
       </w:r>
     </w:p>
     <w:p>
@@ -1032,7 +1185,13 @@
         </w:rPr>
       </w:pPr>
       <w:r>
-        <w:rPr/>
+        <w:rPr>
+          <w:rFonts w:ascii="Verdana" w:hAnsi="Verdana"/>
+          <w:b/>
+          <w:color w:val="00B050"/>
+          <w:sz w:val="24"/>
+          <w:szCs w:val="24"/>
+        </w:rPr>
       </w:r>
     </w:p>
     <w:p>
@@ -1052,7 +1211,13 @@
         </w:rPr>
       </w:pPr>
       <w:r>
-        <w:rPr/>
+        <w:rPr>
+          <w:rFonts w:ascii="Verdana" w:hAnsi="Verdana"/>
+          <w:b/>
+          <w:color w:val="00B050"/>
+          <w:sz w:val="24"/>
+          <w:szCs w:val="24"/>
+        </w:rPr>
       </w:r>
     </w:p>
     <w:p>
@@ -1072,7 +1237,13 @@
         </w:rPr>
       </w:pPr>
       <w:r>
-        <w:rPr/>
+        <w:rPr>
+          <w:rFonts w:ascii="Verdana" w:hAnsi="Verdana"/>
+          <w:b/>
+          <w:color w:val="00B050"/>
+          <w:sz w:val="24"/>
+          <w:szCs w:val="24"/>
+        </w:rPr>
       </w:r>
     </w:p>
     <w:p>
@@ -1111,10 +1282,7 @@
         </w:rPr>
       </w:pPr>
       <w:r>
-        <w:rPr>
-          <w:color w:val="7030A0"/>
-        </w:rPr>
-        <w:t>Tämä luku kuuluu vaiheeseen 1 (eli palautukseen ennen 1. väliesitystä)!</w:t>
+        <w:rPr/>
       </w:r>
     </w:p>
     <w:p>
@@ -1122,8 +1290,8 @@
         <w:pStyle w:val="Heading2"/>
         <w:rPr/>
       </w:pPr>
-      <w:bookmarkStart w:id="2" w:name="_Toc93862050"/>
-      <w:bookmarkStart w:id="3" w:name="_Toc61865313"/>
+      <w:bookmarkStart w:id="2" w:name="_Toc61865313"/>
+      <w:bookmarkStart w:id="3" w:name="_Toc93862050"/>
       <w:r>
         <w:rPr/>
         <w:t>Yleiskuvaus (tämän dokumentin tarkoitus ja sisältö)</w:t>
@@ -1133,26 +1301,109 @@
       <w:r>
         <w:rPr/>
         <w:t xml:space="preserve"> </w:t>
-      </w:r>
-    </w:p>
-    <w:p>
-      <w:pPr>
-        <w:pStyle w:val="Normal"/>
-        <w:rPr/>
-      </w:pPr>
-      <w:r>
-        <w:rPr/>
-        <w:t>Miksi tämä dokumentti on tehty, kenelle se on tarkoitettu (oman firman suunnitteluporukka, asiakas, joku muu taho, mikä?). Millaiselle firmalle määrittelyn tuote on tulossa käyttöön?</w:t>
-      </w:r>
-    </w:p>
-    <w:p>
-      <w:pPr>
-        <w:pStyle w:val="Normal"/>
-        <w:rPr/>
-      </w:pPr>
-      <w:r>
-        <w:rPr/>
-        <w:t xml:space="preserve">Mitä dokumentti kattaa? Mitä dokumentti ei kata (eli mitä rajataan tämän dokumentin ulkopuolelle)? </w:t>
+        <w:br/>
+      </w:r>
+    </w:p>
+    <w:p>
+      <w:pPr>
+        <w:pStyle w:val="TextBody"/>
+        <w:widowControl/>
+        <w:spacing w:before="0" w:after="240"/>
+        <w:ind w:left="0" w:right="0" w:hanging="0"/>
+        <w:rPr>
+          <w:rFonts w:ascii="apple-system;BlinkMacSystemFont;Segoe UI;Noto Sans;Helvetica;Arial;sans-serif;Apple Color Emoji;Segoe UI Emoji" w:hAnsi="apple-system;BlinkMacSystemFont;Segoe UI;Noto Sans;Helvetica;Arial;sans-serif;Apple Color Emoji;Segoe UI Emoji"/>
+          <w:b w:val="false"/>
+          <w:i w:val="false"/>
+          <w:caps w:val="false"/>
+          <w:smallCaps w:val="false"/>
+          <w:color w:val="24292F"/>
+          <w:spacing w:val="0"/>
+          <w:sz w:val="24"/>
+        </w:rPr>
+      </w:pPr>
+      <w:r>
+        <w:rPr>
+          <w:rFonts w:ascii="apple-system;BlinkMacSystemFont;Segoe UI;Noto Sans;Helvetica;Arial;sans-serif;Apple Color Emoji;Segoe UI Emoji" w:hAnsi="apple-system;BlinkMacSystemFont;Segoe UI;Noto Sans;Helvetica;Arial;sans-serif;Apple Color Emoji;Segoe UI Emoji"/>
+          <w:b w:val="false"/>
+          <w:i w:val="false"/>
+          <w:caps w:val="false"/>
+          <w:smallCaps w:val="false"/>
+          <w:color w:val="24292F"/>
+          <w:spacing w:val="0"/>
+          <w:sz w:val="24"/>
+        </w:rPr>
+        <w:t>Tämä dokumentti on tehty SähkönSäästö Appiksen (SÄSÄ) tarkempaa määrittelyä varten. Dokumentti on suunnattu niin tuotteen suunnittelutiimille asiakasyritykselle kuin sijoittajille. Määrittelydokumentti toimii referessinä projektin edetessä. Sen avulla voidaan varmistaa, että sovelluksen eri osa-alueet ja toiminnot huomioidaan ja totetutaan halutulla tavalla.</w:t>
+      </w:r>
+    </w:p>
+    <w:p>
+      <w:pPr>
+        <w:pStyle w:val="TextBody"/>
+        <w:widowControl/>
+        <w:spacing w:before="0" w:after="240"/>
+        <w:ind w:left="0" w:right="0" w:hanging="0"/>
+        <w:rPr>
+          <w:rFonts w:ascii="apple-system;BlinkMacSystemFont;Segoe UI;Noto Sans;Helvetica;Arial;sans-serif;Apple Color Emoji;Segoe UI Emoji" w:hAnsi="apple-system;BlinkMacSystemFont;Segoe UI;Noto Sans;Helvetica;Arial;sans-serif;Apple Color Emoji;Segoe UI Emoji"/>
+          <w:b w:val="false"/>
+          <w:i w:val="false"/>
+          <w:caps w:val="false"/>
+          <w:smallCaps w:val="false"/>
+          <w:color w:val="24292F"/>
+          <w:spacing w:val="0"/>
+          <w:sz w:val="24"/>
+        </w:rPr>
+      </w:pPr>
+      <w:r>
+        <w:rPr>
+          <w:rFonts w:ascii="apple-system;BlinkMacSystemFont;Segoe UI;Noto Sans;Helvetica;Arial;sans-serif;Apple Color Emoji;Segoe UI Emoji" w:hAnsi="apple-system;BlinkMacSystemFont;Segoe UI;Noto Sans;Helvetica;Arial;sans-serif;Apple Color Emoji;Segoe UI Emoji"/>
+          <w:b w:val="false"/>
+          <w:i w:val="false"/>
+          <w:caps w:val="false"/>
+          <w:smallCaps w:val="false"/>
+          <w:color w:val="24292F"/>
+          <w:spacing w:val="0"/>
+          <w:sz w:val="24"/>
+        </w:rPr>
+        <w:t>Määrittelyn tuote tulee {yritykselle}, joka on suomalainen tekniikan alan edelläkävijä. {Yritys} on suuren kasvupotentiaalin omaava startup-yritys, joka pysyttelee ajan hermoilla ja tarjoaa innovatiivisia ratkaisuja moderneihin ongelmiin.</w:t>
+      </w:r>
+    </w:p>
+    <w:p>
+      <w:pPr>
+        <w:pStyle w:val="TextBody"/>
+        <w:widowControl/>
+        <w:spacing w:before="0" w:after="0"/>
+        <w:ind w:left="0" w:right="0" w:hanging="0"/>
+        <w:rPr>
+          <w:rFonts w:ascii="apple-system;BlinkMacSystemFont;Segoe UI;Noto Sans;Helvetica;Arial;sans-serif;Apple Color Emoji;Segoe UI Emoji" w:hAnsi="apple-system;BlinkMacSystemFont;Segoe UI;Noto Sans;Helvetica;Arial;sans-serif;Apple Color Emoji;Segoe UI Emoji"/>
+          <w:b w:val="false"/>
+          <w:i w:val="false"/>
+          <w:caps w:val="false"/>
+          <w:smallCaps w:val="false"/>
+          <w:color w:val="24292F"/>
+          <w:spacing w:val="0"/>
+          <w:sz w:val="24"/>
+        </w:rPr>
+      </w:pPr>
+      <w:r>
+        <w:rPr>
+          <w:rFonts w:ascii="apple-system;BlinkMacSystemFont;Segoe UI;Noto Sans;Helvetica;Arial;sans-serif;Apple Color Emoji;Segoe UI Emoji" w:hAnsi="apple-system;BlinkMacSystemFont;Segoe UI;Noto Sans;Helvetica;Arial;sans-serif;Apple Color Emoji;Segoe UI Emoji"/>
+          <w:b w:val="false"/>
+          <w:i w:val="false"/>
+          <w:caps w:val="false"/>
+          <w:smallCaps w:val="false"/>
+          <w:color w:val="24292F"/>
+          <w:spacing w:val="0"/>
+          <w:sz w:val="24"/>
+        </w:rPr>
+        <w:t>Määrittelydokumentaatio kattaa sovelluksen käyttäjät ja käyttökontekstin, keskeiset toiminnallisuudet sekä tekniset vaatimukset, käyttöliittymän, kokonaisvaltaisen kuvauksen järjestelmän toiminnasta sekä jatkokehitysajatuksia. Lisäksi dokumentti havainnollistaa sovelluksen toimintaa ja käyttäjäkokemusta esimerkkien avulla. Dokumentin ulkopuolelle rajataan tuotteen markkinointiin ja brändäykseen liittyvät strategiat. Määrittely on luonteeltaan alustava - sen tavoitteena on tuotteen saattaminen onnistuneeseen MVP-vaiheeseen (minimum viable product). Näin ollen dokumentti ei myöskään kata pitkäjänteistä käyttäjälähtöistä testausta.</w:t>
+      </w:r>
+    </w:p>
+    <w:p>
+      <w:pPr>
+        <w:pStyle w:val="Normal"/>
+        <w:rPr/>
+      </w:pPr>
+      <w:r>
+        <w:rPr/>
       </w:r>
     </w:p>
     <w:p>
@@ -1160,8 +1411,8 @@
         <w:pStyle w:val="Heading2"/>
         <w:rPr/>
       </w:pPr>
-      <w:bookmarkStart w:id="4" w:name="_Toc93862051"/>
-      <w:bookmarkStart w:id="5" w:name="_Toc61865314"/>
+      <w:bookmarkStart w:id="4" w:name="_Toc61865314"/>
+      <w:bookmarkStart w:id="5" w:name="_Toc93862051"/>
       <w:r>
         <w:rPr/>
         <w:t>Määriteltävä tuote, laajuus ja sen ympäristö</w:t>
@@ -1176,6 +1427,15 @@
       </w:pPr>
       <w:r>
         <w:rPr/>
+      </w:r>
+    </w:p>
+    <w:p>
+      <w:pPr>
+        <w:pStyle w:val="Normal"/>
+        <w:rPr/>
+      </w:pPr>
+      <w:r>
+        <w:rPr/>
         <w:t>Rakennettavan ohjelmistotuotteen nimi, tarkoitus, tavoitteet (hyödyt käyttäjälle) ja laajuus yleisesti, sekä ympäristökaavio.</w:t>
       </w:r>
     </w:p>
@@ -1214,14 +1474,18 @@
         <w:pStyle w:val="Heading2"/>
         <w:rPr/>
       </w:pPr>
-      <w:bookmarkStart w:id="6" w:name="_Toc93862052"/>
-      <w:bookmarkStart w:id="7" w:name="_Toc61865315"/>
+      <w:bookmarkStart w:id="6" w:name="_Toc61865315"/>
+      <w:bookmarkStart w:id="7" w:name="_Toc93862052"/>
       <w:r>
         <w:rPr/>
         <w:t>Käyttäjät ja käyttötarkoitus</w:t>
       </w:r>
       <w:bookmarkEnd w:id="6"/>
       <w:bookmarkEnd w:id="7"/>
+      <w:r>
+        <w:rPr/>
+        <w:br/>
+      </w:r>
     </w:p>
     <w:p>
       <w:pPr>
@@ -1290,7 +1554,17 @@
       </w:pPr>
       <w:r>
         <w:rPr/>
-        <w:t xml:space="preserve">Käyttöliittymän kielivalinnat. Mahdollisesti käyttöliittymän poikkeukselliset piirteet. </w:t>
+        <w:t>Käyttöliittymän kielivalinnat. Mahdollisesti käyttöliittymän poikkeukselliset piirteet.</w:t>
+      </w:r>
+    </w:p>
+    <w:p>
+      <w:pPr>
+        <w:pStyle w:val="Normal"/>
+        <w:rPr/>
+      </w:pPr>
+      <w:r>
+        <w:rPr/>
+        <w:t xml:space="preserve"> </w:t>
       </w:r>
     </w:p>
     <w:p>
@@ -1298,53 +1572,827 @@
         <w:pStyle w:val="Heading2"/>
         <w:rPr/>
       </w:pPr>
-      <w:bookmarkStart w:id="8" w:name="_Toc93862053"/>
-      <w:bookmarkStart w:id="9" w:name="_Toc61865316"/>
+      <w:bookmarkStart w:id="8" w:name="_Toc61865316"/>
+      <w:bookmarkStart w:id="9" w:name="_Toc93862053"/>
       <w:r>
         <w:rPr/>
         <w:t>Määritelmät, termit ja lyhenteet</w:t>
       </w:r>
       <w:bookmarkEnd w:id="8"/>
       <w:bookmarkEnd w:id="9"/>
-    </w:p>
-    <w:p>
-      <w:pPr>
-        <w:pStyle w:val="Normal"/>
-        <w:rPr/>
-      </w:pPr>
-      <w:r>
-        <w:rPr/>
-        <w:t xml:space="preserve">Kaikki lyhenteet avattuna, sanat, jotka saattavat aiheuttaa väärinkäsityksiä tai esimerkiksi yleiskieliset termit, joita käytetään dokumentin yhteydessä hyvin spesifisti. </w:t>
-      </w:r>
-    </w:p>
-    <w:p>
-      <w:pPr>
-        <w:pStyle w:val="Normal"/>
-        <w:rPr/>
-      </w:pPr>
-      <w:r>
-        <w:rPr/>
-        <w:t xml:space="preserve">Esimerkiksi yliopistoympäristössä sana ”luokka” voi tarkoittaa montaa eri asiaa. Isommissa projekteissa kannattaa aluksi tehdä sanasto eli termipankki eli tietohakemisto, jolla ehkäistään väärinkäsityksiä. </w:t>
-      </w:r>
-    </w:p>
-    <w:p>
-      <w:pPr>
-        <w:pStyle w:val="Normal"/>
-        <w:rPr/>
-      </w:pPr>
-      <w:r>
-        <w:rPr/>
-        <w:t xml:space="preserve">Huom. Tämän kohdan tulee lopulta pitää sisällään sekä ensimmäisen että toisen työvaiheen termistön/lyhenteet jne., muista siis päivittää. </w:t>
-      </w:r>
-    </w:p>
-    <w:p>
-      <w:pPr>
-        <w:pStyle w:val="Normal"/>
-        <w:rPr/>
-      </w:pPr>
-      <w:r>
-        <w:rPr/>
-        <w:t xml:space="preserve">Itsestäänselvyyksiä ei kannata eikä tarvitse selittää, esim. www (world wide web -tietoverkko).  </w:t>
+      <w:r>
+        <w:rPr/>
+        <w:br/>
+      </w:r>
+    </w:p>
+    <w:p>
+      <w:pPr>
+        <w:pStyle w:val="TextBody"/>
+        <w:widowControl/>
+        <w:spacing w:before="0" w:after="240"/>
+        <w:ind w:left="0" w:right="0" w:hanging="0"/>
+        <w:rPr>
+          <w:rFonts w:ascii="apple-system;BlinkMacSystemFont;Segoe UI;Noto Sans;Helvetica;Arial;sans-serif;Apple Color Emoji;Segoe UI Emoji" w:hAnsi="apple-system;BlinkMacSystemFont;Segoe UI;Noto Sans;Helvetica;Arial;sans-serif;Apple Color Emoji;Segoe UI Emoji"/>
+          <w:b w:val="false"/>
+          <w:i w:val="false"/>
+          <w:caps w:val="false"/>
+          <w:smallCaps w:val="false"/>
+          <w:color w:val="24292F"/>
+          <w:spacing w:val="0"/>
+        </w:rPr>
+      </w:pPr>
+      <w:r>
+        <w:rPr>
+          <w:rFonts w:ascii="apple-system;BlinkMacSystemFont;Segoe UI;Noto Sans;Helvetica;Arial;sans-serif;Apple Color Emoji;Segoe UI Emoji" w:hAnsi="apple-system;BlinkMacSystemFont;Segoe UI;Noto Sans;Helvetica;Arial;sans-serif;Apple Color Emoji;Segoe UI Emoji"/>
+          <w:b w:val="false"/>
+          <w:i w:val="false"/>
+          <w:caps w:val="false"/>
+          <w:smallCaps w:val="false"/>
+          <w:color w:val="24292F"/>
+          <w:spacing w:val="0"/>
+          <w:sz w:val="24"/>
+        </w:rPr>
+        <w:t>Tämän osion tarkoituksena on selventää mahdollisesti epäselviä käsitteitä ja lyhenteitä, jotka liittyvät SÄSÄ Appikseen ja sen kehittämiseen:</w:t>
+      </w:r>
+    </w:p>
+    <w:p>
+      <w:pPr>
+        <w:pStyle w:val="TextBody"/>
+        <w:widowControl/>
+        <w:spacing w:before="0" w:after="240"/>
+        <w:ind w:left="0" w:right="0" w:hanging="0"/>
+        <w:rPr>
+          <w:rFonts w:ascii="apple-system;BlinkMacSystemFont;Segoe UI;Noto Sans;Helvetica;Arial;sans-serif;Apple Color Emoji;Segoe UI Emoji" w:hAnsi="apple-system;BlinkMacSystemFont;Segoe UI;Noto Sans;Helvetica;Arial;sans-serif;Apple Color Emoji;Segoe UI Emoji"/>
+          <w:b w:val="false"/>
+          <w:i w:val="false"/>
+          <w:caps w:val="false"/>
+          <w:smallCaps w:val="false"/>
+          <w:color w:val="24292F"/>
+          <w:spacing w:val="0"/>
+          <w:sz w:val="28"/>
+        </w:rPr>
+      </w:pPr>
+      <w:r>
+        <w:rPr>
+          <w:rFonts w:ascii="apple-system;BlinkMacSystemFont;Segoe UI;Noto Sans;Helvetica;Arial;sans-serif;Apple Color Emoji;Segoe UI Emoji" w:hAnsi="apple-system;BlinkMacSystemFont;Segoe UI;Noto Sans;Helvetica;Arial;sans-serif;Apple Color Emoji;Segoe UI Emoji"/>
+          <w:b w:val="false"/>
+          <w:i w:val="false"/>
+          <w:caps w:val="false"/>
+          <w:smallCaps w:val="false"/>
+          <w:color w:val="24292F"/>
+          <w:spacing w:val="0"/>
+          <w:sz w:val="28"/>
+          <w:szCs w:val="28"/>
+        </w:rPr>
+        <w:t>T</w:t>
+      </w:r>
+      <w:r>
+        <w:rPr>
+          <w:rFonts w:ascii="apple-system;BlinkMacSystemFont;Segoe UI;Noto Sans;Helvetica;Arial;sans-serif;Apple Color Emoji;Segoe UI Emoji" w:hAnsi="apple-system;BlinkMacSystemFont;Segoe UI;Noto Sans;Helvetica;Arial;sans-serif;Apple Color Emoji;Segoe UI Emoji"/>
+          <w:b w:val="false"/>
+          <w:i w:val="false"/>
+          <w:caps w:val="false"/>
+          <w:smallCaps w:val="false"/>
+          <w:color w:val="24292F"/>
+          <w:spacing w:val="0"/>
+          <w:sz w:val="28"/>
+          <w:szCs w:val="28"/>
+        </w:rPr>
+        <w:t>uote</w:t>
+      </w:r>
+    </w:p>
+    <w:p>
+      <w:pPr>
+        <w:pStyle w:val="TextBody"/>
+        <w:widowControl/>
+        <w:numPr>
+          <w:ilvl w:val="0"/>
+          <w:numId w:val="3"/>
+        </w:numPr>
+        <w:spacing w:before="0" w:after="240"/>
+        <w:rPr>
+          <w:rFonts w:ascii="apple-system;BlinkMacSystemFont;Segoe UI;Noto Sans;Helvetica;Arial;sans-serif;Apple Color Emoji;Segoe UI Emoji" w:hAnsi="apple-system;BlinkMacSystemFont;Segoe UI;Noto Sans;Helvetica;Arial;sans-serif;Apple Color Emoji;Segoe UI Emoji"/>
+          <w:b w:val="false"/>
+          <w:i w:val="false"/>
+          <w:caps w:val="false"/>
+          <w:smallCaps w:val="false"/>
+          <w:color w:val="24292F"/>
+          <w:spacing w:val="0"/>
+          <w:sz w:val="28"/>
+        </w:rPr>
+      </w:pPr>
+      <w:r>
+        <w:rPr>
+          <w:rFonts w:ascii="apple-system;BlinkMacSystemFont;Segoe UI;Noto Sans;Helvetica;Arial;sans-serif;Apple Color Emoji;Segoe UI Emoji" w:hAnsi="apple-system;BlinkMacSystemFont;Segoe UI;Noto Sans;Helvetica;Arial;sans-serif;Apple Color Emoji;Segoe UI Emoji"/>
+          <w:b w:val="false"/>
+          <w:i w:val="false"/>
+          <w:caps w:val="false"/>
+          <w:smallCaps w:val="false"/>
+          <w:color w:val="24292F"/>
+          <w:spacing w:val="0"/>
+          <w:sz w:val="24"/>
+        </w:rPr>
+        <w:t>SÄSÄ / SÄSÄ Appis: SähkönSäästö Appis, eli tämän vaatimusmäärittelyn kohteena oleva sovellus</w:t>
+      </w:r>
+    </w:p>
+    <w:p>
+      <w:pPr>
+        <w:pStyle w:val="TextBody"/>
+        <w:widowControl/>
+        <w:numPr>
+          <w:ilvl w:val="0"/>
+          <w:numId w:val="3"/>
+        </w:numPr>
+        <w:spacing w:before="0" w:after="240"/>
+        <w:rPr>
+          <w:rFonts w:ascii="apple-system;BlinkMacSystemFont;Segoe UI;Noto Sans;Helvetica;Arial;sans-serif;Apple Color Emoji;Segoe UI Emoji" w:hAnsi="apple-system;BlinkMacSystemFont;Segoe UI;Noto Sans;Helvetica;Arial;sans-serif;Apple Color Emoji;Segoe UI Emoji"/>
+          <w:b w:val="false"/>
+          <w:i w:val="false"/>
+          <w:caps w:val="false"/>
+          <w:smallCaps w:val="false"/>
+          <w:color w:val="24292F"/>
+          <w:spacing w:val="0"/>
+          <w:sz w:val="28"/>
+        </w:rPr>
+      </w:pPr>
+      <w:r>
+        <w:rPr>
+          <w:rFonts w:ascii="apple-system;BlinkMacSystemFont;Segoe UI;Noto Sans;Helvetica;Arial;sans-serif;Apple Color Emoji;Segoe UI Emoji" w:hAnsi="apple-system;BlinkMacSystemFont;Segoe UI;Noto Sans;Helvetica;Arial;sans-serif;Apple Color Emoji;Segoe UI Emoji"/>
+          <w:b w:val="false"/>
+          <w:i w:val="false"/>
+          <w:caps w:val="false"/>
+          <w:smallCaps w:val="false"/>
+          <w:color w:val="24292F"/>
+          <w:spacing w:val="0"/>
+          <w:sz w:val="24"/>
+        </w:rPr>
+        <w:t>TÖRKKELI: Älypistorasia, jonka ohjaamista varten SÄSÄ kehitetään</w:t>
+      </w:r>
+    </w:p>
+    <w:p>
+      <w:pPr>
+        <w:pStyle w:val="TextBody"/>
+        <w:widowControl/>
+        <w:numPr>
+          <w:ilvl w:val="0"/>
+          <w:numId w:val="3"/>
+        </w:numPr>
+        <w:spacing w:before="0" w:after="240"/>
+        <w:rPr>
+          <w:rFonts w:ascii="apple-system;BlinkMacSystemFont;Segoe UI;Noto Sans;Helvetica;Arial;sans-serif;Apple Color Emoji;Segoe UI Emoji" w:hAnsi="apple-system;BlinkMacSystemFont;Segoe UI;Noto Sans;Helvetica;Arial;sans-serif;Apple Color Emoji;Segoe UI Emoji"/>
+          <w:b w:val="false"/>
+          <w:i w:val="false"/>
+          <w:caps w:val="false"/>
+          <w:smallCaps w:val="false"/>
+          <w:color w:val="24292F"/>
+          <w:spacing w:val="0"/>
+          <w:sz w:val="28"/>
+        </w:rPr>
+      </w:pPr>
+      <w:r>
+        <w:rPr>
+          <w:rFonts w:ascii="apple-system;BlinkMacSystemFont;Segoe UI;Noto Sans;Helvetica;Arial;sans-serif;Apple Color Emoji;Segoe UI Emoji" w:hAnsi="apple-system;BlinkMacSystemFont;Segoe UI;Noto Sans;Helvetica;Arial;sans-serif;Apple Color Emoji;Segoe UI Emoji"/>
+          <w:b w:val="false"/>
+          <w:i w:val="false"/>
+          <w:caps w:val="false"/>
+          <w:smallCaps w:val="false"/>
+          <w:color w:val="24292F"/>
+          <w:spacing w:val="0"/>
+          <w:sz w:val="24"/>
+        </w:rPr>
+        <w:t>Asiakas / Asiakasyritys: TÖRKKELIn kehityksen taustalla oleva yritys.</w:t>
+      </w:r>
+    </w:p>
+    <w:p>
+      <w:pPr>
+        <w:pStyle w:val="TextBody"/>
+        <w:widowControl/>
+        <w:numPr>
+          <w:ilvl w:val="0"/>
+          <w:numId w:val="3"/>
+        </w:numPr>
+        <w:spacing w:before="0" w:after="240"/>
+        <w:rPr>
+          <w:rFonts w:ascii="apple-system;BlinkMacSystemFont;Segoe UI;Noto Sans;Helvetica;Arial;sans-serif;Apple Color Emoji;Segoe UI Emoji" w:hAnsi="apple-system;BlinkMacSystemFont;Segoe UI;Noto Sans;Helvetica;Arial;sans-serif;Apple Color Emoji;Segoe UI Emoji"/>
+          <w:b w:val="false"/>
+          <w:i w:val="false"/>
+          <w:caps w:val="false"/>
+          <w:smallCaps w:val="false"/>
+          <w:color w:val="24292F"/>
+          <w:spacing w:val="0"/>
+          <w:sz w:val="28"/>
+        </w:rPr>
+      </w:pPr>
+      <w:r>
+        <w:rPr>
+          <w:rFonts w:ascii="apple-system;BlinkMacSystemFont;Segoe UI;Noto Sans;Helvetica;Arial;sans-serif;Apple Color Emoji;Segoe UI Emoji" w:hAnsi="apple-system;BlinkMacSystemFont;Segoe UI;Noto Sans;Helvetica;Arial;sans-serif;Apple Color Emoji;Segoe UI Emoji"/>
+          <w:b w:val="false"/>
+          <w:i w:val="false"/>
+          <w:caps w:val="false"/>
+          <w:smallCaps w:val="false"/>
+          <w:color w:val="24292F"/>
+          <w:spacing w:val="0"/>
+          <w:sz w:val="24"/>
+        </w:rPr>
+        <w:t>{Yritys}: TÖRKKELIN kehityksen taustalla oleva yritys (ts. asiakasyritys)</w:t>
+      </w:r>
+    </w:p>
+    <w:p>
+      <w:pPr>
+        <w:pStyle w:val="TextBody"/>
+        <w:widowControl/>
+        <w:numPr>
+          <w:ilvl w:val="0"/>
+          <w:numId w:val="3"/>
+        </w:numPr>
+        <w:spacing w:before="0" w:after="240"/>
+        <w:rPr>
+          <w:rFonts w:ascii="apple-system;BlinkMacSystemFont;Segoe UI;Noto Sans;Helvetica;Arial;sans-serif;Apple Color Emoji;Segoe UI Emoji" w:hAnsi="apple-system;BlinkMacSystemFont;Segoe UI;Noto Sans;Helvetica;Arial;sans-serif;Apple Color Emoji;Segoe UI Emoji"/>
+          <w:b w:val="false"/>
+          <w:i w:val="false"/>
+          <w:caps w:val="false"/>
+          <w:smallCaps w:val="false"/>
+          <w:color w:val="24292F"/>
+          <w:spacing w:val="0"/>
+          <w:sz w:val="28"/>
+        </w:rPr>
+      </w:pPr>
+      <w:r>
+        <w:rPr>
+          <w:rFonts w:ascii="apple-system;BlinkMacSystemFont;Segoe UI;Noto Sans;Helvetica;Arial;sans-serif;Apple Color Emoji;Segoe UI Emoji" w:hAnsi="apple-system;BlinkMacSystemFont;Segoe UI;Noto Sans;Helvetica;Arial;sans-serif;Apple Color Emoji;Segoe UI Emoji"/>
+          <w:b w:val="false"/>
+          <w:i w:val="false"/>
+          <w:caps w:val="false"/>
+          <w:smallCaps w:val="false"/>
+          <w:color w:val="24292F"/>
+          <w:spacing w:val="0"/>
+          <w:sz w:val="24"/>
+        </w:rPr>
+        <w:t>RadioChips / RadioChips™: Yritys, joka tarjoaa Radiochips sirun ja sen API:n törkkelin käyttöön.</w:t>
+      </w:r>
+    </w:p>
+    <w:p>
+      <w:pPr>
+        <w:pStyle w:val="TextBody"/>
+        <w:widowControl/>
+        <w:numPr>
+          <w:ilvl w:val="0"/>
+          <w:numId w:val="3"/>
+        </w:numPr>
+        <w:spacing w:before="0" w:after="240"/>
+        <w:rPr>
+          <w:rFonts w:ascii="apple-system;BlinkMacSystemFont;Segoe UI;Noto Sans;Helvetica;Arial;sans-serif;Apple Color Emoji;Segoe UI Emoji" w:hAnsi="apple-system;BlinkMacSystemFont;Segoe UI;Noto Sans;Helvetica;Arial;sans-serif;Apple Color Emoji;Segoe UI Emoji"/>
+          <w:b w:val="false"/>
+          <w:i w:val="false"/>
+          <w:caps w:val="false"/>
+          <w:smallCaps w:val="false"/>
+          <w:color w:val="24292F"/>
+          <w:spacing w:val="0"/>
+          <w:sz w:val="28"/>
+        </w:rPr>
+      </w:pPr>
+      <w:r>
+        <w:rPr>
+          <w:rFonts w:ascii="apple-system;BlinkMacSystemFont;Segoe UI;Noto Sans;Helvetica;Arial;sans-serif;Apple Color Emoji;Segoe UI Emoji" w:hAnsi="apple-system;BlinkMacSystemFont;Segoe UI;Noto Sans;Helvetica;Arial;sans-serif;Apple Color Emoji;Segoe UI Emoji"/>
+          <w:b w:val="false"/>
+          <w:i w:val="false"/>
+          <w:caps w:val="false"/>
+          <w:smallCaps w:val="false"/>
+          <w:color w:val="24292F"/>
+          <w:spacing w:val="0"/>
+          <w:sz w:val="24"/>
+        </w:rPr>
+        <w:t>Waterfall: Yritys, joka tarjoaa sähön hintavahti-API:n sovelluksen käyttöön.</w:t>
+      </w:r>
+    </w:p>
+    <w:p>
+      <w:pPr>
+        <w:pStyle w:val="TextBody"/>
+        <w:widowControl/>
+        <w:numPr>
+          <w:ilvl w:val="0"/>
+          <w:numId w:val="3"/>
+        </w:numPr>
+        <w:spacing w:before="0" w:after="240"/>
+        <w:rPr>
+          <w:rFonts w:ascii="apple-system;BlinkMacSystemFont;Segoe UI;Noto Sans;Helvetica;Arial;sans-serif;Apple Color Emoji;Segoe UI Emoji" w:hAnsi="apple-system;BlinkMacSystemFont;Segoe UI;Noto Sans;Helvetica;Arial;sans-serif;Apple Color Emoji;Segoe UI Emoji"/>
+          <w:b w:val="false"/>
+          <w:i w:val="false"/>
+          <w:caps w:val="false"/>
+          <w:smallCaps w:val="false"/>
+          <w:color w:val="24292F"/>
+          <w:spacing w:val="0"/>
+          <w:sz w:val="28"/>
+        </w:rPr>
+      </w:pPr>
+      <w:r>
+        <w:rPr>
+          <w:rFonts w:ascii="apple-system;BlinkMacSystemFont;Segoe UI;Noto Sans;Helvetica;Arial;sans-serif;Apple Color Emoji;Segoe UI Emoji" w:hAnsi="apple-system;BlinkMacSystemFont;Segoe UI;Noto Sans;Helvetica;Arial;sans-serif;Apple Color Emoji;Segoe UI Emoji"/>
+          <w:b w:val="false"/>
+          <w:i w:val="false"/>
+          <w:caps w:val="false"/>
+          <w:smallCaps w:val="false"/>
+          <w:color w:val="24292F"/>
+          <w:spacing w:val="0"/>
+          <w:sz w:val="24"/>
+        </w:rPr>
+        <w:t>Voima: Elektroniikkalaitteita myyvä kansainvälinen ketju, joka on luvannut ottaa tuotteen valikoimiinsa.</w:t>
+      </w:r>
+    </w:p>
+    <w:p>
+      <w:pPr>
+        <w:pStyle w:val="TextBody"/>
+        <w:widowControl/>
+        <w:numPr>
+          <w:ilvl w:val="0"/>
+          <w:numId w:val="3"/>
+        </w:numPr>
+        <w:spacing w:before="0" w:after="240"/>
+        <w:rPr>
+          <w:rFonts w:ascii="apple-system;BlinkMacSystemFont;Segoe UI;Noto Sans;Helvetica;Arial;sans-serif;Apple Color Emoji;Segoe UI Emoji" w:hAnsi="apple-system;BlinkMacSystemFont;Segoe UI;Noto Sans;Helvetica;Arial;sans-serif;Apple Color Emoji;Segoe UI Emoji"/>
+          <w:b w:val="false"/>
+          <w:i w:val="false"/>
+          <w:caps w:val="false"/>
+          <w:smallCaps w:val="false"/>
+          <w:color w:val="24292F"/>
+          <w:spacing w:val="0"/>
+          <w:sz w:val="28"/>
+        </w:rPr>
+      </w:pPr>
+      <w:r>
+        <w:rPr>
+          <w:rFonts w:ascii="apple-system;BlinkMacSystemFont;Segoe UI;Noto Sans;Helvetica;Arial;sans-serif;Apple Color Emoji;Segoe UI Emoji" w:hAnsi="apple-system;BlinkMacSystemFont;Segoe UI;Noto Sans;Helvetica;Arial;sans-serif;Apple Color Emoji;Segoe UI Emoji"/>
+          <w:b w:val="false"/>
+          <w:i w:val="false"/>
+          <w:caps w:val="false"/>
+          <w:smallCaps w:val="false"/>
+          <w:color w:val="24292F"/>
+          <w:spacing w:val="0"/>
+          <w:sz w:val="24"/>
+        </w:rPr>
+        <w:t>Voimauttajat: Voiman myynti- ja myynnin tukihenkilöstö, jotka tarjoavat asennus- ja käyttötukea asiakkaille, jotka ovat ostaneet TÖRKKELIn heidän myymälästään.</w:t>
+      </w:r>
+    </w:p>
+    <w:p>
+      <w:pPr>
+        <w:pStyle w:val="TextBody"/>
+        <w:widowControl/>
+        <w:numPr>
+          <w:ilvl w:val="0"/>
+          <w:numId w:val="3"/>
+        </w:numPr>
+        <w:spacing w:before="0" w:after="240"/>
+        <w:rPr>
+          <w:rFonts w:ascii="apple-system;BlinkMacSystemFont;Segoe UI;Noto Sans;Helvetica;Arial;sans-serif;Apple Color Emoji;Segoe UI Emoji" w:hAnsi="apple-system;BlinkMacSystemFont;Segoe UI;Noto Sans;Helvetica;Arial;sans-serif;Apple Color Emoji;Segoe UI Emoji"/>
+          <w:b w:val="false"/>
+          <w:i w:val="false"/>
+          <w:caps w:val="false"/>
+          <w:smallCaps w:val="false"/>
+          <w:color w:val="24292F"/>
+          <w:spacing w:val="0"/>
+        </w:rPr>
+      </w:pPr>
+      <w:r>
+        <w:rPr>
+          <w:rFonts w:ascii="apple-system;BlinkMacSystemFont;Segoe UI;Noto Sans;Helvetica;Arial;sans-serif;Apple Color Emoji;Segoe UI Emoji" w:hAnsi="apple-system;BlinkMacSystemFont;Segoe UI;Noto Sans;Helvetica;Arial;sans-serif;Apple Color Emoji;Segoe UI Emoji"/>
+          <w:b w:val="false"/>
+          <w:i w:val="false"/>
+          <w:caps w:val="false"/>
+          <w:smallCaps w:val="false"/>
+          <w:color w:val="24292F"/>
+          <w:spacing w:val="0"/>
+          <w:sz w:val="24"/>
+        </w:rPr>
+        <w:t>Spot-hinta: Sähkön markkinahinta tiettynä ajankohtana.</w:t>
+      </w:r>
+    </w:p>
+    <w:p>
+      <w:pPr>
+        <w:pStyle w:val="TextBody"/>
+        <w:widowControl/>
+        <w:spacing w:before="0" w:after="240"/>
+        <w:ind w:left="0" w:right="0" w:hanging="0"/>
+        <w:rPr>
+          <w:rFonts w:ascii="apple-system;BlinkMacSystemFont;Segoe UI;Noto Sans;Helvetica;Arial;sans-serif;Apple Color Emoji;Segoe UI Emoji" w:hAnsi="apple-system;BlinkMacSystemFont;Segoe UI;Noto Sans;Helvetica;Arial;sans-serif;Apple Color Emoji;Segoe UI Emoji"/>
+          <w:b w:val="false"/>
+          <w:i w:val="false"/>
+          <w:caps w:val="false"/>
+          <w:smallCaps w:val="false"/>
+          <w:color w:val="24292F"/>
+          <w:spacing w:val="0"/>
+          <w:sz w:val="28"/>
+        </w:rPr>
+      </w:pPr>
+      <w:r>
+        <w:rPr>
+          <w:rFonts w:ascii="apple-system;BlinkMacSystemFont;Segoe UI;Noto Sans;Helvetica;Arial;sans-serif;Apple Color Emoji;Segoe UI Emoji" w:hAnsi="apple-system;BlinkMacSystemFont;Segoe UI;Noto Sans;Helvetica;Arial;sans-serif;Apple Color Emoji;Segoe UI Emoji"/>
+          <w:b w:val="false"/>
+          <w:i w:val="false"/>
+          <w:caps w:val="false"/>
+          <w:smallCaps w:val="false"/>
+          <w:color w:val="24292F"/>
+          <w:spacing w:val="0"/>
+          <w:sz w:val="28"/>
+          <w:szCs w:val="28"/>
+        </w:rPr>
+        <w:t>T</w:t>
+      </w:r>
+      <w:r>
+        <w:rPr>
+          <w:rFonts w:ascii="apple-system;BlinkMacSystemFont;Segoe UI;Noto Sans;Helvetica;Arial;sans-serif;Apple Color Emoji;Segoe UI Emoji" w:hAnsi="apple-system;BlinkMacSystemFont;Segoe UI;Noto Sans;Helvetica;Arial;sans-serif;Apple Color Emoji;Segoe UI Emoji"/>
+          <w:b w:val="false"/>
+          <w:i w:val="false"/>
+          <w:caps w:val="false"/>
+          <w:smallCaps w:val="false"/>
+          <w:color w:val="24292F"/>
+          <w:spacing w:val="0"/>
+          <w:sz w:val="28"/>
+          <w:szCs w:val="28"/>
+        </w:rPr>
+        <w:t>ekninen sanasto</w:t>
+      </w:r>
+    </w:p>
+    <w:p>
+      <w:pPr>
+        <w:pStyle w:val="TextBody"/>
+        <w:widowControl/>
+        <w:numPr>
+          <w:ilvl w:val="0"/>
+          <w:numId w:val="4"/>
+        </w:numPr>
+        <w:spacing w:before="0" w:after="240"/>
+        <w:rPr>
+          <w:rFonts w:ascii="apple-system;BlinkMacSystemFont;Segoe UI;Noto Sans;Helvetica;Arial;sans-serif;Apple Color Emoji;Segoe UI Emoji" w:hAnsi="apple-system;BlinkMacSystemFont;Segoe UI;Noto Sans;Helvetica;Arial;sans-serif;Apple Color Emoji;Segoe UI Emoji"/>
+          <w:b w:val="false"/>
+          <w:i w:val="false"/>
+          <w:caps w:val="false"/>
+          <w:smallCaps w:val="false"/>
+          <w:color w:val="24292F"/>
+          <w:spacing w:val="0"/>
+          <w:sz w:val="28"/>
+        </w:rPr>
+      </w:pPr>
+      <w:r>
+        <w:rPr>
+          <w:rFonts w:ascii="apple-system;BlinkMacSystemFont;Segoe UI;Noto Sans;Helvetica;Arial;sans-serif;Apple Color Emoji;Segoe UI Emoji" w:hAnsi="apple-system;BlinkMacSystemFont;Segoe UI;Noto Sans;Helvetica;Arial;sans-serif;Apple Color Emoji;Segoe UI Emoji"/>
+          <w:b w:val="false"/>
+          <w:i w:val="false"/>
+          <w:caps w:val="false"/>
+          <w:smallCaps w:val="false"/>
+          <w:color w:val="24292F"/>
+          <w:spacing w:val="0"/>
+          <w:sz w:val="24"/>
+        </w:rPr>
+        <w:t>Loppukäyttäjä / End user: Kuka tahansa, joka päätyy käyttämään lopullista SÄSÄ Appista.</w:t>
+      </w:r>
+    </w:p>
+    <w:p>
+      <w:pPr>
+        <w:pStyle w:val="TextBody"/>
+        <w:widowControl/>
+        <w:numPr>
+          <w:ilvl w:val="0"/>
+          <w:numId w:val="4"/>
+        </w:numPr>
+        <w:spacing w:before="0" w:after="240"/>
+        <w:rPr>
+          <w:rFonts w:ascii="apple-system;BlinkMacSystemFont;Segoe UI;Noto Sans;Helvetica;Arial;sans-serif;Apple Color Emoji;Segoe UI Emoji" w:hAnsi="apple-system;BlinkMacSystemFont;Segoe UI;Noto Sans;Helvetica;Arial;sans-serif;Apple Color Emoji;Segoe UI Emoji"/>
+          <w:b w:val="false"/>
+          <w:i w:val="false"/>
+          <w:caps w:val="false"/>
+          <w:smallCaps w:val="false"/>
+          <w:color w:val="24292F"/>
+          <w:spacing w:val="0"/>
+          <w:sz w:val="28"/>
+        </w:rPr>
+      </w:pPr>
+      <w:r>
+        <w:rPr>
+          <w:rFonts w:ascii="apple-system;BlinkMacSystemFont;Segoe UI;Noto Sans;Helvetica;Arial;sans-serif;Apple Color Emoji;Segoe UI Emoji" w:hAnsi="apple-system;BlinkMacSystemFont;Segoe UI;Noto Sans;Helvetica;Arial;sans-serif;Apple Color Emoji;Segoe UI Emoji"/>
+          <w:b w:val="false"/>
+          <w:i w:val="false"/>
+          <w:caps w:val="false"/>
+          <w:smallCaps w:val="false"/>
+          <w:color w:val="24292F"/>
+          <w:spacing w:val="0"/>
+          <w:sz w:val="24"/>
+        </w:rPr>
+        <w:t>API: Teknologia, jonka avulla eri sovellukset tai tietojärjestelmät voivat kommunikoida keskenään ilman jatkuvaa manuaalista ohjausta. API:n avulla voidaan luoda yhteyksiä eri ohjelmistojen väille. Esimerkkinä Waterfall-yhtiön tarjoama hintavahti-API, josta SÄSÄ hakee käyttäjälle tietoa sähkön hinnoista.</w:t>
+      </w:r>
+    </w:p>
+    <w:p>
+      <w:pPr>
+        <w:pStyle w:val="TextBody"/>
+        <w:widowControl/>
+        <w:numPr>
+          <w:ilvl w:val="0"/>
+          <w:numId w:val="4"/>
+        </w:numPr>
+        <w:spacing w:before="0" w:after="240"/>
+        <w:rPr>
+          <w:rFonts w:ascii="apple-system;BlinkMacSystemFont;Segoe UI;Noto Sans;Helvetica;Arial;sans-serif;Apple Color Emoji;Segoe UI Emoji" w:hAnsi="apple-system;BlinkMacSystemFont;Segoe UI;Noto Sans;Helvetica;Arial;sans-serif;Apple Color Emoji;Segoe UI Emoji"/>
+          <w:b w:val="false"/>
+          <w:i w:val="false"/>
+          <w:caps w:val="false"/>
+          <w:smallCaps w:val="false"/>
+          <w:color w:val="24292F"/>
+          <w:spacing w:val="0"/>
+          <w:sz w:val="28"/>
+        </w:rPr>
+      </w:pPr>
+      <w:r>
+        <w:rPr>
+          <w:rFonts w:ascii="apple-system;BlinkMacSystemFont;Segoe UI;Noto Sans;Helvetica;Arial;sans-serif;Apple Color Emoji;Segoe UI Emoji" w:hAnsi="apple-system;BlinkMacSystemFont;Segoe UI;Noto Sans;Helvetica;Arial;sans-serif;Apple Color Emoji;Segoe UI Emoji"/>
+          <w:b w:val="false"/>
+          <w:i w:val="false"/>
+          <w:caps w:val="false"/>
+          <w:smallCaps w:val="false"/>
+          <w:color w:val="24292F"/>
+          <w:spacing w:val="0"/>
+          <w:sz w:val="24"/>
+        </w:rPr>
+        <w:t>Käyttöliittymä: Vuorovaikutuspinta, joka toimii välikätenä teknisen sovelluksen ja käyttäjän välillä. Pitää sisällään esimerkiksi graafisen käyttöliittymän, joka kattaa mm. valikot, painikkeet, tekstikentät ja kuvakkeet.</w:t>
+      </w:r>
+    </w:p>
+    <w:p>
+      <w:pPr>
+        <w:pStyle w:val="TextBody"/>
+        <w:widowControl/>
+        <w:numPr>
+          <w:ilvl w:val="0"/>
+          <w:numId w:val="4"/>
+        </w:numPr>
+        <w:spacing w:before="0" w:after="240"/>
+        <w:rPr>
+          <w:rFonts w:ascii="apple-system;BlinkMacSystemFont;Segoe UI;Noto Sans;Helvetica;Arial;sans-serif;Apple Color Emoji;Segoe UI Emoji" w:hAnsi="apple-system;BlinkMacSystemFont;Segoe UI;Noto Sans;Helvetica;Arial;sans-serif;Apple Color Emoji;Segoe UI Emoji"/>
+          <w:b w:val="false"/>
+          <w:i w:val="false"/>
+          <w:caps w:val="false"/>
+          <w:smallCaps w:val="false"/>
+          <w:color w:val="24292F"/>
+          <w:spacing w:val="0"/>
+          <w:sz w:val="28"/>
+        </w:rPr>
+      </w:pPr>
+      <w:r>
+        <w:rPr>
+          <w:rFonts w:ascii="apple-system;BlinkMacSystemFont;Segoe UI;Noto Sans;Helvetica;Arial;sans-serif;Apple Color Emoji;Segoe UI Emoji" w:hAnsi="apple-system;BlinkMacSystemFont;Segoe UI;Noto Sans;Helvetica;Arial;sans-serif;Apple Color Emoji;Segoe UI Emoji"/>
+          <w:b w:val="false"/>
+          <w:i w:val="false"/>
+          <w:caps w:val="false"/>
+          <w:smallCaps w:val="false"/>
+          <w:color w:val="24292F"/>
+          <w:spacing w:val="0"/>
+          <w:sz w:val="24"/>
+        </w:rPr>
+        <w:t>MVP: Minimum Viable Product, eli kehitettävän tuotteen versio, joka täyttää kaikki perustoiminnallisuudet.</w:t>
+      </w:r>
+    </w:p>
+    <w:p>
+      <w:pPr>
+        <w:pStyle w:val="TextBody"/>
+        <w:widowControl/>
+        <w:numPr>
+          <w:ilvl w:val="0"/>
+          <w:numId w:val="4"/>
+        </w:numPr>
+        <w:spacing w:before="0" w:after="240"/>
+        <w:rPr>
+          <w:rFonts w:ascii="apple-system;BlinkMacSystemFont;Segoe UI;Noto Sans;Helvetica;Arial;sans-serif;Apple Color Emoji;Segoe UI Emoji" w:hAnsi="apple-system;BlinkMacSystemFont;Segoe UI;Noto Sans;Helvetica;Arial;sans-serif;Apple Color Emoji;Segoe UI Emoji"/>
+          <w:b w:val="false"/>
+          <w:i w:val="false"/>
+          <w:caps w:val="false"/>
+          <w:smallCaps w:val="false"/>
+          <w:color w:val="24292F"/>
+          <w:spacing w:val="0"/>
+          <w:sz w:val="28"/>
+        </w:rPr>
+      </w:pPr>
+      <w:r>
+        <w:rPr>
+          <w:rFonts w:ascii="apple-system;BlinkMacSystemFont;Segoe UI;Noto Sans;Helvetica;Arial;sans-serif;Apple Color Emoji;Segoe UI Emoji" w:hAnsi="apple-system;BlinkMacSystemFont;Segoe UI;Noto Sans;Helvetica;Arial;sans-serif;Apple Color Emoji;Segoe UI Emoji"/>
+          <w:b w:val="false"/>
+          <w:i w:val="false"/>
+          <w:caps w:val="false"/>
+          <w:smallCaps w:val="false"/>
+          <w:color w:val="24292F"/>
+          <w:spacing w:val="0"/>
+          <w:sz w:val="24"/>
+        </w:rPr>
+        <w:t>RadioChips siru: TÖRKKELIiin rakennettu siru ja sen hyödyntämä API, joka mahdollistaa TÖRKKELIn ja SÄSÄ Appiksen keskenäisen kommunikoinnin.</w:t>
+      </w:r>
+    </w:p>
+    <w:p>
+      <w:pPr>
+        <w:pStyle w:val="TextBody"/>
+        <w:widowControl/>
+        <w:numPr>
+          <w:ilvl w:val="0"/>
+          <w:numId w:val="4"/>
+        </w:numPr>
+        <w:spacing w:before="0" w:after="240"/>
+        <w:rPr>
+          <w:rFonts w:ascii="apple-system;BlinkMacSystemFont;Segoe UI;Noto Sans;Helvetica;Arial;sans-serif;Apple Color Emoji;Segoe UI Emoji" w:hAnsi="apple-system;BlinkMacSystemFont;Segoe UI;Noto Sans;Helvetica;Arial;sans-serif;Apple Color Emoji;Segoe UI Emoji"/>
+          <w:b w:val="false"/>
+          <w:i w:val="false"/>
+          <w:caps w:val="false"/>
+          <w:smallCaps w:val="false"/>
+          <w:color w:val="24292F"/>
+          <w:spacing w:val="0"/>
+          <w:sz w:val="28"/>
+        </w:rPr>
+      </w:pPr>
+      <w:r>
+        <w:rPr>
+          <w:rFonts w:ascii="apple-system;BlinkMacSystemFont;Segoe UI;Noto Sans;Helvetica;Arial;sans-serif;Apple Color Emoji;Segoe UI Emoji" w:hAnsi="apple-system;BlinkMacSystemFont;Segoe UI;Noto Sans;Helvetica;Arial;sans-serif;Apple Color Emoji;Segoe UI Emoji"/>
+          <w:b w:val="false"/>
+          <w:i w:val="false"/>
+          <w:caps w:val="false"/>
+          <w:smallCaps w:val="false"/>
+          <w:color w:val="24292F"/>
+          <w:spacing w:val="0"/>
+          <w:sz w:val="24"/>
+        </w:rPr>
+        <w:t>Käytettävyys: Loppukäyttäjän sulavan ja toivotun käyttökokemuksen huomioiminen suunnittelussa</w:t>
+      </w:r>
+    </w:p>
+    <w:p>
+      <w:pPr>
+        <w:pStyle w:val="TextBody"/>
+        <w:widowControl/>
+        <w:numPr>
+          <w:ilvl w:val="0"/>
+          <w:numId w:val="4"/>
+        </w:numPr>
+        <w:spacing w:before="0" w:after="240"/>
+        <w:rPr>
+          <w:rFonts w:ascii="apple-system;BlinkMacSystemFont;Segoe UI;Noto Sans;Helvetica;Arial;sans-serif;Apple Color Emoji;Segoe UI Emoji" w:hAnsi="apple-system;BlinkMacSystemFont;Segoe UI;Noto Sans;Helvetica;Arial;sans-serif;Apple Color Emoji;Segoe UI Emoji"/>
+          <w:b w:val="false"/>
+          <w:i w:val="false"/>
+          <w:caps w:val="false"/>
+          <w:smallCaps w:val="false"/>
+          <w:color w:val="24292F"/>
+          <w:spacing w:val="0"/>
+          <w:sz w:val="28"/>
+        </w:rPr>
+      </w:pPr>
+      <w:r>
+        <w:rPr>
+          <w:rFonts w:ascii="apple-system;BlinkMacSystemFont;Segoe UI;Noto Sans;Helvetica;Arial;sans-serif;Apple Color Emoji;Segoe UI Emoji" w:hAnsi="apple-system;BlinkMacSystemFont;Segoe UI;Noto Sans;Helvetica;Arial;sans-serif;Apple Color Emoji;Segoe UI Emoji"/>
+          <w:b w:val="false"/>
+          <w:i w:val="false"/>
+          <w:caps w:val="false"/>
+          <w:smallCaps w:val="false"/>
+          <w:color w:val="24292F"/>
+          <w:spacing w:val="0"/>
+          <w:sz w:val="24"/>
+        </w:rPr>
+        <w:t>Saavutettavuus: Loppukäyttäjän mahdollisten erityistarpeiden tai rajoitusten (esim. näköön liittyvät rajoitteet) huomioiminen suunnittelussa</w:t>
+      </w:r>
+    </w:p>
+    <w:p>
+      <w:pPr>
+        <w:pStyle w:val="TextBody"/>
+        <w:widowControl/>
+        <w:numPr>
+          <w:ilvl w:val="0"/>
+          <w:numId w:val="4"/>
+        </w:numPr>
+        <w:spacing w:before="0" w:after="240"/>
+        <w:rPr>
+          <w:rFonts w:ascii="apple-system;BlinkMacSystemFont;Segoe UI;Noto Sans;Helvetica;Arial;sans-serif;Apple Color Emoji;Segoe UI Emoji" w:hAnsi="apple-system;BlinkMacSystemFont;Segoe UI;Noto Sans;Helvetica;Arial;sans-serif;Apple Color Emoji;Segoe UI Emoji"/>
+          <w:b w:val="false"/>
+          <w:i w:val="false"/>
+          <w:caps w:val="false"/>
+          <w:smallCaps w:val="false"/>
+          <w:color w:val="24292F"/>
+          <w:spacing w:val="0"/>
+          <w:sz w:val="28"/>
+        </w:rPr>
+      </w:pPr>
+      <w:r>
+        <w:rPr>
+          <w:rFonts w:ascii="apple-system;BlinkMacSystemFont;Segoe UI;Noto Sans;Helvetica;Arial;sans-serif;Apple Color Emoji;Segoe UI Emoji" w:hAnsi="apple-system;BlinkMacSystemFont;Segoe UI;Noto Sans;Helvetica;Arial;sans-serif;Apple Color Emoji;Segoe UI Emoji"/>
+          <w:b w:val="false"/>
+          <w:i w:val="false"/>
+          <w:caps w:val="false"/>
+          <w:smallCaps w:val="false"/>
+          <w:color w:val="24292F"/>
+          <w:spacing w:val="0"/>
+          <w:sz w:val="24"/>
+        </w:rPr>
+        <w:t>Käyttäjälähtöinen testaus: Sovelluksen testaaminen mahdollisilla loppukäyttäjillä. Auttaa käyttäjäperspektiivin ymmärtämisessä ja sovelluksen mahdollisten kipukohtien tunnistamisessa.</w:t>
+      </w:r>
+    </w:p>
+    <w:p>
+      <w:pPr>
+        <w:pStyle w:val="TextBody"/>
+        <w:widowControl/>
+        <w:numPr>
+          <w:ilvl w:val="0"/>
+          <w:numId w:val="4"/>
+        </w:numPr>
+        <w:spacing w:before="0" w:after="240"/>
+        <w:rPr>
+          <w:rFonts w:ascii="apple-system;BlinkMacSystemFont;Segoe UI;Noto Sans;Helvetica;Arial;sans-serif;Apple Color Emoji;Segoe UI Emoji" w:hAnsi="apple-system;BlinkMacSystemFont;Segoe UI;Noto Sans;Helvetica;Arial;sans-serif;Apple Color Emoji;Segoe UI Emoji"/>
+          <w:b w:val="false"/>
+          <w:i w:val="false"/>
+          <w:caps w:val="false"/>
+          <w:smallCaps w:val="false"/>
+          <w:color w:val="24292F"/>
+          <w:spacing w:val="0"/>
+          <w:sz w:val="28"/>
+        </w:rPr>
+      </w:pPr>
+      <w:r>
+        <w:rPr>
+          <w:rFonts w:ascii="apple-system;BlinkMacSystemFont;Segoe UI;Noto Sans;Helvetica;Arial;sans-serif;Apple Color Emoji;Segoe UI Emoji" w:hAnsi="apple-system;BlinkMacSystemFont;Segoe UI;Noto Sans;Helvetica;Arial;sans-serif;Apple Color Emoji;Segoe UI Emoji"/>
+          <w:b w:val="false"/>
+          <w:i w:val="false"/>
+          <w:caps w:val="false"/>
+          <w:smallCaps w:val="false"/>
+          <w:color w:val="24292F"/>
+          <w:spacing w:val="0"/>
+          <w:sz w:val="24"/>
+        </w:rPr>
+        <w:t>Toiminnallinen vaatimus (T): Kuvaa sovelluksen toiminnallisuutta - esimerkiksi vaatimus siitä, että käyttäjä voi kirjautua sisään sovellukseen.</w:t>
+      </w:r>
+    </w:p>
+    <w:p>
+      <w:pPr>
+        <w:pStyle w:val="TextBody"/>
+        <w:widowControl/>
+        <w:numPr>
+          <w:ilvl w:val="0"/>
+          <w:numId w:val="4"/>
+        </w:numPr>
+        <w:spacing w:before="0" w:after="240"/>
+        <w:rPr>
+          <w:rFonts w:ascii="apple-system;BlinkMacSystemFont;Segoe UI;Noto Sans;Helvetica;Arial;sans-serif;Apple Color Emoji;Segoe UI Emoji" w:hAnsi="apple-system;BlinkMacSystemFont;Segoe UI;Noto Sans;Helvetica;Arial;sans-serif;Apple Color Emoji;Segoe UI Emoji"/>
+          <w:b w:val="false"/>
+          <w:i w:val="false"/>
+          <w:caps w:val="false"/>
+          <w:smallCaps w:val="false"/>
+          <w:color w:val="24292F"/>
+          <w:spacing w:val="0"/>
+          <w:sz w:val="28"/>
+        </w:rPr>
+      </w:pPr>
+      <w:r>
+        <w:rPr>
+          <w:rFonts w:ascii="apple-system;BlinkMacSystemFont;Segoe UI;Noto Sans;Helvetica;Arial;sans-serif;Apple Color Emoji;Segoe UI Emoji" w:hAnsi="apple-system;BlinkMacSystemFont;Segoe UI;Noto Sans;Helvetica;Arial;sans-serif;Apple Color Emoji;Segoe UI Emoji"/>
+          <w:b w:val="false"/>
+          <w:i w:val="false"/>
+          <w:caps w:val="false"/>
+          <w:smallCaps w:val="false"/>
+          <w:color w:val="24292F"/>
+          <w:spacing w:val="0"/>
+          <w:sz w:val="24"/>
+        </w:rPr>
+        <w:t>Ei-toiminnallinen vaaatimus (E): Sovelluksen ominaisuudet, jotka eivät suoraan liity sen toiminnallisuuteen - esimerkiksi vaatimus sovelluksen helppokäyttöisyydestä.</w:t>
+      </w:r>
+    </w:p>
+    <w:p>
+      <w:pPr>
+        <w:pStyle w:val="TextBody"/>
+        <w:widowControl/>
+        <w:numPr>
+          <w:ilvl w:val="0"/>
+          <w:numId w:val="4"/>
+        </w:numPr>
+        <w:spacing w:before="0" w:after="240"/>
+        <w:rPr>
+          <w:rFonts w:ascii="apple-system;BlinkMacSystemFont;Segoe UI;Noto Sans;Helvetica;Arial;sans-serif;Apple Color Emoji;Segoe UI Emoji" w:hAnsi="apple-system;BlinkMacSystemFont;Segoe UI;Noto Sans;Helvetica;Arial;sans-serif;Apple Color Emoji;Segoe UI Emoji"/>
+          <w:b w:val="false"/>
+          <w:i w:val="false"/>
+          <w:caps w:val="false"/>
+          <w:smallCaps w:val="false"/>
+          <w:color w:val="24292F"/>
+          <w:spacing w:val="0"/>
+          <w:sz w:val="28"/>
+        </w:rPr>
+      </w:pPr>
+      <w:r>
+        <w:rPr>
+          <w:rFonts w:ascii="apple-system;BlinkMacSystemFont;Segoe UI;Noto Sans;Helvetica;Arial;sans-serif;Apple Color Emoji;Segoe UI Emoji" w:hAnsi="apple-system;BlinkMacSystemFont;Segoe UI;Noto Sans;Helvetica;Arial;sans-serif;Apple Color Emoji;Segoe UI Emoji"/>
+          <w:b w:val="false"/>
+          <w:i w:val="false"/>
+          <w:caps w:val="false"/>
+          <w:smallCaps w:val="false"/>
+          <w:color w:val="24292F"/>
+          <w:spacing w:val="0"/>
+          <w:sz w:val="24"/>
+        </w:rPr>
+        <w:t>Reunaehto (R): Rajoitus tai ehto, joka voi vaikuttaa sovelluksen suunnitteluun tai toteutukseen - esimerkiksi tietoturvaan liittyvät vaatimukset.</w:t>
+      </w:r>
+    </w:p>
+    <w:p>
+      <w:pPr>
+        <w:pStyle w:val="Normal"/>
+        <w:rPr/>
+      </w:pPr>
+      <w:r>
+        <w:rPr/>
       </w:r>
     </w:p>
     <w:p>
@@ -1352,8 +2400,8 @@
         <w:pStyle w:val="Heading1"/>
         <w:rPr/>
       </w:pPr>
-      <w:bookmarkStart w:id="10" w:name="_Toc93862054"/>
-      <w:bookmarkStart w:id="11" w:name="_Toc61865317"/>
+      <w:bookmarkStart w:id="10" w:name="_Toc61865317"/>
+      <w:bookmarkStart w:id="11" w:name="_Toc93862054"/>
       <w:r>
         <w:rPr/>
         <w:t>Vaatimusten keruusuunnitelma</w:t>
@@ -1369,10 +2417,7 @@
         </w:rPr>
       </w:pPr>
       <w:r>
-        <w:rPr>
-          <w:color w:val="7030A0"/>
-        </w:rPr>
-        <w:t>Tämä luku kuuluu vaiheeseen 1 (eli palautukseen ennen 1. väliesitystä)!</w:t>
+        <w:rPr/>
       </w:r>
     </w:p>
     <w:p>
@@ -1390,8 +2435,8 @@
         <w:pStyle w:val="Heading2"/>
         <w:rPr/>
       </w:pPr>
-      <w:bookmarkStart w:id="12" w:name="_Toc93862055"/>
-      <w:bookmarkStart w:id="13" w:name="_Toc61865318"/>
+      <w:bookmarkStart w:id="12" w:name="_Toc61865318"/>
+      <w:bookmarkStart w:id="13" w:name="_Toc93862055"/>
       <w:r>
         <w:rPr/>
         <w:t>Taustatilanne</w:t>
@@ -1406,16 +2451,34 @@
       </w:pPr>
       <w:r>
         <w:rPr/>
+      </w:r>
+    </w:p>
+    <w:p>
+      <w:pPr>
+        <w:pStyle w:val="Normal"/>
+        <w:rPr/>
+      </w:pPr>
+      <w:r>
+        <w:rPr/>
         <w:t>Mikä on lähtötilanne? Mitä uusi järjestelmä tuo uutena / korvaa / parantaa? Minkä ongelman tuote ratkaisee?</w:t>
       </w:r>
     </w:p>
     <w:p>
       <w:pPr>
+        <w:pStyle w:val="Normal"/>
+        <w:rPr/>
+      </w:pPr>
+      <w:r>
+        <w:rPr/>
+      </w:r>
+    </w:p>
+    <w:p>
+      <w:pPr>
         <w:pStyle w:val="Heading2"/>
         <w:rPr/>
       </w:pPr>
-      <w:bookmarkStart w:id="14" w:name="_Toc61865319"/>
-      <w:bookmarkStart w:id="15" w:name="_Toc93862056"/>
+      <w:bookmarkStart w:id="14" w:name="_Toc93862056"/>
+      <w:bookmarkStart w:id="15" w:name="_Toc61865319"/>
       <w:r>
         <w:rPr/>
         <w:t>Nykyisen dokumentaation ja vastaavien tuotteiden analyysi</w:t>
@@ -1430,16 +2493,34 @@
       </w:pPr>
       <w:r>
         <w:rPr/>
+      </w:r>
+    </w:p>
+    <w:p>
+      <w:pPr>
+        <w:pStyle w:val="Normal"/>
+        <w:rPr/>
+      </w:pPr>
+      <w:r>
+        <w:rPr/>
         <w:t>Mitä dokumentaatiota projektista on tällä hetkellä saatavilla? Mitä sen perusteella tiedetään? Millaisia vastaavanlaisia (kilpailevia) tuotteita on olemassa? (Projekteissa ensimmäinen asia onkin tehdä verkkohaku, mitä samanlaisia tai vastaavia järjestelmiä on jo olemassa – julkisista lähteistä matkiminen on aina sallittua.)</w:t>
       </w:r>
     </w:p>
     <w:p>
       <w:pPr>
+        <w:pStyle w:val="Normal"/>
+        <w:rPr/>
+      </w:pPr>
+      <w:r>
+        <w:rPr/>
+      </w:r>
+    </w:p>
+    <w:p>
+      <w:pPr>
         <w:pStyle w:val="Heading2"/>
         <w:rPr/>
       </w:pPr>
-      <w:bookmarkStart w:id="16" w:name="_Toc93862057"/>
-      <w:bookmarkStart w:id="17" w:name="_Toc61865320"/>
+      <w:bookmarkStart w:id="16" w:name="_Toc61865320"/>
+      <w:bookmarkStart w:id="17" w:name="_Toc93862057"/>
       <w:r>
         <w:rPr/>
         <w:t>PESTE</w:t>
@@ -1454,6 +2535,15 @@
       </w:pPr>
       <w:r>
         <w:rPr/>
+      </w:r>
+    </w:p>
+    <w:p>
+      <w:pPr>
+        <w:pStyle w:val="Normal"/>
+        <w:rPr/>
+      </w:pPr>
+      <w:r>
+        <w:rPr/>
         <w:t xml:space="preserve">PESTE-analyysi projektista (tunnista, miten projektin ympäristö voi vaikuttaa projektiin PESTE:n eri osa-alueilla, löydä sidosryhmät). Hyödynnä tämän analyysin tuloksia sidosryhmien tunnistamisessa. </w:t>
       </w:r>
     </w:p>
@@ -1462,8 +2552,8 @@
         <w:pStyle w:val="Heading2"/>
         <w:rPr/>
       </w:pPr>
-      <w:bookmarkStart w:id="18" w:name="_Toc93862058"/>
-      <w:bookmarkStart w:id="19" w:name="_Toc61865321"/>
+      <w:bookmarkStart w:id="18" w:name="_Toc61865321"/>
+      <w:bookmarkStart w:id="19" w:name="_Toc93862058"/>
       <w:r>
         <w:rPr/>
         <w:t>Sidosryhmäanalyysi</w:t>
@@ -1478,6 +2568,15 @@
       </w:pPr>
       <w:r>
         <w:rPr/>
+      </w:r>
+    </w:p>
+    <w:p>
+      <w:pPr>
+        <w:pStyle w:val="Normal"/>
+        <w:rPr/>
+      </w:pPr>
+      <w:r>
+        <w:rPr/>
         <w:t>Sidosryhmäanalyysin tulokset, esitysmuotona taulukko. Sidosryhmät järkevästi luokiteltuna.</w:t>
       </w:r>
     </w:p>
@@ -1515,11 +2614,22 @@
     </w:p>
     <w:p>
       <w:pPr>
+        <w:pStyle w:val="Normal"/>
+        <w:rPr>
+          <w:color w:val="000000" w:themeColor="text1"/>
+        </w:rPr>
+      </w:pPr>
+      <w:r>
+        <w:rPr/>
+      </w:r>
+    </w:p>
+    <w:p>
+      <w:pPr>
         <w:pStyle w:val="Heading2"/>
         <w:rPr/>
       </w:pPr>
-      <w:bookmarkStart w:id="20" w:name="_Toc93862061"/>
-      <w:bookmarkStart w:id="21" w:name="_Toc61865322"/>
+      <w:bookmarkStart w:id="20" w:name="_Toc61865322"/>
+      <w:bookmarkStart w:id="21" w:name="_Toc93862061"/>
       <w:r>
         <w:rPr/>
         <w:t>Alustavat vaatimukset ja niiden luokittelu</w:t>
@@ -1534,6 +2644,15 @@
       </w:pPr>
       <w:r>
         <w:rPr/>
+      </w:r>
+    </w:p>
+    <w:p>
+      <w:pPr>
+        <w:pStyle w:val="Normal"/>
+        <w:rPr/>
+      </w:pPr>
+      <w:r>
+        <w:rPr/>
         <w:t xml:space="preserve">Annetun kehyskertomuksen pohjalta tunnistetut vaatimukset. Vaatimusten luokittelu, lähde ja tärkeys (priorisointi). Vaatimusten esitysmuotona taulukko on selkein. </w:t>
       </w:r>
       <w:r>
@@ -1545,11 +2664,22 @@
     </w:p>
     <w:p>
       <w:pPr>
+        <w:pStyle w:val="Normal"/>
+        <w:rPr>
+          <w:color w:val="000000" w:themeColor="text1"/>
+        </w:rPr>
+      </w:pPr>
+      <w:r>
+        <w:rPr/>
+      </w:r>
+    </w:p>
+    <w:p>
+      <w:pPr>
         <w:pStyle w:val="Heading2"/>
         <w:rPr/>
       </w:pPr>
-      <w:bookmarkStart w:id="22" w:name="_Toc93862062"/>
-      <w:bookmarkStart w:id="23" w:name="_Toc61865323"/>
+      <w:bookmarkStart w:id="22" w:name="_Toc61865323"/>
+      <w:bookmarkStart w:id="23" w:name="_Toc93862062"/>
       <w:r>
         <w:rPr/>
         <w:t>Vaatimusten keruuprojektin suunnitelma</w:t>
@@ -1564,6 +2694,15 @@
       </w:pPr>
       <w:r>
         <w:rPr/>
+      </w:r>
+    </w:p>
+    <w:p>
+      <w:pPr>
+        <w:pStyle w:val="Normal"/>
+        <w:rPr/>
+      </w:pPr>
+      <w:r>
+        <w:rPr/>
         <w:t>Vaatimusten keruuprojektin suunnitelma. Kuka tekee, mitä tekee ja koska. Esimerkiksi: Sidosryhmältä A vaatimusten kerääminen aivoriihessä, ajankohtana B, kesto C ja projektiryhmän D ja E osallistuvat. Kyseessä ei siis ole suunnitelma siitä, miten opiskelijoina toteutatte harjoitustyön.</w:t>
       </w:r>
     </w:p>
@@ -1595,6 +2734,78 @@
       <w:r>
         <w:rPr/>
         <w:t>Esitysmuotona Gantt-kaavio (janakaavio). Gantt-kaavio, kuten kaikki kaaviot, voi hyötyä selittävästä tekstistä (esimerkiksi että tietynlaisilta sidosryhmiltä kerätään vaatimukset tietyllä tavalla).</w:t>
+      </w:r>
+    </w:p>
+    <w:p>
+      <w:pPr>
+        <w:pStyle w:val="Normal"/>
+        <w:rPr/>
+      </w:pPr>
+      <w:r>
+        <w:rPr/>
+      </w:r>
+    </w:p>
+    <w:p>
+      <w:pPr>
+        <w:pStyle w:val="Normal"/>
+        <w:rPr/>
+      </w:pPr>
+      <w:r>
+        <w:rPr/>
+      </w:r>
+    </w:p>
+    <w:p>
+      <w:pPr>
+        <w:pStyle w:val="Normal"/>
+        <w:rPr/>
+      </w:pPr>
+      <w:r>
+        <w:rPr/>
+      </w:r>
+    </w:p>
+    <w:p>
+      <w:pPr>
+        <w:pStyle w:val="Normal"/>
+        <w:rPr/>
+      </w:pPr>
+      <w:r>
+        <w:rPr/>
+      </w:r>
+    </w:p>
+    <w:p>
+      <w:pPr>
+        <w:pStyle w:val="Normal"/>
+        <w:rPr/>
+      </w:pPr>
+      <w:r>
+        <w:rPr/>
+      </w:r>
+    </w:p>
+    <w:p>
+      <w:pPr>
+        <w:pStyle w:val="Normal"/>
+        <w:rPr/>
+      </w:pPr>
+      <w:r>
+        <w:rPr/>
+      </w:r>
+    </w:p>
+    <w:p>
+      <w:pPr>
+        <w:pStyle w:val="Normal"/>
+        <w:rPr/>
+      </w:pPr>
+      <w:r>
+        <w:rPr/>
+      </w:r>
+    </w:p>
+    <w:p>
+      <w:pPr>
+        <w:pStyle w:val="Normal"/>
+        <w:rPr/>
+      </w:pPr>
+      <w:r>
+        <w:rPr/>
       </w:r>
     </w:p>
     <w:p>
@@ -1607,8 +2818,8 @@
         <w:ind w:left="0" w:hanging="0"/>
         <w:rPr/>
       </w:pPr>
-      <w:bookmarkStart w:id="24" w:name="_Toc93862079"/>
-      <w:bookmarkStart w:id="25" w:name="_Toc61865340"/>
+      <w:bookmarkStart w:id="24" w:name="_Toc61865340"/>
+      <w:bookmarkStart w:id="25" w:name="_Toc93862079"/>
       <w:r>
         <w:rPr/>
         <w:t>Liitteet (A, B, C, …)</w:t>
@@ -1681,7 +2892,7 @@
     </w:r>
     <w:r>
       <w:rPr/>
-      <w:t>09.03.2023 10:44</w:t>
+      <w:t>09.03.2023 10:59</w:t>
     </w:r>
     <w:r>
       <w:rPr/>
@@ -1697,7 +2908,7 @@
     </w:r>
     <w:r>
       <w:rPr/>
-      <w:instrText xml:space="preserve"> PAGE \* ARABIC </w:instrText>
+      <w:instrText xml:space="preserve"> PAGE </w:instrText>
     </w:r>
     <w:r>
       <w:rPr/>
@@ -1705,7 +2916,7 @@
     </w:r>
     <w:r>
       <w:rPr/>
-      <w:t>6</w:t>
+      <w:t>9</w:t>
     </w:r>
     <w:r>
       <w:rPr/>
@@ -1721,7 +2932,7 @@
     </w:r>
     <w:r>
       <w:rPr/>
-      <w:instrText xml:space="preserve"> NUMPAGES \* ARABIC </w:instrText>
+      <w:instrText xml:space="preserve"> NUMPAGES </w:instrText>
     </w:r>
     <w:r>
       <w:rPr/>
@@ -1729,7 +2940,7 @@
     </w:r>
     <w:r>
       <w:rPr/>
-      <w:t>6</w:t>
+      <w:t>9</w:t>
     </w:r>
     <w:r>
       <w:rPr/>
@@ -2053,11 +3264,291 @@
       </w:rPr>
     </w:lvl>
   </w:abstractNum>
+  <w:abstractNum w:abstractNumId="3">
+    <w:lvl w:ilvl="0">
+      <w:start w:val="1"/>
+      <w:numFmt w:val="bullet"/>
+      <w:lvlText w:val=""/>
+      <w:lvlJc w:val="left"/>
+      <w:pPr>
+        <w:tabs>
+          <w:tab w:val="num" w:pos="720"/>
+        </w:tabs>
+        <w:ind w:left="720" w:hanging="360"/>
+      </w:pPr>
+      <w:rPr>
+        <w:rFonts w:ascii="Symbol" w:hAnsi="Symbol" w:cs="Symbol" w:hint="default"/>
+      </w:rPr>
+    </w:lvl>
+    <w:lvl w:ilvl="1">
+      <w:start w:val="1"/>
+      <w:numFmt w:val="bullet"/>
+      <w:lvlText w:val="◦"/>
+      <w:lvlJc w:val="left"/>
+      <w:pPr>
+        <w:tabs>
+          <w:tab w:val="num" w:pos="1080"/>
+        </w:tabs>
+        <w:ind w:left="1080" w:hanging="360"/>
+      </w:pPr>
+      <w:rPr>
+        <w:rFonts w:ascii="OpenSymbol" w:hAnsi="OpenSymbol" w:cs="OpenSymbol" w:hint="default"/>
+      </w:rPr>
+    </w:lvl>
+    <w:lvl w:ilvl="2">
+      <w:start w:val="1"/>
+      <w:numFmt w:val="bullet"/>
+      <w:lvlText w:val="▪"/>
+      <w:lvlJc w:val="left"/>
+      <w:pPr>
+        <w:tabs>
+          <w:tab w:val="num" w:pos="1440"/>
+        </w:tabs>
+        <w:ind w:left="1440" w:hanging="360"/>
+      </w:pPr>
+      <w:rPr>
+        <w:rFonts w:ascii="OpenSymbol" w:hAnsi="OpenSymbol" w:cs="OpenSymbol" w:hint="default"/>
+      </w:rPr>
+    </w:lvl>
+    <w:lvl w:ilvl="3">
+      <w:start w:val="1"/>
+      <w:numFmt w:val="bullet"/>
+      <w:lvlText w:val=""/>
+      <w:lvlJc w:val="left"/>
+      <w:pPr>
+        <w:tabs>
+          <w:tab w:val="num" w:pos="1800"/>
+        </w:tabs>
+        <w:ind w:left="1800" w:hanging="360"/>
+      </w:pPr>
+      <w:rPr>
+        <w:rFonts w:ascii="Symbol" w:hAnsi="Symbol" w:cs="Symbol" w:hint="default"/>
+      </w:rPr>
+    </w:lvl>
+    <w:lvl w:ilvl="4">
+      <w:start w:val="1"/>
+      <w:numFmt w:val="bullet"/>
+      <w:lvlText w:val="◦"/>
+      <w:lvlJc w:val="left"/>
+      <w:pPr>
+        <w:tabs>
+          <w:tab w:val="num" w:pos="2160"/>
+        </w:tabs>
+        <w:ind w:left="2160" w:hanging="360"/>
+      </w:pPr>
+      <w:rPr>
+        <w:rFonts w:ascii="OpenSymbol" w:hAnsi="OpenSymbol" w:cs="OpenSymbol" w:hint="default"/>
+      </w:rPr>
+    </w:lvl>
+    <w:lvl w:ilvl="5">
+      <w:start w:val="1"/>
+      <w:numFmt w:val="bullet"/>
+      <w:lvlText w:val="▪"/>
+      <w:lvlJc w:val="left"/>
+      <w:pPr>
+        <w:tabs>
+          <w:tab w:val="num" w:pos="2520"/>
+        </w:tabs>
+        <w:ind w:left="2520" w:hanging="360"/>
+      </w:pPr>
+      <w:rPr>
+        <w:rFonts w:ascii="OpenSymbol" w:hAnsi="OpenSymbol" w:cs="OpenSymbol" w:hint="default"/>
+      </w:rPr>
+    </w:lvl>
+    <w:lvl w:ilvl="6">
+      <w:start w:val="1"/>
+      <w:numFmt w:val="bullet"/>
+      <w:lvlText w:val=""/>
+      <w:lvlJc w:val="left"/>
+      <w:pPr>
+        <w:tabs>
+          <w:tab w:val="num" w:pos="2880"/>
+        </w:tabs>
+        <w:ind w:left="2880" w:hanging="360"/>
+      </w:pPr>
+      <w:rPr>
+        <w:rFonts w:ascii="Symbol" w:hAnsi="Symbol" w:cs="Symbol" w:hint="default"/>
+      </w:rPr>
+    </w:lvl>
+    <w:lvl w:ilvl="7">
+      <w:start w:val="1"/>
+      <w:numFmt w:val="bullet"/>
+      <w:lvlText w:val="◦"/>
+      <w:lvlJc w:val="left"/>
+      <w:pPr>
+        <w:tabs>
+          <w:tab w:val="num" w:pos="3240"/>
+        </w:tabs>
+        <w:ind w:left="3240" w:hanging="360"/>
+      </w:pPr>
+      <w:rPr>
+        <w:rFonts w:ascii="OpenSymbol" w:hAnsi="OpenSymbol" w:cs="OpenSymbol" w:hint="default"/>
+      </w:rPr>
+    </w:lvl>
+    <w:lvl w:ilvl="8">
+      <w:start w:val="1"/>
+      <w:numFmt w:val="bullet"/>
+      <w:lvlText w:val="▪"/>
+      <w:lvlJc w:val="left"/>
+      <w:pPr>
+        <w:tabs>
+          <w:tab w:val="num" w:pos="3600"/>
+        </w:tabs>
+        <w:ind w:left="3600" w:hanging="360"/>
+      </w:pPr>
+      <w:rPr>
+        <w:rFonts w:ascii="OpenSymbol" w:hAnsi="OpenSymbol" w:cs="OpenSymbol" w:hint="default"/>
+      </w:rPr>
+    </w:lvl>
+  </w:abstractNum>
+  <w:abstractNum w:abstractNumId="4">
+    <w:lvl w:ilvl="0">
+      <w:start w:val="1"/>
+      <w:numFmt w:val="bullet"/>
+      <w:lvlText w:val=""/>
+      <w:lvlJc w:val="left"/>
+      <w:pPr>
+        <w:tabs>
+          <w:tab w:val="num" w:pos="720"/>
+        </w:tabs>
+        <w:ind w:left="720" w:hanging="360"/>
+      </w:pPr>
+      <w:rPr>
+        <w:rFonts w:ascii="Symbol" w:hAnsi="Symbol" w:cs="Symbol" w:hint="default"/>
+      </w:rPr>
+    </w:lvl>
+    <w:lvl w:ilvl="1">
+      <w:start w:val="1"/>
+      <w:numFmt w:val="bullet"/>
+      <w:lvlText w:val="◦"/>
+      <w:lvlJc w:val="left"/>
+      <w:pPr>
+        <w:tabs>
+          <w:tab w:val="num" w:pos="1080"/>
+        </w:tabs>
+        <w:ind w:left="1080" w:hanging="360"/>
+      </w:pPr>
+      <w:rPr>
+        <w:rFonts w:ascii="OpenSymbol" w:hAnsi="OpenSymbol" w:cs="OpenSymbol" w:hint="default"/>
+      </w:rPr>
+    </w:lvl>
+    <w:lvl w:ilvl="2">
+      <w:start w:val="1"/>
+      <w:numFmt w:val="bullet"/>
+      <w:lvlText w:val="▪"/>
+      <w:lvlJc w:val="left"/>
+      <w:pPr>
+        <w:tabs>
+          <w:tab w:val="num" w:pos="1440"/>
+        </w:tabs>
+        <w:ind w:left="1440" w:hanging="360"/>
+      </w:pPr>
+      <w:rPr>
+        <w:rFonts w:ascii="OpenSymbol" w:hAnsi="OpenSymbol" w:cs="OpenSymbol" w:hint="default"/>
+      </w:rPr>
+    </w:lvl>
+    <w:lvl w:ilvl="3">
+      <w:start w:val="1"/>
+      <w:numFmt w:val="bullet"/>
+      <w:lvlText w:val=""/>
+      <w:lvlJc w:val="left"/>
+      <w:pPr>
+        <w:tabs>
+          <w:tab w:val="num" w:pos="1800"/>
+        </w:tabs>
+        <w:ind w:left="1800" w:hanging="360"/>
+      </w:pPr>
+      <w:rPr>
+        <w:rFonts w:ascii="Symbol" w:hAnsi="Symbol" w:cs="Symbol" w:hint="default"/>
+      </w:rPr>
+    </w:lvl>
+    <w:lvl w:ilvl="4">
+      <w:start w:val="1"/>
+      <w:numFmt w:val="bullet"/>
+      <w:lvlText w:val="◦"/>
+      <w:lvlJc w:val="left"/>
+      <w:pPr>
+        <w:tabs>
+          <w:tab w:val="num" w:pos="2160"/>
+        </w:tabs>
+        <w:ind w:left="2160" w:hanging="360"/>
+      </w:pPr>
+      <w:rPr>
+        <w:rFonts w:ascii="OpenSymbol" w:hAnsi="OpenSymbol" w:cs="OpenSymbol" w:hint="default"/>
+      </w:rPr>
+    </w:lvl>
+    <w:lvl w:ilvl="5">
+      <w:start w:val="1"/>
+      <w:numFmt w:val="bullet"/>
+      <w:lvlText w:val="▪"/>
+      <w:lvlJc w:val="left"/>
+      <w:pPr>
+        <w:tabs>
+          <w:tab w:val="num" w:pos="2520"/>
+        </w:tabs>
+        <w:ind w:left="2520" w:hanging="360"/>
+      </w:pPr>
+      <w:rPr>
+        <w:rFonts w:ascii="OpenSymbol" w:hAnsi="OpenSymbol" w:cs="OpenSymbol" w:hint="default"/>
+      </w:rPr>
+    </w:lvl>
+    <w:lvl w:ilvl="6">
+      <w:start w:val="1"/>
+      <w:numFmt w:val="bullet"/>
+      <w:lvlText w:val=""/>
+      <w:lvlJc w:val="left"/>
+      <w:pPr>
+        <w:tabs>
+          <w:tab w:val="num" w:pos="2880"/>
+        </w:tabs>
+        <w:ind w:left="2880" w:hanging="360"/>
+      </w:pPr>
+      <w:rPr>
+        <w:rFonts w:ascii="Symbol" w:hAnsi="Symbol" w:cs="Symbol" w:hint="default"/>
+      </w:rPr>
+    </w:lvl>
+    <w:lvl w:ilvl="7">
+      <w:start w:val="1"/>
+      <w:numFmt w:val="bullet"/>
+      <w:lvlText w:val="◦"/>
+      <w:lvlJc w:val="left"/>
+      <w:pPr>
+        <w:tabs>
+          <w:tab w:val="num" w:pos="3240"/>
+        </w:tabs>
+        <w:ind w:left="3240" w:hanging="360"/>
+      </w:pPr>
+      <w:rPr>
+        <w:rFonts w:ascii="OpenSymbol" w:hAnsi="OpenSymbol" w:cs="OpenSymbol" w:hint="default"/>
+      </w:rPr>
+    </w:lvl>
+    <w:lvl w:ilvl="8">
+      <w:start w:val="1"/>
+      <w:numFmt w:val="bullet"/>
+      <w:lvlText w:val="▪"/>
+      <w:lvlJc w:val="left"/>
+      <w:pPr>
+        <w:tabs>
+          <w:tab w:val="num" w:pos="3600"/>
+        </w:tabs>
+        <w:ind w:left="3600" w:hanging="360"/>
+      </w:pPr>
+      <w:rPr>
+        <w:rFonts w:ascii="OpenSymbol" w:hAnsi="OpenSymbol" w:cs="OpenSymbol" w:hint="default"/>
+      </w:rPr>
+    </w:lvl>
+  </w:abstractNum>
   <w:num w:numId="1">
     <w:abstractNumId w:val="1"/>
   </w:num>
   <w:num w:numId="2">
     <w:abstractNumId w:val="2"/>
+  </w:num>
+  <w:num w:numId="3">
+    <w:abstractNumId w:val="3"/>
+  </w:num>
+  <w:num w:numId="4">
+    <w:abstractNumId w:val="4"/>
   </w:num>
 </w:numbering>
 </file>
@@ -2462,6 +3953,7 @@
     <w:qFormat/>
     <w:pPr>
       <w:widowControl/>
+      <w:suppressAutoHyphens w:val="true"/>
       <w:bidi w:val="0"/>
       <w:spacing w:lineRule="auto" w:line="276" w:before="0" w:after="200"/>
       <w:jc w:val="left"/>
@@ -2937,6 +4429,13 @@
       <w:szCs w:val="21"/>
     </w:rPr>
   </w:style>
+  <w:style w:type="character" w:styleId="Bullets">
+    <w:name w:val="Bullets"/>
+    <w:qFormat/>
+    <w:rPr>
+      <w:rFonts w:ascii="OpenSymbol" w:hAnsi="OpenSymbol" w:eastAsia="OpenSymbol" w:cs="OpenSymbol"/>
+    </w:rPr>
+  </w:style>
   <w:style w:type="paragraph" w:styleId="Heading">
     <w:name w:val="Heading"/>
     <w:basedOn w:val="Normal"/>
@@ -3056,6 +4555,7 @@
     <w:rsid w:val="00310b9a"/>
     <w:pPr>
       <w:widowControl/>
+      <w:suppressAutoHyphens w:val="true"/>
       <w:bidi w:val="0"/>
       <w:spacing w:lineRule="auto" w:line="240" w:before="0" w:after="0"/>
       <w:jc w:val="left"/>

</xml_diff>

<commit_message>
Add 1.3 to final document (v1)
</commit_message>
<xml_diff>
--- a/R140-JOTU22-maar1-v1.docx
+++ b/R140-JOTU22-maar1-v1.docx
@@ -254,16 +254,689 @@
       </w:pPr>
     </w:p>
     <w:p>
-      <w:r>
+      <w:pPr>
         <w:rPr>
           <w:b/>
         </w:rPr>
+      </w:pPr>
+    </w:p>
+    <w:p>
+      <w:r>
+        <w:rPr>
+          <w:b/>
+        </w:rPr>
+        <w:lastRenderedPageBreak/>
         <w:t>Versiohistoria</w:t>
       </w:r>
       <w:r>
         <w:t>:</w:t>
       </w:r>
     </w:p>
+    <w:p>
+      <w:pPr>
+        <w:pStyle w:val="Luettelokappale"/>
+      </w:pPr>
+    </w:p>
+    <w:tbl>
+      <w:tblPr>
+        <w:tblStyle w:val="TaulukkoRuudukko"/>
+        <w:tblW w:w="0" w:type="auto"/>
+        <w:tblInd w:w="720" w:type="dxa"/>
+        <w:tblLook w:val="04A0" w:firstRow="1" w:lastRow="0" w:firstColumn="1" w:lastColumn="0" w:noHBand="0" w:noVBand="1"/>
+      </w:tblPr>
+      <w:tblGrid>
+        <w:gridCol w:w="1663"/>
+        <w:gridCol w:w="1729"/>
+        <w:gridCol w:w="1673"/>
+        <w:gridCol w:w="1643"/>
+      </w:tblGrid>
+      <w:tr>
+        <w:tc>
+          <w:tcPr>
+            <w:tcW w:w="1663" w:type="dxa"/>
+          </w:tcPr>
+          <w:p>
+            <w:pPr>
+              <w:pStyle w:val="Heading"/>
+              <w:rPr>
+                <w:b/>
+                <w:bCs/>
+                <w:sz w:val="26"/>
+                <w:szCs w:val="24"/>
+              </w:rPr>
+            </w:pPr>
+            <w:r>
+              <w:rPr>
+                <w:b/>
+                <w:bCs/>
+                <w:sz w:val="26"/>
+                <w:szCs w:val="24"/>
+              </w:rPr>
+              <w:t>Versio</w:t>
+            </w:r>
+          </w:p>
+        </w:tc>
+        <w:tc>
+          <w:tcPr>
+            <w:tcW w:w="1729" w:type="dxa"/>
+          </w:tcPr>
+          <w:p>
+            <w:pPr>
+              <w:pStyle w:val="Heading"/>
+              <w:rPr>
+                <w:b/>
+                <w:bCs/>
+                <w:sz w:val="26"/>
+                <w:szCs w:val="24"/>
+              </w:rPr>
+            </w:pPr>
+            <w:r>
+              <w:rPr>
+                <w:b/>
+                <w:bCs/>
+                <w:sz w:val="26"/>
+                <w:szCs w:val="24"/>
+              </w:rPr>
+              <w:t>Päivämäärä</w:t>
+            </w:r>
+          </w:p>
+        </w:tc>
+        <w:tc>
+          <w:tcPr>
+            <w:tcW w:w="1673" w:type="dxa"/>
+          </w:tcPr>
+          <w:p>
+            <w:pPr>
+              <w:pStyle w:val="Heading"/>
+              <w:rPr>
+                <w:b/>
+                <w:bCs/>
+                <w:sz w:val="26"/>
+                <w:szCs w:val="24"/>
+              </w:rPr>
+            </w:pPr>
+            <w:r>
+              <w:rPr>
+                <w:b/>
+                <w:bCs/>
+                <w:sz w:val="26"/>
+                <w:szCs w:val="24"/>
+              </w:rPr>
+              <w:t>Kuvaus</w:t>
+            </w:r>
+          </w:p>
+        </w:tc>
+        <w:tc>
+          <w:tcPr>
+            <w:tcW w:w="1643" w:type="dxa"/>
+          </w:tcPr>
+          <w:p>
+            <w:pPr>
+              <w:pStyle w:val="Heading"/>
+              <w:rPr>
+                <w:b/>
+                <w:bCs/>
+                <w:sz w:val="26"/>
+                <w:szCs w:val="24"/>
+              </w:rPr>
+            </w:pPr>
+            <w:r>
+              <w:rPr>
+                <w:b/>
+                <w:bCs/>
+                <w:sz w:val="26"/>
+                <w:szCs w:val="24"/>
+              </w:rPr>
+              <w:t>Nimi</w:t>
+            </w:r>
+          </w:p>
+        </w:tc>
+      </w:tr>
+      <w:tr>
+        <w:tc>
+          <w:tcPr>
+            <w:tcW w:w="1663" w:type="dxa"/>
+          </w:tcPr>
+          <w:p>
+            <w:pPr>
+              <w:pStyle w:val="Luettelokappale"/>
+              <w:ind w:left="0"/>
+            </w:pPr>
+            <w:r>
+              <w:t>versio 0.1</w:t>
+            </w:r>
+          </w:p>
+        </w:tc>
+        <w:tc>
+          <w:tcPr>
+            <w:tcW w:w="1729" w:type="dxa"/>
+          </w:tcPr>
+          <w:p>
+            <w:pPr>
+              <w:pStyle w:val="Luettelokappale"/>
+              <w:ind w:left="0"/>
+            </w:pPr>
+            <w:r>
+              <w:t>09.03.2023</w:t>
+            </w:r>
+          </w:p>
+        </w:tc>
+        <w:tc>
+          <w:tcPr>
+            <w:tcW w:w="1673" w:type="dxa"/>
+          </w:tcPr>
+          <w:p>
+            <w:pPr>
+              <w:pStyle w:val="Luettelokappale"/>
+              <w:ind w:left="0"/>
+            </w:pPr>
+            <w:r>
+              <w:t>pohjan luominen</w:t>
+            </w:r>
+          </w:p>
+        </w:tc>
+        <w:tc>
+          <w:tcPr>
+            <w:tcW w:w="1643" w:type="dxa"/>
+          </w:tcPr>
+          <w:p>
+            <w:pPr>
+              <w:pStyle w:val="Luettelokappale"/>
+              <w:ind w:left="0"/>
+            </w:pPr>
+            <w:r>
+              <w:t>Felix Karhusaari</w:t>
+            </w:r>
+          </w:p>
+        </w:tc>
+      </w:tr>
+      <w:tr>
+        <w:tc>
+          <w:tcPr>
+            <w:tcW w:w="1663" w:type="dxa"/>
+          </w:tcPr>
+          <w:p>
+            <w:pPr>
+              <w:pStyle w:val="Luettelokappale"/>
+              <w:ind w:left="0"/>
+            </w:pPr>
+            <w:r>
+              <w:t>versio 0.2</w:t>
+            </w:r>
+          </w:p>
+        </w:tc>
+        <w:tc>
+          <w:tcPr>
+            <w:tcW w:w="1729" w:type="dxa"/>
+          </w:tcPr>
+          <w:p>
+            <w:pPr>
+              <w:pStyle w:val="Luettelokappale"/>
+              <w:ind w:left="0"/>
+            </w:pPr>
+            <w:r>
+              <w:t>09.03.2023</w:t>
+            </w:r>
+          </w:p>
+        </w:tc>
+        <w:tc>
+          <w:tcPr>
+            <w:tcW w:w="1673" w:type="dxa"/>
+          </w:tcPr>
+          <w:p>
+            <w:pPr>
+              <w:pStyle w:val="Luettelokappale"/>
+              <w:ind w:left="0"/>
+            </w:pPr>
+            <w:r>
+              <w:t>2.1, 2.2</w:t>
+            </w:r>
+          </w:p>
+        </w:tc>
+        <w:tc>
+          <w:tcPr>
+            <w:tcW w:w="1643" w:type="dxa"/>
+          </w:tcPr>
+          <w:p>
+            <w:pPr>
+              <w:pStyle w:val="Luettelokappale"/>
+              <w:ind w:left="0"/>
+            </w:pPr>
+            <w:r>
+              <w:t>Tero Turja</w:t>
+            </w:r>
+          </w:p>
+        </w:tc>
+      </w:tr>
+      <w:tr>
+        <w:tc>
+          <w:tcPr>
+            <w:tcW w:w="1663" w:type="dxa"/>
+          </w:tcPr>
+          <w:p>
+            <w:pPr>
+              <w:pStyle w:val="Luettelokappale"/>
+              <w:ind w:left="0"/>
+            </w:pPr>
+            <w:r>
+              <w:t>versio 0.3</w:t>
+            </w:r>
+          </w:p>
+        </w:tc>
+        <w:tc>
+          <w:tcPr>
+            <w:tcW w:w="1729" w:type="dxa"/>
+          </w:tcPr>
+          <w:p>
+            <w:pPr>
+              <w:pStyle w:val="Luettelokappale"/>
+              <w:ind w:left="0"/>
+            </w:pPr>
+            <w:r>
+              <w:t>09.03.2023</w:t>
+            </w:r>
+          </w:p>
+        </w:tc>
+        <w:tc>
+          <w:tcPr>
+            <w:tcW w:w="1673" w:type="dxa"/>
+          </w:tcPr>
+          <w:p>
+            <w:pPr>
+              <w:pStyle w:val="Luettelokappale"/>
+              <w:ind w:left="0"/>
+            </w:pPr>
+            <w:r>
+              <w:t>1.1</w:t>
+            </w:r>
+          </w:p>
+        </w:tc>
+        <w:tc>
+          <w:tcPr>
+            <w:tcW w:w="1643" w:type="dxa"/>
+          </w:tcPr>
+          <w:p>
+            <w:pPr>
+              <w:pStyle w:val="Luettelokappale"/>
+              <w:ind w:left="0"/>
+            </w:pPr>
+            <w:r>
+              <w:t>Felix Karhusaari</w:t>
+            </w:r>
+          </w:p>
+        </w:tc>
+      </w:tr>
+      <w:tr>
+        <w:tc>
+          <w:tcPr>
+            <w:tcW w:w="1663" w:type="dxa"/>
+          </w:tcPr>
+          <w:p>
+            <w:pPr>
+              <w:pStyle w:val="Luettelokappale"/>
+              <w:ind w:left="0"/>
+            </w:pPr>
+            <w:r>
+              <w:t>versio 0.4</w:t>
+            </w:r>
+          </w:p>
+        </w:tc>
+        <w:tc>
+          <w:tcPr>
+            <w:tcW w:w="1729" w:type="dxa"/>
+          </w:tcPr>
+          <w:p>
+            <w:pPr>
+              <w:pStyle w:val="Luettelokappale"/>
+              <w:ind w:left="0"/>
+            </w:pPr>
+            <w:r>
+              <w:t>09.03.2023</w:t>
+            </w:r>
+          </w:p>
+        </w:tc>
+        <w:tc>
+          <w:tcPr>
+            <w:tcW w:w="1673" w:type="dxa"/>
+          </w:tcPr>
+          <w:p>
+            <w:pPr>
+              <w:pStyle w:val="Luettelokappale"/>
+              <w:ind w:left="0"/>
+            </w:pPr>
+            <w:r>
+              <w:t>2.5</w:t>
+            </w:r>
+          </w:p>
+        </w:tc>
+        <w:tc>
+          <w:tcPr>
+            <w:tcW w:w="1643" w:type="dxa"/>
+          </w:tcPr>
+          <w:p>
+            <w:pPr>
+              <w:pStyle w:val="Luettelokappale"/>
+              <w:ind w:left="0"/>
+            </w:pPr>
+            <w:r>
+              <w:t>Tero Turja</w:t>
+            </w:r>
+          </w:p>
+        </w:tc>
+      </w:tr>
+      <w:tr>
+        <w:tc>
+          <w:tcPr>
+            <w:tcW w:w="1663" w:type="dxa"/>
+          </w:tcPr>
+          <w:p>
+            <w:pPr>
+              <w:pStyle w:val="Luettelokappale"/>
+              <w:ind w:left="0"/>
+            </w:pPr>
+            <w:r>
+              <w:t>versio 0.5</w:t>
+            </w:r>
+          </w:p>
+        </w:tc>
+        <w:tc>
+          <w:tcPr>
+            <w:tcW w:w="1729" w:type="dxa"/>
+          </w:tcPr>
+          <w:p>
+            <w:pPr>
+              <w:pStyle w:val="Luettelokappale"/>
+              <w:ind w:left="0"/>
+            </w:pPr>
+            <w:r>
+              <w:t>09.03.2023</w:t>
+            </w:r>
+          </w:p>
+        </w:tc>
+        <w:tc>
+          <w:tcPr>
+            <w:tcW w:w="1673" w:type="dxa"/>
+          </w:tcPr>
+          <w:p>
+            <w:pPr>
+              <w:pStyle w:val="Luettelokappale"/>
+              <w:ind w:left="0"/>
+            </w:pPr>
+            <w:r>
+              <w:t>1.4</w:t>
+            </w:r>
+          </w:p>
+        </w:tc>
+        <w:tc>
+          <w:tcPr>
+            <w:tcW w:w="1643" w:type="dxa"/>
+          </w:tcPr>
+          <w:p>
+            <w:pPr>
+              <w:pStyle w:val="Luettelokappale"/>
+              <w:ind w:left="0"/>
+            </w:pPr>
+            <w:r>
+              <w:t>Felix Karhusaari</w:t>
+            </w:r>
+          </w:p>
+        </w:tc>
+      </w:tr>
+      <w:tr>
+        <w:tc>
+          <w:tcPr>
+            <w:tcW w:w="1663" w:type="dxa"/>
+          </w:tcPr>
+          <w:p>
+            <w:pPr>
+              <w:pStyle w:val="Luettelokappale"/>
+              <w:ind w:left="0"/>
+            </w:pPr>
+            <w:r>
+              <w:t>versio 0.6</w:t>
+            </w:r>
+          </w:p>
+        </w:tc>
+        <w:tc>
+          <w:tcPr>
+            <w:tcW w:w="1729" w:type="dxa"/>
+          </w:tcPr>
+          <w:p>
+            <w:pPr>
+              <w:pStyle w:val="Luettelokappale"/>
+              <w:ind w:left="0"/>
+            </w:pPr>
+            <w:r>
+              <w:t>09.03.2023</w:t>
+            </w:r>
+          </w:p>
+        </w:tc>
+        <w:tc>
+          <w:tcPr>
+            <w:tcW w:w="1673" w:type="dxa"/>
+          </w:tcPr>
+          <w:p>
+            <w:pPr>
+              <w:pStyle w:val="Luettelokappale"/>
+              <w:ind w:left="0"/>
+            </w:pPr>
+            <w:r>
+              <w:t>1.2</w:t>
+            </w:r>
+          </w:p>
+        </w:tc>
+        <w:tc>
+          <w:tcPr>
+            <w:tcW w:w="1643" w:type="dxa"/>
+          </w:tcPr>
+          <w:p>
+            <w:pPr>
+              <w:pStyle w:val="Luettelokappale"/>
+              <w:ind w:left="0"/>
+            </w:pPr>
+            <w:r>
+              <w:t>Marika Bergman</w:t>
+            </w:r>
+          </w:p>
+        </w:tc>
+      </w:tr>
+      <w:tr>
+        <w:tc>
+          <w:tcPr>
+            <w:tcW w:w="1663" w:type="dxa"/>
+          </w:tcPr>
+          <w:p>
+            <w:pPr>
+              <w:pStyle w:val="Luettelokappale"/>
+              <w:ind w:left="0"/>
+            </w:pPr>
+            <w:r>
+              <w:t>versio 0.7</w:t>
+            </w:r>
+          </w:p>
+        </w:tc>
+        <w:tc>
+          <w:tcPr>
+            <w:tcW w:w="1729" w:type="dxa"/>
+          </w:tcPr>
+          <w:p>
+            <w:pPr>
+              <w:pStyle w:val="Luettelokappale"/>
+              <w:ind w:left="0"/>
+            </w:pPr>
+            <w:r>
+              <w:t>10.03.2023</w:t>
+            </w:r>
+          </w:p>
+        </w:tc>
+        <w:tc>
+          <w:tcPr>
+            <w:tcW w:w="1673" w:type="dxa"/>
+          </w:tcPr>
+          <w:p>
+            <w:pPr>
+              <w:pStyle w:val="Luettelokappale"/>
+              <w:ind w:left="0"/>
+            </w:pPr>
+            <w:r>
+              <w:t>1.3</w:t>
+            </w:r>
+          </w:p>
+        </w:tc>
+        <w:tc>
+          <w:tcPr>
+            <w:tcW w:w="1643" w:type="dxa"/>
+          </w:tcPr>
+          <w:p>
+            <w:pPr>
+              <w:pStyle w:val="Luettelokappale"/>
+              <w:ind w:left="0"/>
+            </w:pPr>
+            <w:r>
+              <w:t>Marika Bergman</w:t>
+            </w:r>
+          </w:p>
+        </w:tc>
+      </w:tr>
+      <w:tr>
+        <w:tc>
+          <w:tcPr>
+            <w:tcW w:w="1663" w:type="dxa"/>
+          </w:tcPr>
+          <w:p>
+            <w:pPr>
+              <w:pStyle w:val="Luettelokappale"/>
+              <w:ind w:left="0"/>
+            </w:pPr>
+          </w:p>
+        </w:tc>
+        <w:tc>
+          <w:tcPr>
+            <w:tcW w:w="1729" w:type="dxa"/>
+          </w:tcPr>
+          <w:p>
+            <w:pPr>
+              <w:pStyle w:val="Luettelokappale"/>
+              <w:ind w:left="0"/>
+            </w:pPr>
+          </w:p>
+        </w:tc>
+        <w:tc>
+          <w:tcPr>
+            <w:tcW w:w="1673" w:type="dxa"/>
+          </w:tcPr>
+          <w:p>
+            <w:pPr>
+              <w:pStyle w:val="Luettelokappale"/>
+              <w:ind w:left="0"/>
+            </w:pPr>
+          </w:p>
+        </w:tc>
+        <w:tc>
+          <w:tcPr>
+            <w:tcW w:w="1643" w:type="dxa"/>
+          </w:tcPr>
+          <w:p>
+            <w:pPr>
+              <w:pStyle w:val="Luettelokappale"/>
+              <w:ind w:left="0"/>
+            </w:pPr>
+          </w:p>
+        </w:tc>
+      </w:tr>
+      <w:tr>
+        <w:tc>
+          <w:tcPr>
+            <w:tcW w:w="1663" w:type="dxa"/>
+          </w:tcPr>
+          <w:p>
+            <w:pPr>
+              <w:pStyle w:val="Luettelokappale"/>
+              <w:ind w:left="0"/>
+            </w:pPr>
+          </w:p>
+        </w:tc>
+        <w:tc>
+          <w:tcPr>
+            <w:tcW w:w="1729" w:type="dxa"/>
+          </w:tcPr>
+          <w:p>
+            <w:pPr>
+              <w:pStyle w:val="Luettelokappale"/>
+              <w:ind w:left="0"/>
+            </w:pPr>
+          </w:p>
+        </w:tc>
+        <w:tc>
+          <w:tcPr>
+            <w:tcW w:w="1673" w:type="dxa"/>
+          </w:tcPr>
+          <w:p>
+            <w:pPr>
+              <w:pStyle w:val="Luettelokappale"/>
+              <w:ind w:left="0"/>
+            </w:pPr>
+          </w:p>
+        </w:tc>
+        <w:tc>
+          <w:tcPr>
+            <w:tcW w:w="1643" w:type="dxa"/>
+          </w:tcPr>
+          <w:p>
+            <w:pPr>
+              <w:pStyle w:val="Luettelokappale"/>
+              <w:ind w:left="0"/>
+            </w:pPr>
+          </w:p>
+        </w:tc>
+      </w:tr>
+      <w:tr>
+        <w:tc>
+          <w:tcPr>
+            <w:tcW w:w="1663" w:type="dxa"/>
+          </w:tcPr>
+          <w:p>
+            <w:pPr>
+              <w:pStyle w:val="Luettelokappale"/>
+              <w:ind w:left="0"/>
+            </w:pPr>
+          </w:p>
+        </w:tc>
+        <w:tc>
+          <w:tcPr>
+            <w:tcW w:w="1729" w:type="dxa"/>
+          </w:tcPr>
+          <w:p>
+            <w:pPr>
+              <w:pStyle w:val="Luettelokappale"/>
+              <w:ind w:left="0"/>
+            </w:pPr>
+          </w:p>
+        </w:tc>
+        <w:tc>
+          <w:tcPr>
+            <w:tcW w:w="1673" w:type="dxa"/>
+          </w:tcPr>
+          <w:p>
+            <w:pPr>
+              <w:pStyle w:val="Luettelokappale"/>
+              <w:ind w:left="0"/>
+            </w:pPr>
+          </w:p>
+        </w:tc>
+        <w:tc>
+          <w:tcPr>
+            <w:tcW w:w="1643" w:type="dxa"/>
+          </w:tcPr>
+          <w:p>
+            <w:pPr>
+              <w:pStyle w:val="Luettelokappale"/>
+              <w:ind w:left="0"/>
+            </w:pPr>
+          </w:p>
+        </w:tc>
+      </w:tr>
+    </w:tbl>
     <w:p>
       <w:pPr>
         <w:pStyle w:val="Luettelokappale"/>
@@ -272,9 +945,156 @@
           <w:numId w:val="2"/>
         </w:numPr>
       </w:pPr>
-      <w:r>
-        <w:lastRenderedPageBreak/>
-        <w:t>versio 0.1 | 09.03.2023 | pohjan luominen | Felix Karhusaari</w:t>
+    </w:p>
+    <w:p>
+      <w:pPr>
+        <w:rPr>
+          <w:b/>
+        </w:rPr>
+      </w:pPr>
+    </w:p>
+    <w:p>
+      <w:pPr>
+        <w:rPr>
+          <w:b/>
+        </w:rPr>
+      </w:pPr>
+    </w:p>
+    <w:p>
+      <w:pPr>
+        <w:rPr>
+          <w:b/>
+        </w:rPr>
+      </w:pPr>
+    </w:p>
+    <w:p>
+      <w:pPr>
+        <w:rPr>
+          <w:b/>
+        </w:rPr>
+      </w:pPr>
+    </w:p>
+    <w:p>
+      <w:pPr>
+        <w:rPr>
+          <w:b/>
+        </w:rPr>
+      </w:pPr>
+    </w:p>
+    <w:p>
+      <w:pPr>
+        <w:rPr>
+          <w:b/>
+        </w:rPr>
+      </w:pPr>
+    </w:p>
+    <w:p>
+      <w:pPr>
+        <w:rPr>
+          <w:b/>
+        </w:rPr>
+      </w:pPr>
+    </w:p>
+    <w:p>
+      <w:pPr>
+        <w:rPr>
+          <w:b/>
+        </w:rPr>
+      </w:pPr>
+    </w:p>
+    <w:p>
+      <w:pPr>
+        <w:rPr>
+          <w:b/>
+        </w:rPr>
+      </w:pPr>
+    </w:p>
+    <w:p>
+      <w:pPr>
+        <w:rPr>
+          <w:b/>
+        </w:rPr>
+      </w:pPr>
+    </w:p>
+    <w:p>
+      <w:pPr>
+        <w:rPr>
+          <w:b/>
+        </w:rPr>
+      </w:pPr>
+    </w:p>
+    <w:p>
+      <w:pPr>
+        <w:rPr>
+          <w:b/>
+        </w:rPr>
+      </w:pPr>
+    </w:p>
+    <w:p>
+      <w:pPr>
+        <w:rPr>
+          <w:b/>
+        </w:rPr>
+      </w:pPr>
+    </w:p>
+    <w:p>
+      <w:pPr>
+        <w:rPr>
+          <w:b/>
+        </w:rPr>
+      </w:pPr>
+    </w:p>
+    <w:p>
+      <w:pPr>
+        <w:rPr>
+          <w:b/>
+        </w:rPr>
+      </w:pPr>
+    </w:p>
+    <w:p>
+      <w:pPr>
+        <w:rPr>
+          <w:b/>
+        </w:rPr>
+      </w:pPr>
+    </w:p>
+    <w:p>
+      <w:pPr>
+        <w:rPr>
+          <w:b/>
+        </w:rPr>
+      </w:pPr>
+    </w:p>
+    <w:p>
+      <w:pPr>
+        <w:rPr>
+          <w:b/>
+        </w:rPr>
+      </w:pPr>
+    </w:p>
+    <w:p>
+      <w:pPr>
+        <w:rPr>
+          <w:b/>
+        </w:rPr>
+      </w:pPr>
+    </w:p>
+    <w:p>
+      <w:pPr>
+        <w:rPr>
+          <w:b/>
+        </w:rPr>
+      </w:pPr>
+    </w:p>
+    <w:p>
+      <w:r>
+        <w:rPr>
+          <w:b/>
+        </w:rPr>
+        <w:t>Sisällysluettelo</w:t>
+      </w:r>
+      <w:r>
+        <w:t>:</w:t>
       </w:r>
     </w:p>
     <w:p>
@@ -286,220 +1106,6 @@
         </w:numPr>
       </w:pPr>
       <w:r>
-        <w:t>versio 0.2 | 09.03.2023 | 2.1, 2.2                  | Tero Turja</w:t>
-      </w:r>
-    </w:p>
-    <w:p>
-      <w:pPr>
-        <w:pStyle w:val="Luettelokappale"/>
-        <w:numPr>
-          <w:ilvl w:val="0"/>
-          <w:numId w:val="2"/>
-        </w:numPr>
-      </w:pPr>
-      <w:r>
-        <w:t>versio 0.3 | 09.03.2023 | 1.1</w:t>
-      </w:r>
-      <w:r>
-        <w:tab/>
-      </w:r>
-      <w:r>
-        <w:tab/>
-      </w:r>
-      <w:proofErr w:type="gramStart"/>
-      <w:r>
-        <w:tab/>
-        <w:t xml:space="preserve">  |</w:t>
-      </w:r>
-      <w:proofErr w:type="gramEnd"/>
-      <w:r>
-        <w:t xml:space="preserve"> Felix Karhusaari</w:t>
-      </w:r>
-    </w:p>
-    <w:p>
-      <w:pPr>
-        <w:pStyle w:val="Luettelokappale"/>
-        <w:numPr>
-          <w:ilvl w:val="0"/>
-          <w:numId w:val="2"/>
-        </w:numPr>
-      </w:pPr>
-      <w:r>
-        <w:t>versio 0.4 | 09.03.2023 | 2.5                          | Tero Turja</w:t>
-      </w:r>
-    </w:p>
-    <w:p>
-      <w:pPr>
-        <w:pStyle w:val="Luettelokappale"/>
-        <w:numPr>
-          <w:ilvl w:val="0"/>
-          <w:numId w:val="2"/>
-        </w:numPr>
-      </w:pPr>
-      <w:r>
-        <w:t xml:space="preserve">versio 0.5 | 09.03.2023 | 1.4                          | Felix Karhusaari </w:t>
-      </w:r>
-    </w:p>
-    <w:p>
-      <w:pPr>
-        <w:rPr>
-          <w:b/>
-        </w:rPr>
-      </w:pPr>
-    </w:p>
-    <w:p>
-      <w:pPr>
-        <w:rPr>
-          <w:b/>
-        </w:rPr>
-      </w:pPr>
-    </w:p>
-    <w:p>
-      <w:pPr>
-        <w:rPr>
-          <w:b/>
-        </w:rPr>
-      </w:pPr>
-    </w:p>
-    <w:p>
-      <w:pPr>
-        <w:rPr>
-          <w:b/>
-        </w:rPr>
-      </w:pPr>
-    </w:p>
-    <w:p>
-      <w:pPr>
-        <w:rPr>
-          <w:b/>
-        </w:rPr>
-      </w:pPr>
-    </w:p>
-    <w:p>
-      <w:pPr>
-        <w:rPr>
-          <w:b/>
-        </w:rPr>
-      </w:pPr>
-    </w:p>
-    <w:p>
-      <w:pPr>
-        <w:rPr>
-          <w:b/>
-        </w:rPr>
-      </w:pPr>
-    </w:p>
-    <w:p>
-      <w:pPr>
-        <w:rPr>
-          <w:b/>
-        </w:rPr>
-      </w:pPr>
-    </w:p>
-    <w:p>
-      <w:pPr>
-        <w:rPr>
-          <w:b/>
-        </w:rPr>
-      </w:pPr>
-    </w:p>
-    <w:p>
-      <w:pPr>
-        <w:rPr>
-          <w:b/>
-        </w:rPr>
-      </w:pPr>
-    </w:p>
-    <w:p>
-      <w:pPr>
-        <w:rPr>
-          <w:b/>
-        </w:rPr>
-      </w:pPr>
-    </w:p>
-    <w:p>
-      <w:pPr>
-        <w:rPr>
-          <w:b/>
-        </w:rPr>
-      </w:pPr>
-    </w:p>
-    <w:p>
-      <w:pPr>
-        <w:rPr>
-          <w:b/>
-        </w:rPr>
-      </w:pPr>
-    </w:p>
-    <w:p>
-      <w:pPr>
-        <w:rPr>
-          <w:b/>
-        </w:rPr>
-      </w:pPr>
-    </w:p>
-    <w:p>
-      <w:pPr>
-        <w:rPr>
-          <w:b/>
-        </w:rPr>
-      </w:pPr>
-    </w:p>
-    <w:p>
-      <w:pPr>
-        <w:rPr>
-          <w:b/>
-        </w:rPr>
-      </w:pPr>
-    </w:p>
-    <w:p>
-      <w:pPr>
-        <w:rPr>
-          <w:b/>
-        </w:rPr>
-      </w:pPr>
-    </w:p>
-    <w:p>
-      <w:pPr>
-        <w:rPr>
-          <w:b/>
-        </w:rPr>
-      </w:pPr>
-    </w:p>
-    <w:p>
-      <w:pPr>
-        <w:rPr>
-          <w:b/>
-        </w:rPr>
-      </w:pPr>
-    </w:p>
-    <w:p>
-      <w:pPr>
-        <w:rPr>
-          <w:b/>
-        </w:rPr>
-      </w:pPr>
-    </w:p>
-    <w:p>
-      <w:r>
-        <w:rPr>
-          <w:b/>
-        </w:rPr>
-        <w:t>Sisällysluettelo</w:t>
-      </w:r>
-      <w:r>
-        <w:t>:</w:t>
-      </w:r>
-    </w:p>
-    <w:p>
-      <w:pPr>
-        <w:pStyle w:val="Luettelokappale"/>
-        <w:numPr>
-          <w:ilvl w:val="0"/>
-          <w:numId w:val="2"/>
-        </w:numPr>
-      </w:pPr>
-      <w:r>
         <w:t>Luvut ja kohdat alla olevan mukaisesti numeroituna + sivunumerot. Muista että ”viimeinen tehtävä ennen palautusta” on generoida sisällysluettelo Wordin työkalulla (tai: ”</w:t>
       </w:r>
       <w:proofErr w:type="spellStart"/>
@@ -554,7 +1160,6 @@
           <w:sz w:val="24"/>
           <w:szCs w:val="24"/>
         </w:rPr>
-        <w:lastRenderedPageBreak/>
         <w:t xml:space="preserve"> </w:t>
       </w:r>
     </w:p>
@@ -923,7 +1528,6 @@
           <w:color w:val="24292F"/>
           <w:sz w:val="24"/>
         </w:rPr>
-        <w:lastRenderedPageBreak/>
         <w:t>Määrittelyn tuote tulee {yritykselle}, joka on suomalainen tekniikan alan edelläkävijä. {Yritys} on suuren kasvupotentiaalin omaava startup-yritys, joka pysyttelee ajan hermoilla ja tarjoaa innovatiivisia ratkaisuja moderneihin ongelmiin.</w:t>
       </w:r>
     </w:p>
@@ -1013,7 +1617,6 @@
       <w:bookmarkEnd w:id="4"/>
       <w:bookmarkEnd w:id="5"/>
     </w:p>
-    <w:p/>
     <w:p>
       <w:pPr>
         <w:suppressAutoHyphens w:val="0"/>
@@ -1104,6 +1707,7 @@
           <w:rFonts w:ascii="Calibri" w:hAnsi="Calibri" w:cs="Calibri"/>
           <w:color w:val="000000"/>
         </w:rPr>
+        <w:lastRenderedPageBreak/>
         <w:t xml:space="preserve">Sovellus auttaa käyttäjää hallitsemaan kodin sähkönkulutusta ja säästämään sähkölaskuissa. </w:t>
       </w:r>
       <w:proofErr w:type="spellStart"/>
@@ -1224,7 +1828,6 @@
         <w:rPr>
           <w:noProof/>
         </w:rPr>
-        <w:lastRenderedPageBreak/>
         <w:drawing>
           <wp:inline distT="0" distB="0" distL="0" distR="0" wp14:anchorId="49D331DB" wp14:editId="2512A094">
             <wp:extent cx="5731510" cy="4878705"/>
@@ -1275,6 +1878,7 @@
       <w:bookmarkStart w:id="6" w:name="_Toc61865315"/>
       <w:bookmarkStart w:id="7" w:name="_Toc93862052"/>
       <w:r>
+        <w:lastRenderedPageBreak/>
         <w:t>Käyttäjät ja käyttötarkoitus</w:t>
       </w:r>
       <w:bookmarkEnd w:id="6"/>
@@ -1285,17 +1889,185 @@
     </w:p>
     <w:p>
       <w:r>
-        <w:t xml:space="preserve">Kuvaillaan järjestelmän erilaiset käyttäjät (ketkä käyttävät järjestelmää) ja käyttötarkoitus yleisesti (toiminnot kuvataan tarkemmin 3. luvussa). </w:t>
-      </w:r>
-    </w:p>
-    <w:p>
-      <w:r>
-        <w:t>Käyttäjien (esim. loppukäyttäjä) ja heidän käyttöympäristöjen kuvaus. Käyttäjien mahdollinen ryhmittely.</w:t>
-      </w:r>
-    </w:p>
-    <w:p>
-      <w:r>
-        <w:t xml:space="preserve">Mahdolliset ylläpitäjät (pääkäyttäjä, ylikäyttäjä, </w:t>
+        <w:t>SÄSÄ on helposti ladattava sovellus, joka mahdollistaa nopean sähkölaitteiden hallinnan. Järjestelmän loppukäyttäjät ovat suomalaiset aikuiset tai yritykset, jotka haluavat seurata sähkön hintoja ja säästää laskuissa.</w:t>
+      </w:r>
+    </w:p>
+    <w:tbl>
+      <w:tblPr>
+        <w:tblStyle w:val="Tummaruudukkotaulukko5-korostus1"/>
+        <w:tblW w:w="0" w:type="auto"/>
+        <w:tblBorders>
+          <w:top w:val="single" w:sz="4" w:space="0" w:color="auto"/>
+          <w:left w:val="single" w:sz="4" w:space="0" w:color="auto"/>
+          <w:bottom w:val="single" w:sz="4" w:space="0" w:color="auto"/>
+          <w:right w:val="single" w:sz="4" w:space="0" w:color="auto"/>
+          <w:insideH w:val="single" w:sz="4" w:space="0" w:color="auto"/>
+          <w:insideV w:val="single" w:sz="4" w:space="0" w:color="auto"/>
+        </w:tblBorders>
+        <w:tblLook w:val="04A0" w:firstRow="1" w:lastRow="0" w:firstColumn="1" w:lastColumn="0" w:noHBand="0" w:noVBand="1"/>
+      </w:tblPr>
+      <w:tblGrid>
+        <w:gridCol w:w="1980"/>
+        <w:gridCol w:w="4030"/>
+        <w:gridCol w:w="3006"/>
+      </w:tblGrid>
+      <w:tr>
+        <w:trPr>
+          <w:cnfStyle w:val="100000000000" w:firstRow="1" w:lastRow="0" w:firstColumn="0" w:lastColumn="0" w:oddVBand="0" w:evenVBand="0" w:oddHBand="0" w:evenHBand="0" w:firstRowFirstColumn="0" w:firstRowLastColumn="0" w:lastRowFirstColumn="0" w:lastRowLastColumn="0"/>
+        </w:trPr>
+        <w:tc>
+          <w:tcPr>
+            <w:cnfStyle w:val="001000000000" w:firstRow="0" w:lastRow="0" w:firstColumn="1" w:lastColumn="0" w:oddVBand="0" w:evenVBand="0" w:oddHBand="0" w:evenHBand="0" w:firstRowFirstColumn="0" w:firstRowLastColumn="0" w:lastRowFirstColumn="0" w:lastRowLastColumn="0"/>
+            <w:tcW w:w="1980" w:type="dxa"/>
+            <w:tcBorders>
+              <w:top w:val="none" w:sz="0" w:space="0" w:color="auto"/>
+              <w:left w:val="none" w:sz="0" w:space="0" w:color="auto"/>
+              <w:right w:val="none" w:sz="0" w:space="0" w:color="auto"/>
+            </w:tcBorders>
+          </w:tcPr>
+          <w:p>
+            <w:r>
+              <w:t>Käyttäjät</w:t>
+            </w:r>
+          </w:p>
+        </w:tc>
+        <w:tc>
+          <w:tcPr>
+            <w:tcW w:w="4030" w:type="dxa"/>
+            <w:tcBorders>
+              <w:top w:val="none" w:sz="0" w:space="0" w:color="auto"/>
+              <w:left w:val="none" w:sz="0" w:space="0" w:color="auto"/>
+              <w:right w:val="none" w:sz="0" w:space="0" w:color="auto"/>
+            </w:tcBorders>
+          </w:tcPr>
+          <w:p>
+            <w:pPr>
+              <w:cnfStyle w:val="100000000000" w:firstRow="1" w:lastRow="0" w:firstColumn="0" w:lastColumn="0" w:oddVBand="0" w:evenVBand="0" w:oddHBand="0" w:evenHBand="0" w:firstRowFirstColumn="0" w:firstRowLastColumn="0" w:lastRowFirstColumn="0" w:lastRowLastColumn="0"/>
+            </w:pPr>
+            <w:r>
+              <w:t>Käyttöympäristö</w:t>
+            </w:r>
+          </w:p>
+        </w:tc>
+        <w:tc>
+          <w:tcPr>
+            <w:tcW w:w="3006" w:type="dxa"/>
+            <w:tcBorders>
+              <w:top w:val="none" w:sz="0" w:space="0" w:color="auto"/>
+              <w:left w:val="none" w:sz="0" w:space="0" w:color="auto"/>
+              <w:right w:val="none" w:sz="0" w:space="0" w:color="auto"/>
+            </w:tcBorders>
+          </w:tcPr>
+          <w:p>
+            <w:pPr>
+              <w:cnfStyle w:val="100000000000" w:firstRow="1" w:lastRow="0" w:firstColumn="0" w:lastColumn="0" w:oddVBand="0" w:evenVBand="0" w:oddHBand="0" w:evenHBand="0" w:firstRowFirstColumn="0" w:firstRowLastColumn="0" w:lastRowFirstColumn="0" w:lastRowLastColumn="0"/>
+            </w:pPr>
+            <w:r>
+              <w:t>Ryhmittely</w:t>
+            </w:r>
+          </w:p>
+        </w:tc>
+      </w:tr>
+      <w:tr>
+        <w:trPr>
+          <w:cnfStyle w:val="000000100000" w:firstRow="0" w:lastRow="0" w:firstColumn="0" w:lastColumn="0" w:oddVBand="0" w:evenVBand="0" w:oddHBand="1" w:evenHBand="0" w:firstRowFirstColumn="0" w:firstRowLastColumn="0" w:lastRowFirstColumn="0" w:lastRowLastColumn="0"/>
+        </w:trPr>
+        <w:tc>
+          <w:tcPr>
+            <w:cnfStyle w:val="001000000000" w:firstRow="0" w:lastRow="0" w:firstColumn="1" w:lastColumn="0" w:oddVBand="0" w:evenVBand="0" w:oddHBand="0" w:evenHBand="0" w:firstRowFirstColumn="0" w:firstRowLastColumn="0" w:lastRowFirstColumn="0" w:lastRowLastColumn="0"/>
+            <w:tcW w:w="1980" w:type="dxa"/>
+            <w:tcBorders>
+              <w:left w:val="none" w:sz="0" w:space="0" w:color="auto"/>
+            </w:tcBorders>
+          </w:tcPr>
+          <w:p>
+            <w:r>
+              <w:t>Kotitalous asukkaat</w:t>
+            </w:r>
+          </w:p>
+        </w:tc>
+        <w:tc>
+          <w:tcPr>
+            <w:tcW w:w="4030" w:type="dxa"/>
+          </w:tcPr>
+          <w:p>
+            <w:pPr>
+              <w:cnfStyle w:val="000000100000" w:firstRow="0" w:lastRow="0" w:firstColumn="0" w:lastColumn="0" w:oddVBand="0" w:evenVBand="0" w:oddHBand="1" w:evenHBand="0" w:firstRowFirstColumn="0" w:firstRowLastColumn="0" w:lastRowFirstColumn="0" w:lastRowLastColumn="0"/>
+            </w:pPr>
+            <w:r>
+              <w:t>TÖRKKELI-älypistorasioita käytetään kodin sisätiloissa erilaisia laitteita varten, jotka tarvitsevat sähköä.</w:t>
+            </w:r>
+          </w:p>
+        </w:tc>
+        <w:tc>
+          <w:tcPr>
+            <w:tcW w:w="3006" w:type="dxa"/>
+          </w:tcPr>
+          <w:p>
+            <w:pPr>
+              <w:cnfStyle w:val="000000100000" w:firstRow="0" w:lastRow="0" w:firstColumn="0" w:lastColumn="0" w:oddVBand="0" w:evenVBand="0" w:oddHBand="1" w:evenHBand="0" w:firstRowFirstColumn="0" w:firstRowLastColumn="0" w:lastRowFirstColumn="0" w:lastRowLastColumn="0"/>
+            </w:pPr>
+            <w:r>
+              <w:t>Käyttäjiä voi ryhmitellä sähkökulutuksen mukaan.</w:t>
+            </w:r>
+          </w:p>
+          <w:p>
+            <w:pPr>
+              <w:cnfStyle w:val="000000100000" w:firstRow="0" w:lastRow="0" w:firstColumn="0" w:lastColumn="0" w:oddVBand="0" w:evenVBand="0" w:oddHBand="1" w:evenHBand="0" w:firstRowFirstColumn="0" w:firstRowLastColumn="0" w:lastRowFirstColumn="0" w:lastRowLastColumn="0"/>
+            </w:pPr>
+          </w:p>
+        </w:tc>
+      </w:tr>
+      <w:tr>
+        <w:tc>
+          <w:tcPr>
+            <w:cnfStyle w:val="001000000000" w:firstRow="0" w:lastRow="0" w:firstColumn="1" w:lastColumn="0" w:oddVBand="0" w:evenVBand="0" w:oddHBand="0" w:evenHBand="0" w:firstRowFirstColumn="0" w:firstRowLastColumn="0" w:lastRowFirstColumn="0" w:lastRowLastColumn="0"/>
+            <w:tcW w:w="1980" w:type="dxa"/>
+            <w:tcBorders>
+              <w:left w:val="none" w:sz="0" w:space="0" w:color="auto"/>
+              <w:bottom w:val="none" w:sz="0" w:space="0" w:color="auto"/>
+            </w:tcBorders>
+          </w:tcPr>
+          <w:p>
+            <w:r>
+              <w:t>Yritykset</w:t>
+            </w:r>
+          </w:p>
+        </w:tc>
+        <w:tc>
+          <w:tcPr>
+            <w:tcW w:w="4030" w:type="dxa"/>
+          </w:tcPr>
+          <w:p>
+            <w:pPr>
+              <w:cnfStyle w:val="000000000000" w:firstRow="0" w:lastRow="0" w:firstColumn="0" w:lastColumn="0" w:oddVBand="0" w:evenVBand="0" w:oddHBand="0" w:evenHBand="0" w:firstRowFirstColumn="0" w:firstRowLastColumn="0" w:lastRowFirstColumn="0" w:lastRowLastColumn="0"/>
+            </w:pPr>
+            <w:r>
+              <w:t>Käytetään yrityksen tiloissa, sähkölaitteita varten.</w:t>
+            </w:r>
+          </w:p>
+        </w:tc>
+        <w:tc>
+          <w:tcPr>
+            <w:tcW w:w="3006" w:type="dxa"/>
+          </w:tcPr>
+          <w:p>
+            <w:pPr>
+              <w:cnfStyle w:val="000000000000" w:firstRow="0" w:lastRow="0" w:firstColumn="0" w:lastColumn="0" w:oddVBand="0" w:evenVBand="0" w:oddHBand="0" w:evenHBand="0" w:firstRowFirstColumn="0" w:firstRowLastColumn="0" w:lastRowFirstColumn="0" w:lastRowLastColumn="0"/>
+            </w:pPr>
+            <w:r>
+              <w:t>Voidaan ryhmitellä työntekijöiden tai osastojen mukaan</w:t>
+            </w:r>
+            <w:r>
+              <w:t>.</w:t>
+            </w:r>
+          </w:p>
+        </w:tc>
+      </w:tr>
+    </w:tbl>
+    <w:p>
+      <w:r>
+        <w:t xml:space="preserve">SÄSÄ tarvitsee yhden pääkäyttäjän sekä aluksi yhden </w:t>
       </w:r>
       <w:proofErr w:type="spellStart"/>
       <w:r>
@@ -1303,34 +2075,57 @@
       </w:r>
       <w:proofErr w:type="spellEnd"/>
       <w:r>
-        <w:t>)?</w:t>
-      </w:r>
-    </w:p>
-    <w:p>
-      <w:r>
-        <w:t>Käyttäjien asema organisaatiossa, koulutus, käyttö (päivittäin? puolivuosittain?)</w:t>
-      </w:r>
-    </w:p>
-    <w:p>
-      <w:r>
-        <w:t>Ketkä ovat tärkeimmät käyttäjät? Mitä käyttäjiltä oletetaan (osaaminen)? Tarvitsevatko tietyt käyttäjät koulutusta järjestelmän käyttöön?</w:t>
-      </w:r>
-    </w:p>
-    <w:p>
-      <w:r>
-        <w:t>Onko kyseessä yhden vai monen käyttäjän järjestelmä (systeemi)?</w:t>
-      </w:r>
-    </w:p>
-    <w:p>
-      <w:r>
-        <w:t>Käyttöliittymän kielivalinnat. Mahdollisesti käyttöliittymän poikkeukselliset piirteet.</w:t>
-      </w:r>
-    </w:p>
-    <w:p>
-      <w:r>
-        <w:t xml:space="preserve"> </w:t>
-      </w:r>
-    </w:p>
+        <w:t xml:space="preserve">-käyttäjän. Sovelluksen suosion laajentuessa </w:t>
+      </w:r>
+      <w:proofErr w:type="spellStart"/>
+      <w:r>
+        <w:t>admin</w:t>
+      </w:r>
+      <w:proofErr w:type="spellEnd"/>
+      <w:r>
+        <w:t>-käyttäjiä täytyy mahdollisesti lisätä.</w:t>
+      </w:r>
+    </w:p>
+    <w:p>
+      <w:r>
+        <w:t xml:space="preserve">Tärkeimmät käyttäjät ovat ne henkilöt tai yritykset, jotka haluavat säästää ja tavoittelevat alhaisia sähkölaskuja. Järjestelmää varten käyttäjän on osattava käyttää älypuhelinta yleisesti ja ladata sovelluksia. Mitään sen </w:t>
+      </w:r>
+      <w:proofErr w:type="gramStart"/>
+      <w:r>
+        <w:t>erityisempää</w:t>
+      </w:r>
+      <w:proofErr w:type="gramEnd"/>
+      <w:r>
+        <w:t xml:space="preserve"> käyttäjältä ei vaadita. Tarvittaessa sovelluksella on </w:t>
+      </w:r>
+      <w:proofErr w:type="spellStart"/>
+      <w:r>
+        <w:t>chat</w:t>
+      </w:r>
+      <w:proofErr w:type="spellEnd"/>
+      <w:r>
+        <w:t xml:space="preserve">-tuki, josta voi pyytää apua, tai voi soittaa </w:t>
+      </w:r>
+      <w:proofErr w:type="spellStart"/>
+      <w:r>
+        <w:t>chat</w:t>
+      </w:r>
+      <w:proofErr w:type="spellEnd"/>
+      <w:r>
+        <w:t>-tuen puhelin numeroon.</w:t>
+      </w:r>
+    </w:p>
+    <w:p>
+      <w:r>
+        <w:t>Järjestelmä on suunniteltu yksittäisen käyttäjän kotikäyttöä tai yrityskäyttöä varten, joten kyseessä on yhden käyttäjän järjestelmä. Kun sovellukseen on kirjautunut, niin samalla tilillä voi kirjautua useampaan laitteeseen. Tämä vaati kaksivaiheisen kirjautumisen tietoturvariskien minimoimiseksi.</w:t>
+      </w:r>
+    </w:p>
+    <w:p>
+      <w:r>
+        <w:t>Käyttöliittymä on suunniteltu suomalaisia sähkön hintoja varten, mutta Suomessa on merkittävä osuus ei-suomenkielisiä, joten sovelluksen kielen voi vaihtaa myös englanniksi. Emme halua rajoittaa tuotetta vain suomalaisille, vaan pyrimme mahdollistamaan tuotteen käytön kaikille Suomessa asuville käyttäjälle.</w:t>
+      </w:r>
+    </w:p>
+    <w:p/>
     <w:p>
       <w:pPr>
         <w:pStyle w:val="Otsikko2"/>
@@ -1338,7 +2133,6 @@
       <w:bookmarkStart w:id="8" w:name="_Toc61865316"/>
       <w:bookmarkStart w:id="9" w:name="_Toc93862053"/>
       <w:r>
-        <w:lastRenderedPageBreak/>
         <w:t>Määritelmät, termit ja lyhenteet</w:t>
       </w:r>
       <w:bookmarkEnd w:id="8"/>
@@ -1523,6 +2317,7 @@
           <w:color w:val="24292F"/>
           <w:sz w:val="24"/>
         </w:rPr>
+        <w:lastRenderedPageBreak/>
         <w:t xml:space="preserve">Asiakas / Asiakasyritys: </w:t>
       </w:r>
       <w:proofErr w:type="spellStart"/>
@@ -2000,7 +2795,6 @@
           <w:color w:val="24292F"/>
           <w:sz w:val="24"/>
         </w:rPr>
-        <w:lastRenderedPageBreak/>
         <w:t xml:space="preserve">MVP: </w:t>
       </w:r>
       <w:proofErr w:type="spellStart"/>
@@ -2211,6 +3005,7 @@
           <w:color w:val="24292F"/>
           <w:sz w:val="24"/>
         </w:rPr>
+        <w:lastRenderedPageBreak/>
         <w:t>Käyttäjälähtöinen testaus: Sovelluksen testaaminen mahdollisilla loppukäyttäjillä. Auttaa käyttäjäperspektiivin ymmärtämisessä ja sovelluksen mahdollisten kipukohtien tunnistamisessa.</w:t>
       </w:r>
     </w:p>
@@ -2360,7 +3155,6 @@
     <w:p/>
     <w:p>
       <w:r>
-        <w:lastRenderedPageBreak/>
         <w:t>Mitä dokumentaatiota projektista on tällä hetkellä saatavilla? Mitä sen perusteella tiedetään? Millaisia vastaavanlaisia (kilpailevia) tuotteita on olemassa? (Projekteissa ensimmäinen asia onkin tehdä verkkohaku, mitä samanlaisia tai vastaavia järjestelmiä on jo olemassa – julkisista lähteistä matkiminen on aina sallittua.)</w:t>
       </w:r>
     </w:p>
@@ -2398,6 +3192,7 @@
       <w:bookmarkStart w:id="18" w:name="_Toc61865321"/>
       <w:bookmarkStart w:id="19" w:name="_Toc93862058"/>
       <w:r>
+        <w:lastRenderedPageBreak/>
         <w:t>Sidosryhmäanalyysi</w:t>
       </w:r>
       <w:bookmarkEnd w:id="18"/>
@@ -2525,7 +3320,6 @@
     </w:p>
     <w:p>
       <w:r>
-        <w:lastRenderedPageBreak/>
         <w:t xml:space="preserve">Esitysmuotona </w:t>
       </w:r>
       <w:proofErr w:type="spellStart"/>
@@ -2664,11 +3458,21 @@
     <w:r>
       <w:t xml:space="preserve"> / </w:t>
     </w:r>
-    <w:fldSimple w:instr=" NUMPAGES ">
-      <w:r>
-        <w:t>9</w:t>
-      </w:r>
-    </w:fldSimple>
+    <w:r>
+      <w:fldChar w:fldCharType="begin"/>
+    </w:r>
+    <w:r>
+      <w:instrText xml:space="preserve"> NUMPAGES </w:instrText>
+    </w:r>
+    <w:r>
+      <w:fldChar w:fldCharType="separate"/>
+    </w:r>
+    <w:r>
+      <w:t>9</w:t>
+    </w:r>
+    <w:r>
+      <w:fldChar w:fldCharType="end"/>
+    </w:r>
     <w:r>
       <w:tab/>
     </w:r>
@@ -2707,11 +3511,21 @@
     <w:pPr>
       <w:pStyle w:val="Yltunniste"/>
     </w:pPr>
-    <w:fldSimple w:instr=" FILENAME ">
-      <w:r>
-        <w:t>R140-JOTU22-maar1-v1.docx</w:t>
-      </w:r>
-    </w:fldSimple>
+    <w:r>
+      <w:fldChar w:fldCharType="begin"/>
+    </w:r>
+    <w:r>
+      <w:instrText xml:space="preserve"> FILENAME </w:instrText>
+    </w:r>
+    <w:r>
+      <w:fldChar w:fldCharType="separate"/>
+    </w:r>
+    <w:r>
+      <w:t>R140-JOTU22-maar1-v1.docx</w:t>
+    </w:r>
+    <w:r>
+      <w:fldChar w:fldCharType="end"/>
+    </w:r>
     <w:r>
       <w:tab/>
       <w:t xml:space="preserve">        COMP.SE.100 JOTU </w:t>
@@ -4634,6 +5448,232 @@
       </w:tblBorders>
     </w:tblPr>
   </w:style>
+  <w:style w:type="table" w:styleId="Tummaruudukkotaulukko5-korostus1">
+    <w:name w:val="Grid Table 5 Dark Accent 1"/>
+    <w:basedOn w:val="Normaalitaulukko"/>
+    <w:uiPriority w:val="50"/>
+    <w:rsid w:val="00DB7BD6"/>
+    <w:tblPr>
+      <w:tblStyleRowBandSize w:val="1"/>
+      <w:tblStyleColBandSize w:val="1"/>
+      <w:tblBorders>
+        <w:top w:val="single" w:sz="4" w:space="0" w:color="FFFFFF" w:themeColor="background1"/>
+        <w:left w:val="single" w:sz="4" w:space="0" w:color="FFFFFF" w:themeColor="background1"/>
+        <w:bottom w:val="single" w:sz="4" w:space="0" w:color="FFFFFF" w:themeColor="background1"/>
+        <w:right w:val="single" w:sz="4" w:space="0" w:color="FFFFFF" w:themeColor="background1"/>
+        <w:insideH w:val="single" w:sz="4" w:space="0" w:color="FFFFFF" w:themeColor="background1"/>
+        <w:insideV w:val="single" w:sz="4" w:space="0" w:color="FFFFFF" w:themeColor="background1"/>
+      </w:tblBorders>
+    </w:tblPr>
+    <w:tcPr>
+      <w:shd w:val="clear" w:color="auto" w:fill="DBE5F1" w:themeFill="accent1" w:themeFillTint="33"/>
+    </w:tcPr>
+    <w:tblStylePr w:type="firstRow">
+      <w:rPr>
+        <w:b/>
+        <w:bCs/>
+        <w:color w:val="FFFFFF" w:themeColor="background1"/>
+      </w:rPr>
+      <w:tblPr/>
+      <w:tcPr>
+        <w:tcBorders>
+          <w:top w:val="single" w:sz="4" w:space="0" w:color="FFFFFF" w:themeColor="background1"/>
+          <w:left w:val="single" w:sz="4" w:space="0" w:color="FFFFFF" w:themeColor="background1"/>
+          <w:right w:val="single" w:sz="4" w:space="0" w:color="FFFFFF" w:themeColor="background1"/>
+          <w:insideH w:val="nil"/>
+          <w:insideV w:val="nil"/>
+        </w:tcBorders>
+        <w:shd w:val="clear" w:color="auto" w:fill="4F81BD" w:themeFill="accent1"/>
+      </w:tcPr>
+    </w:tblStylePr>
+    <w:tblStylePr w:type="lastRow">
+      <w:rPr>
+        <w:b/>
+        <w:bCs/>
+        <w:color w:val="FFFFFF" w:themeColor="background1"/>
+      </w:rPr>
+      <w:tblPr/>
+      <w:tcPr>
+        <w:tcBorders>
+          <w:left w:val="single" w:sz="4" w:space="0" w:color="FFFFFF" w:themeColor="background1"/>
+          <w:bottom w:val="single" w:sz="4" w:space="0" w:color="FFFFFF" w:themeColor="background1"/>
+          <w:right w:val="single" w:sz="4" w:space="0" w:color="FFFFFF" w:themeColor="background1"/>
+          <w:insideH w:val="nil"/>
+          <w:insideV w:val="nil"/>
+        </w:tcBorders>
+        <w:shd w:val="clear" w:color="auto" w:fill="4F81BD" w:themeFill="accent1"/>
+      </w:tcPr>
+    </w:tblStylePr>
+    <w:tblStylePr w:type="firstCol">
+      <w:rPr>
+        <w:b/>
+        <w:bCs/>
+        <w:color w:val="FFFFFF" w:themeColor="background1"/>
+      </w:rPr>
+      <w:tblPr/>
+      <w:tcPr>
+        <w:tcBorders>
+          <w:top w:val="single" w:sz="4" w:space="0" w:color="FFFFFF" w:themeColor="background1"/>
+          <w:left w:val="single" w:sz="4" w:space="0" w:color="FFFFFF" w:themeColor="background1"/>
+          <w:bottom w:val="single" w:sz="4" w:space="0" w:color="FFFFFF" w:themeColor="background1"/>
+          <w:insideV w:val="nil"/>
+        </w:tcBorders>
+        <w:shd w:val="clear" w:color="auto" w:fill="4F81BD" w:themeFill="accent1"/>
+      </w:tcPr>
+    </w:tblStylePr>
+    <w:tblStylePr w:type="lastCol">
+      <w:rPr>
+        <w:b/>
+        <w:bCs/>
+        <w:color w:val="FFFFFF" w:themeColor="background1"/>
+      </w:rPr>
+      <w:tblPr/>
+      <w:tcPr>
+        <w:tcBorders>
+          <w:top w:val="single" w:sz="4" w:space="0" w:color="FFFFFF" w:themeColor="background1"/>
+          <w:bottom w:val="single" w:sz="4" w:space="0" w:color="FFFFFF" w:themeColor="background1"/>
+          <w:right w:val="single" w:sz="4" w:space="0" w:color="FFFFFF" w:themeColor="background1"/>
+          <w:insideV w:val="nil"/>
+        </w:tcBorders>
+        <w:shd w:val="clear" w:color="auto" w:fill="4F81BD" w:themeFill="accent1"/>
+      </w:tcPr>
+    </w:tblStylePr>
+    <w:tblStylePr w:type="band1Vert">
+      <w:tblPr/>
+      <w:tcPr>
+        <w:shd w:val="clear" w:color="auto" w:fill="B8CCE4" w:themeFill="accent1" w:themeFillTint="66"/>
+      </w:tcPr>
+    </w:tblStylePr>
+    <w:tblStylePr w:type="band1Horz">
+      <w:tblPr/>
+      <w:tcPr>
+        <w:shd w:val="clear" w:color="auto" w:fill="B8CCE4" w:themeFill="accent1" w:themeFillTint="66"/>
+      </w:tcPr>
+    </w:tblStylePr>
+  </w:style>
+  <w:style w:type="table" w:styleId="Vriksruudukkotaulukko6-korostus1">
+    <w:name w:val="Grid Table 6 Colorful Accent 1"/>
+    <w:basedOn w:val="Normaalitaulukko"/>
+    <w:uiPriority w:val="51"/>
+    <w:rsid w:val="00DB7BD6"/>
+    <w:rPr>
+      <w:color w:val="365F91" w:themeColor="accent1" w:themeShade="BF"/>
+    </w:rPr>
+    <w:tblPr>
+      <w:tblStyleRowBandSize w:val="1"/>
+      <w:tblStyleColBandSize w:val="1"/>
+      <w:tblBorders>
+        <w:top w:val="single" w:sz="4" w:space="0" w:color="95B3D7" w:themeColor="accent1" w:themeTint="99"/>
+        <w:left w:val="single" w:sz="4" w:space="0" w:color="95B3D7" w:themeColor="accent1" w:themeTint="99"/>
+        <w:bottom w:val="single" w:sz="4" w:space="0" w:color="95B3D7" w:themeColor="accent1" w:themeTint="99"/>
+        <w:right w:val="single" w:sz="4" w:space="0" w:color="95B3D7" w:themeColor="accent1" w:themeTint="99"/>
+        <w:insideH w:val="single" w:sz="4" w:space="0" w:color="95B3D7" w:themeColor="accent1" w:themeTint="99"/>
+        <w:insideV w:val="single" w:sz="4" w:space="0" w:color="95B3D7" w:themeColor="accent1" w:themeTint="99"/>
+      </w:tblBorders>
+    </w:tblPr>
+    <w:tblStylePr w:type="firstRow">
+      <w:rPr>
+        <w:b/>
+        <w:bCs/>
+      </w:rPr>
+      <w:tblPr/>
+      <w:tcPr>
+        <w:tcBorders>
+          <w:bottom w:val="single" w:sz="12" w:space="0" w:color="95B3D7" w:themeColor="accent1" w:themeTint="99"/>
+        </w:tcBorders>
+      </w:tcPr>
+    </w:tblStylePr>
+    <w:tblStylePr w:type="lastRow">
+      <w:rPr>
+        <w:b/>
+        <w:bCs/>
+      </w:rPr>
+      <w:tblPr/>
+      <w:tcPr>
+        <w:tcBorders>
+          <w:top w:val="double" w:sz="4" w:space="0" w:color="95B3D7" w:themeColor="accent1" w:themeTint="99"/>
+        </w:tcBorders>
+      </w:tcPr>
+    </w:tblStylePr>
+    <w:tblStylePr w:type="firstCol">
+      <w:rPr>
+        <w:b/>
+        <w:bCs/>
+      </w:rPr>
+    </w:tblStylePr>
+    <w:tblStylePr w:type="lastCol">
+      <w:rPr>
+        <w:b/>
+        <w:bCs/>
+      </w:rPr>
+    </w:tblStylePr>
+    <w:tblStylePr w:type="band1Vert">
+      <w:tblPr/>
+      <w:tcPr>
+        <w:shd w:val="clear" w:color="auto" w:fill="DBE5F1" w:themeFill="accent1" w:themeFillTint="33"/>
+      </w:tcPr>
+    </w:tblStylePr>
+    <w:tblStylePr w:type="band1Horz">
+      <w:tblPr/>
+      <w:tcPr>
+        <w:shd w:val="clear" w:color="auto" w:fill="DBE5F1" w:themeFill="accent1" w:themeFillTint="33"/>
+      </w:tcPr>
+    </w:tblStylePr>
+  </w:style>
+  <w:style w:type="table" w:styleId="Vaalearuudukkotaulukko1-korostus5">
+    <w:name w:val="Grid Table 1 Light Accent 5"/>
+    <w:basedOn w:val="Normaalitaulukko"/>
+    <w:uiPriority w:val="46"/>
+    <w:rsid w:val="00DB7BD6"/>
+    <w:tblPr>
+      <w:tblStyleRowBandSize w:val="1"/>
+      <w:tblStyleColBandSize w:val="1"/>
+      <w:tblBorders>
+        <w:top w:val="single" w:sz="4" w:space="0" w:color="B6DDE8" w:themeColor="accent5" w:themeTint="66"/>
+        <w:left w:val="single" w:sz="4" w:space="0" w:color="B6DDE8" w:themeColor="accent5" w:themeTint="66"/>
+        <w:bottom w:val="single" w:sz="4" w:space="0" w:color="B6DDE8" w:themeColor="accent5" w:themeTint="66"/>
+        <w:right w:val="single" w:sz="4" w:space="0" w:color="B6DDE8" w:themeColor="accent5" w:themeTint="66"/>
+        <w:insideH w:val="single" w:sz="4" w:space="0" w:color="B6DDE8" w:themeColor="accent5" w:themeTint="66"/>
+        <w:insideV w:val="single" w:sz="4" w:space="0" w:color="B6DDE8" w:themeColor="accent5" w:themeTint="66"/>
+      </w:tblBorders>
+    </w:tblPr>
+    <w:tblStylePr w:type="firstRow">
+      <w:rPr>
+        <w:b/>
+        <w:bCs/>
+      </w:rPr>
+      <w:tblPr/>
+      <w:tcPr>
+        <w:tcBorders>
+          <w:bottom w:val="single" w:sz="12" w:space="0" w:color="92CDDC" w:themeColor="accent5" w:themeTint="99"/>
+        </w:tcBorders>
+      </w:tcPr>
+    </w:tblStylePr>
+    <w:tblStylePr w:type="lastRow">
+      <w:rPr>
+        <w:b/>
+        <w:bCs/>
+      </w:rPr>
+      <w:tblPr/>
+      <w:tcPr>
+        <w:tcBorders>
+          <w:top w:val="double" w:sz="2" w:space="0" w:color="92CDDC" w:themeColor="accent5" w:themeTint="99"/>
+        </w:tcBorders>
+      </w:tcPr>
+    </w:tblStylePr>
+    <w:tblStylePr w:type="firstCol">
+      <w:rPr>
+        <w:b/>
+        <w:bCs/>
+      </w:rPr>
+    </w:tblStylePr>
+    <w:tblStylePr w:type="lastCol">
+      <w:rPr>
+        <w:b/>
+        <w:bCs/>
+      </w:rPr>
+    </w:tblStylePr>
+  </w:style>
 </w:styles>
 </file>
 

</xml_diff>

<commit_message>
add 2.4, 2.5 and 2.6
</commit_message>
<xml_diff>
--- a/R140-JOTU22-maar1-v1.docx
+++ b/R140-JOTU22-maar1-v1.docx
@@ -141,15 +141,7 @@
       </w:r>
       <w:r>
         <w:br/>
-        <w:t>Opiskelijanumero: {</w:t>
-      </w:r>
-      <w:proofErr w:type="spellStart"/>
-      <w:r>
-        <w:t>opiskelijanro</w:t>
-      </w:r>
-      <w:proofErr w:type="spellEnd"/>
-      <w:r>
-        <w:t>}</w:t>
+        <w:t>Opiskelijanumero: {opiskelijanro}</w:t>
       </w:r>
     </w:p>
     <w:p>
@@ -166,15 +158,7 @@
       </w:r>
       <w:r>
         <w:br/>
-        <w:t>Opiskelijanumero: {</w:t>
-      </w:r>
-      <w:proofErr w:type="spellStart"/>
-      <w:r>
-        <w:t>opiskelijanro</w:t>
-      </w:r>
-      <w:proofErr w:type="spellEnd"/>
-      <w:r>
-        <w:t>}</w:t>
+        <w:t>Opiskelijanumero: {opiskelijanro}</w:t>
       </w:r>
     </w:p>
     <w:p>
@@ -191,15 +175,7 @@
       </w:r>
       <w:r>
         <w:br/>
-        <w:t>Opiskelijanumero: {</w:t>
-      </w:r>
-      <w:proofErr w:type="spellStart"/>
-      <w:r>
-        <w:t>opiskelijanro</w:t>
-      </w:r>
-      <w:proofErr w:type="spellEnd"/>
-      <w:r>
-        <w:t>}</w:t>
+        <w:t>Opiskelijanumero: {opiskelijanro}</w:t>
       </w:r>
     </w:p>
     <w:p>
@@ -1130,6 +1106,12 @@
                 <w:rFonts w:ascii="Calibri" w:eastAsia="Calibri" w:hAnsi="Calibri" w:cs="Arial"/>
               </w:rPr>
             </w:pPr>
+            <w:r>
+              <w:rPr>
+                <w:rFonts w:ascii="Calibri" w:eastAsia="Calibri" w:hAnsi="Calibri" w:cs="Arial"/>
+              </w:rPr>
+              <w:t>0.8</w:t>
+            </w:r>
           </w:p>
         </w:tc>
         <w:tc>
@@ -1144,6 +1126,12 @@
                 <w:rFonts w:ascii="Calibri" w:eastAsia="Calibri" w:hAnsi="Calibri" w:cs="Arial"/>
               </w:rPr>
             </w:pPr>
+            <w:r>
+              <w:rPr>
+                <w:rFonts w:ascii="Calibri" w:eastAsia="Calibri" w:hAnsi="Calibri" w:cs="Arial"/>
+              </w:rPr>
+              <w:t>12.3.2023</w:t>
+            </w:r>
           </w:p>
         </w:tc>
         <w:tc>
@@ -1158,6 +1146,12 @@
                 <w:rFonts w:ascii="Calibri" w:eastAsia="Calibri" w:hAnsi="Calibri" w:cs="Arial"/>
               </w:rPr>
             </w:pPr>
+            <w:r>
+              <w:rPr>
+                <w:rFonts w:ascii="Calibri" w:eastAsia="Calibri" w:hAnsi="Calibri" w:cs="Arial"/>
+              </w:rPr>
+              <w:t>2.3, 2.4 ja 2.6</w:t>
+            </w:r>
           </w:p>
         </w:tc>
         <w:tc>
@@ -1172,6 +1166,12 @@
                 <w:rFonts w:ascii="Calibri" w:eastAsia="Calibri" w:hAnsi="Calibri" w:cs="Arial"/>
               </w:rPr>
             </w:pPr>
+            <w:r>
+              <w:rPr>
+                <w:rFonts w:ascii="Calibri" w:eastAsia="Calibri" w:hAnsi="Calibri" w:cs="Arial"/>
+              </w:rPr>
+              <w:t>Jere Nieminen</w:t>
+            </w:r>
           </w:p>
         </w:tc>
       </w:tr>
@@ -1219,39 +1219,7 @@
         </w:numPr>
       </w:pPr>
       <w:r>
-        <w:t>Luvut ja kohdat alla olevan mukaisesti numeroituna + sivunumerot. Muista että ”viimeinen tehtävä ennen palautusta” on generoida sisällysluettelo Wordin työkalulla (tai: ”</w:t>
-      </w:r>
-      <w:proofErr w:type="spellStart"/>
-      <w:r>
-        <w:t>Error</w:t>
-      </w:r>
-      <w:proofErr w:type="spellEnd"/>
-      <w:r>
-        <w:t xml:space="preserve">… </w:t>
-      </w:r>
-      <w:proofErr w:type="spellStart"/>
-      <w:r>
-        <w:t>reference</w:t>
-      </w:r>
-      <w:proofErr w:type="spellEnd"/>
-      <w:r>
-        <w:t xml:space="preserve"> </w:t>
-      </w:r>
-      <w:proofErr w:type="spellStart"/>
-      <w:r>
-        <w:t>not</w:t>
-      </w:r>
-      <w:proofErr w:type="spellEnd"/>
-      <w:r>
-        <w:t xml:space="preserve"> </w:t>
-      </w:r>
-      <w:proofErr w:type="spellStart"/>
-      <w:r>
-        <w:t>found</w:t>
-      </w:r>
-      <w:proofErr w:type="spellEnd"/>
-      <w:r>
-        <w:t xml:space="preserve">”). </w:t>
+        <w:t xml:space="preserve">Luvut ja kohdat alla olevan mukaisesti numeroituna + sivunumerot. Muista että ”viimeinen tehtävä ennen palautusta” on generoida sisällysluettelo Wordin työkalulla (tai: ”Error… reference not found”). </w:t>
       </w:r>
     </w:p>
     <w:p/>
@@ -1550,79 +1518,7 @@
           <w:color w:val="24292F"/>
           <w:sz w:val="24"/>
         </w:rPr>
-        <w:t xml:space="preserve">Tämä dokumentti on tehty </w:t>
-      </w:r>
-      <w:proofErr w:type="spellStart"/>
-      <w:r>
-        <w:rPr>
-          <w:rFonts w:ascii="apple-system;BlinkMacSystemFont" w:hAnsi="apple-system;BlinkMacSystemFont"/>
-          <w:color w:val="24292F"/>
-          <w:sz w:val="24"/>
-        </w:rPr>
-        <w:t>SähkönSäästö</w:t>
-      </w:r>
-      <w:proofErr w:type="spellEnd"/>
-      <w:r>
-        <w:rPr>
-          <w:rFonts w:ascii="apple-system;BlinkMacSystemFont" w:hAnsi="apple-system;BlinkMacSystemFont"/>
-          <w:color w:val="24292F"/>
-          <w:sz w:val="24"/>
-        </w:rPr>
-        <w:t xml:space="preserve"> </w:t>
-      </w:r>
-      <w:proofErr w:type="spellStart"/>
-      <w:r>
-        <w:rPr>
-          <w:rFonts w:ascii="apple-system;BlinkMacSystemFont" w:hAnsi="apple-system;BlinkMacSystemFont"/>
-          <w:color w:val="24292F"/>
-          <w:sz w:val="24"/>
-        </w:rPr>
-        <w:t>Appiksen</w:t>
-      </w:r>
-      <w:proofErr w:type="spellEnd"/>
-      <w:r>
-        <w:rPr>
-          <w:rFonts w:ascii="apple-system;BlinkMacSystemFont" w:hAnsi="apple-system;BlinkMacSystemFont"/>
-          <w:color w:val="24292F"/>
-          <w:sz w:val="24"/>
-        </w:rPr>
-        <w:t xml:space="preserve"> (SÄSÄ) tarkempaa määrittelyä varten. Dokumentti on suunnattu niin tuotteen suunnittelutiimille asiakasyritykselle kuin sijoittajille. Määrittelydokumentti toimii </w:t>
-      </w:r>
-      <w:proofErr w:type="spellStart"/>
-      <w:r>
-        <w:rPr>
-          <w:rFonts w:ascii="apple-system;BlinkMacSystemFont" w:hAnsi="apple-system;BlinkMacSystemFont"/>
-          <w:color w:val="24292F"/>
-          <w:sz w:val="24"/>
-        </w:rPr>
-        <w:t>referessinä</w:t>
-      </w:r>
-      <w:proofErr w:type="spellEnd"/>
-      <w:r>
-        <w:rPr>
-          <w:rFonts w:ascii="apple-system;BlinkMacSystemFont" w:hAnsi="apple-system;BlinkMacSystemFont"/>
-          <w:color w:val="24292F"/>
-          <w:sz w:val="24"/>
-        </w:rPr>
-        <w:t xml:space="preserve"> projektin edetessä. Sen avulla voidaan varmistaa, että sovelluksen eri osa-alueet ja toiminnot huomioidaan ja </w:t>
-      </w:r>
-      <w:proofErr w:type="spellStart"/>
-      <w:r>
-        <w:rPr>
-          <w:rFonts w:ascii="apple-system;BlinkMacSystemFont" w:hAnsi="apple-system;BlinkMacSystemFont"/>
-          <w:color w:val="24292F"/>
-          <w:sz w:val="24"/>
-        </w:rPr>
-        <w:t>totetutaan</w:t>
-      </w:r>
-      <w:proofErr w:type="spellEnd"/>
-      <w:r>
-        <w:rPr>
-          <w:rFonts w:ascii="apple-system;BlinkMacSystemFont" w:hAnsi="apple-system;BlinkMacSystemFont"/>
-          <w:color w:val="24292F"/>
-          <w:sz w:val="24"/>
-        </w:rPr>
-        <w:t xml:space="preserve"> halutulla tavalla.</w:t>
+        <w:t>Tämä dokumentti on tehty SähkönSäästö Appiksen (SÄSÄ) tarkempaa määrittelyä varten. Dokumentti on suunnattu niin tuotteen suunnittelutiimille asiakasyritykselle kuin sijoittajille. Määrittelydokumentti toimii referessinä projektin edetessä. Sen avulla voidaan varmistaa, että sovelluksen eri osa-alueet ja toiminnot huomioidaan ja totetutaan halutulla tavalla.</w:t>
       </w:r>
     </w:p>
     <w:p>
@@ -1669,61 +1565,7 @@
           <w:sz w:val="24"/>
         </w:rPr>
         <w:lastRenderedPageBreak/>
-        <w:t>kuvauksen järjestelmän toiminnasta sekä jatkokehitysajatuksia. Lisäksi dokumentti havainnollistaa sovelluksen toimintaa ja käyttäjäkokemusta esimerkkien avulla. Dokumentin ulkopuolelle rajataan tuotteen markkinointiin ja brändäykseen liittyvät strategiat. Määrittely on luonteeltaan alustava - sen tavoitteena on tuotteen saattaminen onnistuneeseen MVP-vaiheeseen (</w:t>
-      </w:r>
-      <w:proofErr w:type="spellStart"/>
-      <w:r>
-        <w:rPr>
-          <w:rFonts w:ascii="apple-system;BlinkMacSystemFont" w:hAnsi="apple-system;BlinkMacSystemFont"/>
-          <w:color w:val="24292F"/>
-          <w:sz w:val="24"/>
-        </w:rPr>
-        <w:t>minimum</w:t>
-      </w:r>
-      <w:proofErr w:type="spellEnd"/>
-      <w:r>
-        <w:rPr>
-          <w:rFonts w:ascii="apple-system;BlinkMacSystemFont" w:hAnsi="apple-system;BlinkMacSystemFont"/>
-          <w:color w:val="24292F"/>
-          <w:sz w:val="24"/>
-        </w:rPr>
-        <w:t xml:space="preserve"> </w:t>
-      </w:r>
-      <w:proofErr w:type="spellStart"/>
-      <w:r>
-        <w:rPr>
-          <w:rFonts w:ascii="apple-system;BlinkMacSystemFont" w:hAnsi="apple-system;BlinkMacSystemFont"/>
-          <w:color w:val="24292F"/>
-          <w:sz w:val="24"/>
-        </w:rPr>
-        <w:t>viable</w:t>
-      </w:r>
-      <w:proofErr w:type="spellEnd"/>
-      <w:r>
-        <w:rPr>
-          <w:rFonts w:ascii="apple-system;BlinkMacSystemFont" w:hAnsi="apple-system;BlinkMacSystemFont"/>
-          <w:color w:val="24292F"/>
-          <w:sz w:val="24"/>
-        </w:rPr>
-        <w:t xml:space="preserve"> </w:t>
-      </w:r>
-      <w:proofErr w:type="spellStart"/>
-      <w:r>
-        <w:rPr>
-          <w:rFonts w:ascii="apple-system;BlinkMacSystemFont" w:hAnsi="apple-system;BlinkMacSystemFont"/>
-          <w:color w:val="24292F"/>
-          <w:sz w:val="24"/>
-        </w:rPr>
-        <w:t>product</w:t>
-      </w:r>
-      <w:proofErr w:type="spellEnd"/>
-      <w:r>
-        <w:rPr>
-          <w:rFonts w:ascii="apple-system;BlinkMacSystemFont" w:hAnsi="apple-system;BlinkMacSystemFont"/>
-          <w:color w:val="24292F"/>
-          <w:sz w:val="24"/>
-        </w:rPr>
-        <w:t>). Näin ollen dokumentti ei myöskään kata pitkäjänteistä käyttäjälähtöistä testausta.</w:t>
+        <w:t>kuvauksen järjestelmän toiminnasta sekä jatkokehitysajatuksia. Lisäksi dokumentti havainnollistaa sovelluksen toimintaa ja käyttäjäkokemusta esimerkkien avulla. Dokumentin ulkopuolelle rajataan tuotteen markkinointiin ja brändäykseen liittyvät strategiat. Määrittely on luonteeltaan alustava - sen tavoitteena on tuotteen saattaminen onnistuneeseen MVP-vaiheeseen (minimum viable product). Näin ollen dokumentti ei myöskään kata pitkäjänteistä käyttäjälähtöistä testausta.</w:t>
       </w:r>
     </w:p>
     <w:p/>
@@ -1758,174 +1600,60 @@
           <w:color w:val="000000"/>
         </w:rPr>
       </w:pPr>
-      <w:proofErr w:type="spellStart"/>
       <w:r>
         <w:rPr>
           <w:rFonts w:cs="Calibri"/>
           <w:color w:val="000000"/>
         </w:rPr>
-        <w:t>SähkönSäästö</w:t>
-      </w:r>
-      <w:proofErr w:type="spellEnd"/>
+        <w:t xml:space="preserve">SähkönSäästö Appis on mobiilisovellus, joka on kehitetty TÖRKKELIN hallintaa varten. Sovelluksen avulla käyttäjä voi ohjata älypistorasioita ja seurata sähkön ajankohtaista markkinahintaa. Sovellus voi myös ilmoittaa käyttäjälle, jos sähkön hinta ylittää tai alittaa käyttäjän määrittämän rajan. RadioChips sirun avulla käyttäjä pystyy vaihtamaan laitteiden nimiä, mikä selkeyttää laitteiden ohjaamista, kun ei tarvitse muistaa monimutkaisia koodeja. </w:t>
+      </w:r>
+    </w:p>
+    <w:p>
+      <w:pPr>
+        <w:suppressAutoHyphens w:val="0"/>
+        <w:rPr>
+          <w:rFonts w:ascii="Calibri" w:hAnsi="Calibri" w:cs="Calibri"/>
+          <w:color w:val="000000"/>
+        </w:rPr>
+      </w:pPr>
       <w:r>
         <w:rPr>
           <w:rFonts w:cs="Calibri"/>
           <w:color w:val="000000"/>
         </w:rPr>
-        <w:t xml:space="preserve"> </w:t>
-      </w:r>
-      <w:proofErr w:type="spellStart"/>
+        <w:t>Sovellus auttaa käyttäjää hallitsemaan kodin sähkönkulutusta ja säästämään sähkölaskuissa. SÄSÄ:n avulla on helppoa ja nopea tarkistaa sähkön hinta. Tämä on kuluttajalle erityisen tärkeää tässä markkinatilanteessa, kun sähkön hinnat saavuttavat ennennäkemättömiä lukemia.</w:t>
+      </w:r>
+    </w:p>
+    <w:p>
+      <w:pPr>
+        <w:suppressAutoHyphens w:val="0"/>
+        <w:rPr>
+          <w:rFonts w:ascii="Calibri" w:hAnsi="Calibri" w:cs="Calibri"/>
+          <w:color w:val="000000"/>
+        </w:rPr>
+      </w:pPr>
       <w:r>
         <w:rPr>
           <w:rFonts w:cs="Calibri"/>
           <w:color w:val="000000"/>
         </w:rPr>
-        <w:t>Appis</w:t>
-      </w:r>
-      <w:proofErr w:type="spellEnd"/>
+        <w:t>SÄSÄ:n laajuus on rajoitettu sähkön hinnan seurantaan sekä laitteiden nopeaan käynnistämiseen ja sammuttamiseen. SÄSÄ on tehty käyttäjiä varten, mikä näkyy esimerkiksi käyttäjäystävällisestä käyttöliittymästä. SÄSÄ:llä voi hallita mitä vain laitteita, kunhan TÖRKKELI on kytketty pistorasiaan. Sovelluksen tarjoamien graafien avulla käyttäjän on helppo saada kokonaiskuva sähkön hintojen vaihtelusta sekä omasta sähkönkulutustaan. Sovellus kattaa myös käyttäjän hallinnan, joka on toteutettu huomioiden yksityisyyteen ja tietoturvaan liittyvät hyvät käytännöt. Tämä pitää sisällään muun muassa mahdollisuuden kaksivaiheisen tunnistautumisen lisäämiseen.</w:t>
+      </w:r>
+    </w:p>
+    <w:p>
+      <w:pPr>
+        <w:suppressAutoHyphens w:val="0"/>
+        <w:rPr>
+          <w:rFonts w:ascii="Calibri" w:hAnsi="Calibri" w:cs="Calibri"/>
+          <w:color w:val="000000"/>
+        </w:rPr>
+      </w:pPr>
       <w:r>
         <w:rPr>
           <w:rFonts w:cs="Calibri"/>
           <w:color w:val="000000"/>
         </w:rPr>
-        <w:t xml:space="preserve"> on mobiilisovellus, joka on kehitetty TÖRKKELIN hallintaa varten. Sovelluksen avulla käyttäjä voi ohjata älypistorasioita ja seurata sähkön ajankohtaista markkinahintaa. Sovellus voi myös ilmoittaa käyttäjälle, jos sähkön hinta ylittää tai alittaa käyttäjän määrittämän rajan. </w:t>
-      </w:r>
-      <w:proofErr w:type="spellStart"/>
-      <w:r>
-        <w:rPr>
-          <w:rFonts w:cs="Calibri"/>
-          <w:color w:val="000000"/>
-        </w:rPr>
-        <w:t>RadioChips</w:t>
-      </w:r>
-      <w:proofErr w:type="spellEnd"/>
-      <w:r>
-        <w:rPr>
-          <w:rFonts w:cs="Calibri"/>
-          <w:color w:val="000000"/>
-        </w:rPr>
-        <w:t xml:space="preserve"> sirun avulla käyttäjä pystyy vaihtamaan laitteiden nimiä, mikä selkeyttää laitteiden ohjaamista, kun ei tarvitse muistaa monimutkaisia koodeja. </w:t>
-      </w:r>
-    </w:p>
-    <w:p>
-      <w:pPr>
-        <w:suppressAutoHyphens w:val="0"/>
-        <w:rPr>
-          <w:rFonts w:ascii="Calibri" w:hAnsi="Calibri" w:cs="Calibri"/>
-          <w:color w:val="000000"/>
-        </w:rPr>
-      </w:pPr>
-      <w:r>
-        <w:rPr>
-          <w:rFonts w:cs="Calibri"/>
-          <w:color w:val="000000"/>
-        </w:rPr>
-        <w:t xml:space="preserve">Sovellus auttaa käyttäjää hallitsemaan kodin sähkönkulutusta ja säästämään sähkölaskuissa. </w:t>
-      </w:r>
-      <w:proofErr w:type="spellStart"/>
-      <w:r>
-        <w:rPr>
-          <w:rFonts w:cs="Calibri"/>
-          <w:color w:val="000000"/>
-        </w:rPr>
-        <w:t>SÄSÄ:n</w:t>
-      </w:r>
-      <w:proofErr w:type="spellEnd"/>
-      <w:r>
-        <w:rPr>
-          <w:rFonts w:cs="Calibri"/>
-          <w:color w:val="000000"/>
-        </w:rPr>
-        <w:t xml:space="preserve"> avulla on helppoa ja nopea tarkistaa sähkön hinta. Tämä on kuluttajalle erityisen tärkeää tässä markkinatilanteessa, kun sähkön hinnat saavuttavat ennennäkemättömiä lukemia.</w:t>
-      </w:r>
-    </w:p>
-    <w:p>
-      <w:pPr>
-        <w:suppressAutoHyphens w:val="0"/>
-        <w:rPr>
-          <w:rFonts w:ascii="Calibri" w:hAnsi="Calibri" w:cs="Calibri"/>
-          <w:color w:val="000000"/>
-        </w:rPr>
-      </w:pPr>
-      <w:proofErr w:type="spellStart"/>
-      <w:r>
-        <w:rPr>
-          <w:rFonts w:cs="Calibri"/>
-          <w:color w:val="000000"/>
-        </w:rPr>
-        <w:t>SÄSÄ:n</w:t>
-      </w:r>
-      <w:proofErr w:type="spellEnd"/>
-      <w:r>
-        <w:rPr>
-          <w:rFonts w:cs="Calibri"/>
-          <w:color w:val="000000"/>
-        </w:rPr>
-        <w:t xml:space="preserve"> laajuus on rajoitettu sähkön hinnan seurantaan sekä laitteiden nopeaan käynnistämiseen ja sammuttamiseen. SÄSÄ on tehty käyttäjiä varten, mikä näkyy esimerkiksi käyttäjäystävällisestä käyttöliittymästä. </w:t>
-      </w:r>
-      <w:proofErr w:type="spellStart"/>
-      <w:r>
-        <w:rPr>
-          <w:rFonts w:cs="Calibri"/>
-          <w:color w:val="000000"/>
-        </w:rPr>
-        <w:t>SÄSÄ:llä</w:t>
-      </w:r>
-      <w:proofErr w:type="spellEnd"/>
-      <w:r>
-        <w:rPr>
-          <w:rFonts w:cs="Calibri"/>
-          <w:color w:val="000000"/>
-        </w:rPr>
-        <w:t xml:space="preserve"> voi hallita mitä vain laitteita, kunhan TÖRKKELI on kytketty pistorasiaan. Sovelluksen tarjoamien graafien avulla käyttäjän on helppo saada kokonaiskuva sähkön hintojen vaihtelusta sekä omasta sähkönkulutustaan. Sovellus kattaa myös käyttäjän hallinnan, joka on toteutettu huomioiden yksityisyyteen ja tietoturvaan liittyvät hyvät käytännöt. Tämä pitää sisällään muun muassa mahdollisuuden kaksivaiheisen tunnistautumisen lisäämiseen.</w:t>
-      </w:r>
-    </w:p>
-    <w:p>
-      <w:pPr>
-        <w:suppressAutoHyphens w:val="0"/>
-        <w:rPr>
-          <w:rFonts w:ascii="Calibri" w:hAnsi="Calibri" w:cs="Calibri"/>
-          <w:color w:val="000000"/>
-        </w:rPr>
-      </w:pPr>
-      <w:r>
-        <w:rPr>
-          <w:rFonts w:cs="Calibri"/>
-          <w:color w:val="000000"/>
-        </w:rPr>
-        <w:t xml:space="preserve">SÄSÄ ei kuitenkaan automatisoi laitteiden toimintaa, vaan käyttäjän on itse ohjattava omia laitteitaan sovelluksella. On myös syytä huomioida, että </w:t>
-      </w:r>
-      <w:proofErr w:type="spellStart"/>
-      <w:r>
-        <w:rPr>
-          <w:rFonts w:cs="Calibri"/>
-          <w:color w:val="000000"/>
-        </w:rPr>
-        <w:t>Waterfallin</w:t>
-      </w:r>
-      <w:proofErr w:type="spellEnd"/>
-      <w:r>
-        <w:rPr>
-          <w:rFonts w:cs="Calibri"/>
-          <w:color w:val="000000"/>
-        </w:rPr>
-        <w:t xml:space="preserve"> API seuraa ainoastaan suomalaisia sähkön hintoja. </w:t>
-      </w:r>
-      <w:proofErr w:type="spellStart"/>
-      <w:r>
-        <w:rPr>
-          <w:rFonts w:cs="Calibri"/>
-          <w:color w:val="000000"/>
-        </w:rPr>
-        <w:t>SÄSÄn</w:t>
-      </w:r>
-      <w:proofErr w:type="spellEnd"/>
-      <w:r>
-        <w:rPr>
-          <w:rFonts w:cs="Calibri"/>
-          <w:color w:val="000000"/>
-        </w:rPr>
-        <w:t xml:space="preserve"> potentiaali käyttäjälle on suuri, mutta viime kädessä käyttäjä tekee sähkön kulutukseen liittyvät valinnat itse.</w:t>
+        <w:t>SÄSÄ ei kuitenkaan automatisoi laitteiden toimintaa, vaan käyttäjän on itse ohjattava omia laitteitaan sovelluksella. On myös syytä huomioida, että Waterfallin API seuraa ainoastaan suomalaisia sähkön hintoja. SÄSÄn potentiaali käyttäjälle on suuri, mutta viime kädessä käyttäjä tekee sähkön kulutukseen liittyvät valinnat itse.</w:t>
       </w:r>
     </w:p>
     <w:p>
@@ -2258,53 +1986,13 @@
     <w:p/>
     <w:p>
       <w:r>
-        <w:t xml:space="preserve">SÄSÄ tarvitsee yhden pääkäyttäjän sekä aluksi yhden </w:t>
-      </w:r>
-      <w:proofErr w:type="spellStart"/>
-      <w:r>
-        <w:t>admin</w:t>
-      </w:r>
-      <w:proofErr w:type="spellEnd"/>
-      <w:r>
-        <w:t xml:space="preserve">-käyttäjän. Sovelluksen suosion laajentuessa </w:t>
-      </w:r>
-      <w:proofErr w:type="spellStart"/>
-      <w:r>
-        <w:t>admin</w:t>
-      </w:r>
-      <w:proofErr w:type="spellEnd"/>
-      <w:r>
-        <w:t>-käyttäjiä täytyy mahdollisesti lisätä.</w:t>
+        <w:t>SÄSÄ tarvitsee yhden pääkäyttäjän sekä aluksi yhden admin-käyttäjän. Sovelluksen suosion laajentuessa admin-käyttäjiä täytyy mahdollisesti lisätä.</w:t>
       </w:r>
     </w:p>
     <w:p>
       <w:r>
         <w:lastRenderedPageBreak/>
-        <w:t xml:space="preserve">Tärkeimmät käyttäjät ovat ne henkilöt tai yritykset, jotka haluavat säästää ja tavoittelevat alhaisia sähkölaskuja. Järjestelmää varten käyttäjän on osattava käyttää älypuhelinta yleisesti ja ladata sovelluksia. Mitään sen </w:t>
-      </w:r>
-      <w:proofErr w:type="gramStart"/>
-      <w:r>
-        <w:t>erityisempää</w:t>
-      </w:r>
-      <w:proofErr w:type="gramEnd"/>
-      <w:r>
-        <w:t xml:space="preserve"> käyttäjältä ei vaadita. Tarvittaessa sovelluksella on </w:t>
-      </w:r>
-      <w:proofErr w:type="spellStart"/>
-      <w:r>
-        <w:t>chat</w:t>
-      </w:r>
-      <w:proofErr w:type="spellEnd"/>
-      <w:r>
-        <w:t xml:space="preserve">-tuki, josta voi pyytää apua, tai voi soittaa </w:t>
-      </w:r>
-      <w:proofErr w:type="spellStart"/>
-      <w:r>
-        <w:t>chat</w:t>
-      </w:r>
-      <w:proofErr w:type="spellEnd"/>
-      <w:r>
-        <w:t>-tuen puhelin numeroon.</w:t>
+        <w:t>Tärkeimmät käyttäjät ovat ne henkilöt tai yritykset, jotka haluavat säästää ja tavoittelevat alhaisia sähkölaskuja. Järjestelmää varten käyttäjän on osattava käyttää älypuhelinta yleisesti ja ladata sovelluksia. Mitään sen erityisempää käyttäjältä ei vaadita. Tarvittaessa sovelluksella on chat-tuki, josta voi pyytää apua, tai voi soittaa chat-tuen puhelin numeroon.</w:t>
       </w:r>
     </w:p>
     <w:p>
@@ -2348,25 +2036,7 @@
           <w:color w:val="24292F"/>
           <w:sz w:val="24"/>
         </w:rPr>
-        <w:t xml:space="preserve">Tämän osion tarkoituksena on selventää mahdollisesti epäselviä käsitteitä ja lyhenteitä, jotka liittyvät SÄSÄ </w:t>
-      </w:r>
-      <w:proofErr w:type="spellStart"/>
-      <w:r>
-        <w:rPr>
-          <w:rFonts w:ascii="apple-system;BlinkMacSystemFont" w:hAnsi="apple-system;BlinkMacSystemFont"/>
-          <w:color w:val="24292F"/>
-          <w:sz w:val="24"/>
-        </w:rPr>
-        <w:t>Appikseen</w:t>
-      </w:r>
-      <w:proofErr w:type="spellEnd"/>
-      <w:r>
-        <w:rPr>
-          <w:rFonts w:ascii="apple-system;BlinkMacSystemFont" w:hAnsi="apple-system;BlinkMacSystemFont"/>
-          <w:color w:val="24292F"/>
-          <w:sz w:val="24"/>
-        </w:rPr>
-        <w:t xml:space="preserve"> ja sen kehittämiseen:</w:t>
+        <w:t>Tämän osion tarkoituksena on selventää mahdollisesti epäselviä käsitteitä ja lyhenteitä, jotka liittyvät SÄSÄ Appikseen ja sen kehittämiseen:</w:t>
       </w:r>
     </w:p>
     <w:p>
@@ -2409,25 +2079,7 @@
           <w:color w:val="24292F"/>
           <w:sz w:val="24"/>
         </w:rPr>
-        <w:t xml:space="preserve">Asiakas / Asiakasyritys: </w:t>
-      </w:r>
-      <w:proofErr w:type="spellStart"/>
-      <w:r>
-        <w:rPr>
-          <w:rFonts w:ascii="apple-system;BlinkMacSystemFont" w:hAnsi="apple-system;BlinkMacSystemFont"/>
-          <w:color w:val="24292F"/>
-          <w:sz w:val="24"/>
-        </w:rPr>
-        <w:t>TÖRKKELIn</w:t>
-      </w:r>
-      <w:proofErr w:type="spellEnd"/>
-      <w:r>
-        <w:rPr>
-          <w:rFonts w:ascii="apple-system;BlinkMacSystemFont" w:hAnsi="apple-system;BlinkMacSystemFont"/>
-          <w:color w:val="24292F"/>
-          <w:sz w:val="24"/>
-        </w:rPr>
-        <w:t xml:space="preserve"> kehityksen taustalla oleva yritys.</w:t>
+        <w:t>Asiakas / Asiakasyritys: TÖRKKELIn kehityksen taustalla oleva yritys.</w:t>
       </w:r>
     </w:p>
     <w:p>
@@ -2444,23 +2096,13 @@
           <w:sz w:val="28"/>
         </w:rPr>
       </w:pPr>
-      <w:proofErr w:type="spellStart"/>
-      <w:r>
-        <w:rPr>
-          <w:rFonts w:ascii="apple-system;BlinkMacSystemFont" w:hAnsi="apple-system;BlinkMacSystemFont"/>
-          <w:color w:val="24292F"/>
-          <w:sz w:val="24"/>
-        </w:rPr>
-        <w:t>NordicStream</w:t>
-      </w:r>
-      <w:proofErr w:type="spellEnd"/>
-      <w:r>
-        <w:rPr>
-          <w:rFonts w:ascii="apple-system;BlinkMacSystemFont" w:hAnsi="apple-system;BlinkMacSystemFont"/>
-          <w:color w:val="24292F"/>
-          <w:sz w:val="24"/>
-        </w:rPr>
-        <w:t>: TÖRKKELIN kehityksen taustalla oleva yritys (ts. asiakasyritys)</w:t>
+      <w:r>
+        <w:rPr>
+          <w:rFonts w:ascii="apple-system;BlinkMacSystemFont" w:hAnsi="apple-system;BlinkMacSystemFont"/>
+          <w:color w:val="24292F"/>
+          <w:sz w:val="24"/>
+        </w:rPr>
+        <w:t>NordicStream: TÖRKKELIN kehityksen taustalla oleva yritys (ts. asiakasyritys)</w:t>
       </w:r>
     </w:p>
     <w:p>
@@ -2477,77 +2119,13 @@
           <w:sz w:val="28"/>
         </w:rPr>
       </w:pPr>
-      <w:proofErr w:type="spellStart"/>
-      <w:r>
-        <w:rPr>
-          <w:rFonts w:ascii="apple-system;BlinkMacSystemFont" w:hAnsi="apple-system;BlinkMacSystemFont"/>
-          <w:color w:val="24292F"/>
-          <w:sz w:val="24"/>
-        </w:rPr>
-        <w:t>RadioChips</w:t>
-      </w:r>
-      <w:proofErr w:type="spellEnd"/>
-      <w:r>
-        <w:rPr>
-          <w:rFonts w:ascii="apple-system;BlinkMacSystemFont" w:hAnsi="apple-system;BlinkMacSystemFont"/>
-          <w:color w:val="24292F"/>
-          <w:sz w:val="24"/>
-        </w:rPr>
-        <w:t xml:space="preserve"> / </w:t>
-      </w:r>
-      <w:proofErr w:type="spellStart"/>
-      <w:r>
-        <w:rPr>
-          <w:rFonts w:ascii="apple-system;BlinkMacSystemFont" w:hAnsi="apple-system;BlinkMacSystemFont"/>
-          <w:color w:val="24292F"/>
-          <w:sz w:val="24"/>
-        </w:rPr>
-        <w:t>RadioChips</w:t>
-      </w:r>
-      <w:proofErr w:type="spellEnd"/>
-      <w:r>
-        <w:rPr>
-          <w:rFonts w:ascii="apple-system;BlinkMacSystemFont" w:hAnsi="apple-system;BlinkMacSystemFont"/>
-          <w:color w:val="24292F"/>
-          <w:sz w:val="24"/>
-        </w:rPr>
-        <w:t xml:space="preserve">™: Yritys, joka tarjoaa Radiochips sirun ja sen </w:t>
-      </w:r>
-      <w:proofErr w:type="spellStart"/>
-      <w:r>
-        <w:rPr>
-          <w:rFonts w:ascii="apple-system;BlinkMacSystemFont" w:hAnsi="apple-system;BlinkMacSystemFont"/>
-          <w:color w:val="24292F"/>
-          <w:sz w:val="24"/>
-        </w:rPr>
-        <w:t>API:n</w:t>
-      </w:r>
-      <w:proofErr w:type="spellEnd"/>
-      <w:r>
-        <w:rPr>
-          <w:rFonts w:ascii="apple-system;BlinkMacSystemFont" w:hAnsi="apple-system;BlinkMacSystemFont"/>
-          <w:color w:val="24292F"/>
-          <w:sz w:val="24"/>
-        </w:rPr>
-        <w:t xml:space="preserve"> </w:t>
-      </w:r>
-      <w:proofErr w:type="spellStart"/>
-      <w:r>
-        <w:rPr>
-          <w:rFonts w:ascii="apple-system;BlinkMacSystemFont" w:hAnsi="apple-system;BlinkMacSystemFont"/>
-          <w:color w:val="24292F"/>
-          <w:sz w:val="24"/>
-        </w:rPr>
-        <w:t>törkkelin</w:t>
-      </w:r>
-      <w:proofErr w:type="spellEnd"/>
-      <w:r>
-        <w:rPr>
-          <w:rFonts w:ascii="apple-system;BlinkMacSystemFont" w:hAnsi="apple-system;BlinkMacSystemFont"/>
-          <w:color w:val="24292F"/>
-          <w:sz w:val="24"/>
-        </w:rPr>
-        <w:t xml:space="preserve"> käyttöön.</w:t>
+      <w:r>
+        <w:rPr>
+          <w:rFonts w:ascii="apple-system;BlinkMacSystemFont" w:hAnsi="apple-system;BlinkMacSystemFont"/>
+          <w:color w:val="24292F"/>
+          <w:sz w:val="24"/>
+        </w:rPr>
+        <w:t>RadioChips / RadioChips™: Yritys, joka tarjoaa Radiochips sirun ja sen API:n törkkelin käyttöön.</w:t>
       </w:r>
     </w:p>
     <w:p>
@@ -2592,61 +2170,7 @@
           <w:color w:val="24292F"/>
           <w:sz w:val="24"/>
         </w:rPr>
-        <w:t xml:space="preserve">SÄSÄ / SÄSÄ </w:t>
-      </w:r>
-      <w:proofErr w:type="spellStart"/>
-      <w:r>
-        <w:rPr>
-          <w:rFonts w:ascii="apple-system;BlinkMacSystemFont" w:hAnsi="apple-system;BlinkMacSystemFont"/>
-          <w:color w:val="24292F"/>
-          <w:sz w:val="24"/>
-        </w:rPr>
-        <w:t>Appis</w:t>
-      </w:r>
-      <w:proofErr w:type="spellEnd"/>
-      <w:r>
-        <w:rPr>
-          <w:rFonts w:ascii="apple-system;BlinkMacSystemFont" w:hAnsi="apple-system;BlinkMacSystemFont"/>
-          <w:color w:val="24292F"/>
-          <w:sz w:val="24"/>
-        </w:rPr>
-        <w:t xml:space="preserve">: </w:t>
-      </w:r>
-      <w:proofErr w:type="spellStart"/>
-      <w:r>
-        <w:rPr>
-          <w:rFonts w:ascii="apple-system;BlinkMacSystemFont" w:hAnsi="apple-system;BlinkMacSystemFont"/>
-          <w:color w:val="24292F"/>
-          <w:sz w:val="24"/>
-        </w:rPr>
-        <w:t>SähkönSäästö</w:t>
-      </w:r>
-      <w:proofErr w:type="spellEnd"/>
-      <w:r>
-        <w:rPr>
-          <w:rFonts w:ascii="apple-system;BlinkMacSystemFont" w:hAnsi="apple-system;BlinkMacSystemFont"/>
-          <w:color w:val="24292F"/>
-          <w:sz w:val="24"/>
-        </w:rPr>
-        <w:t xml:space="preserve"> </w:t>
-      </w:r>
-      <w:proofErr w:type="spellStart"/>
-      <w:r>
-        <w:rPr>
-          <w:rFonts w:ascii="apple-system;BlinkMacSystemFont" w:hAnsi="apple-system;BlinkMacSystemFont"/>
-          <w:color w:val="24292F"/>
-          <w:sz w:val="24"/>
-        </w:rPr>
-        <w:t>Appis</w:t>
-      </w:r>
-      <w:proofErr w:type="spellEnd"/>
-      <w:r>
-        <w:rPr>
-          <w:rFonts w:ascii="apple-system;BlinkMacSystemFont" w:hAnsi="apple-system;BlinkMacSystemFont"/>
-          <w:color w:val="24292F"/>
-          <w:sz w:val="24"/>
-        </w:rPr>
-        <w:t>, eli tämän vaatimusmäärittelyn kohteena oleva sovellus</w:t>
+        <w:t>SÄSÄ / SÄSÄ Appis: SähkönSäästö Appis, eli tämän vaatimusmäärittelyn kohteena oleva sovellus</w:t>
       </w:r>
     </w:p>
     <w:p>
@@ -2709,41 +2233,13 @@
           <w:sz w:val="28"/>
         </w:rPr>
       </w:pPr>
-      <w:proofErr w:type="spellStart"/>
-      <w:r>
-        <w:rPr>
-          <w:rFonts w:ascii="apple-system;BlinkMacSystemFont" w:hAnsi="apple-system;BlinkMacSystemFont"/>
-          <w:color w:val="24292F"/>
-          <w:sz w:val="24"/>
-        </w:rPr>
-        <w:t>Voimauttajat</w:t>
-      </w:r>
-      <w:proofErr w:type="spellEnd"/>
-      <w:r>
-        <w:rPr>
-          <w:rFonts w:ascii="apple-system;BlinkMacSystemFont" w:hAnsi="apple-system;BlinkMacSystemFont"/>
-          <w:color w:val="24292F"/>
-          <w:sz w:val="24"/>
-        </w:rPr>
-        <w:t xml:space="preserve">: Voiman myynti- ja myynnin tukihenkilöstö, jotka tarjoavat asennus- ja käyttötukea asiakkaille, jotka ovat ostaneet </w:t>
-      </w:r>
-      <w:proofErr w:type="spellStart"/>
-      <w:r>
-        <w:rPr>
-          <w:rFonts w:ascii="apple-system;BlinkMacSystemFont" w:hAnsi="apple-system;BlinkMacSystemFont"/>
-          <w:color w:val="24292F"/>
-          <w:sz w:val="24"/>
-        </w:rPr>
-        <w:t>TÖRKKELIn</w:t>
-      </w:r>
-      <w:proofErr w:type="spellEnd"/>
-      <w:r>
-        <w:rPr>
-          <w:rFonts w:ascii="apple-system;BlinkMacSystemFont" w:hAnsi="apple-system;BlinkMacSystemFont"/>
-          <w:color w:val="24292F"/>
-          <w:sz w:val="24"/>
-        </w:rPr>
-        <w:t xml:space="preserve"> heidän myymälästään.</w:t>
+      <w:r>
+        <w:rPr>
+          <w:rFonts w:ascii="apple-system;BlinkMacSystemFont" w:hAnsi="apple-system;BlinkMacSystemFont"/>
+          <w:color w:val="24292F"/>
+          <w:sz w:val="24"/>
+        </w:rPr>
+        <w:t>Voimauttajat: Voiman myynti- ja myynnin tukihenkilöstö, jotka tarjoavat asennus- ja käyttötukea asiakkaille, jotka ovat ostaneet TÖRKKELIn heidän myymälästään.</w:t>
       </w:r>
     </w:p>
     <w:p>
@@ -2760,59 +2256,13 @@
           <w:sz w:val="28"/>
         </w:rPr>
       </w:pPr>
-      <w:proofErr w:type="spellStart"/>
-      <w:r>
-        <w:rPr>
-          <w:rFonts w:ascii="apple-system;BlinkMacSystemFont" w:hAnsi="apple-system;BlinkMacSystemFont"/>
-          <w:color w:val="24292F"/>
-          <w:sz w:val="24"/>
-        </w:rPr>
-        <w:t>Waterfall</w:t>
-      </w:r>
-      <w:proofErr w:type="spellEnd"/>
-      <w:r>
-        <w:rPr>
-          <w:rFonts w:ascii="apple-system;BlinkMacSystemFont" w:hAnsi="apple-system;BlinkMacSystemFont"/>
-          <w:color w:val="24292F"/>
-          <w:sz w:val="24"/>
-        </w:rPr>
-        <w:t xml:space="preserve">: Yritys, joka tarjoaa </w:t>
-      </w:r>
-      <w:proofErr w:type="spellStart"/>
-      <w:r>
-        <w:rPr>
-          <w:rFonts w:ascii="apple-system;BlinkMacSystemFont" w:hAnsi="apple-system;BlinkMacSystemFont"/>
-          <w:color w:val="24292F"/>
-          <w:sz w:val="24"/>
-        </w:rPr>
-        <w:t>sähön</w:t>
-      </w:r>
-      <w:proofErr w:type="spellEnd"/>
-      <w:r>
-        <w:rPr>
-          <w:rFonts w:ascii="apple-system;BlinkMacSystemFont" w:hAnsi="apple-system;BlinkMacSystemFont"/>
-          <w:color w:val="24292F"/>
-          <w:sz w:val="24"/>
-        </w:rPr>
-        <w:t xml:space="preserve"> </w:t>
-      </w:r>
-      <w:proofErr w:type="spellStart"/>
-      <w:r>
-        <w:rPr>
-          <w:rFonts w:ascii="apple-system;BlinkMacSystemFont" w:hAnsi="apple-system;BlinkMacSystemFont"/>
-          <w:color w:val="24292F"/>
-          <w:sz w:val="24"/>
-        </w:rPr>
-        <w:t>hintavahti-API:n</w:t>
-      </w:r>
-      <w:proofErr w:type="spellEnd"/>
-      <w:r>
-        <w:rPr>
-          <w:rFonts w:ascii="apple-system;BlinkMacSystemFont" w:hAnsi="apple-system;BlinkMacSystemFont"/>
-          <w:color w:val="24292F"/>
-          <w:sz w:val="24"/>
-        </w:rPr>
-        <w:t xml:space="preserve"> sovelluksen käyttöön.</w:t>
+      <w:r>
+        <w:rPr>
+          <w:rFonts w:ascii="apple-system;BlinkMacSystemFont" w:hAnsi="apple-system;BlinkMacSystemFont"/>
+          <w:color w:val="24292F"/>
+          <w:sz w:val="24"/>
+        </w:rPr>
+        <w:t>Waterfall: Yritys, joka tarjoaa sähön hintavahti-API:n sovelluksen käyttöön.</w:t>
       </w:r>
     </w:p>
     <w:p>
@@ -2850,77 +2300,13 @@
           <w:sz w:val="28"/>
         </w:rPr>
       </w:pPr>
-      <w:proofErr w:type="spellStart"/>
-      <w:r>
-        <w:rPr>
-          <w:rFonts w:ascii="apple-system;BlinkMacSystemFont" w:hAnsi="apple-system;BlinkMacSystemFont"/>
-          <w:color w:val="24292F"/>
-          <w:sz w:val="24"/>
-        </w:rPr>
-        <w:t>Admin</w:t>
-      </w:r>
-      <w:proofErr w:type="spellEnd"/>
-      <w:r>
-        <w:rPr>
-          <w:rFonts w:ascii="apple-system;BlinkMacSystemFont" w:hAnsi="apple-system;BlinkMacSystemFont"/>
-          <w:color w:val="24292F"/>
-          <w:sz w:val="24"/>
-        </w:rPr>
-        <w:t xml:space="preserve">-käyttäjä: </w:t>
-      </w:r>
-      <w:proofErr w:type="spellStart"/>
-      <w:r>
-        <w:rPr>
-          <w:rFonts w:ascii="apple-system;BlinkMacSystemFont" w:hAnsi="apple-system;BlinkMacSystemFont"/>
-          <w:color w:val="24292F"/>
-          <w:sz w:val="24"/>
-        </w:rPr>
-        <w:t>Administrator</w:t>
-      </w:r>
-      <w:proofErr w:type="spellEnd"/>
-      <w:r>
-        <w:rPr>
-          <w:rFonts w:ascii="apple-system;BlinkMacSystemFont" w:hAnsi="apple-system;BlinkMacSystemFont"/>
-          <w:color w:val="24292F"/>
-          <w:sz w:val="24"/>
-        </w:rPr>
-        <w:t xml:space="preserve"> käyttäjällä on korkeammat käyttöoikeudet. </w:t>
-      </w:r>
-      <w:proofErr w:type="spellStart"/>
-      <w:r>
-        <w:rPr>
-          <w:rFonts w:ascii="apple-system;BlinkMacSystemFont" w:hAnsi="apple-system;BlinkMacSystemFont"/>
-          <w:color w:val="24292F"/>
-          <w:sz w:val="24"/>
-        </w:rPr>
-        <w:t>Admin</w:t>
-      </w:r>
-      <w:proofErr w:type="spellEnd"/>
-      <w:r>
-        <w:rPr>
-          <w:rFonts w:ascii="apple-system;BlinkMacSystemFont" w:hAnsi="apple-system;BlinkMacSystemFont"/>
-          <w:color w:val="24292F"/>
-          <w:sz w:val="24"/>
-        </w:rPr>
-        <w:t xml:space="preserve">-käyttäjä voi lisätä käyttäjiä ja poistaa, hallita käyttäjätietoja, käyttöoikeuksia sekä käyttöliittymän asetuksista. </w:t>
-      </w:r>
-      <w:proofErr w:type="spellStart"/>
-      <w:r>
-        <w:rPr>
-          <w:rFonts w:ascii="apple-system;BlinkMacSystemFont" w:hAnsi="apple-system;BlinkMacSystemFont"/>
-          <w:color w:val="24292F"/>
-          <w:sz w:val="24"/>
-        </w:rPr>
-        <w:t>Admin</w:t>
-      </w:r>
-      <w:proofErr w:type="spellEnd"/>
-      <w:r>
-        <w:rPr>
-          <w:rFonts w:ascii="apple-system;BlinkMacSystemFont" w:hAnsi="apple-system;BlinkMacSystemFont"/>
-          <w:color w:val="24292F"/>
-          <w:sz w:val="24"/>
-        </w:rPr>
-        <w:t xml:space="preserve"> on tekninen tuki henkilö.</w:t>
+      <w:r>
+        <w:rPr>
+          <w:rFonts w:ascii="apple-system;BlinkMacSystemFont" w:hAnsi="apple-system;BlinkMacSystemFont"/>
+          <w:color w:val="24292F"/>
+          <w:sz w:val="24"/>
+        </w:rPr>
+        <w:t>Admin-käyttäjä: Administrator käyttäjällä on korkeammat käyttöoikeudet. Admin-käyttäjä voi lisätä käyttäjiä ja poistaa, hallita käyttäjätietoja, käyttöoikeuksia sekä käyttöliittymän asetuksista. Admin on tekninen tuki henkilö.</w:t>
       </w:r>
     </w:p>
     <w:p>
@@ -2943,43 +2329,7 @@
           <w:color w:val="24292F"/>
           <w:sz w:val="24"/>
         </w:rPr>
-        <w:t xml:space="preserve">API: Teknologia, jonka avulla eri sovellukset tai tietojärjestelmät voivat kommunikoida keskenään ilman jatkuvaa manuaalista ohjausta. </w:t>
-      </w:r>
-      <w:proofErr w:type="spellStart"/>
-      <w:r>
-        <w:rPr>
-          <w:rFonts w:ascii="apple-system;BlinkMacSystemFont" w:hAnsi="apple-system;BlinkMacSystemFont"/>
-          <w:color w:val="24292F"/>
-          <w:sz w:val="24"/>
-        </w:rPr>
-        <w:t>API:n</w:t>
-      </w:r>
-      <w:proofErr w:type="spellEnd"/>
-      <w:r>
-        <w:rPr>
-          <w:rFonts w:ascii="apple-system;BlinkMacSystemFont" w:hAnsi="apple-system;BlinkMacSystemFont"/>
-          <w:color w:val="24292F"/>
-          <w:sz w:val="24"/>
-        </w:rPr>
-        <w:t xml:space="preserve"> avulla voidaan luoda yhteyksiä eri ohjelmistojen väille. Esimerkkinä </w:t>
-      </w:r>
-      <w:proofErr w:type="spellStart"/>
-      <w:r>
-        <w:rPr>
-          <w:rFonts w:ascii="apple-system;BlinkMacSystemFont" w:hAnsi="apple-system;BlinkMacSystemFont"/>
-          <w:color w:val="24292F"/>
-          <w:sz w:val="24"/>
-        </w:rPr>
-        <w:t>Waterfall</w:t>
-      </w:r>
-      <w:proofErr w:type="spellEnd"/>
-      <w:r>
-        <w:rPr>
-          <w:rFonts w:ascii="apple-system;BlinkMacSystemFont" w:hAnsi="apple-system;BlinkMacSystemFont"/>
-          <w:color w:val="24292F"/>
-          <w:sz w:val="24"/>
-        </w:rPr>
-        <w:t>-yhtiön tarjoama hintavahti-API, josta SÄSÄ hakee käyttäjälle tietoa sähkön hinnoista.</w:t>
+        <w:t>API: Teknologia, jonka avulla eri sovellukset tai tietojärjestelmät voivat kommunikoida keskenään ilman jatkuvaa manuaalista ohjausta. API:n avulla voidaan luoda yhteyksiä eri ohjelmistojen väille. Esimerkkinä Waterfall-yhtiön tarjoama hintavahti-API, josta SÄSÄ hakee käyttäjälle tietoa sähkön hinnoista.</w:t>
       </w:r>
     </w:p>
     <w:p>
@@ -3094,43 +2444,7 @@
           <w:color w:val="24292F"/>
           <w:sz w:val="24"/>
         </w:rPr>
-        <w:t xml:space="preserve">Loppukäyttäjä / </w:t>
-      </w:r>
-      <w:proofErr w:type="spellStart"/>
-      <w:r>
-        <w:rPr>
-          <w:rFonts w:ascii="apple-system;BlinkMacSystemFont" w:hAnsi="apple-system;BlinkMacSystemFont"/>
-          <w:color w:val="24292F"/>
-          <w:sz w:val="24"/>
-        </w:rPr>
-        <w:t>End</w:t>
-      </w:r>
-      <w:proofErr w:type="spellEnd"/>
-      <w:r>
-        <w:rPr>
-          <w:rFonts w:ascii="apple-system;BlinkMacSystemFont" w:hAnsi="apple-system;BlinkMacSystemFont"/>
-          <w:color w:val="24292F"/>
-          <w:sz w:val="24"/>
-        </w:rPr>
-        <w:t xml:space="preserve"> </w:t>
-      </w:r>
-      <w:proofErr w:type="spellStart"/>
-      <w:r>
-        <w:rPr>
-          <w:rFonts w:ascii="apple-system;BlinkMacSystemFont" w:hAnsi="apple-system;BlinkMacSystemFont"/>
-          <w:color w:val="24292F"/>
-          <w:sz w:val="24"/>
-        </w:rPr>
-        <w:t>user</w:t>
-      </w:r>
-      <w:proofErr w:type="spellEnd"/>
-      <w:r>
-        <w:rPr>
-          <w:rFonts w:ascii="apple-system;BlinkMacSystemFont" w:hAnsi="apple-system;BlinkMacSystemFont"/>
-          <w:color w:val="24292F"/>
-          <w:sz w:val="24"/>
-        </w:rPr>
-        <w:t>: Kuka tahansa, joka päätyy käyttämään lopullista SÄSÄ Appista.</w:t>
+        <w:t>Loppukäyttäjä / End user: Kuka tahansa, joka päätyy käyttämään lopullista SÄSÄ Appista.</w:t>
       </w:r>
     </w:p>
     <w:p>
@@ -3153,43 +2467,7 @@
           <w:color w:val="24292F"/>
           <w:sz w:val="24"/>
         </w:rPr>
-        <w:t xml:space="preserve">MVP: </w:t>
-      </w:r>
-      <w:proofErr w:type="spellStart"/>
-      <w:r>
-        <w:rPr>
-          <w:rFonts w:ascii="apple-system;BlinkMacSystemFont" w:hAnsi="apple-system;BlinkMacSystemFont"/>
-          <w:color w:val="24292F"/>
-          <w:sz w:val="24"/>
-        </w:rPr>
-        <w:t>Minimum</w:t>
-      </w:r>
-      <w:proofErr w:type="spellEnd"/>
-      <w:r>
-        <w:rPr>
-          <w:rFonts w:ascii="apple-system;BlinkMacSystemFont" w:hAnsi="apple-system;BlinkMacSystemFont"/>
-          <w:color w:val="24292F"/>
-          <w:sz w:val="24"/>
-        </w:rPr>
-        <w:t xml:space="preserve"> </w:t>
-      </w:r>
-      <w:proofErr w:type="spellStart"/>
-      <w:r>
-        <w:rPr>
-          <w:rFonts w:ascii="apple-system;BlinkMacSystemFont" w:hAnsi="apple-system;BlinkMacSystemFont"/>
-          <w:color w:val="24292F"/>
-          <w:sz w:val="24"/>
-        </w:rPr>
-        <w:t>Viable</w:t>
-      </w:r>
-      <w:proofErr w:type="spellEnd"/>
-      <w:r>
-        <w:rPr>
-          <w:rFonts w:ascii="apple-system;BlinkMacSystemFont" w:hAnsi="apple-system;BlinkMacSystemFont"/>
-          <w:color w:val="24292F"/>
-          <w:sz w:val="24"/>
-        </w:rPr>
-        <w:t xml:space="preserve"> Product, eli kehitettävän tuotteen versio, joka täyttää kaikki perustoiminnallisuudet.</w:t>
+        <w:t>MVP: Minimum Viable Product, eli kehitettävän tuotteen versio, joka täyttää kaikki perustoiminnallisuudet.</w:t>
       </w:r>
     </w:p>
     <w:p>
@@ -3212,25 +2490,7 @@
           <w:color w:val="24292F"/>
           <w:sz w:val="24"/>
         </w:rPr>
-        <w:t xml:space="preserve">Pääkäyttäjä: Pääkäyttäjällä on samat oikeudet kuin </w:t>
-      </w:r>
-      <w:proofErr w:type="spellStart"/>
-      <w:r>
-        <w:rPr>
-          <w:rFonts w:ascii="apple-system;BlinkMacSystemFont" w:hAnsi="apple-system;BlinkMacSystemFont"/>
-          <w:color w:val="24292F"/>
-          <w:sz w:val="24"/>
-        </w:rPr>
-        <w:t>Adminilla</w:t>
-      </w:r>
-      <w:proofErr w:type="spellEnd"/>
-      <w:r>
-        <w:rPr>
-          <w:rFonts w:ascii="apple-system;BlinkMacSystemFont" w:hAnsi="apple-system;BlinkMacSystemFont"/>
-          <w:color w:val="24292F"/>
-          <w:sz w:val="24"/>
-        </w:rPr>
-        <w:t xml:space="preserve">, mutta erona on se, että pääkäyttäjällä on kaikki järjestelmän valtuudet. Pääkäyttäjä vastaa kokonaisvaltaisesti hallinasta ja käyttöoikeudesta. </w:t>
+        <w:t xml:space="preserve">Pääkäyttäjä: Pääkäyttäjällä on samat oikeudet kuin Adminilla, mutta erona on se, että pääkäyttäjällä on kaikki järjestelmän valtuudet. Pääkäyttäjä vastaa kokonaisvaltaisesti hallinasta ja käyttöoikeudesta. </w:t>
       </w:r>
     </w:p>
     <w:p>
@@ -3247,95 +2507,13 @@
           <w:sz w:val="28"/>
         </w:rPr>
       </w:pPr>
-      <w:proofErr w:type="spellStart"/>
-      <w:r>
-        <w:rPr>
-          <w:rFonts w:ascii="apple-system;BlinkMacSystemFont" w:hAnsi="apple-system;BlinkMacSystemFont"/>
-          <w:color w:val="24292F"/>
-          <w:sz w:val="24"/>
-        </w:rPr>
-        <w:t>RadioChips</w:t>
-      </w:r>
-      <w:proofErr w:type="spellEnd"/>
-      <w:r>
-        <w:rPr>
-          <w:rFonts w:ascii="apple-system;BlinkMacSystemFont" w:hAnsi="apple-system;BlinkMacSystemFont"/>
-          <w:color w:val="24292F"/>
-          <w:sz w:val="24"/>
-        </w:rPr>
-        <w:t xml:space="preserve"> siru: </w:t>
-      </w:r>
-      <w:proofErr w:type="spellStart"/>
-      <w:r>
-        <w:rPr>
-          <w:rFonts w:ascii="apple-system;BlinkMacSystemFont" w:hAnsi="apple-system;BlinkMacSystemFont"/>
-          <w:color w:val="24292F"/>
-          <w:sz w:val="24"/>
-        </w:rPr>
-        <w:t>TÖRKKELIiin</w:t>
-      </w:r>
-      <w:proofErr w:type="spellEnd"/>
-      <w:r>
-        <w:rPr>
-          <w:rFonts w:ascii="apple-system;BlinkMacSystemFont" w:hAnsi="apple-system;BlinkMacSystemFont"/>
-          <w:color w:val="24292F"/>
-          <w:sz w:val="24"/>
-        </w:rPr>
-        <w:t xml:space="preserve"> rakennettu siru ja sen hyödyntämä API, joka mahdollistaa </w:t>
-      </w:r>
-      <w:proofErr w:type="spellStart"/>
-      <w:r>
-        <w:rPr>
-          <w:rFonts w:ascii="apple-system;BlinkMacSystemFont" w:hAnsi="apple-system;BlinkMacSystemFont"/>
-          <w:color w:val="24292F"/>
-          <w:sz w:val="24"/>
-        </w:rPr>
-        <w:t>TÖRKKELIn</w:t>
-      </w:r>
-      <w:proofErr w:type="spellEnd"/>
-      <w:r>
-        <w:rPr>
-          <w:rFonts w:ascii="apple-system;BlinkMacSystemFont" w:hAnsi="apple-system;BlinkMacSystemFont"/>
-          <w:color w:val="24292F"/>
-          <w:sz w:val="24"/>
-        </w:rPr>
-        <w:t xml:space="preserve"> ja SÄSÄ </w:t>
-      </w:r>
-      <w:proofErr w:type="spellStart"/>
-      <w:r>
-        <w:rPr>
-          <w:rFonts w:ascii="apple-system;BlinkMacSystemFont" w:hAnsi="apple-system;BlinkMacSystemFont"/>
-          <w:color w:val="24292F"/>
-          <w:sz w:val="24"/>
-        </w:rPr>
-        <w:t>Appiksen</w:t>
-      </w:r>
-      <w:proofErr w:type="spellEnd"/>
-      <w:r>
-        <w:rPr>
-          <w:rFonts w:ascii="apple-system;BlinkMacSystemFont" w:hAnsi="apple-system;BlinkMacSystemFont"/>
-          <w:color w:val="24292F"/>
-          <w:sz w:val="24"/>
-        </w:rPr>
-        <w:t xml:space="preserve"> </w:t>
-      </w:r>
-      <w:proofErr w:type="spellStart"/>
-      <w:r>
-        <w:rPr>
-          <w:rFonts w:ascii="apple-system;BlinkMacSystemFont" w:hAnsi="apple-system;BlinkMacSystemFont"/>
-          <w:color w:val="24292F"/>
-          <w:sz w:val="24"/>
-        </w:rPr>
-        <w:t>keskenäisen</w:t>
-      </w:r>
-      <w:proofErr w:type="spellEnd"/>
-      <w:r>
-        <w:rPr>
-          <w:rFonts w:ascii="apple-system;BlinkMacSystemFont" w:hAnsi="apple-system;BlinkMacSystemFont"/>
-          <w:color w:val="24292F"/>
-          <w:sz w:val="24"/>
-        </w:rPr>
-        <w:t xml:space="preserve"> kommunikoinnin.</w:t>
+      <w:r>
+        <w:rPr>
+          <w:rFonts w:ascii="apple-system;BlinkMacSystemFont" w:hAnsi="apple-system;BlinkMacSystemFont"/>
+          <w:color w:val="24292F"/>
+          <w:sz w:val="24"/>
+        </w:rPr>
+        <w:t>RadioChips siru: TÖRKKELIiin rakennettu siru ja sen hyödyntämä API, joka mahdollistaa TÖRKKELIn ja SÄSÄ Appiksen keskenäisen kommunikoinnin.</w:t>
       </w:r>
     </w:p>
     <w:p>
@@ -3451,25 +2629,7 @@
           <w:color w:val="24292F"/>
           <w:sz w:val="24"/>
         </w:rPr>
-        <w:t xml:space="preserve">Ei-toiminnallinen </w:t>
-      </w:r>
-      <w:proofErr w:type="spellStart"/>
-      <w:r>
-        <w:rPr>
-          <w:rFonts w:ascii="apple-system;BlinkMacSystemFont" w:hAnsi="apple-system;BlinkMacSystemFont"/>
-          <w:color w:val="24292F"/>
-          <w:sz w:val="24"/>
-        </w:rPr>
-        <w:t>vaaatimus</w:t>
-      </w:r>
-      <w:proofErr w:type="spellEnd"/>
-      <w:r>
-        <w:rPr>
-          <w:rFonts w:ascii="apple-system;BlinkMacSystemFont" w:hAnsi="apple-system;BlinkMacSystemFont"/>
-          <w:color w:val="24292F"/>
-          <w:sz w:val="24"/>
-        </w:rPr>
-        <w:t xml:space="preserve"> (E): Sovelluksen ominaisuudet, jotka eivät suoraan liity sen toiminnallisuuteen - esimerkiksi vaatimus sovelluksen helppokäyttöisyydestä.</w:t>
+        <w:t>Ei-toiminnallinen vaaatimus (E): Sovelluksen ominaisuudet, jotka eivät suoraan liity sen toiminnallisuuteen - esimerkiksi vaatimus sovelluksen helppokäyttöisyydestä.</w:t>
       </w:r>
     </w:p>
     <w:p>
@@ -3552,77 +2712,13 @@
         <w:pStyle w:val="Leipteksti"/>
         <w:spacing w:after="0"/>
       </w:pPr>
-      <w:proofErr w:type="spellStart"/>
-      <w:r>
-        <w:rPr>
-          <w:rFonts w:ascii="apple-system;BlinkMacSystemFont" w:hAnsi="apple-system;BlinkMacSystemFont"/>
-          <w:color w:val="24292F"/>
-          <w:sz w:val="24"/>
-        </w:rPr>
-        <w:t>Määritelyssä</w:t>
-      </w:r>
-      <w:proofErr w:type="spellEnd"/>
-      <w:r>
-        <w:rPr>
-          <w:rFonts w:ascii="apple-system;BlinkMacSystemFont" w:hAnsi="apple-system;BlinkMacSystemFont"/>
-          <w:color w:val="24292F"/>
-          <w:sz w:val="24"/>
-        </w:rPr>
-        <w:t xml:space="preserve"> oleva SÄSÄ </w:t>
-      </w:r>
-      <w:proofErr w:type="spellStart"/>
-      <w:r>
-        <w:rPr>
-          <w:rFonts w:ascii="apple-system;BlinkMacSystemFont" w:hAnsi="apple-system;BlinkMacSystemFont"/>
-          <w:color w:val="24292F"/>
-          <w:sz w:val="24"/>
-        </w:rPr>
-        <w:t>Appis</w:t>
-      </w:r>
-      <w:proofErr w:type="spellEnd"/>
-      <w:r>
-        <w:rPr>
-          <w:rFonts w:ascii="apple-system;BlinkMacSystemFont" w:hAnsi="apple-system;BlinkMacSystemFont"/>
-          <w:color w:val="24292F"/>
-          <w:sz w:val="24"/>
-        </w:rPr>
-        <w:t xml:space="preserve"> on valmiille TÖRKKELI-älypistorasialle räätälöity ohjaus- ja käyttöliittymäsovellus, joka tarjoaa käyttäjälle sekä reaaliaikaista, että koko päivän tuntikohtaista spot-hintatietoa sähkön markkinahinnasta. Hintatiedon avulla käyttäjä pystyy manuaalisesti, tai halutessaan automaattisesti, käynnistämään ja sammuttamaan sähkölaitteitaan etänä </w:t>
-      </w:r>
-      <w:proofErr w:type="spellStart"/>
-      <w:r>
-        <w:rPr>
-          <w:rFonts w:ascii="apple-system;BlinkMacSystemFont" w:hAnsi="apple-system;BlinkMacSystemFont"/>
-          <w:color w:val="24292F"/>
-          <w:sz w:val="24"/>
-        </w:rPr>
-        <w:t>Appiksen</w:t>
-      </w:r>
-      <w:proofErr w:type="spellEnd"/>
-      <w:r>
-        <w:rPr>
-          <w:rFonts w:ascii="apple-system;BlinkMacSystemFont" w:hAnsi="apple-system;BlinkMacSystemFont"/>
-          <w:color w:val="24292F"/>
-          <w:sz w:val="24"/>
-        </w:rPr>
-        <w:t xml:space="preserve"> kautta. SÄSÄ </w:t>
-      </w:r>
-      <w:proofErr w:type="spellStart"/>
-      <w:r>
-        <w:rPr>
-          <w:rFonts w:ascii="apple-system;BlinkMacSystemFont" w:hAnsi="apple-system;BlinkMacSystemFont"/>
-          <w:color w:val="24292F"/>
-          <w:sz w:val="24"/>
-        </w:rPr>
-        <w:t>Appiksen</w:t>
-      </w:r>
-      <w:proofErr w:type="spellEnd"/>
-      <w:r>
-        <w:rPr>
-          <w:rFonts w:ascii="apple-system;BlinkMacSystemFont" w:hAnsi="apple-system;BlinkMacSystemFont"/>
-          <w:color w:val="24292F"/>
-          <w:sz w:val="24"/>
-        </w:rPr>
-        <w:t xml:space="preserve"> käyttö tuo loppukäyttäjälle merkittäviä säästöjä sähkölaskussa.</w:t>
+      <w:r>
+        <w:rPr>
+          <w:rFonts w:ascii="apple-system;BlinkMacSystemFont" w:hAnsi="apple-system;BlinkMacSystemFont"/>
+          <w:color w:val="24292F"/>
+          <w:sz w:val="24"/>
+        </w:rPr>
+        <w:t>Määritelyssä oleva SÄSÄ Appis on valmiille TÖRKKELI-älypistorasialle räätälöity ohjaus- ja käyttöliittymäsovellus, joka tarjoaa käyttäjälle sekä reaaliaikaista, että koko päivän tuntikohtaista spot-hintatietoa sähkön markkinahinnasta. Hintatiedon avulla käyttäjä pystyy manuaalisesti, tai halutessaan automaattisesti, käynnistämään ja sammuttamaan sähkölaitteitaan etänä Appiksen kautta. SÄSÄ Appiksen käyttö tuo loppukäyttäjälle merkittäviä säästöjä sähkölaskussa.</w:t>
       </w:r>
     </w:p>
     <w:p/>
@@ -3655,125 +2751,7 @@
           <w:color w:val="24292F"/>
           <w:sz w:val="24"/>
         </w:rPr>
-        <w:t xml:space="preserve">Kehyskertomuksen määreiden mukaan SÄSÄ </w:t>
-      </w:r>
-      <w:proofErr w:type="spellStart"/>
-      <w:r>
-        <w:rPr>
-          <w:rFonts w:ascii="apple-system;BlinkMacSystemFont" w:hAnsi="apple-system;BlinkMacSystemFont"/>
-          <w:color w:val="24292F"/>
-          <w:sz w:val="24"/>
-        </w:rPr>
-        <w:t>Appis</w:t>
-      </w:r>
-      <w:proofErr w:type="spellEnd"/>
-      <w:r>
-        <w:rPr>
-          <w:rFonts w:ascii="apple-system;BlinkMacSystemFont" w:hAnsi="apple-system;BlinkMacSystemFont"/>
-          <w:color w:val="24292F"/>
-          <w:sz w:val="24"/>
-        </w:rPr>
-        <w:t xml:space="preserve"> on sovellus, joka kontrolloi milloin siihen liitetyt TÖRKKELI-älypistorasiat saavat virtaa. Käyttäjä näkee sovelluksesta sen hetkisen sähkön markkinahinnan, ja pystyy sen perusteella kytkemään TÖRKKELEITÄ päälle tai pois päältä. Halutessaan </w:t>
-      </w:r>
-      <w:proofErr w:type="spellStart"/>
-      <w:r>
-        <w:rPr>
-          <w:rFonts w:ascii="apple-system;BlinkMacSystemFont" w:hAnsi="apple-system;BlinkMacSystemFont"/>
-          <w:color w:val="24292F"/>
-          <w:sz w:val="24"/>
-        </w:rPr>
-        <w:t>SÄSÄän</w:t>
-      </w:r>
-      <w:proofErr w:type="spellEnd"/>
-      <w:r>
-        <w:rPr>
-          <w:rFonts w:ascii="apple-system;BlinkMacSystemFont" w:hAnsi="apple-system;BlinkMacSystemFont"/>
-          <w:color w:val="24292F"/>
-          <w:sz w:val="24"/>
-        </w:rPr>
-        <w:t xml:space="preserve"> pystyy asettamaan sähkön hinnalle raja-arvon, jonka alittuessa sovellus lähettää käyttäjälle </w:t>
-      </w:r>
-      <w:proofErr w:type="spellStart"/>
-      <w:r>
-        <w:rPr>
-          <w:rFonts w:ascii="apple-system;BlinkMacSystemFont" w:hAnsi="apple-system;BlinkMacSystemFont"/>
-          <w:color w:val="24292F"/>
-          <w:sz w:val="24"/>
-        </w:rPr>
-        <w:t>notifikaation</w:t>
-      </w:r>
-      <w:proofErr w:type="spellEnd"/>
-      <w:r>
-        <w:rPr>
-          <w:rFonts w:ascii="apple-system;BlinkMacSystemFont" w:hAnsi="apple-system;BlinkMacSystemFont"/>
-          <w:color w:val="24292F"/>
-          <w:sz w:val="24"/>
-        </w:rPr>
-        <w:t xml:space="preserve">, tai kytkee </w:t>
-      </w:r>
-      <w:proofErr w:type="spellStart"/>
-      <w:r>
-        <w:rPr>
-          <w:rFonts w:ascii="apple-system;BlinkMacSystemFont" w:hAnsi="apple-system;BlinkMacSystemFont"/>
-          <w:color w:val="24292F"/>
-          <w:sz w:val="24"/>
-        </w:rPr>
-        <w:t>TÖRKKELIn</w:t>
-      </w:r>
-      <w:proofErr w:type="spellEnd"/>
-      <w:r>
-        <w:rPr>
-          <w:rFonts w:ascii="apple-system;BlinkMacSystemFont" w:hAnsi="apple-system;BlinkMacSystemFont"/>
-          <w:color w:val="24292F"/>
-          <w:sz w:val="24"/>
-        </w:rPr>
-        <w:t xml:space="preserve"> automaattisesti päälle. Sähkön hintatiedot saadaan sovellukseen </w:t>
-      </w:r>
-      <w:proofErr w:type="spellStart"/>
-      <w:r>
-        <w:rPr>
-          <w:rFonts w:ascii="apple-system;BlinkMacSystemFont" w:hAnsi="apple-system;BlinkMacSystemFont"/>
-          <w:color w:val="24292F"/>
-          <w:sz w:val="24"/>
-        </w:rPr>
-        <w:t>Waterfall</w:t>
-      </w:r>
-      <w:proofErr w:type="spellEnd"/>
-      <w:r>
-        <w:rPr>
-          <w:rFonts w:ascii="apple-system;BlinkMacSystemFont" w:hAnsi="apple-system;BlinkMacSystemFont"/>
-          <w:color w:val="24292F"/>
-          <w:sz w:val="24"/>
-        </w:rPr>
-        <w:t xml:space="preserve">-yhtiön tarjoaman </w:t>
-      </w:r>
-      <w:proofErr w:type="gramStart"/>
-      <w:r>
-        <w:rPr>
-          <w:rFonts w:ascii="apple-system;BlinkMacSystemFont" w:hAnsi="apple-system;BlinkMacSystemFont"/>
-          <w:color w:val="24292F"/>
-          <w:sz w:val="24"/>
-        </w:rPr>
-        <w:t>hintavahti-</w:t>
-      </w:r>
-      <w:proofErr w:type="spellStart"/>
-      <w:r>
-        <w:rPr>
-          <w:rFonts w:ascii="apple-system;BlinkMacSystemFont" w:hAnsi="apple-system;BlinkMacSystemFont"/>
-          <w:color w:val="24292F"/>
-          <w:sz w:val="24"/>
-        </w:rPr>
-        <w:t>APIn</w:t>
-      </w:r>
-      <w:proofErr w:type="spellEnd"/>
-      <w:proofErr w:type="gramEnd"/>
-      <w:r>
-        <w:rPr>
-          <w:rFonts w:ascii="apple-system;BlinkMacSystemFont" w:hAnsi="apple-system;BlinkMacSystemFont"/>
-          <w:color w:val="24292F"/>
-          <w:sz w:val="24"/>
-        </w:rPr>
-        <w:t xml:space="preserve"> kautta.</w:t>
+        <w:t>Kehyskertomuksen määreiden mukaan SÄSÄ Appis on sovellus, joka kontrolloi milloin siihen liitetyt TÖRKKELI-älypistorasiat saavat virtaa. Käyttäjä näkee sovelluksesta sen hetkisen sähkön markkinahinnan, ja pystyy sen perusteella kytkemään TÖRKKELEITÄ päälle tai pois päältä. Halutessaan SÄSÄän pystyy asettamaan sähkön hinnalle raja-arvon, jonka alittuessa sovellus lähettää käyttäjälle notifikaation, tai kytkee TÖRKKELIn automaattisesti päälle. Sähkön hintatiedot saadaan sovellukseen Waterfall-yhtiön tarjoaman hintavahti-APIn kautta.</w:t>
       </w:r>
     </w:p>
     <w:p>
@@ -3793,187 +2771,7 @@
           <w:sz w:val="24"/>
         </w:rPr>
         <w:lastRenderedPageBreak/>
-        <w:t xml:space="preserve">SÄSÄ </w:t>
-      </w:r>
-      <w:proofErr w:type="spellStart"/>
-      <w:r>
-        <w:rPr>
-          <w:rFonts w:ascii="apple-system;BlinkMacSystemFont" w:hAnsi="apple-system;BlinkMacSystemFont"/>
-          <w:color w:val="24292F"/>
-          <w:sz w:val="24"/>
-        </w:rPr>
-        <w:t>Appis</w:t>
-      </w:r>
-      <w:proofErr w:type="spellEnd"/>
-      <w:r>
-        <w:rPr>
-          <w:rFonts w:ascii="apple-system;BlinkMacSystemFont" w:hAnsi="apple-system;BlinkMacSystemFont"/>
-          <w:color w:val="24292F"/>
-          <w:sz w:val="24"/>
-        </w:rPr>
-        <w:t xml:space="preserve"> tukee useiden </w:t>
-      </w:r>
-      <w:proofErr w:type="spellStart"/>
-      <w:r>
-        <w:rPr>
-          <w:rFonts w:ascii="apple-system;BlinkMacSystemFont" w:hAnsi="apple-system;BlinkMacSystemFont"/>
-          <w:color w:val="24292F"/>
-          <w:sz w:val="24"/>
-        </w:rPr>
-        <w:t>TÖRKKELIen</w:t>
-      </w:r>
-      <w:proofErr w:type="spellEnd"/>
-      <w:r>
-        <w:rPr>
-          <w:rFonts w:ascii="apple-system;BlinkMacSystemFont" w:hAnsi="apple-system;BlinkMacSystemFont"/>
-          <w:color w:val="24292F"/>
-          <w:sz w:val="24"/>
-        </w:rPr>
-        <w:t xml:space="preserve"> samanaikaista ohjausta, ja käyttäjä näkee helposti mitkä </w:t>
-      </w:r>
-      <w:proofErr w:type="spellStart"/>
-      <w:r>
-        <w:rPr>
-          <w:rFonts w:ascii="apple-system;BlinkMacSystemFont" w:hAnsi="apple-system;BlinkMacSystemFont"/>
-          <w:color w:val="24292F"/>
-          <w:sz w:val="24"/>
-        </w:rPr>
-        <w:t>TÖRKKELIt</w:t>
-      </w:r>
-      <w:proofErr w:type="spellEnd"/>
-      <w:r>
-        <w:rPr>
-          <w:rFonts w:ascii="apple-system;BlinkMacSystemFont" w:hAnsi="apple-system;BlinkMacSystemFont"/>
-          <w:color w:val="24292F"/>
-          <w:sz w:val="24"/>
-        </w:rPr>
-        <w:t xml:space="preserve"> kulloinkin saavat virtaa. Käytettävyyden parantamiseksi käyttäjä pystyy nimeämään käyttöliittymässä näkyvät </w:t>
-      </w:r>
-      <w:proofErr w:type="spellStart"/>
-      <w:r>
-        <w:rPr>
-          <w:rFonts w:ascii="apple-system;BlinkMacSystemFont" w:hAnsi="apple-system;BlinkMacSystemFont"/>
-          <w:color w:val="24292F"/>
-          <w:sz w:val="24"/>
-        </w:rPr>
-        <w:t>TÖRKKELIt</w:t>
-      </w:r>
-      <w:proofErr w:type="spellEnd"/>
-      <w:r>
-        <w:rPr>
-          <w:rFonts w:ascii="apple-system;BlinkMacSystemFont" w:hAnsi="apple-system;BlinkMacSystemFont"/>
-          <w:color w:val="24292F"/>
-          <w:sz w:val="24"/>
-        </w:rPr>
-        <w:t xml:space="preserve"> haluamallaan tavalla. Ongelmatilanteiden varalle SÄSÄ </w:t>
-      </w:r>
-      <w:proofErr w:type="spellStart"/>
-      <w:r>
-        <w:rPr>
-          <w:rFonts w:ascii="apple-system;BlinkMacSystemFont" w:hAnsi="apple-system;BlinkMacSystemFont"/>
-          <w:color w:val="24292F"/>
-          <w:sz w:val="24"/>
-        </w:rPr>
-        <w:t>Appiksessa</w:t>
-      </w:r>
-      <w:proofErr w:type="spellEnd"/>
-      <w:r>
-        <w:rPr>
-          <w:rFonts w:ascii="apple-system;BlinkMacSystemFont" w:hAnsi="apple-system;BlinkMacSystemFont"/>
-          <w:color w:val="24292F"/>
-          <w:sz w:val="24"/>
-        </w:rPr>
-        <w:t xml:space="preserve"> on sisäänrakennettu </w:t>
-      </w:r>
-      <w:proofErr w:type="spellStart"/>
-      <w:r>
-        <w:rPr>
-          <w:rFonts w:ascii="apple-system;BlinkMacSystemFont" w:hAnsi="apple-system;BlinkMacSystemFont"/>
-          <w:color w:val="24292F"/>
-          <w:sz w:val="24"/>
-        </w:rPr>
-        <w:t>chat</w:t>
-      </w:r>
-      <w:proofErr w:type="spellEnd"/>
-      <w:r>
-        <w:rPr>
-          <w:rFonts w:ascii="apple-system;BlinkMacSystemFont" w:hAnsi="apple-system;BlinkMacSystemFont"/>
-          <w:color w:val="24292F"/>
-          <w:sz w:val="24"/>
-        </w:rPr>
-        <w:t xml:space="preserve">-tuki. Sovelluksen käyttö on tietoturvallista, ja sen näyttämät tiedot kytketyistä laitteista luotettavia ja reaaliaikaisia. Kommunikaatio </w:t>
-      </w:r>
-      <w:proofErr w:type="spellStart"/>
-      <w:r>
-        <w:rPr>
-          <w:rFonts w:ascii="apple-system;BlinkMacSystemFont" w:hAnsi="apple-system;BlinkMacSystemFont"/>
-          <w:color w:val="24292F"/>
-          <w:sz w:val="24"/>
-        </w:rPr>
-        <w:t>SÄSÄn</w:t>
-      </w:r>
-      <w:proofErr w:type="spellEnd"/>
-      <w:r>
-        <w:rPr>
-          <w:rFonts w:ascii="apple-system;BlinkMacSystemFont" w:hAnsi="apple-system;BlinkMacSystemFont"/>
-          <w:color w:val="24292F"/>
-          <w:sz w:val="24"/>
-        </w:rPr>
-        <w:t xml:space="preserve"> ja </w:t>
-      </w:r>
-      <w:proofErr w:type="spellStart"/>
-      <w:r>
-        <w:rPr>
-          <w:rFonts w:ascii="apple-system;BlinkMacSystemFont" w:hAnsi="apple-system;BlinkMacSystemFont"/>
-          <w:color w:val="24292F"/>
-          <w:sz w:val="24"/>
-        </w:rPr>
-        <w:t>TÖRKKELIen</w:t>
-      </w:r>
-      <w:proofErr w:type="spellEnd"/>
-      <w:r>
-        <w:rPr>
-          <w:rFonts w:ascii="apple-system;BlinkMacSystemFont" w:hAnsi="apple-system;BlinkMacSystemFont"/>
-          <w:color w:val="24292F"/>
-          <w:sz w:val="24"/>
-        </w:rPr>
-        <w:t xml:space="preserve"> välillä on toteutettu </w:t>
-      </w:r>
-      <w:proofErr w:type="spellStart"/>
-      <w:r>
-        <w:rPr>
-          <w:rFonts w:ascii="apple-system;BlinkMacSystemFont" w:hAnsi="apple-system;BlinkMacSystemFont"/>
-          <w:color w:val="24292F"/>
-          <w:sz w:val="24"/>
-        </w:rPr>
-        <w:t>RadioChipsin</w:t>
-      </w:r>
-      <w:proofErr w:type="spellEnd"/>
-      <w:r>
-        <w:rPr>
-          <w:rFonts w:ascii="apple-system;BlinkMacSystemFont" w:hAnsi="apple-system;BlinkMacSystemFont"/>
-          <w:color w:val="24292F"/>
-          <w:sz w:val="24"/>
-        </w:rPr>
-        <w:t xml:space="preserve"> tarjoaman </w:t>
-      </w:r>
-      <w:proofErr w:type="spellStart"/>
-      <w:r>
-        <w:rPr>
-          <w:rFonts w:ascii="apple-system;BlinkMacSystemFont" w:hAnsi="apple-system;BlinkMacSystemFont"/>
-          <w:color w:val="24292F"/>
-          <w:sz w:val="24"/>
-        </w:rPr>
-        <w:t>APIn</w:t>
-      </w:r>
-      <w:proofErr w:type="spellEnd"/>
-      <w:r>
-        <w:rPr>
-          <w:rFonts w:ascii="apple-system;BlinkMacSystemFont" w:hAnsi="apple-system;BlinkMacSystemFont"/>
-          <w:color w:val="24292F"/>
-          <w:sz w:val="24"/>
-        </w:rPr>
-        <w:t xml:space="preserve"> kautta.</w:t>
+        <w:t>SÄSÄ Appis tukee useiden TÖRKKELIen samanaikaista ohjausta, ja käyttäjä näkee helposti mitkä TÖRKKELIt kulloinkin saavat virtaa. Käytettävyyden parantamiseksi käyttäjä pystyy nimeämään käyttöliittymässä näkyvät TÖRKKELIt haluamallaan tavalla. Ongelmatilanteiden varalle SÄSÄ Appiksessa on sisäänrakennettu chat-tuki. Sovelluksen käyttö on tietoturvallista, ja sen näyttämät tiedot kytketyistä laitteista luotettavia ja reaaliaikaisia. Kommunikaatio SÄSÄn ja TÖRKKELIen välillä on toteutettu RadioChipsin tarjoaman APIn kautta.</w:t>
       </w:r>
     </w:p>
     <w:p>
@@ -3987,97 +2785,7 @@
           <w:color w:val="24292F"/>
           <w:sz w:val="24"/>
         </w:rPr>
-        <w:t>Markkinoilla on useita jossain määrin vastaavan kaltaisia tuotteita, joista merkittävimpiä valmistavat TP-</w:t>
-      </w:r>
-      <w:proofErr w:type="spellStart"/>
-      <w:r>
-        <w:rPr>
-          <w:rFonts w:ascii="apple-system;BlinkMacSystemFont" w:hAnsi="apple-system;BlinkMacSystemFont"/>
-          <w:color w:val="24292F"/>
-          <w:sz w:val="24"/>
-        </w:rPr>
-        <w:t>link</w:t>
-      </w:r>
-      <w:proofErr w:type="spellEnd"/>
-      <w:r>
-        <w:rPr>
-          <w:rFonts w:ascii="apple-system;BlinkMacSystemFont" w:hAnsi="apple-system;BlinkMacSystemFont"/>
-          <w:color w:val="24292F"/>
-          <w:sz w:val="24"/>
-        </w:rPr>
-        <w:t xml:space="preserve">, </w:t>
-      </w:r>
-      <w:proofErr w:type="spellStart"/>
-      <w:r>
-        <w:rPr>
-          <w:rFonts w:ascii="apple-system;BlinkMacSystemFont" w:hAnsi="apple-system;BlinkMacSystemFont"/>
-          <w:color w:val="24292F"/>
-          <w:sz w:val="24"/>
-        </w:rPr>
-        <w:t>Nedis</w:t>
-      </w:r>
-      <w:proofErr w:type="spellEnd"/>
-      <w:r>
-        <w:rPr>
-          <w:rFonts w:ascii="apple-system;BlinkMacSystemFont" w:hAnsi="apple-system;BlinkMacSystemFont"/>
-          <w:color w:val="24292F"/>
-          <w:sz w:val="24"/>
-        </w:rPr>
-        <w:t xml:space="preserve">, Philips, </w:t>
-      </w:r>
-      <w:proofErr w:type="spellStart"/>
-      <w:r>
-        <w:rPr>
-          <w:rFonts w:ascii="apple-system;BlinkMacSystemFont" w:hAnsi="apple-system;BlinkMacSystemFont"/>
-          <w:color w:val="24292F"/>
-          <w:sz w:val="24"/>
-        </w:rPr>
-        <w:t>Nexa</w:t>
-      </w:r>
-      <w:proofErr w:type="spellEnd"/>
-      <w:r>
-        <w:rPr>
-          <w:rFonts w:ascii="apple-system;BlinkMacSystemFont" w:hAnsi="apple-system;BlinkMacSystemFont"/>
-          <w:color w:val="24292F"/>
-          <w:sz w:val="24"/>
-        </w:rPr>
-        <w:t xml:space="preserve"> ja </w:t>
-      </w:r>
-      <w:proofErr w:type="spellStart"/>
-      <w:r>
-        <w:rPr>
-          <w:rFonts w:ascii="apple-system;BlinkMacSystemFont" w:hAnsi="apple-system;BlinkMacSystemFont"/>
-          <w:color w:val="24292F"/>
-          <w:sz w:val="24"/>
-        </w:rPr>
-        <w:t>Deltaco</w:t>
-      </w:r>
-      <w:proofErr w:type="spellEnd"/>
-      <w:r>
-        <w:rPr>
-          <w:rFonts w:ascii="apple-system;BlinkMacSystemFont" w:hAnsi="apple-system;BlinkMacSystemFont"/>
-          <w:color w:val="24292F"/>
-          <w:sz w:val="24"/>
-        </w:rPr>
-        <w:t xml:space="preserve">. Näistä kaikki toimivat samalla perusperiaatteella </w:t>
-      </w:r>
-      <w:proofErr w:type="spellStart"/>
-      <w:r>
-        <w:rPr>
-          <w:rFonts w:ascii="apple-system;BlinkMacSystemFont" w:hAnsi="apple-system;BlinkMacSystemFont"/>
-          <w:color w:val="24292F"/>
-          <w:sz w:val="24"/>
-        </w:rPr>
-        <w:t>SÄSÄn</w:t>
-      </w:r>
-      <w:proofErr w:type="spellEnd"/>
-      <w:r>
-        <w:rPr>
-          <w:rFonts w:ascii="apple-system;BlinkMacSystemFont" w:hAnsi="apple-system;BlinkMacSystemFont"/>
-          <w:color w:val="24292F"/>
-          <w:sz w:val="24"/>
-        </w:rPr>
-        <w:t xml:space="preserve"> kanssa; valmistajalla on oma sovellus, joka kommunikoi älypistorasian kanssa. Useat tuotteista myös seuraavat energiankulutusta, mutta yksikään niistä ei tarjoa mahdollisuutta suoraan seurata sähkön hintaa tai ohjata laitteita hinnan perusteella.</w:t>
+        <w:t>Markkinoilla on useita jossain määrin vastaavan kaltaisia tuotteita, joista merkittävimpiä valmistavat TP-link, Nedis, Philips, Nexa ja Deltaco. Näistä kaikki toimivat samalla perusperiaatteella SÄSÄn kanssa; valmistajalla on oma sovellus, joka kommunikoi älypistorasian kanssa. Useat tuotteista myös seuraavat energiankulutusta, mutta yksikään niistä ei tarjoa mahdollisuutta suoraan seurata sähkön hintaa tai ohjata laitteita hinnan perusteella.</w:t>
       </w:r>
     </w:p>
     <w:p>
@@ -4105,16 +2813,216 @@
     </w:p>
     <w:p/>
     <w:p>
-      <w:r>
-        <w:t xml:space="preserve">PESTE-analyysi projektista (tunnista, miten projektin ympäristö voi vaikuttaa projektiin </w:t>
-      </w:r>
-      <w:proofErr w:type="spellStart"/>
-      <w:r>
-        <w:t>PESTE:n</w:t>
-      </w:r>
-      <w:proofErr w:type="spellEnd"/>
-      <w:r>
-        <w:t xml:space="preserve"> eri osa-alueilla, löydä sidosryhmät). Hyödynnä tämän analyysin tuloksia sidosryhmien tunnistamisessa. </w:t>
+      <w:pPr>
+        <w:rPr>
+          <w:rFonts w:ascii="apple-system;BlinkMacSystemFont" w:hAnsi="apple-system;BlinkMacSystemFont"/>
+          <w:sz w:val="24"/>
+          <w:szCs w:val="24"/>
+        </w:rPr>
+      </w:pPr>
+      <w:r>
+        <w:rPr>
+          <w:rFonts w:ascii="apple-system;BlinkMacSystemFont" w:hAnsi="apple-system;BlinkMacSystemFont"/>
+          <w:sz w:val="24"/>
+          <w:szCs w:val="24"/>
+        </w:rPr>
+        <w:t>Political (Poliittiset):</w:t>
+      </w:r>
+    </w:p>
+    <w:p>
+      <w:pPr>
+        <w:rPr>
+          <w:rFonts w:ascii="apple-system;BlinkMacSystemFont" w:hAnsi="apple-system;BlinkMacSystemFont"/>
+          <w:sz w:val="24"/>
+          <w:szCs w:val="24"/>
+        </w:rPr>
+      </w:pPr>
+      <w:r>
+        <w:rPr>
+          <w:rFonts w:ascii="apple-system;BlinkMacSystemFont" w:hAnsi="apple-system;BlinkMacSystemFont"/>
+          <w:sz w:val="24"/>
+          <w:szCs w:val="24"/>
+        </w:rPr>
+        <w:t>Suomessa on vakaa hallinto ja markkinatalous, joten mikään ei estä uuden sähkönsäästösovelluksen tuomista markkinoille.</w:t>
+      </w:r>
+    </w:p>
+    <w:p>
+      <w:pPr>
+        <w:rPr>
+          <w:rFonts w:ascii="apple-system;BlinkMacSystemFont" w:hAnsi="apple-system;BlinkMacSystemFont"/>
+          <w:sz w:val="24"/>
+          <w:szCs w:val="24"/>
+        </w:rPr>
+      </w:pPr>
+      <w:r>
+        <w:rPr>
+          <w:rFonts w:ascii="apple-system;BlinkMacSystemFont" w:hAnsi="apple-system;BlinkMacSystemFont"/>
+          <w:sz w:val="24"/>
+          <w:szCs w:val="24"/>
+        </w:rPr>
+        <w:t>Economic (Taloudelliset):</w:t>
+      </w:r>
+    </w:p>
+    <w:p>
+      <w:pPr>
+        <w:rPr>
+          <w:rFonts w:ascii="apple-system;BlinkMacSystemFont" w:hAnsi="apple-system;BlinkMacSystemFont"/>
+          <w:sz w:val="24"/>
+          <w:szCs w:val="24"/>
+        </w:rPr>
+      </w:pPr>
+      <w:r>
+        <w:rPr>
+          <w:rFonts w:ascii="apple-system;BlinkMacSystemFont" w:hAnsi="apple-system;BlinkMacSystemFont"/>
+          <w:sz w:val="24"/>
+          <w:szCs w:val="24"/>
+        </w:rPr>
+        <w:t>Sähkön hinta muuttuu jatkuvasti jopa saman vuorokauden sisällä. Muutokset hinnassa voivat olla myös todella isoja, joten sovelluksen täytyy pystyä ilmoittamaan käyttäjälle täsmälleen oikeat tiedot reaaliaikaisesti.</w:t>
+      </w:r>
+    </w:p>
+    <w:p>
+      <w:pPr>
+        <w:rPr>
+          <w:rFonts w:ascii="apple-system;BlinkMacSystemFont" w:hAnsi="apple-system;BlinkMacSystemFont"/>
+          <w:sz w:val="24"/>
+          <w:szCs w:val="24"/>
+        </w:rPr>
+      </w:pPr>
+      <w:r>
+        <w:rPr>
+          <w:rFonts w:ascii="apple-system;BlinkMacSystemFont" w:hAnsi="apple-system;BlinkMacSystemFont"/>
+          <w:sz w:val="24"/>
+          <w:szCs w:val="24"/>
+        </w:rPr>
+        <w:t>Social (Sosiaaliset):</w:t>
+      </w:r>
+    </w:p>
+    <w:p>
+      <w:pPr>
+        <w:rPr>
+          <w:rFonts w:ascii="apple-system;BlinkMacSystemFont" w:hAnsi="apple-system;BlinkMacSystemFont"/>
+          <w:sz w:val="24"/>
+          <w:szCs w:val="24"/>
+        </w:rPr>
+      </w:pPr>
+      <w:r>
+        <w:rPr>
+          <w:rFonts w:ascii="apple-system;BlinkMacSystemFont" w:hAnsi="apple-system;BlinkMacSystemFont"/>
+          <w:sz w:val="24"/>
+          <w:szCs w:val="24"/>
+        </w:rPr>
+        <w:t>Kuluttajat ovat todennäköisesti kiinnostuneita sovelluksesta, jolla voi seurata sähkön hintoja sekä hallita etänä kodin sähkölaitteita</w:t>
+      </w:r>
+      <w:r>
+        <w:rPr>
+          <w:rFonts w:ascii="apple-system;BlinkMacSystemFont" w:hAnsi="apple-system;BlinkMacSystemFont"/>
+          <w:sz w:val="24"/>
+          <w:szCs w:val="24"/>
+        </w:rPr>
+        <w:t>.</w:t>
+      </w:r>
+    </w:p>
+    <w:p>
+      <w:pPr>
+        <w:rPr>
+          <w:rFonts w:ascii="apple-system;BlinkMacSystemFont" w:hAnsi="apple-system;BlinkMacSystemFont"/>
+          <w:sz w:val="24"/>
+          <w:szCs w:val="24"/>
+        </w:rPr>
+      </w:pPr>
+      <w:r>
+        <w:rPr>
+          <w:rFonts w:ascii="apple-system;BlinkMacSystemFont" w:hAnsi="apple-system;BlinkMacSystemFont"/>
+          <w:sz w:val="24"/>
+          <w:szCs w:val="24"/>
+        </w:rPr>
+        <w:t>Technological (Teknologiset):</w:t>
+      </w:r>
+    </w:p>
+    <w:p>
+      <w:pPr>
+        <w:rPr>
+          <w:rFonts w:ascii="apple-system;BlinkMacSystemFont" w:hAnsi="apple-system;BlinkMacSystemFont"/>
+          <w:sz w:val="24"/>
+          <w:szCs w:val="24"/>
+        </w:rPr>
+      </w:pPr>
+      <w:r>
+        <w:rPr>
+          <w:rFonts w:ascii="apple-system;BlinkMacSystemFont" w:hAnsi="apple-system;BlinkMacSystemFont"/>
+          <w:sz w:val="24"/>
+          <w:szCs w:val="24"/>
+        </w:rPr>
+        <w:t>Suomi on teknologisesti kehittynyt valtio, jossa SÄSÄ:n kaltainen kehittynyt sovellus on mahdollista ottaa käyttöön.</w:t>
+      </w:r>
+    </w:p>
+    <w:p>
+      <w:pPr>
+        <w:rPr>
+          <w:rFonts w:ascii="apple-system;BlinkMacSystemFont" w:hAnsi="apple-system;BlinkMacSystemFont"/>
+          <w:sz w:val="24"/>
+          <w:szCs w:val="24"/>
+        </w:rPr>
+      </w:pPr>
+      <w:r>
+        <w:rPr>
+          <w:rFonts w:ascii="apple-system;BlinkMacSystemFont" w:hAnsi="apple-system;BlinkMacSystemFont"/>
+          <w:sz w:val="24"/>
+          <w:szCs w:val="24"/>
+        </w:rPr>
+        <w:t>Environmental (Ympäristölliset):</w:t>
+      </w:r>
+    </w:p>
+    <w:p>
+      <w:pPr>
+        <w:rPr>
+          <w:rFonts w:ascii="apple-system;BlinkMacSystemFont" w:hAnsi="apple-system;BlinkMacSystemFont"/>
+          <w:sz w:val="24"/>
+          <w:szCs w:val="24"/>
+        </w:rPr>
+      </w:pPr>
+      <w:r>
+        <w:rPr>
+          <w:rFonts w:ascii="apple-system;BlinkMacSystemFont" w:hAnsi="apple-system;BlinkMacSystemFont"/>
+          <w:sz w:val="24"/>
+          <w:szCs w:val="24"/>
+        </w:rPr>
+        <w:t>Sovelluksen ominaisuudet tekevät sähkön säästämisestä helpompaa kuluttajille. Sähkölaitteiden automaattinen käynnistäminen ja sulkeminen johtavat energiankulutuksen vähenemiseen.</w:t>
+      </w:r>
+    </w:p>
+    <w:p>
+      <w:pPr>
+        <w:rPr>
+          <w:rFonts w:ascii="apple-system;BlinkMacSystemFont" w:hAnsi="apple-system;BlinkMacSystemFont"/>
+          <w:sz w:val="24"/>
+          <w:szCs w:val="24"/>
+        </w:rPr>
+      </w:pPr>
+      <w:r>
+        <w:rPr>
+          <w:rFonts w:ascii="apple-system;BlinkMacSystemFont" w:hAnsi="apple-system;BlinkMacSystemFont"/>
+          <w:sz w:val="24"/>
+          <w:szCs w:val="24"/>
+        </w:rPr>
+        <w:t>Legal (Lailliset):</w:t>
+      </w:r>
+    </w:p>
+    <w:p>
+      <w:pPr>
+        <w:rPr>
+          <w:rFonts w:ascii="apple-system;BlinkMacSystemFont" w:hAnsi="apple-system;BlinkMacSystemFont"/>
+          <w:sz w:val="24"/>
+          <w:szCs w:val="24"/>
+        </w:rPr>
+      </w:pPr>
+      <w:r>
+        <w:rPr>
+          <w:rFonts w:ascii="apple-system;BlinkMacSystemFont" w:hAnsi="apple-system;BlinkMacSystemFont"/>
+          <w:sz w:val="24"/>
+          <w:szCs w:val="24"/>
+        </w:rPr>
+        <w:lastRenderedPageBreak/>
+        <w:t>Tietoturvan täytyy olla riittävän hyvällä tasolla, jotta käyttäjän tiedot eivät päädy vääriin käsiin.</w:t>
       </w:r>
     </w:p>
     <w:p>
@@ -4132,50 +3040,41 @@
     <w:p/>
     <w:p>
       <w:r>
-        <w:t>Sidosryhmäanalyysin tulokset, esitysmuotona taulukko. Sidosryhmät järkevästi luokiteltuna.</w:t>
-      </w:r>
-    </w:p>
-    <w:p>
-      <w:pPr>
-        <w:rPr>
-          <w:color w:val="000000" w:themeColor="text1"/>
-        </w:rPr>
-      </w:pPr>
-      <w:r>
-        <w:t xml:space="preserve">Sidosryhmien luokittelu, rooli, millä menetelmillä sidosryhmältä kerätään vaatimukset, sidosryhmän perustelu (miksi tarvitsemme tätä sidosryhmää?) ja tarvittava osallistuminen (milloin sidosryhmää tarvitaan?). </w:t>
-      </w:r>
-      <w:r>
-        <w:rPr>
-          <w:color w:val="000000" w:themeColor="text1"/>
-        </w:rPr>
-        <w:t xml:space="preserve">Lisäksi luokittelu siitä, minkälaisia/mihin liittyviä vaatimuksia sidosryhmältä odotetaan saatavaksi. </w:t>
-      </w:r>
-    </w:p>
-    <w:p>
-      <w:pPr>
-        <w:rPr>
-          <w:color w:val="000000" w:themeColor="text1"/>
-        </w:rPr>
-      </w:pPr>
-      <w:r>
-        <w:rPr>
-          <w:color w:val="000000" w:themeColor="text1"/>
-        </w:rPr>
-        <w:t>Tästä pohja tiedostossa JOTU_Sidosryhmä_esimerkki.pdf (</w:t>
-      </w:r>
-      <w:proofErr w:type="spellStart"/>
-      <w:r>
-        <w:rPr>
-          <w:color w:val="000000" w:themeColor="text1"/>
-        </w:rPr>
-        <w:t>Huom</w:t>
-      </w:r>
-      <w:proofErr w:type="spellEnd"/>
-      <w:r>
-        <w:rPr>
-          <w:color w:val="000000" w:themeColor="text1"/>
-        </w:rPr>
-        <w:t>, esimerkki on vain formaatista, sisältö viittaa täysin erilaiseen projektiin. Esimerkkitiedostojen sisällöt ovat myös keskenään eri projekteista. Omassa työssänne tulosten pitäisi olla yhteensopivia keskenään.)</w:t>
+        <w:drawing>
+          <wp:inline distT="0" distB="0" distL="0" distR="0" wp14:anchorId="0836277F" wp14:editId="32EB1F33">
+            <wp:extent cx="6407785" cy="1548347"/>
+            <wp:effectExtent l="0" t="0" r="0" b="0"/>
+            <wp:docPr id="8" name="Kuva 8"/>
+            <wp:cNvGraphicFramePr>
+              <a:graphicFrameLocks xmlns:a="http://schemas.openxmlformats.org/drawingml/2006/main" noChangeAspect="1"/>
+            </wp:cNvGraphicFramePr>
+            <a:graphic xmlns:a="http://schemas.openxmlformats.org/drawingml/2006/main">
+              <a:graphicData uri="http://schemas.openxmlformats.org/drawingml/2006/picture">
+                <pic:pic xmlns:pic="http://schemas.openxmlformats.org/drawingml/2006/picture">
+                  <pic:nvPicPr>
+                    <pic:cNvPr id="1" name=""/>
+                    <pic:cNvPicPr/>
+                  </pic:nvPicPr>
+                  <pic:blipFill>
+                    <a:blip r:embed="rId9"/>
+                    <a:stretch>
+                      <a:fillRect/>
+                    </a:stretch>
+                  </pic:blipFill>
+                  <pic:spPr>
+                    <a:xfrm>
+                      <a:off x="0" y="0"/>
+                      <a:ext cx="6443927" cy="1557080"/>
+                    </a:xfrm>
+                    <a:prstGeom prst="rect">
+                      <a:avLst/>
+                    </a:prstGeom>
+                  </pic:spPr>
+                </pic:pic>
+              </a:graphicData>
+            </a:graphic>
+          </wp:inline>
+        </w:drawing>
       </w:r>
     </w:p>
     <w:p>
@@ -4209,7 +3108,6 @@
           <w:noProof/>
           <w:color w:val="000000" w:themeColor="text1"/>
         </w:rPr>
-        <w:lastRenderedPageBreak/>
         <w:drawing>
           <wp:anchor distT="0" distB="0" distL="0" distR="0" simplePos="0" relativeHeight="3" behindDoc="0" locked="0" layoutInCell="0" allowOverlap="1" wp14:anchorId="7A2E0548" wp14:editId="528D942A">
             <wp:simplePos x="0" y="0"/>
@@ -4236,7 +3134,7 @@
                     </pic:cNvPicPr>
                   </pic:nvPicPr>
                   <pic:blipFill>
-                    <a:blip r:embed="rId9"/>
+                    <a:blip r:embed="rId10"/>
                     <a:stretch>
                       <a:fillRect/>
                     </a:stretch>
@@ -4271,44 +3169,149 @@
     </w:p>
     <w:p/>
     <w:p>
-      <w:r>
-        <w:t>Vaatimusten keruuprojektin suunnitelma. Kuka tekee, mitä tekee ja koska. Esimerkiksi: Sidosryhmältä A vaatimusten kerääminen aivoriihessä, ajankohtana B, kesto C ja projektiryhmän D ja E osallistuvat. Kyseessä ei siis ole suunnitelma siitä, miten opiskelijoina toteutatte harjoitustyön.</w:t>
-      </w:r>
-    </w:p>
-    <w:p>
-      <w:r>
-        <w:t>Minkälaisia keruumenetelmiä käytetään vaatimusten keräämiseen? Sisällytä myös lyhyt kuvaus siitä, mitä käyttämänne keruumenetelmät tarkoittavat.</w:t>
-      </w:r>
-    </w:p>
-    <w:p>
-      <w:proofErr w:type="gramStart"/>
-      <w:r>
-        <w:t>Aikatauluttakaa miten vaatimuksia kerättäisiin</w:t>
-      </w:r>
-      <w:proofErr w:type="gramEnd"/>
-      <w:r>
-        <w:t xml:space="preserve"> sidosryhmiltä. Älkää unohtako varata analysointiin aikaa. Kuka tekee, mitä ja milloin. Tavoitteena muodostaa selkeä kuva aikataulusta ja vastuista.</w:t>
-      </w:r>
-    </w:p>
-    <w:p>
-      <w:r>
-        <w:t xml:space="preserve">Esitysmuotona </w:t>
-      </w:r>
-      <w:proofErr w:type="spellStart"/>
-      <w:r>
-        <w:t>Gantt</w:t>
-      </w:r>
-      <w:proofErr w:type="spellEnd"/>
-      <w:r>
-        <w:t xml:space="preserve">-kaavio (janakaavio). </w:t>
-      </w:r>
-      <w:proofErr w:type="spellStart"/>
-      <w:r>
-        <w:t>Gantt</w:t>
-      </w:r>
-      <w:proofErr w:type="spellEnd"/>
-      <w:r>
-        <w:t>-kaavio, kuten kaikki kaaviot, voi hyötyä selittävästä tekstistä (esimerkiksi että tietynlaisilta sidosryhmiltä kerätään vaatimukset tietyllä tavalla).</w:t>
+      <w:pPr>
+        <w:rPr>
+          <w:rFonts w:ascii="apple-system;BlinkMacSystemFont" w:hAnsi="apple-system;BlinkMacSystemFont"/>
+          <w:sz w:val="24"/>
+          <w:szCs w:val="24"/>
+        </w:rPr>
+      </w:pPr>
+      <w:r>
+        <w:rPr>
+          <w:rFonts w:ascii="apple-system;BlinkMacSystemFont" w:hAnsi="apple-system;BlinkMacSystemFont"/>
+          <w:sz w:val="24"/>
+          <w:szCs w:val="24"/>
+        </w:rPr>
+        <w:t>Haastattelu: Tiedonkeruumenetelmä, jossa kysytään kysymyksiä sidosryhmältä ja käydään keskustelua</w:t>
+      </w:r>
+    </w:p>
+    <w:p>
+      <w:pPr>
+        <w:rPr>
+          <w:rFonts w:ascii="apple-system;BlinkMacSystemFont" w:hAnsi="apple-system;BlinkMacSystemFont"/>
+          <w:sz w:val="24"/>
+          <w:szCs w:val="24"/>
+        </w:rPr>
+      </w:pPr>
+      <w:r>
+        <w:rPr>
+          <w:rFonts w:ascii="apple-system;BlinkMacSystemFont" w:hAnsi="apple-system;BlinkMacSystemFont"/>
+          <w:sz w:val="24"/>
+          <w:szCs w:val="24"/>
+        </w:rPr>
+        <w:t>Kysely: Tiedonkeruumenetelmä, jossa sidosryhmältä kysytään vastauksia kysmyksiin.</w:t>
+      </w:r>
+    </w:p>
+    <w:p>
+      <w:pPr>
+        <w:rPr>
+          <w:rFonts w:ascii="apple-system;BlinkMacSystemFont" w:hAnsi="apple-system;BlinkMacSystemFont"/>
+          <w:sz w:val="24"/>
+          <w:szCs w:val="24"/>
+        </w:rPr>
+      </w:pPr>
+      <w:r>
+        <w:rPr>
+          <w:rFonts w:ascii="apple-system;BlinkMacSystemFont" w:hAnsi="apple-system;BlinkMacSystemFont"/>
+          <w:sz w:val="24"/>
+          <w:szCs w:val="24"/>
+        </w:rPr>
+        <w:t>Aivoriihi: Työskentelymenetelmä, jonka tavoitteena on kerätä sidosryhmältä mahdollisimman paljon ajatuksia ja ideoita projektista.</w:t>
+      </w:r>
+    </w:p>
+    <w:p>
+      <w:pPr>
+        <w:rPr>
+          <w:rFonts w:ascii="apple-system;BlinkMacSystemFont" w:hAnsi="apple-system;BlinkMacSystemFont"/>
+          <w:sz w:val="24"/>
+          <w:szCs w:val="24"/>
+        </w:rPr>
+      </w:pPr>
+      <w:r>
+        <w:rPr>
+          <w:rFonts w:ascii="apple-system;BlinkMacSystemFont" w:hAnsi="apple-system;BlinkMacSystemFont"/>
+          <w:sz w:val="24"/>
+          <w:szCs w:val="24"/>
+        </w:rPr>
+        <w:t>Haastatellaan Waterfallin edustajia hintavahti-API:n vaatimuksista.</w:t>
+      </w:r>
+    </w:p>
+    <w:p>
+      <w:pPr>
+        <w:rPr>
+          <w:rFonts w:ascii="apple-system;BlinkMacSystemFont" w:hAnsi="apple-system;BlinkMacSystemFont"/>
+          <w:sz w:val="24"/>
+          <w:szCs w:val="24"/>
+        </w:rPr>
+      </w:pPr>
+      <w:r>
+        <w:rPr>
+          <w:rFonts w:ascii="apple-system;BlinkMacSystemFont" w:hAnsi="apple-system;BlinkMacSystemFont"/>
+          <w:sz w:val="24"/>
+          <w:szCs w:val="24"/>
+        </w:rPr>
+        <w:t>Haastatellaan Radiochipsin edustajia sirun ja siihen sisältyvän API:n vaatimuksista.</w:t>
+      </w:r>
+    </w:p>
+    <w:p>
+      <w:pPr>
+        <w:rPr>
+          <w:rFonts w:ascii="apple-system;BlinkMacSystemFont" w:hAnsi="apple-system;BlinkMacSystemFont"/>
+          <w:sz w:val="24"/>
+          <w:szCs w:val="24"/>
+        </w:rPr>
+      </w:pPr>
+      <w:r>
+        <w:rPr>
+          <w:rFonts w:ascii="apple-system;BlinkMacSystemFont" w:hAnsi="apple-system;BlinkMacSystemFont"/>
+          <w:sz w:val="24"/>
+          <w:szCs w:val="24"/>
+        </w:rPr>
+        <w:lastRenderedPageBreak/>
+        <w:t>Pidetään kyselyt Voiman edustajille, voimauttajille ja Voiman asiakkaille sovellusta koskevista odotuksista ja vaatimuksista.</w:t>
+      </w:r>
+    </w:p>
+    <w:p>
+      <w:pPr>
+        <w:rPr>
+          <w:rFonts w:ascii="apple-system;BlinkMacSystemFont" w:hAnsi="apple-system;BlinkMacSystemFont"/>
+          <w:sz w:val="24"/>
+          <w:szCs w:val="24"/>
+        </w:rPr>
+      </w:pPr>
+      <w:r>
+        <w:rPr>
+          <w:rFonts w:ascii="apple-system;BlinkMacSystemFont" w:hAnsi="apple-system;BlinkMacSystemFont"/>
+          <w:sz w:val="24"/>
+          <w:szCs w:val="24"/>
+        </w:rPr>
+        <w:t>Pidetään sovelluksen kehittäjien kanssa aivoriihi sovelluksen toteuttamisesta ja toiminnallisuudesta.</w:t>
+      </w:r>
+    </w:p>
+    <w:p>
+      <w:r>
+        <w:rPr>
+          <w:noProof/>
+        </w:rPr>
+        <w:drawing>
+          <wp:inline distT="0" distB="0" distL="0" distR="0" wp14:anchorId="520C10FF" wp14:editId="33F4F1EF">
+            <wp:extent cx="4572000" cy="2743200"/>
+            <wp:effectExtent l="0" t="0" r="0" b="0"/>
+            <wp:docPr id="5" name="Kaavio 5">
+              <a:extLst xmlns:a="http://schemas.openxmlformats.org/drawingml/2006/main">
+                <a:ext uri="{FF2B5EF4-FFF2-40B4-BE49-F238E27FC236}">
+                  <a16:creationId xmlns:a16="http://schemas.microsoft.com/office/drawing/2014/main" id="{654744EA-2FFA-5D17-DB6E-AD71158819C3}"/>
+                </a:ext>
+              </a:extLst>
+            </wp:docPr>
+            <wp:cNvGraphicFramePr/>
+            <a:graphic xmlns:a="http://schemas.openxmlformats.org/drawingml/2006/main">
+              <a:graphicData uri="http://schemas.openxmlformats.org/drawingml/2006/chart">
+                <c:chart xmlns:c="http://schemas.openxmlformats.org/drawingml/2006/chart" xmlns:r="http://schemas.openxmlformats.org/officeDocument/2006/relationships" r:id="rId11"/>
+              </a:graphicData>
+            </a:graphic>
+          </wp:inline>
+        </w:drawing>
       </w:r>
     </w:p>
     <w:p/>
@@ -4318,7 +3321,6 @@
     <w:p/>
     <w:p/>
     <w:p/>
-    <w:p/>
     <w:p>
       <w:pPr>
         <w:pStyle w:val="Otsikko1"/>
@@ -4345,8 +3347,8 @@
     </w:p>
     <w:p/>
     <w:sectPr>
-      <w:headerReference w:type="default" r:id="rId10"/>
-      <w:footerReference w:type="default" r:id="rId11"/>
+      <w:headerReference w:type="default" r:id="rId12"/>
+      <w:footerReference w:type="default" r:id="rId13"/>
       <w:pgSz w:w="11906" w:h="16838"/>
       <w:pgMar w:top="1440" w:right="1440" w:bottom="1440" w:left="1440" w:header="708" w:footer="708" w:gutter="0"/>
       <w:cols w:space="708"/>
@@ -4404,7 +3406,7 @@
       <w:rPr>
         <w:noProof/>
       </w:rPr>
-      <w:t>10.03.2023 14:07</w:t>
+      <w:t>10.03.2023 12:27</w:t>
     </w:r>
     <w:r>
       <w:fldChar w:fldCharType="end"/>
@@ -6629,6 +5631,904 @@
 </w:styles>
 </file>
 
+<file path=word/charts/chart1.xml><?xml version="1.0" encoding="utf-8"?>
+<c:chartSpace xmlns:c="http://schemas.openxmlformats.org/drawingml/2006/chart" xmlns:a="http://schemas.openxmlformats.org/drawingml/2006/main" xmlns:r="http://schemas.openxmlformats.org/officeDocument/2006/relationships" xmlns:c16r2="http://schemas.microsoft.com/office/drawing/2015/06/chart">
+  <c:date1904 val="0"/>
+  <c:lang val="fi-FI"/>
+  <c:roundedCorners val="0"/>
+  <mc:AlternateContent xmlns:mc="http://schemas.openxmlformats.org/markup-compatibility/2006">
+    <mc:Choice xmlns:c14="http://schemas.microsoft.com/office/drawing/2007/8/2/chart" Requires="c14">
+      <c14:style val="102"/>
+    </mc:Choice>
+    <mc:Fallback>
+      <c:style val="2"/>
+    </mc:Fallback>
+  </mc:AlternateContent>
+  <c:chart>
+    <c:autoTitleDeleted val="0"/>
+    <c:plotArea>
+      <c:layout/>
+      <c:barChart>
+        <c:barDir val="bar"/>
+        <c:grouping val="stacked"/>
+        <c:varyColors val="0"/>
+        <c:ser>
+          <c:idx val="0"/>
+          <c:order val="0"/>
+          <c:tx>
+            <c:strRef>
+              <c:f>Taul1!$C$4</c:f>
+              <c:strCache>
+                <c:ptCount val="1"/>
+                <c:pt idx="0">
+                  <c:v>Aloitus</c:v>
+                </c:pt>
+              </c:strCache>
+            </c:strRef>
+          </c:tx>
+          <c:spPr>
+            <a:noFill/>
+            <a:ln>
+              <a:noFill/>
+            </a:ln>
+            <a:effectLst/>
+          </c:spPr>
+          <c:invertIfNegative val="0"/>
+          <c:cat>
+            <c:strRef>
+              <c:f>Taul1!$B$5:$B$10</c:f>
+              <c:strCache>
+                <c:ptCount val="6"/>
+                <c:pt idx="0">
+                  <c:v>Waterfallin haastattelu</c:v>
+                </c:pt>
+                <c:pt idx="1">
+                  <c:v>Radiochipsin haastattelu</c:v>
+                </c:pt>
+                <c:pt idx="2">
+                  <c:v>Kysely Voimalle</c:v>
+                </c:pt>
+                <c:pt idx="3">
+                  <c:v>Kysely Voimauttajille</c:v>
+                </c:pt>
+                <c:pt idx="4">
+                  <c:v>Kysely Voiman asiakkaille</c:v>
+                </c:pt>
+                <c:pt idx="5">
+                  <c:v>Aivoriihi kehittäjien kanssa</c:v>
+                </c:pt>
+              </c:strCache>
+            </c:strRef>
+          </c:cat>
+          <c:val>
+            <c:numRef>
+              <c:f>Taul1!$C$5:$C$10</c:f>
+              <c:numCache>
+                <c:formatCode>d\.m\.;@</c:formatCode>
+                <c:ptCount val="6"/>
+                <c:pt idx="0">
+                  <c:v>32</c:v>
+                </c:pt>
+                <c:pt idx="1">
+                  <c:v>33</c:v>
+                </c:pt>
+                <c:pt idx="2">
+                  <c:v>34</c:v>
+                </c:pt>
+                <c:pt idx="3">
+                  <c:v>36</c:v>
+                </c:pt>
+                <c:pt idx="4">
+                  <c:v>38</c:v>
+                </c:pt>
+                <c:pt idx="5">
+                  <c:v>41</c:v>
+                </c:pt>
+              </c:numCache>
+            </c:numRef>
+          </c:val>
+          <c:extLst>
+            <c:ext xmlns:c16="http://schemas.microsoft.com/office/drawing/2014/chart" uri="{C3380CC4-5D6E-409C-BE32-E72D297353CC}">
+              <c16:uniqueId val="{00000000-10A8-4630-AAF2-F157031BDC42}"/>
+            </c:ext>
+          </c:extLst>
+        </c:ser>
+        <c:ser>
+          <c:idx val="1"/>
+          <c:order val="1"/>
+          <c:tx>
+            <c:v>Kesto</c:v>
+          </c:tx>
+          <c:spPr>
+            <a:solidFill>
+              <a:schemeClr val="accent2"/>
+            </a:solidFill>
+            <a:ln>
+              <a:solidFill>
+                <a:schemeClr val="accent1"/>
+              </a:solidFill>
+            </a:ln>
+            <a:effectLst/>
+          </c:spPr>
+          <c:invertIfNegative val="0"/>
+          <c:cat>
+            <c:strRef>
+              <c:f>Taul1!$B$5:$B$10</c:f>
+              <c:strCache>
+                <c:ptCount val="6"/>
+                <c:pt idx="0">
+                  <c:v>Waterfallin haastattelu</c:v>
+                </c:pt>
+                <c:pt idx="1">
+                  <c:v>Radiochipsin haastattelu</c:v>
+                </c:pt>
+                <c:pt idx="2">
+                  <c:v>Kysely Voimalle</c:v>
+                </c:pt>
+                <c:pt idx="3">
+                  <c:v>Kysely Voimauttajille</c:v>
+                </c:pt>
+                <c:pt idx="4">
+                  <c:v>Kysely Voiman asiakkaille</c:v>
+                </c:pt>
+                <c:pt idx="5">
+                  <c:v>Aivoriihi kehittäjien kanssa</c:v>
+                </c:pt>
+              </c:strCache>
+            </c:strRef>
+          </c:cat>
+          <c:val>
+            <c:numRef>
+              <c:f>Taul1!$D$5:$D$10</c:f>
+              <c:numCache>
+                <c:formatCode>General</c:formatCode>
+                <c:ptCount val="6"/>
+                <c:pt idx="0">
+                  <c:v>1</c:v>
+                </c:pt>
+                <c:pt idx="1">
+                  <c:v>1</c:v>
+                </c:pt>
+                <c:pt idx="2">
+                  <c:v>2</c:v>
+                </c:pt>
+                <c:pt idx="3">
+                  <c:v>2</c:v>
+                </c:pt>
+                <c:pt idx="4">
+                  <c:v>3</c:v>
+                </c:pt>
+                <c:pt idx="5">
+                  <c:v>1</c:v>
+                </c:pt>
+              </c:numCache>
+            </c:numRef>
+          </c:val>
+          <c:extLst>
+            <c:ext xmlns:c16="http://schemas.microsoft.com/office/drawing/2014/chart" uri="{C3380CC4-5D6E-409C-BE32-E72D297353CC}">
+              <c16:uniqueId val="{00000001-10A8-4630-AAF2-F157031BDC42}"/>
+            </c:ext>
+          </c:extLst>
+        </c:ser>
+        <c:dLbls>
+          <c:showLegendKey val="0"/>
+          <c:showVal val="0"/>
+          <c:showCatName val="0"/>
+          <c:showSerName val="0"/>
+          <c:showPercent val="0"/>
+          <c:showBubbleSize val="0"/>
+        </c:dLbls>
+        <c:gapWidth val="0"/>
+        <c:overlap val="100"/>
+        <c:axId val="1745271295"/>
+        <c:axId val="1277885455"/>
+      </c:barChart>
+      <c:catAx>
+        <c:axId val="1745271295"/>
+        <c:scaling>
+          <c:orientation val="maxMin"/>
+        </c:scaling>
+        <c:delete val="0"/>
+        <c:axPos val="l"/>
+        <c:numFmt formatCode="General" sourceLinked="1"/>
+        <c:majorTickMark val="none"/>
+        <c:minorTickMark val="none"/>
+        <c:tickLblPos val="nextTo"/>
+        <c:spPr>
+          <a:noFill/>
+          <a:ln w="9525" cap="flat" cmpd="sng" algn="ctr">
+            <a:solidFill>
+              <a:schemeClr val="tx1">
+                <a:lumMod val="15000"/>
+                <a:lumOff val="85000"/>
+              </a:schemeClr>
+            </a:solidFill>
+            <a:round/>
+          </a:ln>
+          <a:effectLst/>
+        </c:spPr>
+        <c:txPr>
+          <a:bodyPr rot="-60000000" spcFirstLastPara="1" vertOverflow="ellipsis" vert="horz" wrap="square" anchor="ctr" anchorCtr="1"/>
+          <a:lstStyle/>
+          <a:p>
+            <a:pPr>
+              <a:defRPr sz="900" b="0" i="0" u="none" strike="noStrike" kern="1200" baseline="0">
+                <a:solidFill>
+                  <a:schemeClr val="tx1">
+                    <a:lumMod val="65000"/>
+                    <a:lumOff val="35000"/>
+                  </a:schemeClr>
+                </a:solidFill>
+                <a:latin typeface="+mn-lt"/>
+                <a:ea typeface="+mn-ea"/>
+                <a:cs typeface="+mn-cs"/>
+              </a:defRPr>
+            </a:pPr>
+            <a:endParaRPr lang="fi-FI"/>
+          </a:p>
+        </c:txPr>
+        <c:crossAx val="1277885455"/>
+        <c:crossesAt val="32"/>
+        <c:auto val="1"/>
+        <c:lblAlgn val="ctr"/>
+        <c:lblOffset val="100"/>
+        <c:noMultiLvlLbl val="0"/>
+      </c:catAx>
+      <c:valAx>
+        <c:axId val="1277885455"/>
+        <c:scaling>
+          <c:orientation val="minMax"/>
+          <c:max val="42"/>
+          <c:min val="32"/>
+        </c:scaling>
+        <c:delete val="0"/>
+        <c:axPos val="t"/>
+        <c:majorGridlines>
+          <c:spPr>
+            <a:ln w="9525" cap="flat" cmpd="sng" algn="ctr">
+              <a:solidFill>
+                <a:schemeClr val="tx1">
+                  <a:lumMod val="15000"/>
+                  <a:lumOff val="85000"/>
+                </a:schemeClr>
+              </a:solidFill>
+              <a:round/>
+            </a:ln>
+            <a:effectLst/>
+          </c:spPr>
+        </c:majorGridlines>
+        <c:numFmt formatCode="d\.m\.;@" sourceLinked="1"/>
+        <c:majorTickMark val="none"/>
+        <c:minorTickMark val="none"/>
+        <c:tickLblPos val="nextTo"/>
+        <c:spPr>
+          <a:noFill/>
+          <a:ln>
+            <a:noFill/>
+          </a:ln>
+          <a:effectLst/>
+        </c:spPr>
+        <c:txPr>
+          <a:bodyPr rot="-60000000" spcFirstLastPara="1" vertOverflow="ellipsis" vert="horz" wrap="square" anchor="ctr" anchorCtr="1"/>
+          <a:lstStyle/>
+          <a:p>
+            <a:pPr>
+              <a:defRPr sz="900" b="0" i="0" u="none" strike="noStrike" kern="1200" baseline="0">
+                <a:solidFill>
+                  <a:schemeClr val="tx1">
+                    <a:lumMod val="65000"/>
+                    <a:lumOff val="35000"/>
+                  </a:schemeClr>
+                </a:solidFill>
+                <a:latin typeface="+mn-lt"/>
+                <a:ea typeface="+mn-ea"/>
+                <a:cs typeface="+mn-cs"/>
+              </a:defRPr>
+            </a:pPr>
+            <a:endParaRPr lang="fi-FI"/>
+          </a:p>
+        </c:txPr>
+        <c:crossAx val="1745271295"/>
+        <c:crosses val="autoZero"/>
+        <c:crossBetween val="between"/>
+        <c:majorUnit val="2"/>
+        <c:minorUnit val="1"/>
+      </c:valAx>
+      <c:spPr>
+        <a:noFill/>
+        <a:ln>
+          <a:noFill/>
+        </a:ln>
+        <a:effectLst/>
+      </c:spPr>
+    </c:plotArea>
+    <c:plotVisOnly val="1"/>
+    <c:dispBlanksAs val="gap"/>
+    <c:extLst>
+      <c:ext xmlns:c16r3="http://schemas.microsoft.com/office/drawing/2017/03/chart" uri="{56B9EC1D-385E-4148-901F-78D8002777C0}">
+        <c16r3:dataDisplayOptions16>
+          <c16r3:dispNaAsBlank val="1"/>
+        </c16r3:dataDisplayOptions16>
+      </c:ext>
+    </c:extLst>
+    <c:showDLblsOverMax val="0"/>
+  </c:chart>
+  <c:spPr>
+    <a:solidFill>
+      <a:schemeClr val="bg1"/>
+    </a:solidFill>
+    <a:ln w="9525" cap="flat" cmpd="sng" algn="ctr">
+      <a:solidFill>
+        <a:schemeClr val="tx1">
+          <a:lumMod val="15000"/>
+          <a:lumOff val="85000"/>
+        </a:schemeClr>
+      </a:solidFill>
+      <a:round/>
+    </a:ln>
+    <a:effectLst/>
+  </c:spPr>
+  <c:txPr>
+    <a:bodyPr/>
+    <a:lstStyle/>
+    <a:p>
+      <a:pPr>
+        <a:defRPr/>
+      </a:pPr>
+      <a:endParaRPr lang="fi-FI"/>
+    </a:p>
+  </c:txPr>
+  <c:externalData r:id="rId3">
+    <c:autoUpdate val="0"/>
+  </c:externalData>
+</c:chartSpace>
+</file>
+
+<file path=word/charts/colors1.xml><?xml version="1.0" encoding="utf-8"?>
+<cs:colorStyle xmlns:cs="http://schemas.microsoft.com/office/drawing/2012/chartStyle" xmlns:a="http://schemas.openxmlformats.org/drawingml/2006/main" meth="cycle" id="10">
+  <a:schemeClr val="accent1"/>
+  <a:schemeClr val="accent2"/>
+  <a:schemeClr val="accent3"/>
+  <a:schemeClr val="accent4"/>
+  <a:schemeClr val="accent5"/>
+  <a:schemeClr val="accent6"/>
+  <cs:variation/>
+  <cs:variation>
+    <a:lumMod val="60000"/>
+  </cs:variation>
+  <cs:variation>
+    <a:lumMod val="80000"/>
+    <a:lumOff val="20000"/>
+  </cs:variation>
+  <cs:variation>
+    <a:lumMod val="80000"/>
+  </cs:variation>
+  <cs:variation>
+    <a:lumMod val="60000"/>
+    <a:lumOff val="40000"/>
+  </cs:variation>
+  <cs:variation>
+    <a:lumMod val="50000"/>
+  </cs:variation>
+  <cs:variation>
+    <a:lumMod val="70000"/>
+    <a:lumOff val="30000"/>
+  </cs:variation>
+  <cs:variation>
+    <a:lumMod val="70000"/>
+  </cs:variation>
+  <cs:variation>
+    <a:lumMod val="50000"/>
+    <a:lumOff val="50000"/>
+  </cs:variation>
+</cs:colorStyle>
+</file>
+
+<file path=word/charts/style1.xml><?xml version="1.0" encoding="utf-8"?>
+<cs:chartStyle xmlns:cs="http://schemas.microsoft.com/office/drawing/2012/chartStyle" xmlns:a="http://schemas.openxmlformats.org/drawingml/2006/main" id="297">
+  <cs:axisTitle>
+    <cs:lnRef idx="0"/>
+    <cs:fillRef idx="0"/>
+    <cs:effectRef idx="0"/>
+    <cs:fontRef idx="minor">
+      <a:schemeClr val="tx1">
+        <a:lumMod val="65000"/>
+        <a:lumOff val="35000"/>
+      </a:schemeClr>
+    </cs:fontRef>
+    <cs:defRPr sz="1000" kern="1200"/>
+  </cs:axisTitle>
+  <cs:categoryAxis>
+    <cs:lnRef idx="0"/>
+    <cs:fillRef idx="0"/>
+    <cs:effectRef idx="0"/>
+    <cs:fontRef idx="minor">
+      <a:schemeClr val="tx1">
+        <a:lumMod val="65000"/>
+        <a:lumOff val="35000"/>
+      </a:schemeClr>
+    </cs:fontRef>
+    <cs:spPr>
+      <a:ln w="9525" cap="flat" cmpd="sng" algn="ctr">
+        <a:solidFill>
+          <a:schemeClr val="tx1">
+            <a:lumMod val="15000"/>
+            <a:lumOff val="85000"/>
+          </a:schemeClr>
+        </a:solidFill>
+        <a:round/>
+      </a:ln>
+    </cs:spPr>
+    <cs:defRPr sz="900" kern="1200"/>
+  </cs:categoryAxis>
+  <cs:chartArea mods="allowNoFillOverride allowNoLineOverride">
+    <cs:lnRef idx="0"/>
+    <cs:fillRef idx="0"/>
+    <cs:effectRef idx="0"/>
+    <cs:fontRef idx="minor">
+      <a:schemeClr val="tx1"/>
+    </cs:fontRef>
+    <cs:spPr>
+      <a:solidFill>
+        <a:schemeClr val="bg1"/>
+      </a:solidFill>
+      <a:ln w="9525" cap="flat" cmpd="sng" algn="ctr">
+        <a:solidFill>
+          <a:schemeClr val="tx1">
+            <a:lumMod val="15000"/>
+            <a:lumOff val="85000"/>
+          </a:schemeClr>
+        </a:solidFill>
+        <a:round/>
+      </a:ln>
+    </cs:spPr>
+    <cs:defRPr sz="1000" kern="1200"/>
+  </cs:chartArea>
+  <cs:dataLabel>
+    <cs:lnRef idx="0"/>
+    <cs:fillRef idx="0"/>
+    <cs:effectRef idx="0"/>
+    <cs:fontRef idx="minor">
+      <a:schemeClr val="tx1">
+        <a:lumMod val="75000"/>
+        <a:lumOff val="25000"/>
+      </a:schemeClr>
+    </cs:fontRef>
+    <cs:defRPr sz="900" kern="1200"/>
+  </cs:dataLabel>
+  <cs:dataLabelCallout>
+    <cs:lnRef idx="0"/>
+    <cs:fillRef idx="0"/>
+    <cs:effectRef idx="0"/>
+    <cs:fontRef idx="minor">
+      <a:schemeClr val="dk1">
+        <a:lumMod val="65000"/>
+        <a:lumOff val="35000"/>
+      </a:schemeClr>
+    </cs:fontRef>
+    <cs:spPr>
+      <a:solidFill>
+        <a:schemeClr val="lt1"/>
+      </a:solidFill>
+      <a:ln>
+        <a:solidFill>
+          <a:schemeClr val="dk1">
+            <a:lumMod val="25000"/>
+            <a:lumOff val="75000"/>
+          </a:schemeClr>
+        </a:solidFill>
+      </a:ln>
+    </cs:spPr>
+    <cs:defRPr sz="900" kern="1200"/>
+    <cs:bodyPr rot="0" spcFirstLastPara="1" vertOverflow="clip" horzOverflow="clip" vert="horz" wrap="square" lIns="36576" tIns="18288" rIns="36576" bIns="18288" anchor="ctr" anchorCtr="1">
+      <a:spAutoFit/>
+    </cs:bodyPr>
+  </cs:dataLabelCallout>
+  <cs:dataPoint>
+    <cs:lnRef idx="0"/>
+    <cs:fillRef idx="1">
+      <cs:styleClr val="auto"/>
+    </cs:fillRef>
+    <cs:effectRef idx="0"/>
+    <cs:fontRef idx="minor">
+      <a:schemeClr val="tx1"/>
+    </cs:fontRef>
+  </cs:dataPoint>
+  <cs:dataPoint3D>
+    <cs:lnRef idx="0"/>
+    <cs:fillRef idx="1">
+      <cs:styleClr val="auto"/>
+    </cs:fillRef>
+    <cs:effectRef idx="0"/>
+    <cs:fontRef idx="minor">
+      <a:schemeClr val="tx1"/>
+    </cs:fontRef>
+  </cs:dataPoint3D>
+  <cs:dataPointLine>
+    <cs:lnRef idx="0">
+      <cs:styleClr val="auto"/>
+    </cs:lnRef>
+    <cs:fillRef idx="1"/>
+    <cs:effectRef idx="0"/>
+    <cs:fontRef idx="minor">
+      <a:schemeClr val="tx1"/>
+    </cs:fontRef>
+    <cs:spPr>
+      <a:ln w="28575" cap="rnd">
+        <a:solidFill>
+          <a:schemeClr val="phClr"/>
+        </a:solidFill>
+        <a:round/>
+      </a:ln>
+    </cs:spPr>
+  </cs:dataPointLine>
+  <cs:dataPointMarker>
+    <cs:lnRef idx="0">
+      <cs:styleClr val="auto"/>
+    </cs:lnRef>
+    <cs:fillRef idx="1">
+      <cs:styleClr val="auto"/>
+    </cs:fillRef>
+    <cs:effectRef idx="0"/>
+    <cs:fontRef idx="minor">
+      <a:schemeClr val="tx1"/>
+    </cs:fontRef>
+    <cs:spPr>
+      <a:ln w="9525">
+        <a:solidFill>
+          <a:schemeClr val="phClr"/>
+        </a:solidFill>
+      </a:ln>
+    </cs:spPr>
+  </cs:dataPointMarker>
+  <cs:dataPointMarkerLayout symbol="circle" size="5"/>
+  <cs:dataPointWireframe>
+    <cs:lnRef idx="0">
+      <cs:styleClr val="auto"/>
+    </cs:lnRef>
+    <cs:fillRef idx="1"/>
+    <cs:effectRef idx="0"/>
+    <cs:fontRef idx="minor">
+      <a:schemeClr val="tx1"/>
+    </cs:fontRef>
+    <cs:spPr>
+      <a:ln w="9525" cap="rnd">
+        <a:solidFill>
+          <a:schemeClr val="phClr"/>
+        </a:solidFill>
+        <a:round/>
+      </a:ln>
+    </cs:spPr>
+  </cs:dataPointWireframe>
+  <cs:dataTable>
+    <cs:lnRef idx="0"/>
+    <cs:fillRef idx="0"/>
+    <cs:effectRef idx="0"/>
+    <cs:fontRef idx="minor">
+      <a:schemeClr val="tx1">
+        <a:lumMod val="65000"/>
+        <a:lumOff val="35000"/>
+      </a:schemeClr>
+    </cs:fontRef>
+    <cs:spPr>
+      <a:noFill/>
+      <a:ln w="9525" cap="flat" cmpd="sng" algn="ctr">
+        <a:solidFill>
+          <a:schemeClr val="tx1">
+            <a:lumMod val="15000"/>
+            <a:lumOff val="85000"/>
+          </a:schemeClr>
+        </a:solidFill>
+        <a:round/>
+      </a:ln>
+    </cs:spPr>
+    <cs:defRPr sz="900" kern="1200"/>
+  </cs:dataTable>
+  <cs:downBar>
+    <cs:lnRef idx="0"/>
+    <cs:fillRef idx="0"/>
+    <cs:effectRef idx="0"/>
+    <cs:fontRef idx="minor">
+      <a:schemeClr val="tx1"/>
+    </cs:fontRef>
+    <cs:spPr>
+      <a:solidFill>
+        <a:schemeClr val="dk1">
+          <a:lumMod val="75000"/>
+          <a:lumOff val="25000"/>
+        </a:schemeClr>
+      </a:solidFill>
+      <a:ln w="9525" cap="flat" cmpd="sng" algn="ctr">
+        <a:solidFill>
+          <a:schemeClr val="tx1">
+            <a:lumMod val="65000"/>
+            <a:lumOff val="35000"/>
+          </a:schemeClr>
+        </a:solidFill>
+        <a:round/>
+      </a:ln>
+    </cs:spPr>
+  </cs:downBar>
+  <cs:dropLine>
+    <cs:lnRef idx="0"/>
+    <cs:fillRef idx="0"/>
+    <cs:effectRef idx="0"/>
+    <cs:fontRef idx="minor">
+      <a:schemeClr val="tx1"/>
+    </cs:fontRef>
+    <cs:spPr>
+      <a:ln w="9525" cap="flat" cmpd="sng" algn="ctr">
+        <a:solidFill>
+          <a:schemeClr val="tx1">
+            <a:lumMod val="35000"/>
+            <a:lumOff val="65000"/>
+          </a:schemeClr>
+        </a:solidFill>
+        <a:round/>
+      </a:ln>
+    </cs:spPr>
+  </cs:dropLine>
+  <cs:errorBar>
+    <cs:lnRef idx="0"/>
+    <cs:fillRef idx="0"/>
+    <cs:effectRef idx="0"/>
+    <cs:fontRef idx="minor">
+      <a:schemeClr val="tx1"/>
+    </cs:fontRef>
+    <cs:spPr>
+      <a:ln w="9525" cap="flat" cmpd="sng" algn="ctr">
+        <a:solidFill>
+          <a:schemeClr val="tx1">
+            <a:lumMod val="65000"/>
+            <a:lumOff val="35000"/>
+          </a:schemeClr>
+        </a:solidFill>
+        <a:round/>
+      </a:ln>
+    </cs:spPr>
+  </cs:errorBar>
+  <cs:floor>
+    <cs:lnRef idx="0"/>
+    <cs:fillRef idx="0"/>
+    <cs:effectRef idx="0"/>
+    <cs:fontRef idx="minor">
+      <a:schemeClr val="tx1"/>
+    </cs:fontRef>
+    <cs:spPr>
+      <a:noFill/>
+      <a:ln>
+        <a:noFill/>
+      </a:ln>
+    </cs:spPr>
+  </cs:floor>
+  <cs:gridlineMajor>
+    <cs:lnRef idx="0"/>
+    <cs:fillRef idx="0"/>
+    <cs:effectRef idx="0"/>
+    <cs:fontRef idx="minor">
+      <a:schemeClr val="tx1"/>
+    </cs:fontRef>
+    <cs:spPr>
+      <a:ln w="9525" cap="flat" cmpd="sng" algn="ctr">
+        <a:solidFill>
+          <a:schemeClr val="tx1">
+            <a:lumMod val="15000"/>
+            <a:lumOff val="85000"/>
+          </a:schemeClr>
+        </a:solidFill>
+        <a:round/>
+      </a:ln>
+    </cs:spPr>
+  </cs:gridlineMajor>
+  <cs:gridlineMinor>
+    <cs:lnRef idx="0"/>
+    <cs:fillRef idx="0"/>
+    <cs:effectRef idx="0"/>
+    <cs:fontRef idx="minor">
+      <a:schemeClr val="tx1"/>
+    </cs:fontRef>
+    <cs:spPr>
+      <a:ln w="9525" cap="flat" cmpd="sng" algn="ctr">
+        <a:solidFill>
+          <a:schemeClr val="tx1">
+            <a:lumMod val="5000"/>
+            <a:lumOff val="95000"/>
+          </a:schemeClr>
+        </a:solidFill>
+        <a:round/>
+      </a:ln>
+    </cs:spPr>
+  </cs:gridlineMinor>
+  <cs:hiLoLine>
+    <cs:lnRef idx="0"/>
+    <cs:fillRef idx="0"/>
+    <cs:effectRef idx="0"/>
+    <cs:fontRef idx="minor">
+      <a:schemeClr val="tx1"/>
+    </cs:fontRef>
+    <cs:spPr>
+      <a:ln w="9525" cap="flat" cmpd="sng" algn="ctr">
+        <a:solidFill>
+          <a:schemeClr val="tx1">
+            <a:lumMod val="50000"/>
+            <a:lumOff val="50000"/>
+          </a:schemeClr>
+        </a:solidFill>
+        <a:round/>
+      </a:ln>
+    </cs:spPr>
+  </cs:hiLoLine>
+  <cs:leaderLine>
+    <cs:lnRef idx="0"/>
+    <cs:fillRef idx="0"/>
+    <cs:effectRef idx="0"/>
+    <cs:fontRef idx="minor">
+      <a:schemeClr val="tx1"/>
+    </cs:fontRef>
+    <cs:spPr>
+      <a:ln w="9525" cap="flat" cmpd="sng" algn="ctr">
+        <a:solidFill>
+          <a:schemeClr val="tx1">
+            <a:lumMod val="35000"/>
+            <a:lumOff val="65000"/>
+          </a:schemeClr>
+        </a:solidFill>
+        <a:round/>
+      </a:ln>
+    </cs:spPr>
+  </cs:leaderLine>
+  <cs:legend>
+    <cs:lnRef idx="0"/>
+    <cs:fillRef idx="0"/>
+    <cs:effectRef idx="0"/>
+    <cs:fontRef idx="minor">
+      <a:schemeClr val="tx1">
+        <a:lumMod val="65000"/>
+        <a:lumOff val="35000"/>
+      </a:schemeClr>
+    </cs:fontRef>
+    <cs:defRPr sz="900" kern="1200"/>
+  </cs:legend>
+  <cs:plotArea mods="allowNoFillOverride allowNoLineOverride">
+    <cs:lnRef idx="0"/>
+    <cs:fillRef idx="0"/>
+    <cs:effectRef idx="0"/>
+    <cs:fontRef idx="minor">
+      <a:schemeClr val="tx1"/>
+    </cs:fontRef>
+  </cs:plotArea>
+  <cs:plotArea3D mods="allowNoFillOverride allowNoLineOverride">
+    <cs:lnRef idx="0"/>
+    <cs:fillRef idx="0"/>
+    <cs:effectRef idx="0"/>
+    <cs:fontRef idx="minor">
+      <a:schemeClr val="tx1"/>
+    </cs:fontRef>
+  </cs:plotArea3D>
+  <cs:seriesAxis>
+    <cs:lnRef idx="0"/>
+    <cs:fillRef idx="0"/>
+    <cs:effectRef idx="0"/>
+    <cs:fontRef idx="minor">
+      <a:schemeClr val="tx1">
+        <a:lumMod val="65000"/>
+        <a:lumOff val="35000"/>
+      </a:schemeClr>
+    </cs:fontRef>
+    <cs:defRPr sz="900" kern="1200"/>
+  </cs:seriesAxis>
+  <cs:seriesLine>
+    <cs:lnRef idx="0"/>
+    <cs:fillRef idx="0"/>
+    <cs:effectRef idx="0"/>
+    <cs:fontRef idx="minor">
+      <a:schemeClr val="tx1"/>
+    </cs:fontRef>
+    <cs:spPr>
+      <a:ln w="9525" cap="flat" cmpd="sng" algn="ctr">
+        <a:solidFill>
+          <a:schemeClr val="tx1">
+            <a:lumMod val="35000"/>
+            <a:lumOff val="65000"/>
+          </a:schemeClr>
+        </a:solidFill>
+        <a:round/>
+      </a:ln>
+    </cs:spPr>
+  </cs:seriesLine>
+  <cs:title>
+    <cs:lnRef idx="0"/>
+    <cs:fillRef idx="0"/>
+    <cs:effectRef idx="0"/>
+    <cs:fontRef idx="minor">
+      <a:schemeClr val="tx1">
+        <a:lumMod val="65000"/>
+        <a:lumOff val="35000"/>
+      </a:schemeClr>
+    </cs:fontRef>
+    <cs:defRPr sz="1400" b="0" kern="1200" spc="0" baseline="0"/>
+  </cs:title>
+  <cs:trendline>
+    <cs:lnRef idx="0">
+      <cs:styleClr val="auto"/>
+    </cs:lnRef>
+    <cs:fillRef idx="0"/>
+    <cs:effectRef idx="0"/>
+    <cs:fontRef idx="minor">
+      <a:schemeClr val="tx1"/>
+    </cs:fontRef>
+    <cs:spPr>
+      <a:ln w="19050" cap="rnd">
+        <a:solidFill>
+          <a:schemeClr val="phClr"/>
+        </a:solidFill>
+        <a:prstDash val="sysDot"/>
+      </a:ln>
+    </cs:spPr>
+  </cs:trendline>
+  <cs:trendlineLabel>
+    <cs:lnRef idx="0"/>
+    <cs:fillRef idx="0"/>
+    <cs:effectRef idx="0"/>
+    <cs:fontRef idx="minor">
+      <a:schemeClr val="tx1">
+        <a:lumMod val="65000"/>
+        <a:lumOff val="35000"/>
+      </a:schemeClr>
+    </cs:fontRef>
+    <cs:defRPr sz="900" kern="1200"/>
+  </cs:trendlineLabel>
+  <cs:upBar>
+    <cs:lnRef idx="0"/>
+    <cs:fillRef idx="0"/>
+    <cs:effectRef idx="0"/>
+    <cs:fontRef idx="minor">
+      <a:schemeClr val="tx1"/>
+    </cs:fontRef>
+    <cs:spPr>
+      <a:solidFill>
+        <a:schemeClr val="lt1"/>
+      </a:solidFill>
+      <a:ln w="9525" cap="flat" cmpd="sng" algn="ctr">
+        <a:solidFill>
+          <a:schemeClr val="tx1">
+            <a:lumMod val="65000"/>
+            <a:lumOff val="35000"/>
+          </a:schemeClr>
+        </a:solidFill>
+        <a:round/>
+      </a:ln>
+    </cs:spPr>
+  </cs:upBar>
+  <cs:valueAxis>
+    <cs:lnRef idx="0"/>
+    <cs:fillRef idx="0"/>
+    <cs:effectRef idx="0"/>
+    <cs:fontRef idx="minor">
+      <a:schemeClr val="tx1">
+        <a:lumMod val="65000"/>
+        <a:lumOff val="35000"/>
+      </a:schemeClr>
+    </cs:fontRef>
+    <cs:defRPr sz="900" kern="1200"/>
+  </cs:valueAxis>
+  <cs:wall>
+    <cs:lnRef idx="0"/>
+    <cs:fillRef idx="0"/>
+    <cs:effectRef idx="0"/>
+    <cs:fontRef idx="minor">
+      <a:schemeClr val="tx1"/>
+    </cs:fontRef>
+    <cs:spPr>
+      <a:noFill/>
+      <a:ln>
+        <a:noFill/>
+      </a:ln>
+    </cs:spPr>
+  </cs:wall>
+</cs:chartStyle>
+</file>
+
 <file path=word/theme/theme1.xml><?xml version="1.0" encoding="utf-8"?>
 <a:theme xmlns:a="http://schemas.openxmlformats.org/drawingml/2006/main" name="Office Theme">
   <a:themeElements>

</xml_diff>

<commit_message>
Revert "add 2.4, 2.5 and 2.6"
This reverts commit d45a3b57618baa10a06c81af82bdcc39fc0e60d1.
</commit_message>
<xml_diff>
--- a/R140-JOTU22-maar1-v1.docx
+++ b/R140-JOTU22-maar1-v1.docx
@@ -141,7 +141,15 @@
       </w:r>
       <w:r>
         <w:br/>
-        <w:t>Opiskelijanumero: {opiskelijanro}</w:t>
+        <w:t>Opiskelijanumero: {</w:t>
+      </w:r>
+      <w:proofErr w:type="spellStart"/>
+      <w:r>
+        <w:t>opiskelijanro</w:t>
+      </w:r>
+      <w:proofErr w:type="spellEnd"/>
+      <w:r>
+        <w:t>}</w:t>
       </w:r>
     </w:p>
     <w:p>
@@ -158,7 +166,15 @@
       </w:r>
       <w:r>
         <w:br/>
-        <w:t>Opiskelijanumero: {opiskelijanro}</w:t>
+        <w:t>Opiskelijanumero: {</w:t>
+      </w:r>
+      <w:proofErr w:type="spellStart"/>
+      <w:r>
+        <w:t>opiskelijanro</w:t>
+      </w:r>
+      <w:proofErr w:type="spellEnd"/>
+      <w:r>
+        <w:t>}</w:t>
       </w:r>
     </w:p>
     <w:p>
@@ -175,7 +191,15 @@
       </w:r>
       <w:r>
         <w:br/>
-        <w:t>Opiskelijanumero: {opiskelijanro}</w:t>
+        <w:t>Opiskelijanumero: {</w:t>
+      </w:r>
+      <w:proofErr w:type="spellStart"/>
+      <w:r>
+        <w:t>opiskelijanro</w:t>
+      </w:r>
+      <w:proofErr w:type="spellEnd"/>
+      <w:r>
+        <w:t>}</w:t>
       </w:r>
     </w:p>
     <w:p>
@@ -1106,12 +1130,6 @@
                 <w:rFonts w:ascii="Calibri" w:eastAsia="Calibri" w:hAnsi="Calibri" w:cs="Arial"/>
               </w:rPr>
             </w:pPr>
-            <w:r>
-              <w:rPr>
-                <w:rFonts w:ascii="Calibri" w:eastAsia="Calibri" w:hAnsi="Calibri" w:cs="Arial"/>
-              </w:rPr>
-              <w:t>0.8</w:t>
-            </w:r>
           </w:p>
         </w:tc>
         <w:tc>
@@ -1126,12 +1144,6 @@
                 <w:rFonts w:ascii="Calibri" w:eastAsia="Calibri" w:hAnsi="Calibri" w:cs="Arial"/>
               </w:rPr>
             </w:pPr>
-            <w:r>
-              <w:rPr>
-                <w:rFonts w:ascii="Calibri" w:eastAsia="Calibri" w:hAnsi="Calibri" w:cs="Arial"/>
-              </w:rPr>
-              <w:t>12.3.2023</w:t>
-            </w:r>
           </w:p>
         </w:tc>
         <w:tc>
@@ -1146,12 +1158,6 @@
                 <w:rFonts w:ascii="Calibri" w:eastAsia="Calibri" w:hAnsi="Calibri" w:cs="Arial"/>
               </w:rPr>
             </w:pPr>
-            <w:r>
-              <w:rPr>
-                <w:rFonts w:ascii="Calibri" w:eastAsia="Calibri" w:hAnsi="Calibri" w:cs="Arial"/>
-              </w:rPr>
-              <w:t>2.3, 2.4 ja 2.6</w:t>
-            </w:r>
           </w:p>
         </w:tc>
         <w:tc>
@@ -1166,12 +1172,6 @@
                 <w:rFonts w:ascii="Calibri" w:eastAsia="Calibri" w:hAnsi="Calibri" w:cs="Arial"/>
               </w:rPr>
             </w:pPr>
-            <w:r>
-              <w:rPr>
-                <w:rFonts w:ascii="Calibri" w:eastAsia="Calibri" w:hAnsi="Calibri" w:cs="Arial"/>
-              </w:rPr>
-              <w:t>Jere Nieminen</w:t>
-            </w:r>
           </w:p>
         </w:tc>
       </w:tr>
@@ -1219,7 +1219,39 @@
         </w:numPr>
       </w:pPr>
       <w:r>
-        <w:t xml:space="preserve">Luvut ja kohdat alla olevan mukaisesti numeroituna + sivunumerot. Muista että ”viimeinen tehtävä ennen palautusta” on generoida sisällysluettelo Wordin työkalulla (tai: ”Error… reference not found”). </w:t>
+        <w:t>Luvut ja kohdat alla olevan mukaisesti numeroituna + sivunumerot. Muista että ”viimeinen tehtävä ennen palautusta” on generoida sisällysluettelo Wordin työkalulla (tai: ”</w:t>
+      </w:r>
+      <w:proofErr w:type="spellStart"/>
+      <w:r>
+        <w:t>Error</w:t>
+      </w:r>
+      <w:proofErr w:type="spellEnd"/>
+      <w:r>
+        <w:t xml:space="preserve">… </w:t>
+      </w:r>
+      <w:proofErr w:type="spellStart"/>
+      <w:r>
+        <w:t>reference</w:t>
+      </w:r>
+      <w:proofErr w:type="spellEnd"/>
+      <w:r>
+        <w:t xml:space="preserve"> </w:t>
+      </w:r>
+      <w:proofErr w:type="spellStart"/>
+      <w:r>
+        <w:t>not</w:t>
+      </w:r>
+      <w:proofErr w:type="spellEnd"/>
+      <w:r>
+        <w:t xml:space="preserve"> </w:t>
+      </w:r>
+      <w:proofErr w:type="spellStart"/>
+      <w:r>
+        <w:t>found</w:t>
+      </w:r>
+      <w:proofErr w:type="spellEnd"/>
+      <w:r>
+        <w:t xml:space="preserve">”). </w:t>
       </w:r>
     </w:p>
     <w:p/>
@@ -1518,7 +1550,79 @@
           <w:color w:val="24292F"/>
           <w:sz w:val="24"/>
         </w:rPr>
-        <w:t>Tämä dokumentti on tehty SähkönSäästö Appiksen (SÄSÄ) tarkempaa määrittelyä varten. Dokumentti on suunnattu niin tuotteen suunnittelutiimille asiakasyritykselle kuin sijoittajille. Määrittelydokumentti toimii referessinä projektin edetessä. Sen avulla voidaan varmistaa, että sovelluksen eri osa-alueet ja toiminnot huomioidaan ja totetutaan halutulla tavalla.</w:t>
+        <w:t xml:space="preserve">Tämä dokumentti on tehty </w:t>
+      </w:r>
+      <w:proofErr w:type="spellStart"/>
+      <w:r>
+        <w:rPr>
+          <w:rFonts w:ascii="apple-system;BlinkMacSystemFont" w:hAnsi="apple-system;BlinkMacSystemFont"/>
+          <w:color w:val="24292F"/>
+          <w:sz w:val="24"/>
+        </w:rPr>
+        <w:t>SähkönSäästö</w:t>
+      </w:r>
+      <w:proofErr w:type="spellEnd"/>
+      <w:r>
+        <w:rPr>
+          <w:rFonts w:ascii="apple-system;BlinkMacSystemFont" w:hAnsi="apple-system;BlinkMacSystemFont"/>
+          <w:color w:val="24292F"/>
+          <w:sz w:val="24"/>
+        </w:rPr>
+        <w:t xml:space="preserve"> </w:t>
+      </w:r>
+      <w:proofErr w:type="spellStart"/>
+      <w:r>
+        <w:rPr>
+          <w:rFonts w:ascii="apple-system;BlinkMacSystemFont" w:hAnsi="apple-system;BlinkMacSystemFont"/>
+          <w:color w:val="24292F"/>
+          <w:sz w:val="24"/>
+        </w:rPr>
+        <w:t>Appiksen</w:t>
+      </w:r>
+      <w:proofErr w:type="spellEnd"/>
+      <w:r>
+        <w:rPr>
+          <w:rFonts w:ascii="apple-system;BlinkMacSystemFont" w:hAnsi="apple-system;BlinkMacSystemFont"/>
+          <w:color w:val="24292F"/>
+          <w:sz w:val="24"/>
+        </w:rPr>
+        <w:t xml:space="preserve"> (SÄSÄ) tarkempaa määrittelyä varten. Dokumentti on suunnattu niin tuotteen suunnittelutiimille asiakasyritykselle kuin sijoittajille. Määrittelydokumentti toimii </w:t>
+      </w:r>
+      <w:proofErr w:type="spellStart"/>
+      <w:r>
+        <w:rPr>
+          <w:rFonts w:ascii="apple-system;BlinkMacSystemFont" w:hAnsi="apple-system;BlinkMacSystemFont"/>
+          <w:color w:val="24292F"/>
+          <w:sz w:val="24"/>
+        </w:rPr>
+        <w:t>referessinä</w:t>
+      </w:r>
+      <w:proofErr w:type="spellEnd"/>
+      <w:r>
+        <w:rPr>
+          <w:rFonts w:ascii="apple-system;BlinkMacSystemFont" w:hAnsi="apple-system;BlinkMacSystemFont"/>
+          <w:color w:val="24292F"/>
+          <w:sz w:val="24"/>
+        </w:rPr>
+        <w:t xml:space="preserve"> projektin edetessä. Sen avulla voidaan varmistaa, että sovelluksen eri osa-alueet ja toiminnot huomioidaan ja </w:t>
+      </w:r>
+      <w:proofErr w:type="spellStart"/>
+      <w:r>
+        <w:rPr>
+          <w:rFonts w:ascii="apple-system;BlinkMacSystemFont" w:hAnsi="apple-system;BlinkMacSystemFont"/>
+          <w:color w:val="24292F"/>
+          <w:sz w:val="24"/>
+        </w:rPr>
+        <w:t>totetutaan</w:t>
+      </w:r>
+      <w:proofErr w:type="spellEnd"/>
+      <w:r>
+        <w:rPr>
+          <w:rFonts w:ascii="apple-system;BlinkMacSystemFont" w:hAnsi="apple-system;BlinkMacSystemFont"/>
+          <w:color w:val="24292F"/>
+          <w:sz w:val="24"/>
+        </w:rPr>
+        <w:t xml:space="preserve"> halutulla tavalla.</w:t>
       </w:r>
     </w:p>
     <w:p>
@@ -1565,7 +1669,61 @@
           <w:sz w:val="24"/>
         </w:rPr>
         <w:lastRenderedPageBreak/>
-        <w:t>kuvauksen järjestelmän toiminnasta sekä jatkokehitysajatuksia. Lisäksi dokumentti havainnollistaa sovelluksen toimintaa ja käyttäjäkokemusta esimerkkien avulla. Dokumentin ulkopuolelle rajataan tuotteen markkinointiin ja brändäykseen liittyvät strategiat. Määrittely on luonteeltaan alustava - sen tavoitteena on tuotteen saattaminen onnistuneeseen MVP-vaiheeseen (minimum viable product). Näin ollen dokumentti ei myöskään kata pitkäjänteistä käyttäjälähtöistä testausta.</w:t>
+        <w:t>kuvauksen järjestelmän toiminnasta sekä jatkokehitysajatuksia. Lisäksi dokumentti havainnollistaa sovelluksen toimintaa ja käyttäjäkokemusta esimerkkien avulla. Dokumentin ulkopuolelle rajataan tuotteen markkinointiin ja brändäykseen liittyvät strategiat. Määrittely on luonteeltaan alustava - sen tavoitteena on tuotteen saattaminen onnistuneeseen MVP-vaiheeseen (</w:t>
+      </w:r>
+      <w:proofErr w:type="spellStart"/>
+      <w:r>
+        <w:rPr>
+          <w:rFonts w:ascii="apple-system;BlinkMacSystemFont" w:hAnsi="apple-system;BlinkMacSystemFont"/>
+          <w:color w:val="24292F"/>
+          <w:sz w:val="24"/>
+        </w:rPr>
+        <w:t>minimum</w:t>
+      </w:r>
+      <w:proofErr w:type="spellEnd"/>
+      <w:r>
+        <w:rPr>
+          <w:rFonts w:ascii="apple-system;BlinkMacSystemFont" w:hAnsi="apple-system;BlinkMacSystemFont"/>
+          <w:color w:val="24292F"/>
+          <w:sz w:val="24"/>
+        </w:rPr>
+        <w:t xml:space="preserve"> </w:t>
+      </w:r>
+      <w:proofErr w:type="spellStart"/>
+      <w:r>
+        <w:rPr>
+          <w:rFonts w:ascii="apple-system;BlinkMacSystemFont" w:hAnsi="apple-system;BlinkMacSystemFont"/>
+          <w:color w:val="24292F"/>
+          <w:sz w:val="24"/>
+        </w:rPr>
+        <w:t>viable</w:t>
+      </w:r>
+      <w:proofErr w:type="spellEnd"/>
+      <w:r>
+        <w:rPr>
+          <w:rFonts w:ascii="apple-system;BlinkMacSystemFont" w:hAnsi="apple-system;BlinkMacSystemFont"/>
+          <w:color w:val="24292F"/>
+          <w:sz w:val="24"/>
+        </w:rPr>
+        <w:t xml:space="preserve"> </w:t>
+      </w:r>
+      <w:proofErr w:type="spellStart"/>
+      <w:r>
+        <w:rPr>
+          <w:rFonts w:ascii="apple-system;BlinkMacSystemFont" w:hAnsi="apple-system;BlinkMacSystemFont"/>
+          <w:color w:val="24292F"/>
+          <w:sz w:val="24"/>
+        </w:rPr>
+        <w:t>product</w:t>
+      </w:r>
+      <w:proofErr w:type="spellEnd"/>
+      <w:r>
+        <w:rPr>
+          <w:rFonts w:ascii="apple-system;BlinkMacSystemFont" w:hAnsi="apple-system;BlinkMacSystemFont"/>
+          <w:color w:val="24292F"/>
+          <w:sz w:val="24"/>
+        </w:rPr>
+        <w:t>). Näin ollen dokumentti ei myöskään kata pitkäjänteistä käyttäjälähtöistä testausta.</w:t>
       </w:r>
     </w:p>
     <w:p/>
@@ -1600,12 +1758,53 @@
           <w:color w:val="000000"/>
         </w:rPr>
       </w:pPr>
+      <w:proofErr w:type="spellStart"/>
       <w:r>
         <w:rPr>
           <w:rFonts w:cs="Calibri"/>
           <w:color w:val="000000"/>
         </w:rPr>
-        <w:t xml:space="preserve">SähkönSäästö Appis on mobiilisovellus, joka on kehitetty TÖRKKELIN hallintaa varten. Sovelluksen avulla käyttäjä voi ohjata älypistorasioita ja seurata sähkön ajankohtaista markkinahintaa. Sovellus voi myös ilmoittaa käyttäjälle, jos sähkön hinta ylittää tai alittaa käyttäjän määrittämän rajan. RadioChips sirun avulla käyttäjä pystyy vaihtamaan laitteiden nimiä, mikä selkeyttää laitteiden ohjaamista, kun ei tarvitse muistaa monimutkaisia koodeja. </w:t>
+        <w:t>SähkönSäästö</w:t>
+      </w:r>
+      <w:proofErr w:type="spellEnd"/>
+      <w:r>
+        <w:rPr>
+          <w:rFonts w:cs="Calibri"/>
+          <w:color w:val="000000"/>
+        </w:rPr>
+        <w:t xml:space="preserve"> </w:t>
+      </w:r>
+      <w:proofErr w:type="spellStart"/>
+      <w:r>
+        <w:rPr>
+          <w:rFonts w:cs="Calibri"/>
+          <w:color w:val="000000"/>
+        </w:rPr>
+        <w:t>Appis</w:t>
+      </w:r>
+      <w:proofErr w:type="spellEnd"/>
+      <w:r>
+        <w:rPr>
+          <w:rFonts w:cs="Calibri"/>
+          <w:color w:val="000000"/>
+        </w:rPr>
+        <w:t xml:space="preserve"> on mobiilisovellus, joka on kehitetty TÖRKKELIN hallintaa varten. Sovelluksen avulla käyttäjä voi ohjata älypistorasioita ja seurata sähkön ajankohtaista markkinahintaa. Sovellus voi myös ilmoittaa käyttäjälle, jos sähkön hinta ylittää tai alittaa käyttäjän määrittämän rajan. </w:t>
+      </w:r>
+      <w:proofErr w:type="spellStart"/>
+      <w:r>
+        <w:rPr>
+          <w:rFonts w:cs="Calibri"/>
+          <w:color w:val="000000"/>
+        </w:rPr>
+        <w:t>RadioChips</w:t>
+      </w:r>
+      <w:proofErr w:type="spellEnd"/>
+      <w:r>
+        <w:rPr>
+          <w:rFonts w:cs="Calibri"/>
+          <w:color w:val="000000"/>
+        </w:rPr>
+        <w:t xml:space="preserve"> sirun avulla käyttäjä pystyy vaihtamaan laitteiden nimiä, mikä selkeyttää laitteiden ohjaamista, kun ei tarvitse muistaa monimutkaisia koodeja. </w:t>
       </w:r>
     </w:p>
     <w:p>
@@ -1621,7 +1820,23 @@
           <w:rFonts w:cs="Calibri"/>
           <w:color w:val="000000"/>
         </w:rPr>
-        <w:t>Sovellus auttaa käyttäjää hallitsemaan kodin sähkönkulutusta ja säästämään sähkölaskuissa. SÄSÄ:n avulla on helppoa ja nopea tarkistaa sähkön hinta. Tämä on kuluttajalle erityisen tärkeää tässä markkinatilanteessa, kun sähkön hinnat saavuttavat ennennäkemättömiä lukemia.</w:t>
+        <w:t xml:space="preserve">Sovellus auttaa käyttäjää hallitsemaan kodin sähkönkulutusta ja säästämään sähkölaskuissa. </w:t>
+      </w:r>
+      <w:proofErr w:type="spellStart"/>
+      <w:r>
+        <w:rPr>
+          <w:rFonts w:cs="Calibri"/>
+          <w:color w:val="000000"/>
+        </w:rPr>
+        <w:t>SÄSÄ:n</w:t>
+      </w:r>
+      <w:proofErr w:type="spellEnd"/>
+      <w:r>
+        <w:rPr>
+          <w:rFonts w:cs="Calibri"/>
+          <w:color w:val="000000"/>
+        </w:rPr>
+        <w:t xml:space="preserve"> avulla on helppoa ja nopea tarkistaa sähkön hinta. Tämä on kuluttajalle erityisen tärkeää tässä markkinatilanteessa, kun sähkön hinnat saavuttavat ennennäkemättömiä lukemia.</w:t>
       </w:r>
     </w:p>
     <w:p>
@@ -1632,12 +1847,37 @@
           <w:color w:val="000000"/>
         </w:rPr>
       </w:pPr>
+      <w:proofErr w:type="spellStart"/>
       <w:r>
         <w:rPr>
           <w:rFonts w:cs="Calibri"/>
           <w:color w:val="000000"/>
         </w:rPr>
-        <w:t>SÄSÄ:n laajuus on rajoitettu sähkön hinnan seurantaan sekä laitteiden nopeaan käynnistämiseen ja sammuttamiseen. SÄSÄ on tehty käyttäjiä varten, mikä näkyy esimerkiksi käyttäjäystävällisestä käyttöliittymästä. SÄSÄ:llä voi hallita mitä vain laitteita, kunhan TÖRKKELI on kytketty pistorasiaan. Sovelluksen tarjoamien graafien avulla käyttäjän on helppo saada kokonaiskuva sähkön hintojen vaihtelusta sekä omasta sähkönkulutustaan. Sovellus kattaa myös käyttäjän hallinnan, joka on toteutettu huomioiden yksityisyyteen ja tietoturvaan liittyvät hyvät käytännöt. Tämä pitää sisällään muun muassa mahdollisuuden kaksivaiheisen tunnistautumisen lisäämiseen.</w:t>
+        <w:t>SÄSÄ:n</w:t>
+      </w:r>
+      <w:proofErr w:type="spellEnd"/>
+      <w:r>
+        <w:rPr>
+          <w:rFonts w:cs="Calibri"/>
+          <w:color w:val="000000"/>
+        </w:rPr>
+        <w:t xml:space="preserve"> laajuus on rajoitettu sähkön hinnan seurantaan sekä laitteiden nopeaan käynnistämiseen ja sammuttamiseen. SÄSÄ on tehty käyttäjiä varten, mikä näkyy esimerkiksi käyttäjäystävällisestä käyttöliittymästä. </w:t>
+      </w:r>
+      <w:proofErr w:type="spellStart"/>
+      <w:r>
+        <w:rPr>
+          <w:rFonts w:cs="Calibri"/>
+          <w:color w:val="000000"/>
+        </w:rPr>
+        <w:t>SÄSÄ:llä</w:t>
+      </w:r>
+      <w:proofErr w:type="spellEnd"/>
+      <w:r>
+        <w:rPr>
+          <w:rFonts w:cs="Calibri"/>
+          <w:color w:val="000000"/>
+        </w:rPr>
+        <w:t xml:space="preserve"> voi hallita mitä vain laitteita, kunhan TÖRKKELI on kytketty pistorasiaan. Sovelluksen tarjoamien graafien avulla käyttäjän on helppo saada kokonaiskuva sähkön hintojen vaihtelusta sekä omasta sähkönkulutustaan. Sovellus kattaa myös käyttäjän hallinnan, joka on toteutettu huomioiden yksityisyyteen ja tietoturvaan liittyvät hyvät käytännöt. Tämä pitää sisällään muun muassa mahdollisuuden kaksivaiheisen tunnistautumisen lisäämiseen.</w:t>
       </w:r>
     </w:p>
     <w:p>
@@ -1653,7 +1893,39 @@
           <w:rFonts w:cs="Calibri"/>
           <w:color w:val="000000"/>
         </w:rPr>
-        <w:t>SÄSÄ ei kuitenkaan automatisoi laitteiden toimintaa, vaan käyttäjän on itse ohjattava omia laitteitaan sovelluksella. On myös syytä huomioida, että Waterfallin API seuraa ainoastaan suomalaisia sähkön hintoja. SÄSÄn potentiaali käyttäjälle on suuri, mutta viime kädessä käyttäjä tekee sähkön kulutukseen liittyvät valinnat itse.</w:t>
+        <w:t xml:space="preserve">SÄSÄ ei kuitenkaan automatisoi laitteiden toimintaa, vaan käyttäjän on itse ohjattava omia laitteitaan sovelluksella. On myös syytä huomioida, että </w:t>
+      </w:r>
+      <w:proofErr w:type="spellStart"/>
+      <w:r>
+        <w:rPr>
+          <w:rFonts w:cs="Calibri"/>
+          <w:color w:val="000000"/>
+        </w:rPr>
+        <w:t>Waterfallin</w:t>
+      </w:r>
+      <w:proofErr w:type="spellEnd"/>
+      <w:r>
+        <w:rPr>
+          <w:rFonts w:cs="Calibri"/>
+          <w:color w:val="000000"/>
+        </w:rPr>
+        <w:t xml:space="preserve"> API seuraa ainoastaan suomalaisia sähkön hintoja. </w:t>
+      </w:r>
+      <w:proofErr w:type="spellStart"/>
+      <w:r>
+        <w:rPr>
+          <w:rFonts w:cs="Calibri"/>
+          <w:color w:val="000000"/>
+        </w:rPr>
+        <w:t>SÄSÄn</w:t>
+      </w:r>
+      <w:proofErr w:type="spellEnd"/>
+      <w:r>
+        <w:rPr>
+          <w:rFonts w:cs="Calibri"/>
+          <w:color w:val="000000"/>
+        </w:rPr>
+        <w:t xml:space="preserve"> potentiaali käyttäjälle on suuri, mutta viime kädessä käyttäjä tekee sähkön kulutukseen liittyvät valinnat itse.</w:t>
       </w:r>
     </w:p>
     <w:p>
@@ -1986,13 +2258,53 @@
     <w:p/>
     <w:p>
       <w:r>
-        <w:t>SÄSÄ tarvitsee yhden pääkäyttäjän sekä aluksi yhden admin-käyttäjän. Sovelluksen suosion laajentuessa admin-käyttäjiä täytyy mahdollisesti lisätä.</w:t>
+        <w:t xml:space="preserve">SÄSÄ tarvitsee yhden pääkäyttäjän sekä aluksi yhden </w:t>
+      </w:r>
+      <w:proofErr w:type="spellStart"/>
+      <w:r>
+        <w:t>admin</w:t>
+      </w:r>
+      <w:proofErr w:type="spellEnd"/>
+      <w:r>
+        <w:t xml:space="preserve">-käyttäjän. Sovelluksen suosion laajentuessa </w:t>
+      </w:r>
+      <w:proofErr w:type="spellStart"/>
+      <w:r>
+        <w:t>admin</w:t>
+      </w:r>
+      <w:proofErr w:type="spellEnd"/>
+      <w:r>
+        <w:t>-käyttäjiä täytyy mahdollisesti lisätä.</w:t>
       </w:r>
     </w:p>
     <w:p>
       <w:r>
         <w:lastRenderedPageBreak/>
-        <w:t>Tärkeimmät käyttäjät ovat ne henkilöt tai yritykset, jotka haluavat säästää ja tavoittelevat alhaisia sähkölaskuja. Järjestelmää varten käyttäjän on osattava käyttää älypuhelinta yleisesti ja ladata sovelluksia. Mitään sen erityisempää käyttäjältä ei vaadita. Tarvittaessa sovelluksella on chat-tuki, josta voi pyytää apua, tai voi soittaa chat-tuen puhelin numeroon.</w:t>
+        <w:t xml:space="preserve">Tärkeimmät käyttäjät ovat ne henkilöt tai yritykset, jotka haluavat säästää ja tavoittelevat alhaisia sähkölaskuja. Järjestelmää varten käyttäjän on osattava käyttää älypuhelinta yleisesti ja ladata sovelluksia. Mitään sen </w:t>
+      </w:r>
+      <w:proofErr w:type="gramStart"/>
+      <w:r>
+        <w:t>erityisempää</w:t>
+      </w:r>
+      <w:proofErr w:type="gramEnd"/>
+      <w:r>
+        <w:t xml:space="preserve"> käyttäjältä ei vaadita. Tarvittaessa sovelluksella on </w:t>
+      </w:r>
+      <w:proofErr w:type="spellStart"/>
+      <w:r>
+        <w:t>chat</w:t>
+      </w:r>
+      <w:proofErr w:type="spellEnd"/>
+      <w:r>
+        <w:t xml:space="preserve">-tuki, josta voi pyytää apua, tai voi soittaa </w:t>
+      </w:r>
+      <w:proofErr w:type="spellStart"/>
+      <w:r>
+        <w:t>chat</w:t>
+      </w:r>
+      <w:proofErr w:type="spellEnd"/>
+      <w:r>
+        <w:t>-tuen puhelin numeroon.</w:t>
       </w:r>
     </w:p>
     <w:p>
@@ -2036,7 +2348,25 @@
           <w:color w:val="24292F"/>
           <w:sz w:val="24"/>
         </w:rPr>
-        <w:t>Tämän osion tarkoituksena on selventää mahdollisesti epäselviä käsitteitä ja lyhenteitä, jotka liittyvät SÄSÄ Appikseen ja sen kehittämiseen:</w:t>
+        <w:t xml:space="preserve">Tämän osion tarkoituksena on selventää mahdollisesti epäselviä käsitteitä ja lyhenteitä, jotka liittyvät SÄSÄ </w:t>
+      </w:r>
+      <w:proofErr w:type="spellStart"/>
+      <w:r>
+        <w:rPr>
+          <w:rFonts w:ascii="apple-system;BlinkMacSystemFont" w:hAnsi="apple-system;BlinkMacSystemFont"/>
+          <w:color w:val="24292F"/>
+          <w:sz w:val="24"/>
+        </w:rPr>
+        <w:t>Appikseen</w:t>
+      </w:r>
+      <w:proofErr w:type="spellEnd"/>
+      <w:r>
+        <w:rPr>
+          <w:rFonts w:ascii="apple-system;BlinkMacSystemFont" w:hAnsi="apple-system;BlinkMacSystemFont"/>
+          <w:color w:val="24292F"/>
+          <w:sz w:val="24"/>
+        </w:rPr>
+        <w:t xml:space="preserve"> ja sen kehittämiseen:</w:t>
       </w:r>
     </w:p>
     <w:p>
@@ -2079,7 +2409,25 @@
           <w:color w:val="24292F"/>
           <w:sz w:val="24"/>
         </w:rPr>
-        <w:t>Asiakas / Asiakasyritys: TÖRKKELIn kehityksen taustalla oleva yritys.</w:t>
+        <w:t xml:space="preserve">Asiakas / Asiakasyritys: </w:t>
+      </w:r>
+      <w:proofErr w:type="spellStart"/>
+      <w:r>
+        <w:rPr>
+          <w:rFonts w:ascii="apple-system;BlinkMacSystemFont" w:hAnsi="apple-system;BlinkMacSystemFont"/>
+          <w:color w:val="24292F"/>
+          <w:sz w:val="24"/>
+        </w:rPr>
+        <w:t>TÖRKKELIn</w:t>
+      </w:r>
+      <w:proofErr w:type="spellEnd"/>
+      <w:r>
+        <w:rPr>
+          <w:rFonts w:ascii="apple-system;BlinkMacSystemFont" w:hAnsi="apple-system;BlinkMacSystemFont"/>
+          <w:color w:val="24292F"/>
+          <w:sz w:val="24"/>
+        </w:rPr>
+        <w:t xml:space="preserve"> kehityksen taustalla oleva yritys.</w:t>
       </w:r>
     </w:p>
     <w:p>
@@ -2096,13 +2444,23 @@
           <w:sz w:val="28"/>
         </w:rPr>
       </w:pPr>
-      <w:r>
-        <w:rPr>
-          <w:rFonts w:ascii="apple-system;BlinkMacSystemFont" w:hAnsi="apple-system;BlinkMacSystemFont"/>
-          <w:color w:val="24292F"/>
-          <w:sz w:val="24"/>
-        </w:rPr>
-        <w:t>NordicStream: TÖRKKELIN kehityksen taustalla oleva yritys (ts. asiakasyritys)</w:t>
+      <w:proofErr w:type="spellStart"/>
+      <w:r>
+        <w:rPr>
+          <w:rFonts w:ascii="apple-system;BlinkMacSystemFont" w:hAnsi="apple-system;BlinkMacSystemFont"/>
+          <w:color w:val="24292F"/>
+          <w:sz w:val="24"/>
+        </w:rPr>
+        <w:t>NordicStream</w:t>
+      </w:r>
+      <w:proofErr w:type="spellEnd"/>
+      <w:r>
+        <w:rPr>
+          <w:rFonts w:ascii="apple-system;BlinkMacSystemFont" w:hAnsi="apple-system;BlinkMacSystemFont"/>
+          <w:color w:val="24292F"/>
+          <w:sz w:val="24"/>
+        </w:rPr>
+        <w:t>: TÖRKKELIN kehityksen taustalla oleva yritys (ts. asiakasyritys)</w:t>
       </w:r>
     </w:p>
     <w:p>
@@ -2119,13 +2477,77 @@
           <w:sz w:val="28"/>
         </w:rPr>
       </w:pPr>
-      <w:r>
-        <w:rPr>
-          <w:rFonts w:ascii="apple-system;BlinkMacSystemFont" w:hAnsi="apple-system;BlinkMacSystemFont"/>
-          <w:color w:val="24292F"/>
-          <w:sz w:val="24"/>
-        </w:rPr>
-        <w:t>RadioChips / RadioChips™: Yritys, joka tarjoaa Radiochips sirun ja sen API:n törkkelin käyttöön.</w:t>
+      <w:proofErr w:type="spellStart"/>
+      <w:r>
+        <w:rPr>
+          <w:rFonts w:ascii="apple-system;BlinkMacSystemFont" w:hAnsi="apple-system;BlinkMacSystemFont"/>
+          <w:color w:val="24292F"/>
+          <w:sz w:val="24"/>
+        </w:rPr>
+        <w:t>RadioChips</w:t>
+      </w:r>
+      <w:proofErr w:type="spellEnd"/>
+      <w:r>
+        <w:rPr>
+          <w:rFonts w:ascii="apple-system;BlinkMacSystemFont" w:hAnsi="apple-system;BlinkMacSystemFont"/>
+          <w:color w:val="24292F"/>
+          <w:sz w:val="24"/>
+        </w:rPr>
+        <w:t xml:space="preserve"> / </w:t>
+      </w:r>
+      <w:proofErr w:type="spellStart"/>
+      <w:r>
+        <w:rPr>
+          <w:rFonts w:ascii="apple-system;BlinkMacSystemFont" w:hAnsi="apple-system;BlinkMacSystemFont"/>
+          <w:color w:val="24292F"/>
+          <w:sz w:val="24"/>
+        </w:rPr>
+        <w:t>RadioChips</w:t>
+      </w:r>
+      <w:proofErr w:type="spellEnd"/>
+      <w:r>
+        <w:rPr>
+          <w:rFonts w:ascii="apple-system;BlinkMacSystemFont" w:hAnsi="apple-system;BlinkMacSystemFont"/>
+          <w:color w:val="24292F"/>
+          <w:sz w:val="24"/>
+        </w:rPr>
+        <w:t xml:space="preserve">™: Yritys, joka tarjoaa Radiochips sirun ja sen </w:t>
+      </w:r>
+      <w:proofErr w:type="spellStart"/>
+      <w:r>
+        <w:rPr>
+          <w:rFonts w:ascii="apple-system;BlinkMacSystemFont" w:hAnsi="apple-system;BlinkMacSystemFont"/>
+          <w:color w:val="24292F"/>
+          <w:sz w:val="24"/>
+        </w:rPr>
+        <w:t>API:n</w:t>
+      </w:r>
+      <w:proofErr w:type="spellEnd"/>
+      <w:r>
+        <w:rPr>
+          <w:rFonts w:ascii="apple-system;BlinkMacSystemFont" w:hAnsi="apple-system;BlinkMacSystemFont"/>
+          <w:color w:val="24292F"/>
+          <w:sz w:val="24"/>
+        </w:rPr>
+        <w:t xml:space="preserve"> </w:t>
+      </w:r>
+      <w:proofErr w:type="spellStart"/>
+      <w:r>
+        <w:rPr>
+          <w:rFonts w:ascii="apple-system;BlinkMacSystemFont" w:hAnsi="apple-system;BlinkMacSystemFont"/>
+          <w:color w:val="24292F"/>
+          <w:sz w:val="24"/>
+        </w:rPr>
+        <w:t>törkkelin</w:t>
+      </w:r>
+      <w:proofErr w:type="spellEnd"/>
+      <w:r>
+        <w:rPr>
+          <w:rFonts w:ascii="apple-system;BlinkMacSystemFont" w:hAnsi="apple-system;BlinkMacSystemFont"/>
+          <w:color w:val="24292F"/>
+          <w:sz w:val="24"/>
+        </w:rPr>
+        <w:t xml:space="preserve"> käyttöön.</w:t>
       </w:r>
     </w:p>
     <w:p>
@@ -2170,7 +2592,61 @@
           <w:color w:val="24292F"/>
           <w:sz w:val="24"/>
         </w:rPr>
-        <w:t>SÄSÄ / SÄSÄ Appis: SähkönSäästö Appis, eli tämän vaatimusmäärittelyn kohteena oleva sovellus</w:t>
+        <w:t xml:space="preserve">SÄSÄ / SÄSÄ </w:t>
+      </w:r>
+      <w:proofErr w:type="spellStart"/>
+      <w:r>
+        <w:rPr>
+          <w:rFonts w:ascii="apple-system;BlinkMacSystemFont" w:hAnsi="apple-system;BlinkMacSystemFont"/>
+          <w:color w:val="24292F"/>
+          <w:sz w:val="24"/>
+        </w:rPr>
+        <w:t>Appis</w:t>
+      </w:r>
+      <w:proofErr w:type="spellEnd"/>
+      <w:r>
+        <w:rPr>
+          <w:rFonts w:ascii="apple-system;BlinkMacSystemFont" w:hAnsi="apple-system;BlinkMacSystemFont"/>
+          <w:color w:val="24292F"/>
+          <w:sz w:val="24"/>
+        </w:rPr>
+        <w:t xml:space="preserve">: </w:t>
+      </w:r>
+      <w:proofErr w:type="spellStart"/>
+      <w:r>
+        <w:rPr>
+          <w:rFonts w:ascii="apple-system;BlinkMacSystemFont" w:hAnsi="apple-system;BlinkMacSystemFont"/>
+          <w:color w:val="24292F"/>
+          <w:sz w:val="24"/>
+        </w:rPr>
+        <w:t>SähkönSäästö</w:t>
+      </w:r>
+      <w:proofErr w:type="spellEnd"/>
+      <w:r>
+        <w:rPr>
+          <w:rFonts w:ascii="apple-system;BlinkMacSystemFont" w:hAnsi="apple-system;BlinkMacSystemFont"/>
+          <w:color w:val="24292F"/>
+          <w:sz w:val="24"/>
+        </w:rPr>
+        <w:t xml:space="preserve"> </w:t>
+      </w:r>
+      <w:proofErr w:type="spellStart"/>
+      <w:r>
+        <w:rPr>
+          <w:rFonts w:ascii="apple-system;BlinkMacSystemFont" w:hAnsi="apple-system;BlinkMacSystemFont"/>
+          <w:color w:val="24292F"/>
+          <w:sz w:val="24"/>
+        </w:rPr>
+        <w:t>Appis</w:t>
+      </w:r>
+      <w:proofErr w:type="spellEnd"/>
+      <w:r>
+        <w:rPr>
+          <w:rFonts w:ascii="apple-system;BlinkMacSystemFont" w:hAnsi="apple-system;BlinkMacSystemFont"/>
+          <w:color w:val="24292F"/>
+          <w:sz w:val="24"/>
+        </w:rPr>
+        <w:t>, eli tämän vaatimusmäärittelyn kohteena oleva sovellus</w:t>
       </w:r>
     </w:p>
     <w:p>
@@ -2233,13 +2709,41 @@
           <w:sz w:val="28"/>
         </w:rPr>
       </w:pPr>
-      <w:r>
-        <w:rPr>
-          <w:rFonts w:ascii="apple-system;BlinkMacSystemFont" w:hAnsi="apple-system;BlinkMacSystemFont"/>
-          <w:color w:val="24292F"/>
-          <w:sz w:val="24"/>
-        </w:rPr>
-        <w:t>Voimauttajat: Voiman myynti- ja myynnin tukihenkilöstö, jotka tarjoavat asennus- ja käyttötukea asiakkaille, jotka ovat ostaneet TÖRKKELIn heidän myymälästään.</w:t>
+      <w:proofErr w:type="spellStart"/>
+      <w:r>
+        <w:rPr>
+          <w:rFonts w:ascii="apple-system;BlinkMacSystemFont" w:hAnsi="apple-system;BlinkMacSystemFont"/>
+          <w:color w:val="24292F"/>
+          <w:sz w:val="24"/>
+        </w:rPr>
+        <w:t>Voimauttajat</w:t>
+      </w:r>
+      <w:proofErr w:type="spellEnd"/>
+      <w:r>
+        <w:rPr>
+          <w:rFonts w:ascii="apple-system;BlinkMacSystemFont" w:hAnsi="apple-system;BlinkMacSystemFont"/>
+          <w:color w:val="24292F"/>
+          <w:sz w:val="24"/>
+        </w:rPr>
+        <w:t xml:space="preserve">: Voiman myynti- ja myynnin tukihenkilöstö, jotka tarjoavat asennus- ja käyttötukea asiakkaille, jotka ovat ostaneet </w:t>
+      </w:r>
+      <w:proofErr w:type="spellStart"/>
+      <w:r>
+        <w:rPr>
+          <w:rFonts w:ascii="apple-system;BlinkMacSystemFont" w:hAnsi="apple-system;BlinkMacSystemFont"/>
+          <w:color w:val="24292F"/>
+          <w:sz w:val="24"/>
+        </w:rPr>
+        <w:t>TÖRKKELIn</w:t>
+      </w:r>
+      <w:proofErr w:type="spellEnd"/>
+      <w:r>
+        <w:rPr>
+          <w:rFonts w:ascii="apple-system;BlinkMacSystemFont" w:hAnsi="apple-system;BlinkMacSystemFont"/>
+          <w:color w:val="24292F"/>
+          <w:sz w:val="24"/>
+        </w:rPr>
+        <w:t xml:space="preserve"> heidän myymälästään.</w:t>
       </w:r>
     </w:p>
     <w:p>
@@ -2256,13 +2760,59 @@
           <w:sz w:val="28"/>
         </w:rPr>
       </w:pPr>
-      <w:r>
-        <w:rPr>
-          <w:rFonts w:ascii="apple-system;BlinkMacSystemFont" w:hAnsi="apple-system;BlinkMacSystemFont"/>
-          <w:color w:val="24292F"/>
-          <w:sz w:val="24"/>
-        </w:rPr>
-        <w:t>Waterfall: Yritys, joka tarjoaa sähön hintavahti-API:n sovelluksen käyttöön.</w:t>
+      <w:proofErr w:type="spellStart"/>
+      <w:r>
+        <w:rPr>
+          <w:rFonts w:ascii="apple-system;BlinkMacSystemFont" w:hAnsi="apple-system;BlinkMacSystemFont"/>
+          <w:color w:val="24292F"/>
+          <w:sz w:val="24"/>
+        </w:rPr>
+        <w:t>Waterfall</w:t>
+      </w:r>
+      <w:proofErr w:type="spellEnd"/>
+      <w:r>
+        <w:rPr>
+          <w:rFonts w:ascii="apple-system;BlinkMacSystemFont" w:hAnsi="apple-system;BlinkMacSystemFont"/>
+          <w:color w:val="24292F"/>
+          <w:sz w:val="24"/>
+        </w:rPr>
+        <w:t xml:space="preserve">: Yritys, joka tarjoaa </w:t>
+      </w:r>
+      <w:proofErr w:type="spellStart"/>
+      <w:r>
+        <w:rPr>
+          <w:rFonts w:ascii="apple-system;BlinkMacSystemFont" w:hAnsi="apple-system;BlinkMacSystemFont"/>
+          <w:color w:val="24292F"/>
+          <w:sz w:val="24"/>
+        </w:rPr>
+        <w:t>sähön</w:t>
+      </w:r>
+      <w:proofErr w:type="spellEnd"/>
+      <w:r>
+        <w:rPr>
+          <w:rFonts w:ascii="apple-system;BlinkMacSystemFont" w:hAnsi="apple-system;BlinkMacSystemFont"/>
+          <w:color w:val="24292F"/>
+          <w:sz w:val="24"/>
+        </w:rPr>
+        <w:t xml:space="preserve"> </w:t>
+      </w:r>
+      <w:proofErr w:type="spellStart"/>
+      <w:r>
+        <w:rPr>
+          <w:rFonts w:ascii="apple-system;BlinkMacSystemFont" w:hAnsi="apple-system;BlinkMacSystemFont"/>
+          <w:color w:val="24292F"/>
+          <w:sz w:val="24"/>
+        </w:rPr>
+        <w:t>hintavahti-API:n</w:t>
+      </w:r>
+      <w:proofErr w:type="spellEnd"/>
+      <w:r>
+        <w:rPr>
+          <w:rFonts w:ascii="apple-system;BlinkMacSystemFont" w:hAnsi="apple-system;BlinkMacSystemFont"/>
+          <w:color w:val="24292F"/>
+          <w:sz w:val="24"/>
+        </w:rPr>
+        <w:t xml:space="preserve"> sovelluksen käyttöön.</w:t>
       </w:r>
     </w:p>
     <w:p>
@@ -2300,13 +2850,77 @@
           <w:sz w:val="28"/>
         </w:rPr>
       </w:pPr>
-      <w:r>
-        <w:rPr>
-          <w:rFonts w:ascii="apple-system;BlinkMacSystemFont" w:hAnsi="apple-system;BlinkMacSystemFont"/>
-          <w:color w:val="24292F"/>
-          <w:sz w:val="24"/>
-        </w:rPr>
-        <w:t>Admin-käyttäjä: Administrator käyttäjällä on korkeammat käyttöoikeudet. Admin-käyttäjä voi lisätä käyttäjiä ja poistaa, hallita käyttäjätietoja, käyttöoikeuksia sekä käyttöliittymän asetuksista. Admin on tekninen tuki henkilö.</w:t>
+      <w:proofErr w:type="spellStart"/>
+      <w:r>
+        <w:rPr>
+          <w:rFonts w:ascii="apple-system;BlinkMacSystemFont" w:hAnsi="apple-system;BlinkMacSystemFont"/>
+          <w:color w:val="24292F"/>
+          <w:sz w:val="24"/>
+        </w:rPr>
+        <w:t>Admin</w:t>
+      </w:r>
+      <w:proofErr w:type="spellEnd"/>
+      <w:r>
+        <w:rPr>
+          <w:rFonts w:ascii="apple-system;BlinkMacSystemFont" w:hAnsi="apple-system;BlinkMacSystemFont"/>
+          <w:color w:val="24292F"/>
+          <w:sz w:val="24"/>
+        </w:rPr>
+        <w:t xml:space="preserve">-käyttäjä: </w:t>
+      </w:r>
+      <w:proofErr w:type="spellStart"/>
+      <w:r>
+        <w:rPr>
+          <w:rFonts w:ascii="apple-system;BlinkMacSystemFont" w:hAnsi="apple-system;BlinkMacSystemFont"/>
+          <w:color w:val="24292F"/>
+          <w:sz w:val="24"/>
+        </w:rPr>
+        <w:t>Administrator</w:t>
+      </w:r>
+      <w:proofErr w:type="spellEnd"/>
+      <w:r>
+        <w:rPr>
+          <w:rFonts w:ascii="apple-system;BlinkMacSystemFont" w:hAnsi="apple-system;BlinkMacSystemFont"/>
+          <w:color w:val="24292F"/>
+          <w:sz w:val="24"/>
+        </w:rPr>
+        <w:t xml:space="preserve"> käyttäjällä on korkeammat käyttöoikeudet. </w:t>
+      </w:r>
+      <w:proofErr w:type="spellStart"/>
+      <w:r>
+        <w:rPr>
+          <w:rFonts w:ascii="apple-system;BlinkMacSystemFont" w:hAnsi="apple-system;BlinkMacSystemFont"/>
+          <w:color w:val="24292F"/>
+          <w:sz w:val="24"/>
+        </w:rPr>
+        <w:t>Admin</w:t>
+      </w:r>
+      <w:proofErr w:type="spellEnd"/>
+      <w:r>
+        <w:rPr>
+          <w:rFonts w:ascii="apple-system;BlinkMacSystemFont" w:hAnsi="apple-system;BlinkMacSystemFont"/>
+          <w:color w:val="24292F"/>
+          <w:sz w:val="24"/>
+        </w:rPr>
+        <w:t xml:space="preserve">-käyttäjä voi lisätä käyttäjiä ja poistaa, hallita käyttäjätietoja, käyttöoikeuksia sekä käyttöliittymän asetuksista. </w:t>
+      </w:r>
+      <w:proofErr w:type="spellStart"/>
+      <w:r>
+        <w:rPr>
+          <w:rFonts w:ascii="apple-system;BlinkMacSystemFont" w:hAnsi="apple-system;BlinkMacSystemFont"/>
+          <w:color w:val="24292F"/>
+          <w:sz w:val="24"/>
+        </w:rPr>
+        <w:t>Admin</w:t>
+      </w:r>
+      <w:proofErr w:type="spellEnd"/>
+      <w:r>
+        <w:rPr>
+          <w:rFonts w:ascii="apple-system;BlinkMacSystemFont" w:hAnsi="apple-system;BlinkMacSystemFont"/>
+          <w:color w:val="24292F"/>
+          <w:sz w:val="24"/>
+        </w:rPr>
+        <w:t xml:space="preserve"> on tekninen tuki henkilö.</w:t>
       </w:r>
     </w:p>
     <w:p>
@@ -2329,7 +2943,43 @@
           <w:color w:val="24292F"/>
           <w:sz w:val="24"/>
         </w:rPr>
-        <w:t>API: Teknologia, jonka avulla eri sovellukset tai tietojärjestelmät voivat kommunikoida keskenään ilman jatkuvaa manuaalista ohjausta. API:n avulla voidaan luoda yhteyksiä eri ohjelmistojen väille. Esimerkkinä Waterfall-yhtiön tarjoama hintavahti-API, josta SÄSÄ hakee käyttäjälle tietoa sähkön hinnoista.</w:t>
+        <w:t xml:space="preserve">API: Teknologia, jonka avulla eri sovellukset tai tietojärjestelmät voivat kommunikoida keskenään ilman jatkuvaa manuaalista ohjausta. </w:t>
+      </w:r>
+      <w:proofErr w:type="spellStart"/>
+      <w:r>
+        <w:rPr>
+          <w:rFonts w:ascii="apple-system;BlinkMacSystemFont" w:hAnsi="apple-system;BlinkMacSystemFont"/>
+          <w:color w:val="24292F"/>
+          <w:sz w:val="24"/>
+        </w:rPr>
+        <w:t>API:n</w:t>
+      </w:r>
+      <w:proofErr w:type="spellEnd"/>
+      <w:r>
+        <w:rPr>
+          <w:rFonts w:ascii="apple-system;BlinkMacSystemFont" w:hAnsi="apple-system;BlinkMacSystemFont"/>
+          <w:color w:val="24292F"/>
+          <w:sz w:val="24"/>
+        </w:rPr>
+        <w:t xml:space="preserve"> avulla voidaan luoda yhteyksiä eri ohjelmistojen väille. Esimerkkinä </w:t>
+      </w:r>
+      <w:proofErr w:type="spellStart"/>
+      <w:r>
+        <w:rPr>
+          <w:rFonts w:ascii="apple-system;BlinkMacSystemFont" w:hAnsi="apple-system;BlinkMacSystemFont"/>
+          <w:color w:val="24292F"/>
+          <w:sz w:val="24"/>
+        </w:rPr>
+        <w:t>Waterfall</w:t>
+      </w:r>
+      <w:proofErr w:type="spellEnd"/>
+      <w:r>
+        <w:rPr>
+          <w:rFonts w:ascii="apple-system;BlinkMacSystemFont" w:hAnsi="apple-system;BlinkMacSystemFont"/>
+          <w:color w:val="24292F"/>
+          <w:sz w:val="24"/>
+        </w:rPr>
+        <w:t>-yhtiön tarjoama hintavahti-API, josta SÄSÄ hakee käyttäjälle tietoa sähkön hinnoista.</w:t>
       </w:r>
     </w:p>
     <w:p>
@@ -2444,7 +3094,43 @@
           <w:color w:val="24292F"/>
           <w:sz w:val="24"/>
         </w:rPr>
-        <w:t>Loppukäyttäjä / End user: Kuka tahansa, joka päätyy käyttämään lopullista SÄSÄ Appista.</w:t>
+        <w:t xml:space="preserve">Loppukäyttäjä / </w:t>
+      </w:r>
+      <w:proofErr w:type="spellStart"/>
+      <w:r>
+        <w:rPr>
+          <w:rFonts w:ascii="apple-system;BlinkMacSystemFont" w:hAnsi="apple-system;BlinkMacSystemFont"/>
+          <w:color w:val="24292F"/>
+          <w:sz w:val="24"/>
+        </w:rPr>
+        <w:t>End</w:t>
+      </w:r>
+      <w:proofErr w:type="spellEnd"/>
+      <w:r>
+        <w:rPr>
+          <w:rFonts w:ascii="apple-system;BlinkMacSystemFont" w:hAnsi="apple-system;BlinkMacSystemFont"/>
+          <w:color w:val="24292F"/>
+          <w:sz w:val="24"/>
+        </w:rPr>
+        <w:t xml:space="preserve"> </w:t>
+      </w:r>
+      <w:proofErr w:type="spellStart"/>
+      <w:r>
+        <w:rPr>
+          <w:rFonts w:ascii="apple-system;BlinkMacSystemFont" w:hAnsi="apple-system;BlinkMacSystemFont"/>
+          <w:color w:val="24292F"/>
+          <w:sz w:val="24"/>
+        </w:rPr>
+        <w:t>user</w:t>
+      </w:r>
+      <w:proofErr w:type="spellEnd"/>
+      <w:r>
+        <w:rPr>
+          <w:rFonts w:ascii="apple-system;BlinkMacSystemFont" w:hAnsi="apple-system;BlinkMacSystemFont"/>
+          <w:color w:val="24292F"/>
+          <w:sz w:val="24"/>
+        </w:rPr>
+        <w:t>: Kuka tahansa, joka päätyy käyttämään lopullista SÄSÄ Appista.</w:t>
       </w:r>
     </w:p>
     <w:p>
@@ -2467,7 +3153,43 @@
           <w:color w:val="24292F"/>
           <w:sz w:val="24"/>
         </w:rPr>
-        <w:t>MVP: Minimum Viable Product, eli kehitettävän tuotteen versio, joka täyttää kaikki perustoiminnallisuudet.</w:t>
+        <w:t xml:space="preserve">MVP: </w:t>
+      </w:r>
+      <w:proofErr w:type="spellStart"/>
+      <w:r>
+        <w:rPr>
+          <w:rFonts w:ascii="apple-system;BlinkMacSystemFont" w:hAnsi="apple-system;BlinkMacSystemFont"/>
+          <w:color w:val="24292F"/>
+          <w:sz w:val="24"/>
+        </w:rPr>
+        <w:t>Minimum</w:t>
+      </w:r>
+      <w:proofErr w:type="spellEnd"/>
+      <w:r>
+        <w:rPr>
+          <w:rFonts w:ascii="apple-system;BlinkMacSystemFont" w:hAnsi="apple-system;BlinkMacSystemFont"/>
+          <w:color w:val="24292F"/>
+          <w:sz w:val="24"/>
+        </w:rPr>
+        <w:t xml:space="preserve"> </w:t>
+      </w:r>
+      <w:proofErr w:type="spellStart"/>
+      <w:r>
+        <w:rPr>
+          <w:rFonts w:ascii="apple-system;BlinkMacSystemFont" w:hAnsi="apple-system;BlinkMacSystemFont"/>
+          <w:color w:val="24292F"/>
+          <w:sz w:val="24"/>
+        </w:rPr>
+        <w:t>Viable</w:t>
+      </w:r>
+      <w:proofErr w:type="spellEnd"/>
+      <w:r>
+        <w:rPr>
+          <w:rFonts w:ascii="apple-system;BlinkMacSystemFont" w:hAnsi="apple-system;BlinkMacSystemFont"/>
+          <w:color w:val="24292F"/>
+          <w:sz w:val="24"/>
+        </w:rPr>
+        <w:t xml:space="preserve"> Product, eli kehitettävän tuotteen versio, joka täyttää kaikki perustoiminnallisuudet.</w:t>
       </w:r>
     </w:p>
     <w:p>
@@ -2490,7 +3212,25 @@
           <w:color w:val="24292F"/>
           <w:sz w:val="24"/>
         </w:rPr>
-        <w:t xml:space="preserve">Pääkäyttäjä: Pääkäyttäjällä on samat oikeudet kuin Adminilla, mutta erona on se, että pääkäyttäjällä on kaikki järjestelmän valtuudet. Pääkäyttäjä vastaa kokonaisvaltaisesti hallinasta ja käyttöoikeudesta. </w:t>
+        <w:t xml:space="preserve">Pääkäyttäjä: Pääkäyttäjällä on samat oikeudet kuin </w:t>
+      </w:r>
+      <w:proofErr w:type="spellStart"/>
+      <w:r>
+        <w:rPr>
+          <w:rFonts w:ascii="apple-system;BlinkMacSystemFont" w:hAnsi="apple-system;BlinkMacSystemFont"/>
+          <w:color w:val="24292F"/>
+          <w:sz w:val="24"/>
+        </w:rPr>
+        <w:t>Adminilla</w:t>
+      </w:r>
+      <w:proofErr w:type="spellEnd"/>
+      <w:r>
+        <w:rPr>
+          <w:rFonts w:ascii="apple-system;BlinkMacSystemFont" w:hAnsi="apple-system;BlinkMacSystemFont"/>
+          <w:color w:val="24292F"/>
+          <w:sz w:val="24"/>
+        </w:rPr>
+        <w:t xml:space="preserve">, mutta erona on se, että pääkäyttäjällä on kaikki järjestelmän valtuudet. Pääkäyttäjä vastaa kokonaisvaltaisesti hallinasta ja käyttöoikeudesta. </w:t>
       </w:r>
     </w:p>
     <w:p>
@@ -2507,13 +3247,95 @@
           <w:sz w:val="28"/>
         </w:rPr>
       </w:pPr>
-      <w:r>
-        <w:rPr>
-          <w:rFonts w:ascii="apple-system;BlinkMacSystemFont" w:hAnsi="apple-system;BlinkMacSystemFont"/>
-          <w:color w:val="24292F"/>
-          <w:sz w:val="24"/>
-        </w:rPr>
-        <w:t>RadioChips siru: TÖRKKELIiin rakennettu siru ja sen hyödyntämä API, joka mahdollistaa TÖRKKELIn ja SÄSÄ Appiksen keskenäisen kommunikoinnin.</w:t>
+      <w:proofErr w:type="spellStart"/>
+      <w:r>
+        <w:rPr>
+          <w:rFonts w:ascii="apple-system;BlinkMacSystemFont" w:hAnsi="apple-system;BlinkMacSystemFont"/>
+          <w:color w:val="24292F"/>
+          <w:sz w:val="24"/>
+        </w:rPr>
+        <w:t>RadioChips</w:t>
+      </w:r>
+      <w:proofErr w:type="spellEnd"/>
+      <w:r>
+        <w:rPr>
+          <w:rFonts w:ascii="apple-system;BlinkMacSystemFont" w:hAnsi="apple-system;BlinkMacSystemFont"/>
+          <w:color w:val="24292F"/>
+          <w:sz w:val="24"/>
+        </w:rPr>
+        <w:t xml:space="preserve"> siru: </w:t>
+      </w:r>
+      <w:proofErr w:type="spellStart"/>
+      <w:r>
+        <w:rPr>
+          <w:rFonts w:ascii="apple-system;BlinkMacSystemFont" w:hAnsi="apple-system;BlinkMacSystemFont"/>
+          <w:color w:val="24292F"/>
+          <w:sz w:val="24"/>
+        </w:rPr>
+        <w:t>TÖRKKELIiin</w:t>
+      </w:r>
+      <w:proofErr w:type="spellEnd"/>
+      <w:r>
+        <w:rPr>
+          <w:rFonts w:ascii="apple-system;BlinkMacSystemFont" w:hAnsi="apple-system;BlinkMacSystemFont"/>
+          <w:color w:val="24292F"/>
+          <w:sz w:val="24"/>
+        </w:rPr>
+        <w:t xml:space="preserve"> rakennettu siru ja sen hyödyntämä API, joka mahdollistaa </w:t>
+      </w:r>
+      <w:proofErr w:type="spellStart"/>
+      <w:r>
+        <w:rPr>
+          <w:rFonts w:ascii="apple-system;BlinkMacSystemFont" w:hAnsi="apple-system;BlinkMacSystemFont"/>
+          <w:color w:val="24292F"/>
+          <w:sz w:val="24"/>
+        </w:rPr>
+        <w:t>TÖRKKELIn</w:t>
+      </w:r>
+      <w:proofErr w:type="spellEnd"/>
+      <w:r>
+        <w:rPr>
+          <w:rFonts w:ascii="apple-system;BlinkMacSystemFont" w:hAnsi="apple-system;BlinkMacSystemFont"/>
+          <w:color w:val="24292F"/>
+          <w:sz w:val="24"/>
+        </w:rPr>
+        <w:t xml:space="preserve"> ja SÄSÄ </w:t>
+      </w:r>
+      <w:proofErr w:type="spellStart"/>
+      <w:r>
+        <w:rPr>
+          <w:rFonts w:ascii="apple-system;BlinkMacSystemFont" w:hAnsi="apple-system;BlinkMacSystemFont"/>
+          <w:color w:val="24292F"/>
+          <w:sz w:val="24"/>
+        </w:rPr>
+        <w:t>Appiksen</w:t>
+      </w:r>
+      <w:proofErr w:type="spellEnd"/>
+      <w:r>
+        <w:rPr>
+          <w:rFonts w:ascii="apple-system;BlinkMacSystemFont" w:hAnsi="apple-system;BlinkMacSystemFont"/>
+          <w:color w:val="24292F"/>
+          <w:sz w:val="24"/>
+        </w:rPr>
+        <w:t xml:space="preserve"> </w:t>
+      </w:r>
+      <w:proofErr w:type="spellStart"/>
+      <w:r>
+        <w:rPr>
+          <w:rFonts w:ascii="apple-system;BlinkMacSystemFont" w:hAnsi="apple-system;BlinkMacSystemFont"/>
+          <w:color w:val="24292F"/>
+          <w:sz w:val="24"/>
+        </w:rPr>
+        <w:t>keskenäisen</w:t>
+      </w:r>
+      <w:proofErr w:type="spellEnd"/>
+      <w:r>
+        <w:rPr>
+          <w:rFonts w:ascii="apple-system;BlinkMacSystemFont" w:hAnsi="apple-system;BlinkMacSystemFont"/>
+          <w:color w:val="24292F"/>
+          <w:sz w:val="24"/>
+        </w:rPr>
+        <w:t xml:space="preserve"> kommunikoinnin.</w:t>
       </w:r>
     </w:p>
     <w:p>
@@ -2629,7 +3451,25 @@
           <w:color w:val="24292F"/>
           <w:sz w:val="24"/>
         </w:rPr>
-        <w:t>Ei-toiminnallinen vaaatimus (E): Sovelluksen ominaisuudet, jotka eivät suoraan liity sen toiminnallisuuteen - esimerkiksi vaatimus sovelluksen helppokäyttöisyydestä.</w:t>
+        <w:t xml:space="preserve">Ei-toiminnallinen </w:t>
+      </w:r>
+      <w:proofErr w:type="spellStart"/>
+      <w:r>
+        <w:rPr>
+          <w:rFonts w:ascii="apple-system;BlinkMacSystemFont" w:hAnsi="apple-system;BlinkMacSystemFont"/>
+          <w:color w:val="24292F"/>
+          <w:sz w:val="24"/>
+        </w:rPr>
+        <w:t>vaaatimus</w:t>
+      </w:r>
+      <w:proofErr w:type="spellEnd"/>
+      <w:r>
+        <w:rPr>
+          <w:rFonts w:ascii="apple-system;BlinkMacSystemFont" w:hAnsi="apple-system;BlinkMacSystemFont"/>
+          <w:color w:val="24292F"/>
+          <w:sz w:val="24"/>
+        </w:rPr>
+        <w:t xml:space="preserve"> (E): Sovelluksen ominaisuudet, jotka eivät suoraan liity sen toiminnallisuuteen - esimerkiksi vaatimus sovelluksen helppokäyttöisyydestä.</w:t>
       </w:r>
     </w:p>
     <w:p>
@@ -2712,13 +3552,77 @@
         <w:pStyle w:val="Leipteksti"/>
         <w:spacing w:after="0"/>
       </w:pPr>
-      <w:r>
-        <w:rPr>
-          <w:rFonts w:ascii="apple-system;BlinkMacSystemFont" w:hAnsi="apple-system;BlinkMacSystemFont"/>
-          <w:color w:val="24292F"/>
-          <w:sz w:val="24"/>
-        </w:rPr>
-        <w:t>Määritelyssä oleva SÄSÄ Appis on valmiille TÖRKKELI-älypistorasialle räätälöity ohjaus- ja käyttöliittymäsovellus, joka tarjoaa käyttäjälle sekä reaaliaikaista, että koko päivän tuntikohtaista spot-hintatietoa sähkön markkinahinnasta. Hintatiedon avulla käyttäjä pystyy manuaalisesti, tai halutessaan automaattisesti, käynnistämään ja sammuttamaan sähkölaitteitaan etänä Appiksen kautta. SÄSÄ Appiksen käyttö tuo loppukäyttäjälle merkittäviä säästöjä sähkölaskussa.</w:t>
+      <w:proofErr w:type="spellStart"/>
+      <w:r>
+        <w:rPr>
+          <w:rFonts w:ascii="apple-system;BlinkMacSystemFont" w:hAnsi="apple-system;BlinkMacSystemFont"/>
+          <w:color w:val="24292F"/>
+          <w:sz w:val="24"/>
+        </w:rPr>
+        <w:t>Määritelyssä</w:t>
+      </w:r>
+      <w:proofErr w:type="spellEnd"/>
+      <w:r>
+        <w:rPr>
+          <w:rFonts w:ascii="apple-system;BlinkMacSystemFont" w:hAnsi="apple-system;BlinkMacSystemFont"/>
+          <w:color w:val="24292F"/>
+          <w:sz w:val="24"/>
+        </w:rPr>
+        <w:t xml:space="preserve"> oleva SÄSÄ </w:t>
+      </w:r>
+      <w:proofErr w:type="spellStart"/>
+      <w:r>
+        <w:rPr>
+          <w:rFonts w:ascii="apple-system;BlinkMacSystemFont" w:hAnsi="apple-system;BlinkMacSystemFont"/>
+          <w:color w:val="24292F"/>
+          <w:sz w:val="24"/>
+        </w:rPr>
+        <w:t>Appis</w:t>
+      </w:r>
+      <w:proofErr w:type="spellEnd"/>
+      <w:r>
+        <w:rPr>
+          <w:rFonts w:ascii="apple-system;BlinkMacSystemFont" w:hAnsi="apple-system;BlinkMacSystemFont"/>
+          <w:color w:val="24292F"/>
+          <w:sz w:val="24"/>
+        </w:rPr>
+        <w:t xml:space="preserve"> on valmiille TÖRKKELI-älypistorasialle räätälöity ohjaus- ja käyttöliittymäsovellus, joka tarjoaa käyttäjälle sekä reaaliaikaista, että koko päivän tuntikohtaista spot-hintatietoa sähkön markkinahinnasta. Hintatiedon avulla käyttäjä pystyy manuaalisesti, tai halutessaan automaattisesti, käynnistämään ja sammuttamaan sähkölaitteitaan etänä </w:t>
+      </w:r>
+      <w:proofErr w:type="spellStart"/>
+      <w:r>
+        <w:rPr>
+          <w:rFonts w:ascii="apple-system;BlinkMacSystemFont" w:hAnsi="apple-system;BlinkMacSystemFont"/>
+          <w:color w:val="24292F"/>
+          <w:sz w:val="24"/>
+        </w:rPr>
+        <w:t>Appiksen</w:t>
+      </w:r>
+      <w:proofErr w:type="spellEnd"/>
+      <w:r>
+        <w:rPr>
+          <w:rFonts w:ascii="apple-system;BlinkMacSystemFont" w:hAnsi="apple-system;BlinkMacSystemFont"/>
+          <w:color w:val="24292F"/>
+          <w:sz w:val="24"/>
+        </w:rPr>
+        <w:t xml:space="preserve"> kautta. SÄSÄ </w:t>
+      </w:r>
+      <w:proofErr w:type="spellStart"/>
+      <w:r>
+        <w:rPr>
+          <w:rFonts w:ascii="apple-system;BlinkMacSystemFont" w:hAnsi="apple-system;BlinkMacSystemFont"/>
+          <w:color w:val="24292F"/>
+          <w:sz w:val="24"/>
+        </w:rPr>
+        <w:t>Appiksen</w:t>
+      </w:r>
+      <w:proofErr w:type="spellEnd"/>
+      <w:r>
+        <w:rPr>
+          <w:rFonts w:ascii="apple-system;BlinkMacSystemFont" w:hAnsi="apple-system;BlinkMacSystemFont"/>
+          <w:color w:val="24292F"/>
+          <w:sz w:val="24"/>
+        </w:rPr>
+        <w:t xml:space="preserve"> käyttö tuo loppukäyttäjälle merkittäviä säästöjä sähkölaskussa.</w:t>
       </w:r>
     </w:p>
     <w:p/>
@@ -2751,7 +3655,125 @@
           <w:color w:val="24292F"/>
           <w:sz w:val="24"/>
         </w:rPr>
-        <w:t>Kehyskertomuksen määreiden mukaan SÄSÄ Appis on sovellus, joka kontrolloi milloin siihen liitetyt TÖRKKELI-älypistorasiat saavat virtaa. Käyttäjä näkee sovelluksesta sen hetkisen sähkön markkinahinnan, ja pystyy sen perusteella kytkemään TÖRKKELEITÄ päälle tai pois päältä. Halutessaan SÄSÄän pystyy asettamaan sähkön hinnalle raja-arvon, jonka alittuessa sovellus lähettää käyttäjälle notifikaation, tai kytkee TÖRKKELIn automaattisesti päälle. Sähkön hintatiedot saadaan sovellukseen Waterfall-yhtiön tarjoaman hintavahti-APIn kautta.</w:t>
+        <w:t xml:space="preserve">Kehyskertomuksen määreiden mukaan SÄSÄ </w:t>
+      </w:r>
+      <w:proofErr w:type="spellStart"/>
+      <w:r>
+        <w:rPr>
+          <w:rFonts w:ascii="apple-system;BlinkMacSystemFont" w:hAnsi="apple-system;BlinkMacSystemFont"/>
+          <w:color w:val="24292F"/>
+          <w:sz w:val="24"/>
+        </w:rPr>
+        <w:t>Appis</w:t>
+      </w:r>
+      <w:proofErr w:type="spellEnd"/>
+      <w:r>
+        <w:rPr>
+          <w:rFonts w:ascii="apple-system;BlinkMacSystemFont" w:hAnsi="apple-system;BlinkMacSystemFont"/>
+          <w:color w:val="24292F"/>
+          <w:sz w:val="24"/>
+        </w:rPr>
+        <w:t xml:space="preserve"> on sovellus, joka kontrolloi milloin siihen liitetyt TÖRKKELI-älypistorasiat saavat virtaa. Käyttäjä näkee sovelluksesta sen hetkisen sähkön markkinahinnan, ja pystyy sen perusteella kytkemään TÖRKKELEITÄ päälle tai pois päältä. Halutessaan </w:t>
+      </w:r>
+      <w:proofErr w:type="spellStart"/>
+      <w:r>
+        <w:rPr>
+          <w:rFonts w:ascii="apple-system;BlinkMacSystemFont" w:hAnsi="apple-system;BlinkMacSystemFont"/>
+          <w:color w:val="24292F"/>
+          <w:sz w:val="24"/>
+        </w:rPr>
+        <w:t>SÄSÄän</w:t>
+      </w:r>
+      <w:proofErr w:type="spellEnd"/>
+      <w:r>
+        <w:rPr>
+          <w:rFonts w:ascii="apple-system;BlinkMacSystemFont" w:hAnsi="apple-system;BlinkMacSystemFont"/>
+          <w:color w:val="24292F"/>
+          <w:sz w:val="24"/>
+        </w:rPr>
+        <w:t xml:space="preserve"> pystyy asettamaan sähkön hinnalle raja-arvon, jonka alittuessa sovellus lähettää käyttäjälle </w:t>
+      </w:r>
+      <w:proofErr w:type="spellStart"/>
+      <w:r>
+        <w:rPr>
+          <w:rFonts w:ascii="apple-system;BlinkMacSystemFont" w:hAnsi="apple-system;BlinkMacSystemFont"/>
+          <w:color w:val="24292F"/>
+          <w:sz w:val="24"/>
+        </w:rPr>
+        <w:t>notifikaation</w:t>
+      </w:r>
+      <w:proofErr w:type="spellEnd"/>
+      <w:r>
+        <w:rPr>
+          <w:rFonts w:ascii="apple-system;BlinkMacSystemFont" w:hAnsi="apple-system;BlinkMacSystemFont"/>
+          <w:color w:val="24292F"/>
+          <w:sz w:val="24"/>
+        </w:rPr>
+        <w:t xml:space="preserve">, tai kytkee </w:t>
+      </w:r>
+      <w:proofErr w:type="spellStart"/>
+      <w:r>
+        <w:rPr>
+          <w:rFonts w:ascii="apple-system;BlinkMacSystemFont" w:hAnsi="apple-system;BlinkMacSystemFont"/>
+          <w:color w:val="24292F"/>
+          <w:sz w:val="24"/>
+        </w:rPr>
+        <w:t>TÖRKKELIn</w:t>
+      </w:r>
+      <w:proofErr w:type="spellEnd"/>
+      <w:r>
+        <w:rPr>
+          <w:rFonts w:ascii="apple-system;BlinkMacSystemFont" w:hAnsi="apple-system;BlinkMacSystemFont"/>
+          <w:color w:val="24292F"/>
+          <w:sz w:val="24"/>
+        </w:rPr>
+        <w:t xml:space="preserve"> automaattisesti päälle. Sähkön hintatiedot saadaan sovellukseen </w:t>
+      </w:r>
+      <w:proofErr w:type="spellStart"/>
+      <w:r>
+        <w:rPr>
+          <w:rFonts w:ascii="apple-system;BlinkMacSystemFont" w:hAnsi="apple-system;BlinkMacSystemFont"/>
+          <w:color w:val="24292F"/>
+          <w:sz w:val="24"/>
+        </w:rPr>
+        <w:t>Waterfall</w:t>
+      </w:r>
+      <w:proofErr w:type="spellEnd"/>
+      <w:r>
+        <w:rPr>
+          <w:rFonts w:ascii="apple-system;BlinkMacSystemFont" w:hAnsi="apple-system;BlinkMacSystemFont"/>
+          <w:color w:val="24292F"/>
+          <w:sz w:val="24"/>
+        </w:rPr>
+        <w:t xml:space="preserve">-yhtiön tarjoaman </w:t>
+      </w:r>
+      <w:proofErr w:type="gramStart"/>
+      <w:r>
+        <w:rPr>
+          <w:rFonts w:ascii="apple-system;BlinkMacSystemFont" w:hAnsi="apple-system;BlinkMacSystemFont"/>
+          <w:color w:val="24292F"/>
+          <w:sz w:val="24"/>
+        </w:rPr>
+        <w:t>hintavahti-</w:t>
+      </w:r>
+      <w:proofErr w:type="spellStart"/>
+      <w:r>
+        <w:rPr>
+          <w:rFonts w:ascii="apple-system;BlinkMacSystemFont" w:hAnsi="apple-system;BlinkMacSystemFont"/>
+          <w:color w:val="24292F"/>
+          <w:sz w:val="24"/>
+        </w:rPr>
+        <w:t>APIn</w:t>
+      </w:r>
+      <w:proofErr w:type="spellEnd"/>
+      <w:proofErr w:type="gramEnd"/>
+      <w:r>
+        <w:rPr>
+          <w:rFonts w:ascii="apple-system;BlinkMacSystemFont" w:hAnsi="apple-system;BlinkMacSystemFont"/>
+          <w:color w:val="24292F"/>
+          <w:sz w:val="24"/>
+        </w:rPr>
+        <w:t xml:space="preserve"> kautta.</w:t>
       </w:r>
     </w:p>
     <w:p>
@@ -2771,7 +3793,187 @@
           <w:sz w:val="24"/>
         </w:rPr>
         <w:lastRenderedPageBreak/>
-        <w:t>SÄSÄ Appis tukee useiden TÖRKKELIen samanaikaista ohjausta, ja käyttäjä näkee helposti mitkä TÖRKKELIt kulloinkin saavat virtaa. Käytettävyyden parantamiseksi käyttäjä pystyy nimeämään käyttöliittymässä näkyvät TÖRKKELIt haluamallaan tavalla. Ongelmatilanteiden varalle SÄSÄ Appiksessa on sisäänrakennettu chat-tuki. Sovelluksen käyttö on tietoturvallista, ja sen näyttämät tiedot kytketyistä laitteista luotettavia ja reaaliaikaisia. Kommunikaatio SÄSÄn ja TÖRKKELIen välillä on toteutettu RadioChipsin tarjoaman APIn kautta.</w:t>
+        <w:t xml:space="preserve">SÄSÄ </w:t>
+      </w:r>
+      <w:proofErr w:type="spellStart"/>
+      <w:r>
+        <w:rPr>
+          <w:rFonts w:ascii="apple-system;BlinkMacSystemFont" w:hAnsi="apple-system;BlinkMacSystemFont"/>
+          <w:color w:val="24292F"/>
+          <w:sz w:val="24"/>
+        </w:rPr>
+        <w:t>Appis</w:t>
+      </w:r>
+      <w:proofErr w:type="spellEnd"/>
+      <w:r>
+        <w:rPr>
+          <w:rFonts w:ascii="apple-system;BlinkMacSystemFont" w:hAnsi="apple-system;BlinkMacSystemFont"/>
+          <w:color w:val="24292F"/>
+          <w:sz w:val="24"/>
+        </w:rPr>
+        <w:t xml:space="preserve"> tukee useiden </w:t>
+      </w:r>
+      <w:proofErr w:type="spellStart"/>
+      <w:r>
+        <w:rPr>
+          <w:rFonts w:ascii="apple-system;BlinkMacSystemFont" w:hAnsi="apple-system;BlinkMacSystemFont"/>
+          <w:color w:val="24292F"/>
+          <w:sz w:val="24"/>
+        </w:rPr>
+        <w:t>TÖRKKELIen</w:t>
+      </w:r>
+      <w:proofErr w:type="spellEnd"/>
+      <w:r>
+        <w:rPr>
+          <w:rFonts w:ascii="apple-system;BlinkMacSystemFont" w:hAnsi="apple-system;BlinkMacSystemFont"/>
+          <w:color w:val="24292F"/>
+          <w:sz w:val="24"/>
+        </w:rPr>
+        <w:t xml:space="preserve"> samanaikaista ohjausta, ja käyttäjä näkee helposti mitkä </w:t>
+      </w:r>
+      <w:proofErr w:type="spellStart"/>
+      <w:r>
+        <w:rPr>
+          <w:rFonts w:ascii="apple-system;BlinkMacSystemFont" w:hAnsi="apple-system;BlinkMacSystemFont"/>
+          <w:color w:val="24292F"/>
+          <w:sz w:val="24"/>
+        </w:rPr>
+        <w:t>TÖRKKELIt</w:t>
+      </w:r>
+      <w:proofErr w:type="spellEnd"/>
+      <w:r>
+        <w:rPr>
+          <w:rFonts w:ascii="apple-system;BlinkMacSystemFont" w:hAnsi="apple-system;BlinkMacSystemFont"/>
+          <w:color w:val="24292F"/>
+          <w:sz w:val="24"/>
+        </w:rPr>
+        <w:t xml:space="preserve"> kulloinkin saavat virtaa. Käytettävyyden parantamiseksi käyttäjä pystyy nimeämään käyttöliittymässä näkyvät </w:t>
+      </w:r>
+      <w:proofErr w:type="spellStart"/>
+      <w:r>
+        <w:rPr>
+          <w:rFonts w:ascii="apple-system;BlinkMacSystemFont" w:hAnsi="apple-system;BlinkMacSystemFont"/>
+          <w:color w:val="24292F"/>
+          <w:sz w:val="24"/>
+        </w:rPr>
+        <w:t>TÖRKKELIt</w:t>
+      </w:r>
+      <w:proofErr w:type="spellEnd"/>
+      <w:r>
+        <w:rPr>
+          <w:rFonts w:ascii="apple-system;BlinkMacSystemFont" w:hAnsi="apple-system;BlinkMacSystemFont"/>
+          <w:color w:val="24292F"/>
+          <w:sz w:val="24"/>
+        </w:rPr>
+        <w:t xml:space="preserve"> haluamallaan tavalla. Ongelmatilanteiden varalle SÄSÄ </w:t>
+      </w:r>
+      <w:proofErr w:type="spellStart"/>
+      <w:r>
+        <w:rPr>
+          <w:rFonts w:ascii="apple-system;BlinkMacSystemFont" w:hAnsi="apple-system;BlinkMacSystemFont"/>
+          <w:color w:val="24292F"/>
+          <w:sz w:val="24"/>
+        </w:rPr>
+        <w:t>Appiksessa</w:t>
+      </w:r>
+      <w:proofErr w:type="spellEnd"/>
+      <w:r>
+        <w:rPr>
+          <w:rFonts w:ascii="apple-system;BlinkMacSystemFont" w:hAnsi="apple-system;BlinkMacSystemFont"/>
+          <w:color w:val="24292F"/>
+          <w:sz w:val="24"/>
+        </w:rPr>
+        <w:t xml:space="preserve"> on sisäänrakennettu </w:t>
+      </w:r>
+      <w:proofErr w:type="spellStart"/>
+      <w:r>
+        <w:rPr>
+          <w:rFonts w:ascii="apple-system;BlinkMacSystemFont" w:hAnsi="apple-system;BlinkMacSystemFont"/>
+          <w:color w:val="24292F"/>
+          <w:sz w:val="24"/>
+        </w:rPr>
+        <w:t>chat</w:t>
+      </w:r>
+      <w:proofErr w:type="spellEnd"/>
+      <w:r>
+        <w:rPr>
+          <w:rFonts w:ascii="apple-system;BlinkMacSystemFont" w:hAnsi="apple-system;BlinkMacSystemFont"/>
+          <w:color w:val="24292F"/>
+          <w:sz w:val="24"/>
+        </w:rPr>
+        <w:t xml:space="preserve">-tuki. Sovelluksen käyttö on tietoturvallista, ja sen näyttämät tiedot kytketyistä laitteista luotettavia ja reaaliaikaisia. Kommunikaatio </w:t>
+      </w:r>
+      <w:proofErr w:type="spellStart"/>
+      <w:r>
+        <w:rPr>
+          <w:rFonts w:ascii="apple-system;BlinkMacSystemFont" w:hAnsi="apple-system;BlinkMacSystemFont"/>
+          <w:color w:val="24292F"/>
+          <w:sz w:val="24"/>
+        </w:rPr>
+        <w:t>SÄSÄn</w:t>
+      </w:r>
+      <w:proofErr w:type="spellEnd"/>
+      <w:r>
+        <w:rPr>
+          <w:rFonts w:ascii="apple-system;BlinkMacSystemFont" w:hAnsi="apple-system;BlinkMacSystemFont"/>
+          <w:color w:val="24292F"/>
+          <w:sz w:val="24"/>
+        </w:rPr>
+        <w:t xml:space="preserve"> ja </w:t>
+      </w:r>
+      <w:proofErr w:type="spellStart"/>
+      <w:r>
+        <w:rPr>
+          <w:rFonts w:ascii="apple-system;BlinkMacSystemFont" w:hAnsi="apple-system;BlinkMacSystemFont"/>
+          <w:color w:val="24292F"/>
+          <w:sz w:val="24"/>
+        </w:rPr>
+        <w:t>TÖRKKELIen</w:t>
+      </w:r>
+      <w:proofErr w:type="spellEnd"/>
+      <w:r>
+        <w:rPr>
+          <w:rFonts w:ascii="apple-system;BlinkMacSystemFont" w:hAnsi="apple-system;BlinkMacSystemFont"/>
+          <w:color w:val="24292F"/>
+          <w:sz w:val="24"/>
+        </w:rPr>
+        <w:t xml:space="preserve"> välillä on toteutettu </w:t>
+      </w:r>
+      <w:proofErr w:type="spellStart"/>
+      <w:r>
+        <w:rPr>
+          <w:rFonts w:ascii="apple-system;BlinkMacSystemFont" w:hAnsi="apple-system;BlinkMacSystemFont"/>
+          <w:color w:val="24292F"/>
+          <w:sz w:val="24"/>
+        </w:rPr>
+        <w:t>RadioChipsin</w:t>
+      </w:r>
+      <w:proofErr w:type="spellEnd"/>
+      <w:r>
+        <w:rPr>
+          <w:rFonts w:ascii="apple-system;BlinkMacSystemFont" w:hAnsi="apple-system;BlinkMacSystemFont"/>
+          <w:color w:val="24292F"/>
+          <w:sz w:val="24"/>
+        </w:rPr>
+        <w:t xml:space="preserve"> tarjoaman </w:t>
+      </w:r>
+      <w:proofErr w:type="spellStart"/>
+      <w:r>
+        <w:rPr>
+          <w:rFonts w:ascii="apple-system;BlinkMacSystemFont" w:hAnsi="apple-system;BlinkMacSystemFont"/>
+          <w:color w:val="24292F"/>
+          <w:sz w:val="24"/>
+        </w:rPr>
+        <w:t>APIn</w:t>
+      </w:r>
+      <w:proofErr w:type="spellEnd"/>
+      <w:r>
+        <w:rPr>
+          <w:rFonts w:ascii="apple-system;BlinkMacSystemFont" w:hAnsi="apple-system;BlinkMacSystemFont"/>
+          <w:color w:val="24292F"/>
+          <w:sz w:val="24"/>
+        </w:rPr>
+        <w:t xml:space="preserve"> kautta.</w:t>
       </w:r>
     </w:p>
     <w:p>
@@ -2785,7 +3987,97 @@
           <w:color w:val="24292F"/>
           <w:sz w:val="24"/>
         </w:rPr>
-        <w:t>Markkinoilla on useita jossain määrin vastaavan kaltaisia tuotteita, joista merkittävimpiä valmistavat TP-link, Nedis, Philips, Nexa ja Deltaco. Näistä kaikki toimivat samalla perusperiaatteella SÄSÄn kanssa; valmistajalla on oma sovellus, joka kommunikoi älypistorasian kanssa. Useat tuotteista myös seuraavat energiankulutusta, mutta yksikään niistä ei tarjoa mahdollisuutta suoraan seurata sähkön hintaa tai ohjata laitteita hinnan perusteella.</w:t>
+        <w:t>Markkinoilla on useita jossain määrin vastaavan kaltaisia tuotteita, joista merkittävimpiä valmistavat TP-</w:t>
+      </w:r>
+      <w:proofErr w:type="spellStart"/>
+      <w:r>
+        <w:rPr>
+          <w:rFonts w:ascii="apple-system;BlinkMacSystemFont" w:hAnsi="apple-system;BlinkMacSystemFont"/>
+          <w:color w:val="24292F"/>
+          <w:sz w:val="24"/>
+        </w:rPr>
+        <w:t>link</w:t>
+      </w:r>
+      <w:proofErr w:type="spellEnd"/>
+      <w:r>
+        <w:rPr>
+          <w:rFonts w:ascii="apple-system;BlinkMacSystemFont" w:hAnsi="apple-system;BlinkMacSystemFont"/>
+          <w:color w:val="24292F"/>
+          <w:sz w:val="24"/>
+        </w:rPr>
+        <w:t xml:space="preserve">, </w:t>
+      </w:r>
+      <w:proofErr w:type="spellStart"/>
+      <w:r>
+        <w:rPr>
+          <w:rFonts w:ascii="apple-system;BlinkMacSystemFont" w:hAnsi="apple-system;BlinkMacSystemFont"/>
+          <w:color w:val="24292F"/>
+          <w:sz w:val="24"/>
+        </w:rPr>
+        <w:t>Nedis</w:t>
+      </w:r>
+      <w:proofErr w:type="spellEnd"/>
+      <w:r>
+        <w:rPr>
+          <w:rFonts w:ascii="apple-system;BlinkMacSystemFont" w:hAnsi="apple-system;BlinkMacSystemFont"/>
+          <w:color w:val="24292F"/>
+          <w:sz w:val="24"/>
+        </w:rPr>
+        <w:t xml:space="preserve">, Philips, </w:t>
+      </w:r>
+      <w:proofErr w:type="spellStart"/>
+      <w:r>
+        <w:rPr>
+          <w:rFonts w:ascii="apple-system;BlinkMacSystemFont" w:hAnsi="apple-system;BlinkMacSystemFont"/>
+          <w:color w:val="24292F"/>
+          <w:sz w:val="24"/>
+        </w:rPr>
+        <w:t>Nexa</w:t>
+      </w:r>
+      <w:proofErr w:type="spellEnd"/>
+      <w:r>
+        <w:rPr>
+          <w:rFonts w:ascii="apple-system;BlinkMacSystemFont" w:hAnsi="apple-system;BlinkMacSystemFont"/>
+          <w:color w:val="24292F"/>
+          <w:sz w:val="24"/>
+        </w:rPr>
+        <w:t xml:space="preserve"> ja </w:t>
+      </w:r>
+      <w:proofErr w:type="spellStart"/>
+      <w:r>
+        <w:rPr>
+          <w:rFonts w:ascii="apple-system;BlinkMacSystemFont" w:hAnsi="apple-system;BlinkMacSystemFont"/>
+          <w:color w:val="24292F"/>
+          <w:sz w:val="24"/>
+        </w:rPr>
+        <w:t>Deltaco</w:t>
+      </w:r>
+      <w:proofErr w:type="spellEnd"/>
+      <w:r>
+        <w:rPr>
+          <w:rFonts w:ascii="apple-system;BlinkMacSystemFont" w:hAnsi="apple-system;BlinkMacSystemFont"/>
+          <w:color w:val="24292F"/>
+          <w:sz w:val="24"/>
+        </w:rPr>
+        <w:t xml:space="preserve">. Näistä kaikki toimivat samalla perusperiaatteella </w:t>
+      </w:r>
+      <w:proofErr w:type="spellStart"/>
+      <w:r>
+        <w:rPr>
+          <w:rFonts w:ascii="apple-system;BlinkMacSystemFont" w:hAnsi="apple-system;BlinkMacSystemFont"/>
+          <w:color w:val="24292F"/>
+          <w:sz w:val="24"/>
+        </w:rPr>
+        <w:t>SÄSÄn</w:t>
+      </w:r>
+      <w:proofErr w:type="spellEnd"/>
+      <w:r>
+        <w:rPr>
+          <w:rFonts w:ascii="apple-system;BlinkMacSystemFont" w:hAnsi="apple-system;BlinkMacSystemFont"/>
+          <w:color w:val="24292F"/>
+          <w:sz w:val="24"/>
+        </w:rPr>
+        <w:t xml:space="preserve"> kanssa; valmistajalla on oma sovellus, joka kommunikoi älypistorasian kanssa. Useat tuotteista myös seuraavat energiankulutusta, mutta yksikään niistä ei tarjoa mahdollisuutta suoraan seurata sähkön hintaa tai ohjata laitteita hinnan perusteella.</w:t>
       </w:r>
     </w:p>
     <w:p>
@@ -2813,216 +4105,16 @@
     </w:p>
     <w:p/>
     <w:p>
-      <w:pPr>
-        <w:rPr>
-          <w:rFonts w:ascii="apple-system;BlinkMacSystemFont" w:hAnsi="apple-system;BlinkMacSystemFont"/>
-          <w:sz w:val="24"/>
-          <w:szCs w:val="24"/>
-        </w:rPr>
-      </w:pPr>
-      <w:r>
-        <w:rPr>
-          <w:rFonts w:ascii="apple-system;BlinkMacSystemFont" w:hAnsi="apple-system;BlinkMacSystemFont"/>
-          <w:sz w:val="24"/>
-          <w:szCs w:val="24"/>
-        </w:rPr>
-        <w:t>Political (Poliittiset):</w:t>
-      </w:r>
-    </w:p>
-    <w:p>
-      <w:pPr>
-        <w:rPr>
-          <w:rFonts w:ascii="apple-system;BlinkMacSystemFont" w:hAnsi="apple-system;BlinkMacSystemFont"/>
-          <w:sz w:val="24"/>
-          <w:szCs w:val="24"/>
-        </w:rPr>
-      </w:pPr>
-      <w:r>
-        <w:rPr>
-          <w:rFonts w:ascii="apple-system;BlinkMacSystemFont" w:hAnsi="apple-system;BlinkMacSystemFont"/>
-          <w:sz w:val="24"/>
-          <w:szCs w:val="24"/>
-        </w:rPr>
-        <w:t>Suomessa on vakaa hallinto ja markkinatalous, joten mikään ei estä uuden sähkönsäästösovelluksen tuomista markkinoille.</w:t>
-      </w:r>
-    </w:p>
-    <w:p>
-      <w:pPr>
-        <w:rPr>
-          <w:rFonts w:ascii="apple-system;BlinkMacSystemFont" w:hAnsi="apple-system;BlinkMacSystemFont"/>
-          <w:sz w:val="24"/>
-          <w:szCs w:val="24"/>
-        </w:rPr>
-      </w:pPr>
-      <w:r>
-        <w:rPr>
-          <w:rFonts w:ascii="apple-system;BlinkMacSystemFont" w:hAnsi="apple-system;BlinkMacSystemFont"/>
-          <w:sz w:val="24"/>
-          <w:szCs w:val="24"/>
-        </w:rPr>
-        <w:t>Economic (Taloudelliset):</w:t>
-      </w:r>
-    </w:p>
-    <w:p>
-      <w:pPr>
-        <w:rPr>
-          <w:rFonts w:ascii="apple-system;BlinkMacSystemFont" w:hAnsi="apple-system;BlinkMacSystemFont"/>
-          <w:sz w:val="24"/>
-          <w:szCs w:val="24"/>
-        </w:rPr>
-      </w:pPr>
-      <w:r>
-        <w:rPr>
-          <w:rFonts w:ascii="apple-system;BlinkMacSystemFont" w:hAnsi="apple-system;BlinkMacSystemFont"/>
-          <w:sz w:val="24"/>
-          <w:szCs w:val="24"/>
-        </w:rPr>
-        <w:t>Sähkön hinta muuttuu jatkuvasti jopa saman vuorokauden sisällä. Muutokset hinnassa voivat olla myös todella isoja, joten sovelluksen täytyy pystyä ilmoittamaan käyttäjälle täsmälleen oikeat tiedot reaaliaikaisesti.</w:t>
-      </w:r>
-    </w:p>
-    <w:p>
-      <w:pPr>
-        <w:rPr>
-          <w:rFonts w:ascii="apple-system;BlinkMacSystemFont" w:hAnsi="apple-system;BlinkMacSystemFont"/>
-          <w:sz w:val="24"/>
-          <w:szCs w:val="24"/>
-        </w:rPr>
-      </w:pPr>
-      <w:r>
-        <w:rPr>
-          <w:rFonts w:ascii="apple-system;BlinkMacSystemFont" w:hAnsi="apple-system;BlinkMacSystemFont"/>
-          <w:sz w:val="24"/>
-          <w:szCs w:val="24"/>
-        </w:rPr>
-        <w:t>Social (Sosiaaliset):</w:t>
-      </w:r>
-    </w:p>
-    <w:p>
-      <w:pPr>
-        <w:rPr>
-          <w:rFonts w:ascii="apple-system;BlinkMacSystemFont" w:hAnsi="apple-system;BlinkMacSystemFont"/>
-          <w:sz w:val="24"/>
-          <w:szCs w:val="24"/>
-        </w:rPr>
-      </w:pPr>
-      <w:r>
-        <w:rPr>
-          <w:rFonts w:ascii="apple-system;BlinkMacSystemFont" w:hAnsi="apple-system;BlinkMacSystemFont"/>
-          <w:sz w:val="24"/>
-          <w:szCs w:val="24"/>
-        </w:rPr>
-        <w:t>Kuluttajat ovat todennäköisesti kiinnostuneita sovelluksesta, jolla voi seurata sähkön hintoja sekä hallita etänä kodin sähkölaitteita</w:t>
-      </w:r>
-      <w:r>
-        <w:rPr>
-          <w:rFonts w:ascii="apple-system;BlinkMacSystemFont" w:hAnsi="apple-system;BlinkMacSystemFont"/>
-          <w:sz w:val="24"/>
-          <w:szCs w:val="24"/>
-        </w:rPr>
-        <w:t>.</w:t>
-      </w:r>
-    </w:p>
-    <w:p>
-      <w:pPr>
-        <w:rPr>
-          <w:rFonts w:ascii="apple-system;BlinkMacSystemFont" w:hAnsi="apple-system;BlinkMacSystemFont"/>
-          <w:sz w:val="24"/>
-          <w:szCs w:val="24"/>
-        </w:rPr>
-      </w:pPr>
-      <w:r>
-        <w:rPr>
-          <w:rFonts w:ascii="apple-system;BlinkMacSystemFont" w:hAnsi="apple-system;BlinkMacSystemFont"/>
-          <w:sz w:val="24"/>
-          <w:szCs w:val="24"/>
-        </w:rPr>
-        <w:t>Technological (Teknologiset):</w:t>
-      </w:r>
-    </w:p>
-    <w:p>
-      <w:pPr>
-        <w:rPr>
-          <w:rFonts w:ascii="apple-system;BlinkMacSystemFont" w:hAnsi="apple-system;BlinkMacSystemFont"/>
-          <w:sz w:val="24"/>
-          <w:szCs w:val="24"/>
-        </w:rPr>
-      </w:pPr>
-      <w:r>
-        <w:rPr>
-          <w:rFonts w:ascii="apple-system;BlinkMacSystemFont" w:hAnsi="apple-system;BlinkMacSystemFont"/>
-          <w:sz w:val="24"/>
-          <w:szCs w:val="24"/>
-        </w:rPr>
-        <w:t>Suomi on teknologisesti kehittynyt valtio, jossa SÄSÄ:n kaltainen kehittynyt sovellus on mahdollista ottaa käyttöön.</w:t>
-      </w:r>
-    </w:p>
-    <w:p>
-      <w:pPr>
-        <w:rPr>
-          <w:rFonts w:ascii="apple-system;BlinkMacSystemFont" w:hAnsi="apple-system;BlinkMacSystemFont"/>
-          <w:sz w:val="24"/>
-          <w:szCs w:val="24"/>
-        </w:rPr>
-      </w:pPr>
-      <w:r>
-        <w:rPr>
-          <w:rFonts w:ascii="apple-system;BlinkMacSystemFont" w:hAnsi="apple-system;BlinkMacSystemFont"/>
-          <w:sz w:val="24"/>
-          <w:szCs w:val="24"/>
-        </w:rPr>
-        <w:t>Environmental (Ympäristölliset):</w:t>
-      </w:r>
-    </w:p>
-    <w:p>
-      <w:pPr>
-        <w:rPr>
-          <w:rFonts w:ascii="apple-system;BlinkMacSystemFont" w:hAnsi="apple-system;BlinkMacSystemFont"/>
-          <w:sz w:val="24"/>
-          <w:szCs w:val="24"/>
-        </w:rPr>
-      </w:pPr>
-      <w:r>
-        <w:rPr>
-          <w:rFonts w:ascii="apple-system;BlinkMacSystemFont" w:hAnsi="apple-system;BlinkMacSystemFont"/>
-          <w:sz w:val="24"/>
-          <w:szCs w:val="24"/>
-        </w:rPr>
-        <w:t>Sovelluksen ominaisuudet tekevät sähkön säästämisestä helpompaa kuluttajille. Sähkölaitteiden automaattinen käynnistäminen ja sulkeminen johtavat energiankulutuksen vähenemiseen.</w:t>
-      </w:r>
-    </w:p>
-    <w:p>
-      <w:pPr>
-        <w:rPr>
-          <w:rFonts w:ascii="apple-system;BlinkMacSystemFont" w:hAnsi="apple-system;BlinkMacSystemFont"/>
-          <w:sz w:val="24"/>
-          <w:szCs w:val="24"/>
-        </w:rPr>
-      </w:pPr>
-      <w:r>
-        <w:rPr>
-          <w:rFonts w:ascii="apple-system;BlinkMacSystemFont" w:hAnsi="apple-system;BlinkMacSystemFont"/>
-          <w:sz w:val="24"/>
-          <w:szCs w:val="24"/>
-        </w:rPr>
-        <w:t>Legal (Lailliset):</w:t>
-      </w:r>
-    </w:p>
-    <w:p>
-      <w:pPr>
-        <w:rPr>
-          <w:rFonts w:ascii="apple-system;BlinkMacSystemFont" w:hAnsi="apple-system;BlinkMacSystemFont"/>
-          <w:sz w:val="24"/>
-          <w:szCs w:val="24"/>
-        </w:rPr>
-      </w:pPr>
-      <w:r>
-        <w:rPr>
-          <w:rFonts w:ascii="apple-system;BlinkMacSystemFont" w:hAnsi="apple-system;BlinkMacSystemFont"/>
-          <w:sz w:val="24"/>
-          <w:szCs w:val="24"/>
-        </w:rPr>
-        <w:lastRenderedPageBreak/>
-        <w:t>Tietoturvan täytyy olla riittävän hyvällä tasolla, jotta käyttäjän tiedot eivät päädy vääriin käsiin.</w:t>
+      <w:r>
+        <w:t xml:space="preserve">PESTE-analyysi projektista (tunnista, miten projektin ympäristö voi vaikuttaa projektiin </w:t>
+      </w:r>
+      <w:proofErr w:type="spellStart"/>
+      <w:r>
+        <w:t>PESTE:n</w:t>
+      </w:r>
+      <w:proofErr w:type="spellEnd"/>
+      <w:r>
+        <w:t xml:space="preserve"> eri osa-alueilla, löydä sidosryhmät). Hyödynnä tämän analyysin tuloksia sidosryhmien tunnistamisessa. </w:t>
       </w:r>
     </w:p>
     <w:p>
@@ -3040,41 +4132,50 @@
     <w:p/>
     <w:p>
       <w:r>
-        <w:drawing>
-          <wp:inline distT="0" distB="0" distL="0" distR="0" wp14:anchorId="0836277F" wp14:editId="32EB1F33">
-            <wp:extent cx="6407785" cy="1548347"/>
-            <wp:effectExtent l="0" t="0" r="0" b="0"/>
-            <wp:docPr id="8" name="Kuva 8"/>
-            <wp:cNvGraphicFramePr>
-              <a:graphicFrameLocks xmlns:a="http://schemas.openxmlformats.org/drawingml/2006/main" noChangeAspect="1"/>
-            </wp:cNvGraphicFramePr>
-            <a:graphic xmlns:a="http://schemas.openxmlformats.org/drawingml/2006/main">
-              <a:graphicData uri="http://schemas.openxmlformats.org/drawingml/2006/picture">
-                <pic:pic xmlns:pic="http://schemas.openxmlformats.org/drawingml/2006/picture">
-                  <pic:nvPicPr>
-                    <pic:cNvPr id="1" name=""/>
-                    <pic:cNvPicPr/>
-                  </pic:nvPicPr>
-                  <pic:blipFill>
-                    <a:blip r:embed="rId9"/>
-                    <a:stretch>
-                      <a:fillRect/>
-                    </a:stretch>
-                  </pic:blipFill>
-                  <pic:spPr>
-                    <a:xfrm>
-                      <a:off x="0" y="0"/>
-                      <a:ext cx="6443927" cy="1557080"/>
-                    </a:xfrm>
-                    <a:prstGeom prst="rect">
-                      <a:avLst/>
-                    </a:prstGeom>
-                  </pic:spPr>
-                </pic:pic>
-              </a:graphicData>
-            </a:graphic>
-          </wp:inline>
-        </w:drawing>
+        <w:t>Sidosryhmäanalyysin tulokset, esitysmuotona taulukko. Sidosryhmät järkevästi luokiteltuna.</w:t>
+      </w:r>
+    </w:p>
+    <w:p>
+      <w:pPr>
+        <w:rPr>
+          <w:color w:val="000000" w:themeColor="text1"/>
+        </w:rPr>
+      </w:pPr>
+      <w:r>
+        <w:t xml:space="preserve">Sidosryhmien luokittelu, rooli, millä menetelmillä sidosryhmältä kerätään vaatimukset, sidosryhmän perustelu (miksi tarvitsemme tätä sidosryhmää?) ja tarvittava osallistuminen (milloin sidosryhmää tarvitaan?). </w:t>
+      </w:r>
+      <w:r>
+        <w:rPr>
+          <w:color w:val="000000" w:themeColor="text1"/>
+        </w:rPr>
+        <w:t xml:space="preserve">Lisäksi luokittelu siitä, minkälaisia/mihin liittyviä vaatimuksia sidosryhmältä odotetaan saatavaksi. </w:t>
+      </w:r>
+    </w:p>
+    <w:p>
+      <w:pPr>
+        <w:rPr>
+          <w:color w:val="000000" w:themeColor="text1"/>
+        </w:rPr>
+      </w:pPr>
+      <w:r>
+        <w:rPr>
+          <w:color w:val="000000" w:themeColor="text1"/>
+        </w:rPr>
+        <w:t>Tästä pohja tiedostossa JOTU_Sidosryhmä_esimerkki.pdf (</w:t>
+      </w:r>
+      <w:proofErr w:type="spellStart"/>
+      <w:r>
+        <w:rPr>
+          <w:color w:val="000000" w:themeColor="text1"/>
+        </w:rPr>
+        <w:t>Huom</w:t>
+      </w:r>
+      <w:proofErr w:type="spellEnd"/>
+      <w:r>
+        <w:rPr>
+          <w:color w:val="000000" w:themeColor="text1"/>
+        </w:rPr>
+        <w:t>, esimerkki on vain formaatista, sisältö viittaa täysin erilaiseen projektiin. Esimerkkitiedostojen sisällöt ovat myös keskenään eri projekteista. Omassa työssänne tulosten pitäisi olla yhteensopivia keskenään.)</w:t>
       </w:r>
     </w:p>
     <w:p>
@@ -3108,6 +4209,7 @@
           <w:noProof/>
           <w:color w:val="000000" w:themeColor="text1"/>
         </w:rPr>
+        <w:lastRenderedPageBreak/>
         <w:drawing>
           <wp:anchor distT="0" distB="0" distL="0" distR="0" simplePos="0" relativeHeight="3" behindDoc="0" locked="0" layoutInCell="0" allowOverlap="1" wp14:anchorId="7A2E0548" wp14:editId="528D942A">
             <wp:simplePos x="0" y="0"/>
@@ -3134,7 +4236,7 @@
                     </pic:cNvPicPr>
                   </pic:nvPicPr>
                   <pic:blipFill>
-                    <a:blip r:embed="rId10"/>
+                    <a:blip r:embed="rId9"/>
                     <a:stretch>
                       <a:fillRect/>
                     </a:stretch>
@@ -3169,149 +4271,44 @@
     </w:p>
     <w:p/>
     <w:p>
-      <w:pPr>
-        <w:rPr>
-          <w:rFonts w:ascii="apple-system;BlinkMacSystemFont" w:hAnsi="apple-system;BlinkMacSystemFont"/>
-          <w:sz w:val="24"/>
-          <w:szCs w:val="24"/>
-        </w:rPr>
-      </w:pPr>
-      <w:r>
-        <w:rPr>
-          <w:rFonts w:ascii="apple-system;BlinkMacSystemFont" w:hAnsi="apple-system;BlinkMacSystemFont"/>
-          <w:sz w:val="24"/>
-          <w:szCs w:val="24"/>
-        </w:rPr>
-        <w:t>Haastattelu: Tiedonkeruumenetelmä, jossa kysytään kysymyksiä sidosryhmältä ja käydään keskustelua</w:t>
-      </w:r>
-    </w:p>
-    <w:p>
-      <w:pPr>
-        <w:rPr>
-          <w:rFonts w:ascii="apple-system;BlinkMacSystemFont" w:hAnsi="apple-system;BlinkMacSystemFont"/>
-          <w:sz w:val="24"/>
-          <w:szCs w:val="24"/>
-        </w:rPr>
-      </w:pPr>
-      <w:r>
-        <w:rPr>
-          <w:rFonts w:ascii="apple-system;BlinkMacSystemFont" w:hAnsi="apple-system;BlinkMacSystemFont"/>
-          <w:sz w:val="24"/>
-          <w:szCs w:val="24"/>
-        </w:rPr>
-        <w:t>Kysely: Tiedonkeruumenetelmä, jossa sidosryhmältä kysytään vastauksia kysmyksiin.</w:t>
-      </w:r>
-    </w:p>
-    <w:p>
-      <w:pPr>
-        <w:rPr>
-          <w:rFonts w:ascii="apple-system;BlinkMacSystemFont" w:hAnsi="apple-system;BlinkMacSystemFont"/>
-          <w:sz w:val="24"/>
-          <w:szCs w:val="24"/>
-        </w:rPr>
-      </w:pPr>
-      <w:r>
-        <w:rPr>
-          <w:rFonts w:ascii="apple-system;BlinkMacSystemFont" w:hAnsi="apple-system;BlinkMacSystemFont"/>
-          <w:sz w:val="24"/>
-          <w:szCs w:val="24"/>
-        </w:rPr>
-        <w:t>Aivoriihi: Työskentelymenetelmä, jonka tavoitteena on kerätä sidosryhmältä mahdollisimman paljon ajatuksia ja ideoita projektista.</w:t>
-      </w:r>
-    </w:p>
-    <w:p>
-      <w:pPr>
-        <w:rPr>
-          <w:rFonts w:ascii="apple-system;BlinkMacSystemFont" w:hAnsi="apple-system;BlinkMacSystemFont"/>
-          <w:sz w:val="24"/>
-          <w:szCs w:val="24"/>
-        </w:rPr>
-      </w:pPr>
-      <w:r>
-        <w:rPr>
-          <w:rFonts w:ascii="apple-system;BlinkMacSystemFont" w:hAnsi="apple-system;BlinkMacSystemFont"/>
-          <w:sz w:val="24"/>
-          <w:szCs w:val="24"/>
-        </w:rPr>
-        <w:t>Haastatellaan Waterfallin edustajia hintavahti-API:n vaatimuksista.</w:t>
-      </w:r>
-    </w:p>
-    <w:p>
-      <w:pPr>
-        <w:rPr>
-          <w:rFonts w:ascii="apple-system;BlinkMacSystemFont" w:hAnsi="apple-system;BlinkMacSystemFont"/>
-          <w:sz w:val="24"/>
-          <w:szCs w:val="24"/>
-        </w:rPr>
-      </w:pPr>
-      <w:r>
-        <w:rPr>
-          <w:rFonts w:ascii="apple-system;BlinkMacSystemFont" w:hAnsi="apple-system;BlinkMacSystemFont"/>
-          <w:sz w:val="24"/>
-          <w:szCs w:val="24"/>
-        </w:rPr>
-        <w:t>Haastatellaan Radiochipsin edustajia sirun ja siihen sisältyvän API:n vaatimuksista.</w:t>
-      </w:r>
-    </w:p>
-    <w:p>
-      <w:pPr>
-        <w:rPr>
-          <w:rFonts w:ascii="apple-system;BlinkMacSystemFont" w:hAnsi="apple-system;BlinkMacSystemFont"/>
-          <w:sz w:val="24"/>
-          <w:szCs w:val="24"/>
-        </w:rPr>
-      </w:pPr>
-      <w:r>
-        <w:rPr>
-          <w:rFonts w:ascii="apple-system;BlinkMacSystemFont" w:hAnsi="apple-system;BlinkMacSystemFont"/>
-          <w:sz w:val="24"/>
-          <w:szCs w:val="24"/>
-        </w:rPr>
-        <w:lastRenderedPageBreak/>
-        <w:t>Pidetään kyselyt Voiman edustajille, voimauttajille ja Voiman asiakkaille sovellusta koskevista odotuksista ja vaatimuksista.</w:t>
-      </w:r>
-    </w:p>
-    <w:p>
-      <w:pPr>
-        <w:rPr>
-          <w:rFonts w:ascii="apple-system;BlinkMacSystemFont" w:hAnsi="apple-system;BlinkMacSystemFont"/>
-          <w:sz w:val="24"/>
-          <w:szCs w:val="24"/>
-        </w:rPr>
-      </w:pPr>
-      <w:r>
-        <w:rPr>
-          <w:rFonts w:ascii="apple-system;BlinkMacSystemFont" w:hAnsi="apple-system;BlinkMacSystemFont"/>
-          <w:sz w:val="24"/>
-          <w:szCs w:val="24"/>
-        </w:rPr>
-        <w:t>Pidetään sovelluksen kehittäjien kanssa aivoriihi sovelluksen toteuttamisesta ja toiminnallisuudesta.</w:t>
-      </w:r>
-    </w:p>
-    <w:p>
-      <w:r>
-        <w:rPr>
-          <w:noProof/>
-        </w:rPr>
-        <w:drawing>
-          <wp:inline distT="0" distB="0" distL="0" distR="0" wp14:anchorId="520C10FF" wp14:editId="33F4F1EF">
-            <wp:extent cx="4572000" cy="2743200"/>
-            <wp:effectExtent l="0" t="0" r="0" b="0"/>
-            <wp:docPr id="5" name="Kaavio 5">
-              <a:extLst xmlns:a="http://schemas.openxmlformats.org/drawingml/2006/main">
-                <a:ext uri="{FF2B5EF4-FFF2-40B4-BE49-F238E27FC236}">
-                  <a16:creationId xmlns:a16="http://schemas.microsoft.com/office/drawing/2014/main" id="{654744EA-2FFA-5D17-DB6E-AD71158819C3}"/>
-                </a:ext>
-              </a:extLst>
-            </wp:docPr>
-            <wp:cNvGraphicFramePr/>
-            <a:graphic xmlns:a="http://schemas.openxmlformats.org/drawingml/2006/main">
-              <a:graphicData uri="http://schemas.openxmlformats.org/drawingml/2006/chart">
-                <c:chart xmlns:c="http://schemas.openxmlformats.org/drawingml/2006/chart" xmlns:r="http://schemas.openxmlformats.org/officeDocument/2006/relationships" r:id="rId11"/>
-              </a:graphicData>
-            </a:graphic>
-          </wp:inline>
-        </w:drawing>
+      <w:r>
+        <w:t>Vaatimusten keruuprojektin suunnitelma. Kuka tekee, mitä tekee ja koska. Esimerkiksi: Sidosryhmältä A vaatimusten kerääminen aivoriihessä, ajankohtana B, kesto C ja projektiryhmän D ja E osallistuvat. Kyseessä ei siis ole suunnitelma siitä, miten opiskelijoina toteutatte harjoitustyön.</w:t>
+      </w:r>
+    </w:p>
+    <w:p>
+      <w:r>
+        <w:t>Minkälaisia keruumenetelmiä käytetään vaatimusten keräämiseen? Sisällytä myös lyhyt kuvaus siitä, mitä käyttämänne keruumenetelmät tarkoittavat.</w:t>
+      </w:r>
+    </w:p>
+    <w:p>
+      <w:proofErr w:type="gramStart"/>
+      <w:r>
+        <w:t>Aikatauluttakaa miten vaatimuksia kerättäisiin</w:t>
+      </w:r>
+      <w:proofErr w:type="gramEnd"/>
+      <w:r>
+        <w:t xml:space="preserve"> sidosryhmiltä. Älkää unohtako varata analysointiin aikaa. Kuka tekee, mitä ja milloin. Tavoitteena muodostaa selkeä kuva aikataulusta ja vastuista.</w:t>
+      </w:r>
+    </w:p>
+    <w:p>
+      <w:r>
+        <w:t xml:space="preserve">Esitysmuotona </w:t>
+      </w:r>
+      <w:proofErr w:type="spellStart"/>
+      <w:r>
+        <w:t>Gantt</w:t>
+      </w:r>
+      <w:proofErr w:type="spellEnd"/>
+      <w:r>
+        <w:t xml:space="preserve">-kaavio (janakaavio). </w:t>
+      </w:r>
+      <w:proofErr w:type="spellStart"/>
+      <w:r>
+        <w:t>Gantt</w:t>
+      </w:r>
+      <w:proofErr w:type="spellEnd"/>
+      <w:r>
+        <w:t>-kaavio, kuten kaikki kaaviot, voi hyötyä selittävästä tekstistä (esimerkiksi että tietynlaisilta sidosryhmiltä kerätään vaatimukset tietyllä tavalla).</w:t>
       </w:r>
     </w:p>
     <w:p/>
@@ -3321,6 +4318,7 @@
     <w:p/>
     <w:p/>
     <w:p/>
+    <w:p/>
     <w:p>
       <w:pPr>
         <w:pStyle w:val="Otsikko1"/>
@@ -3347,8 +4345,8 @@
     </w:p>
     <w:p/>
     <w:sectPr>
-      <w:headerReference w:type="default" r:id="rId12"/>
-      <w:footerReference w:type="default" r:id="rId13"/>
+      <w:headerReference w:type="default" r:id="rId10"/>
+      <w:footerReference w:type="default" r:id="rId11"/>
       <w:pgSz w:w="11906" w:h="16838"/>
       <w:pgMar w:top="1440" w:right="1440" w:bottom="1440" w:left="1440" w:header="708" w:footer="708" w:gutter="0"/>
       <w:cols w:space="708"/>
@@ -3406,7 +4404,7 @@
       <w:rPr>
         <w:noProof/>
       </w:rPr>
-      <w:t>10.03.2023 12:27</w:t>
+      <w:t>10.03.2023 14:07</w:t>
     </w:r>
     <w:r>
       <w:fldChar w:fldCharType="end"/>
@@ -5631,904 +6629,6 @@
 </w:styles>
 </file>
 
-<file path=word/charts/chart1.xml><?xml version="1.0" encoding="utf-8"?>
-<c:chartSpace xmlns:c="http://schemas.openxmlformats.org/drawingml/2006/chart" xmlns:a="http://schemas.openxmlformats.org/drawingml/2006/main" xmlns:r="http://schemas.openxmlformats.org/officeDocument/2006/relationships" xmlns:c16r2="http://schemas.microsoft.com/office/drawing/2015/06/chart">
-  <c:date1904 val="0"/>
-  <c:lang val="fi-FI"/>
-  <c:roundedCorners val="0"/>
-  <mc:AlternateContent xmlns:mc="http://schemas.openxmlformats.org/markup-compatibility/2006">
-    <mc:Choice xmlns:c14="http://schemas.microsoft.com/office/drawing/2007/8/2/chart" Requires="c14">
-      <c14:style val="102"/>
-    </mc:Choice>
-    <mc:Fallback>
-      <c:style val="2"/>
-    </mc:Fallback>
-  </mc:AlternateContent>
-  <c:chart>
-    <c:autoTitleDeleted val="0"/>
-    <c:plotArea>
-      <c:layout/>
-      <c:barChart>
-        <c:barDir val="bar"/>
-        <c:grouping val="stacked"/>
-        <c:varyColors val="0"/>
-        <c:ser>
-          <c:idx val="0"/>
-          <c:order val="0"/>
-          <c:tx>
-            <c:strRef>
-              <c:f>Taul1!$C$4</c:f>
-              <c:strCache>
-                <c:ptCount val="1"/>
-                <c:pt idx="0">
-                  <c:v>Aloitus</c:v>
-                </c:pt>
-              </c:strCache>
-            </c:strRef>
-          </c:tx>
-          <c:spPr>
-            <a:noFill/>
-            <a:ln>
-              <a:noFill/>
-            </a:ln>
-            <a:effectLst/>
-          </c:spPr>
-          <c:invertIfNegative val="0"/>
-          <c:cat>
-            <c:strRef>
-              <c:f>Taul1!$B$5:$B$10</c:f>
-              <c:strCache>
-                <c:ptCount val="6"/>
-                <c:pt idx="0">
-                  <c:v>Waterfallin haastattelu</c:v>
-                </c:pt>
-                <c:pt idx="1">
-                  <c:v>Radiochipsin haastattelu</c:v>
-                </c:pt>
-                <c:pt idx="2">
-                  <c:v>Kysely Voimalle</c:v>
-                </c:pt>
-                <c:pt idx="3">
-                  <c:v>Kysely Voimauttajille</c:v>
-                </c:pt>
-                <c:pt idx="4">
-                  <c:v>Kysely Voiman asiakkaille</c:v>
-                </c:pt>
-                <c:pt idx="5">
-                  <c:v>Aivoriihi kehittäjien kanssa</c:v>
-                </c:pt>
-              </c:strCache>
-            </c:strRef>
-          </c:cat>
-          <c:val>
-            <c:numRef>
-              <c:f>Taul1!$C$5:$C$10</c:f>
-              <c:numCache>
-                <c:formatCode>d\.m\.;@</c:formatCode>
-                <c:ptCount val="6"/>
-                <c:pt idx="0">
-                  <c:v>32</c:v>
-                </c:pt>
-                <c:pt idx="1">
-                  <c:v>33</c:v>
-                </c:pt>
-                <c:pt idx="2">
-                  <c:v>34</c:v>
-                </c:pt>
-                <c:pt idx="3">
-                  <c:v>36</c:v>
-                </c:pt>
-                <c:pt idx="4">
-                  <c:v>38</c:v>
-                </c:pt>
-                <c:pt idx="5">
-                  <c:v>41</c:v>
-                </c:pt>
-              </c:numCache>
-            </c:numRef>
-          </c:val>
-          <c:extLst>
-            <c:ext xmlns:c16="http://schemas.microsoft.com/office/drawing/2014/chart" uri="{C3380CC4-5D6E-409C-BE32-E72D297353CC}">
-              <c16:uniqueId val="{00000000-10A8-4630-AAF2-F157031BDC42}"/>
-            </c:ext>
-          </c:extLst>
-        </c:ser>
-        <c:ser>
-          <c:idx val="1"/>
-          <c:order val="1"/>
-          <c:tx>
-            <c:v>Kesto</c:v>
-          </c:tx>
-          <c:spPr>
-            <a:solidFill>
-              <a:schemeClr val="accent2"/>
-            </a:solidFill>
-            <a:ln>
-              <a:solidFill>
-                <a:schemeClr val="accent1"/>
-              </a:solidFill>
-            </a:ln>
-            <a:effectLst/>
-          </c:spPr>
-          <c:invertIfNegative val="0"/>
-          <c:cat>
-            <c:strRef>
-              <c:f>Taul1!$B$5:$B$10</c:f>
-              <c:strCache>
-                <c:ptCount val="6"/>
-                <c:pt idx="0">
-                  <c:v>Waterfallin haastattelu</c:v>
-                </c:pt>
-                <c:pt idx="1">
-                  <c:v>Radiochipsin haastattelu</c:v>
-                </c:pt>
-                <c:pt idx="2">
-                  <c:v>Kysely Voimalle</c:v>
-                </c:pt>
-                <c:pt idx="3">
-                  <c:v>Kysely Voimauttajille</c:v>
-                </c:pt>
-                <c:pt idx="4">
-                  <c:v>Kysely Voiman asiakkaille</c:v>
-                </c:pt>
-                <c:pt idx="5">
-                  <c:v>Aivoriihi kehittäjien kanssa</c:v>
-                </c:pt>
-              </c:strCache>
-            </c:strRef>
-          </c:cat>
-          <c:val>
-            <c:numRef>
-              <c:f>Taul1!$D$5:$D$10</c:f>
-              <c:numCache>
-                <c:formatCode>General</c:formatCode>
-                <c:ptCount val="6"/>
-                <c:pt idx="0">
-                  <c:v>1</c:v>
-                </c:pt>
-                <c:pt idx="1">
-                  <c:v>1</c:v>
-                </c:pt>
-                <c:pt idx="2">
-                  <c:v>2</c:v>
-                </c:pt>
-                <c:pt idx="3">
-                  <c:v>2</c:v>
-                </c:pt>
-                <c:pt idx="4">
-                  <c:v>3</c:v>
-                </c:pt>
-                <c:pt idx="5">
-                  <c:v>1</c:v>
-                </c:pt>
-              </c:numCache>
-            </c:numRef>
-          </c:val>
-          <c:extLst>
-            <c:ext xmlns:c16="http://schemas.microsoft.com/office/drawing/2014/chart" uri="{C3380CC4-5D6E-409C-BE32-E72D297353CC}">
-              <c16:uniqueId val="{00000001-10A8-4630-AAF2-F157031BDC42}"/>
-            </c:ext>
-          </c:extLst>
-        </c:ser>
-        <c:dLbls>
-          <c:showLegendKey val="0"/>
-          <c:showVal val="0"/>
-          <c:showCatName val="0"/>
-          <c:showSerName val="0"/>
-          <c:showPercent val="0"/>
-          <c:showBubbleSize val="0"/>
-        </c:dLbls>
-        <c:gapWidth val="0"/>
-        <c:overlap val="100"/>
-        <c:axId val="1745271295"/>
-        <c:axId val="1277885455"/>
-      </c:barChart>
-      <c:catAx>
-        <c:axId val="1745271295"/>
-        <c:scaling>
-          <c:orientation val="maxMin"/>
-        </c:scaling>
-        <c:delete val="0"/>
-        <c:axPos val="l"/>
-        <c:numFmt formatCode="General" sourceLinked="1"/>
-        <c:majorTickMark val="none"/>
-        <c:minorTickMark val="none"/>
-        <c:tickLblPos val="nextTo"/>
-        <c:spPr>
-          <a:noFill/>
-          <a:ln w="9525" cap="flat" cmpd="sng" algn="ctr">
-            <a:solidFill>
-              <a:schemeClr val="tx1">
-                <a:lumMod val="15000"/>
-                <a:lumOff val="85000"/>
-              </a:schemeClr>
-            </a:solidFill>
-            <a:round/>
-          </a:ln>
-          <a:effectLst/>
-        </c:spPr>
-        <c:txPr>
-          <a:bodyPr rot="-60000000" spcFirstLastPara="1" vertOverflow="ellipsis" vert="horz" wrap="square" anchor="ctr" anchorCtr="1"/>
-          <a:lstStyle/>
-          <a:p>
-            <a:pPr>
-              <a:defRPr sz="900" b="0" i="0" u="none" strike="noStrike" kern="1200" baseline="0">
-                <a:solidFill>
-                  <a:schemeClr val="tx1">
-                    <a:lumMod val="65000"/>
-                    <a:lumOff val="35000"/>
-                  </a:schemeClr>
-                </a:solidFill>
-                <a:latin typeface="+mn-lt"/>
-                <a:ea typeface="+mn-ea"/>
-                <a:cs typeface="+mn-cs"/>
-              </a:defRPr>
-            </a:pPr>
-            <a:endParaRPr lang="fi-FI"/>
-          </a:p>
-        </c:txPr>
-        <c:crossAx val="1277885455"/>
-        <c:crossesAt val="32"/>
-        <c:auto val="1"/>
-        <c:lblAlgn val="ctr"/>
-        <c:lblOffset val="100"/>
-        <c:noMultiLvlLbl val="0"/>
-      </c:catAx>
-      <c:valAx>
-        <c:axId val="1277885455"/>
-        <c:scaling>
-          <c:orientation val="minMax"/>
-          <c:max val="42"/>
-          <c:min val="32"/>
-        </c:scaling>
-        <c:delete val="0"/>
-        <c:axPos val="t"/>
-        <c:majorGridlines>
-          <c:spPr>
-            <a:ln w="9525" cap="flat" cmpd="sng" algn="ctr">
-              <a:solidFill>
-                <a:schemeClr val="tx1">
-                  <a:lumMod val="15000"/>
-                  <a:lumOff val="85000"/>
-                </a:schemeClr>
-              </a:solidFill>
-              <a:round/>
-            </a:ln>
-            <a:effectLst/>
-          </c:spPr>
-        </c:majorGridlines>
-        <c:numFmt formatCode="d\.m\.;@" sourceLinked="1"/>
-        <c:majorTickMark val="none"/>
-        <c:minorTickMark val="none"/>
-        <c:tickLblPos val="nextTo"/>
-        <c:spPr>
-          <a:noFill/>
-          <a:ln>
-            <a:noFill/>
-          </a:ln>
-          <a:effectLst/>
-        </c:spPr>
-        <c:txPr>
-          <a:bodyPr rot="-60000000" spcFirstLastPara="1" vertOverflow="ellipsis" vert="horz" wrap="square" anchor="ctr" anchorCtr="1"/>
-          <a:lstStyle/>
-          <a:p>
-            <a:pPr>
-              <a:defRPr sz="900" b="0" i="0" u="none" strike="noStrike" kern="1200" baseline="0">
-                <a:solidFill>
-                  <a:schemeClr val="tx1">
-                    <a:lumMod val="65000"/>
-                    <a:lumOff val="35000"/>
-                  </a:schemeClr>
-                </a:solidFill>
-                <a:latin typeface="+mn-lt"/>
-                <a:ea typeface="+mn-ea"/>
-                <a:cs typeface="+mn-cs"/>
-              </a:defRPr>
-            </a:pPr>
-            <a:endParaRPr lang="fi-FI"/>
-          </a:p>
-        </c:txPr>
-        <c:crossAx val="1745271295"/>
-        <c:crosses val="autoZero"/>
-        <c:crossBetween val="between"/>
-        <c:majorUnit val="2"/>
-        <c:minorUnit val="1"/>
-      </c:valAx>
-      <c:spPr>
-        <a:noFill/>
-        <a:ln>
-          <a:noFill/>
-        </a:ln>
-        <a:effectLst/>
-      </c:spPr>
-    </c:plotArea>
-    <c:plotVisOnly val="1"/>
-    <c:dispBlanksAs val="gap"/>
-    <c:extLst>
-      <c:ext xmlns:c16r3="http://schemas.microsoft.com/office/drawing/2017/03/chart" uri="{56B9EC1D-385E-4148-901F-78D8002777C0}">
-        <c16r3:dataDisplayOptions16>
-          <c16r3:dispNaAsBlank val="1"/>
-        </c16r3:dataDisplayOptions16>
-      </c:ext>
-    </c:extLst>
-    <c:showDLblsOverMax val="0"/>
-  </c:chart>
-  <c:spPr>
-    <a:solidFill>
-      <a:schemeClr val="bg1"/>
-    </a:solidFill>
-    <a:ln w="9525" cap="flat" cmpd="sng" algn="ctr">
-      <a:solidFill>
-        <a:schemeClr val="tx1">
-          <a:lumMod val="15000"/>
-          <a:lumOff val="85000"/>
-        </a:schemeClr>
-      </a:solidFill>
-      <a:round/>
-    </a:ln>
-    <a:effectLst/>
-  </c:spPr>
-  <c:txPr>
-    <a:bodyPr/>
-    <a:lstStyle/>
-    <a:p>
-      <a:pPr>
-        <a:defRPr/>
-      </a:pPr>
-      <a:endParaRPr lang="fi-FI"/>
-    </a:p>
-  </c:txPr>
-  <c:externalData r:id="rId3">
-    <c:autoUpdate val="0"/>
-  </c:externalData>
-</c:chartSpace>
-</file>
-
-<file path=word/charts/colors1.xml><?xml version="1.0" encoding="utf-8"?>
-<cs:colorStyle xmlns:cs="http://schemas.microsoft.com/office/drawing/2012/chartStyle" xmlns:a="http://schemas.openxmlformats.org/drawingml/2006/main" meth="cycle" id="10">
-  <a:schemeClr val="accent1"/>
-  <a:schemeClr val="accent2"/>
-  <a:schemeClr val="accent3"/>
-  <a:schemeClr val="accent4"/>
-  <a:schemeClr val="accent5"/>
-  <a:schemeClr val="accent6"/>
-  <cs:variation/>
-  <cs:variation>
-    <a:lumMod val="60000"/>
-  </cs:variation>
-  <cs:variation>
-    <a:lumMod val="80000"/>
-    <a:lumOff val="20000"/>
-  </cs:variation>
-  <cs:variation>
-    <a:lumMod val="80000"/>
-  </cs:variation>
-  <cs:variation>
-    <a:lumMod val="60000"/>
-    <a:lumOff val="40000"/>
-  </cs:variation>
-  <cs:variation>
-    <a:lumMod val="50000"/>
-  </cs:variation>
-  <cs:variation>
-    <a:lumMod val="70000"/>
-    <a:lumOff val="30000"/>
-  </cs:variation>
-  <cs:variation>
-    <a:lumMod val="70000"/>
-  </cs:variation>
-  <cs:variation>
-    <a:lumMod val="50000"/>
-    <a:lumOff val="50000"/>
-  </cs:variation>
-</cs:colorStyle>
-</file>
-
-<file path=word/charts/style1.xml><?xml version="1.0" encoding="utf-8"?>
-<cs:chartStyle xmlns:cs="http://schemas.microsoft.com/office/drawing/2012/chartStyle" xmlns:a="http://schemas.openxmlformats.org/drawingml/2006/main" id="297">
-  <cs:axisTitle>
-    <cs:lnRef idx="0"/>
-    <cs:fillRef idx="0"/>
-    <cs:effectRef idx="0"/>
-    <cs:fontRef idx="minor">
-      <a:schemeClr val="tx1">
-        <a:lumMod val="65000"/>
-        <a:lumOff val="35000"/>
-      </a:schemeClr>
-    </cs:fontRef>
-    <cs:defRPr sz="1000" kern="1200"/>
-  </cs:axisTitle>
-  <cs:categoryAxis>
-    <cs:lnRef idx="0"/>
-    <cs:fillRef idx="0"/>
-    <cs:effectRef idx="0"/>
-    <cs:fontRef idx="minor">
-      <a:schemeClr val="tx1">
-        <a:lumMod val="65000"/>
-        <a:lumOff val="35000"/>
-      </a:schemeClr>
-    </cs:fontRef>
-    <cs:spPr>
-      <a:ln w="9525" cap="flat" cmpd="sng" algn="ctr">
-        <a:solidFill>
-          <a:schemeClr val="tx1">
-            <a:lumMod val="15000"/>
-            <a:lumOff val="85000"/>
-          </a:schemeClr>
-        </a:solidFill>
-        <a:round/>
-      </a:ln>
-    </cs:spPr>
-    <cs:defRPr sz="900" kern="1200"/>
-  </cs:categoryAxis>
-  <cs:chartArea mods="allowNoFillOverride allowNoLineOverride">
-    <cs:lnRef idx="0"/>
-    <cs:fillRef idx="0"/>
-    <cs:effectRef idx="0"/>
-    <cs:fontRef idx="minor">
-      <a:schemeClr val="tx1"/>
-    </cs:fontRef>
-    <cs:spPr>
-      <a:solidFill>
-        <a:schemeClr val="bg1"/>
-      </a:solidFill>
-      <a:ln w="9525" cap="flat" cmpd="sng" algn="ctr">
-        <a:solidFill>
-          <a:schemeClr val="tx1">
-            <a:lumMod val="15000"/>
-            <a:lumOff val="85000"/>
-          </a:schemeClr>
-        </a:solidFill>
-        <a:round/>
-      </a:ln>
-    </cs:spPr>
-    <cs:defRPr sz="1000" kern="1200"/>
-  </cs:chartArea>
-  <cs:dataLabel>
-    <cs:lnRef idx="0"/>
-    <cs:fillRef idx="0"/>
-    <cs:effectRef idx="0"/>
-    <cs:fontRef idx="minor">
-      <a:schemeClr val="tx1">
-        <a:lumMod val="75000"/>
-        <a:lumOff val="25000"/>
-      </a:schemeClr>
-    </cs:fontRef>
-    <cs:defRPr sz="900" kern="1200"/>
-  </cs:dataLabel>
-  <cs:dataLabelCallout>
-    <cs:lnRef idx="0"/>
-    <cs:fillRef idx="0"/>
-    <cs:effectRef idx="0"/>
-    <cs:fontRef idx="minor">
-      <a:schemeClr val="dk1">
-        <a:lumMod val="65000"/>
-        <a:lumOff val="35000"/>
-      </a:schemeClr>
-    </cs:fontRef>
-    <cs:spPr>
-      <a:solidFill>
-        <a:schemeClr val="lt1"/>
-      </a:solidFill>
-      <a:ln>
-        <a:solidFill>
-          <a:schemeClr val="dk1">
-            <a:lumMod val="25000"/>
-            <a:lumOff val="75000"/>
-          </a:schemeClr>
-        </a:solidFill>
-      </a:ln>
-    </cs:spPr>
-    <cs:defRPr sz="900" kern="1200"/>
-    <cs:bodyPr rot="0" spcFirstLastPara="1" vertOverflow="clip" horzOverflow="clip" vert="horz" wrap="square" lIns="36576" tIns="18288" rIns="36576" bIns="18288" anchor="ctr" anchorCtr="1">
-      <a:spAutoFit/>
-    </cs:bodyPr>
-  </cs:dataLabelCallout>
-  <cs:dataPoint>
-    <cs:lnRef idx="0"/>
-    <cs:fillRef idx="1">
-      <cs:styleClr val="auto"/>
-    </cs:fillRef>
-    <cs:effectRef idx="0"/>
-    <cs:fontRef idx="minor">
-      <a:schemeClr val="tx1"/>
-    </cs:fontRef>
-  </cs:dataPoint>
-  <cs:dataPoint3D>
-    <cs:lnRef idx="0"/>
-    <cs:fillRef idx="1">
-      <cs:styleClr val="auto"/>
-    </cs:fillRef>
-    <cs:effectRef idx="0"/>
-    <cs:fontRef idx="minor">
-      <a:schemeClr val="tx1"/>
-    </cs:fontRef>
-  </cs:dataPoint3D>
-  <cs:dataPointLine>
-    <cs:lnRef idx="0">
-      <cs:styleClr val="auto"/>
-    </cs:lnRef>
-    <cs:fillRef idx="1"/>
-    <cs:effectRef idx="0"/>
-    <cs:fontRef idx="minor">
-      <a:schemeClr val="tx1"/>
-    </cs:fontRef>
-    <cs:spPr>
-      <a:ln w="28575" cap="rnd">
-        <a:solidFill>
-          <a:schemeClr val="phClr"/>
-        </a:solidFill>
-        <a:round/>
-      </a:ln>
-    </cs:spPr>
-  </cs:dataPointLine>
-  <cs:dataPointMarker>
-    <cs:lnRef idx="0">
-      <cs:styleClr val="auto"/>
-    </cs:lnRef>
-    <cs:fillRef idx="1">
-      <cs:styleClr val="auto"/>
-    </cs:fillRef>
-    <cs:effectRef idx="0"/>
-    <cs:fontRef idx="minor">
-      <a:schemeClr val="tx1"/>
-    </cs:fontRef>
-    <cs:spPr>
-      <a:ln w="9525">
-        <a:solidFill>
-          <a:schemeClr val="phClr"/>
-        </a:solidFill>
-      </a:ln>
-    </cs:spPr>
-  </cs:dataPointMarker>
-  <cs:dataPointMarkerLayout symbol="circle" size="5"/>
-  <cs:dataPointWireframe>
-    <cs:lnRef idx="0">
-      <cs:styleClr val="auto"/>
-    </cs:lnRef>
-    <cs:fillRef idx="1"/>
-    <cs:effectRef idx="0"/>
-    <cs:fontRef idx="minor">
-      <a:schemeClr val="tx1"/>
-    </cs:fontRef>
-    <cs:spPr>
-      <a:ln w="9525" cap="rnd">
-        <a:solidFill>
-          <a:schemeClr val="phClr"/>
-        </a:solidFill>
-        <a:round/>
-      </a:ln>
-    </cs:spPr>
-  </cs:dataPointWireframe>
-  <cs:dataTable>
-    <cs:lnRef idx="0"/>
-    <cs:fillRef idx="0"/>
-    <cs:effectRef idx="0"/>
-    <cs:fontRef idx="minor">
-      <a:schemeClr val="tx1">
-        <a:lumMod val="65000"/>
-        <a:lumOff val="35000"/>
-      </a:schemeClr>
-    </cs:fontRef>
-    <cs:spPr>
-      <a:noFill/>
-      <a:ln w="9525" cap="flat" cmpd="sng" algn="ctr">
-        <a:solidFill>
-          <a:schemeClr val="tx1">
-            <a:lumMod val="15000"/>
-            <a:lumOff val="85000"/>
-          </a:schemeClr>
-        </a:solidFill>
-        <a:round/>
-      </a:ln>
-    </cs:spPr>
-    <cs:defRPr sz="900" kern="1200"/>
-  </cs:dataTable>
-  <cs:downBar>
-    <cs:lnRef idx="0"/>
-    <cs:fillRef idx="0"/>
-    <cs:effectRef idx="0"/>
-    <cs:fontRef idx="minor">
-      <a:schemeClr val="tx1"/>
-    </cs:fontRef>
-    <cs:spPr>
-      <a:solidFill>
-        <a:schemeClr val="dk1">
-          <a:lumMod val="75000"/>
-          <a:lumOff val="25000"/>
-        </a:schemeClr>
-      </a:solidFill>
-      <a:ln w="9525" cap="flat" cmpd="sng" algn="ctr">
-        <a:solidFill>
-          <a:schemeClr val="tx1">
-            <a:lumMod val="65000"/>
-            <a:lumOff val="35000"/>
-          </a:schemeClr>
-        </a:solidFill>
-        <a:round/>
-      </a:ln>
-    </cs:spPr>
-  </cs:downBar>
-  <cs:dropLine>
-    <cs:lnRef idx="0"/>
-    <cs:fillRef idx="0"/>
-    <cs:effectRef idx="0"/>
-    <cs:fontRef idx="minor">
-      <a:schemeClr val="tx1"/>
-    </cs:fontRef>
-    <cs:spPr>
-      <a:ln w="9525" cap="flat" cmpd="sng" algn="ctr">
-        <a:solidFill>
-          <a:schemeClr val="tx1">
-            <a:lumMod val="35000"/>
-            <a:lumOff val="65000"/>
-          </a:schemeClr>
-        </a:solidFill>
-        <a:round/>
-      </a:ln>
-    </cs:spPr>
-  </cs:dropLine>
-  <cs:errorBar>
-    <cs:lnRef idx="0"/>
-    <cs:fillRef idx="0"/>
-    <cs:effectRef idx="0"/>
-    <cs:fontRef idx="minor">
-      <a:schemeClr val="tx1"/>
-    </cs:fontRef>
-    <cs:spPr>
-      <a:ln w="9525" cap="flat" cmpd="sng" algn="ctr">
-        <a:solidFill>
-          <a:schemeClr val="tx1">
-            <a:lumMod val="65000"/>
-            <a:lumOff val="35000"/>
-          </a:schemeClr>
-        </a:solidFill>
-        <a:round/>
-      </a:ln>
-    </cs:spPr>
-  </cs:errorBar>
-  <cs:floor>
-    <cs:lnRef idx="0"/>
-    <cs:fillRef idx="0"/>
-    <cs:effectRef idx="0"/>
-    <cs:fontRef idx="minor">
-      <a:schemeClr val="tx1"/>
-    </cs:fontRef>
-    <cs:spPr>
-      <a:noFill/>
-      <a:ln>
-        <a:noFill/>
-      </a:ln>
-    </cs:spPr>
-  </cs:floor>
-  <cs:gridlineMajor>
-    <cs:lnRef idx="0"/>
-    <cs:fillRef idx="0"/>
-    <cs:effectRef idx="0"/>
-    <cs:fontRef idx="minor">
-      <a:schemeClr val="tx1"/>
-    </cs:fontRef>
-    <cs:spPr>
-      <a:ln w="9525" cap="flat" cmpd="sng" algn="ctr">
-        <a:solidFill>
-          <a:schemeClr val="tx1">
-            <a:lumMod val="15000"/>
-            <a:lumOff val="85000"/>
-          </a:schemeClr>
-        </a:solidFill>
-        <a:round/>
-      </a:ln>
-    </cs:spPr>
-  </cs:gridlineMajor>
-  <cs:gridlineMinor>
-    <cs:lnRef idx="0"/>
-    <cs:fillRef idx="0"/>
-    <cs:effectRef idx="0"/>
-    <cs:fontRef idx="minor">
-      <a:schemeClr val="tx1"/>
-    </cs:fontRef>
-    <cs:spPr>
-      <a:ln w="9525" cap="flat" cmpd="sng" algn="ctr">
-        <a:solidFill>
-          <a:schemeClr val="tx1">
-            <a:lumMod val="5000"/>
-            <a:lumOff val="95000"/>
-          </a:schemeClr>
-        </a:solidFill>
-        <a:round/>
-      </a:ln>
-    </cs:spPr>
-  </cs:gridlineMinor>
-  <cs:hiLoLine>
-    <cs:lnRef idx="0"/>
-    <cs:fillRef idx="0"/>
-    <cs:effectRef idx="0"/>
-    <cs:fontRef idx="minor">
-      <a:schemeClr val="tx1"/>
-    </cs:fontRef>
-    <cs:spPr>
-      <a:ln w="9525" cap="flat" cmpd="sng" algn="ctr">
-        <a:solidFill>
-          <a:schemeClr val="tx1">
-            <a:lumMod val="50000"/>
-            <a:lumOff val="50000"/>
-          </a:schemeClr>
-        </a:solidFill>
-        <a:round/>
-      </a:ln>
-    </cs:spPr>
-  </cs:hiLoLine>
-  <cs:leaderLine>
-    <cs:lnRef idx="0"/>
-    <cs:fillRef idx="0"/>
-    <cs:effectRef idx="0"/>
-    <cs:fontRef idx="minor">
-      <a:schemeClr val="tx1"/>
-    </cs:fontRef>
-    <cs:spPr>
-      <a:ln w="9525" cap="flat" cmpd="sng" algn="ctr">
-        <a:solidFill>
-          <a:schemeClr val="tx1">
-            <a:lumMod val="35000"/>
-            <a:lumOff val="65000"/>
-          </a:schemeClr>
-        </a:solidFill>
-        <a:round/>
-      </a:ln>
-    </cs:spPr>
-  </cs:leaderLine>
-  <cs:legend>
-    <cs:lnRef idx="0"/>
-    <cs:fillRef idx="0"/>
-    <cs:effectRef idx="0"/>
-    <cs:fontRef idx="minor">
-      <a:schemeClr val="tx1">
-        <a:lumMod val="65000"/>
-        <a:lumOff val="35000"/>
-      </a:schemeClr>
-    </cs:fontRef>
-    <cs:defRPr sz="900" kern="1200"/>
-  </cs:legend>
-  <cs:plotArea mods="allowNoFillOverride allowNoLineOverride">
-    <cs:lnRef idx="0"/>
-    <cs:fillRef idx="0"/>
-    <cs:effectRef idx="0"/>
-    <cs:fontRef idx="minor">
-      <a:schemeClr val="tx1"/>
-    </cs:fontRef>
-  </cs:plotArea>
-  <cs:plotArea3D mods="allowNoFillOverride allowNoLineOverride">
-    <cs:lnRef idx="0"/>
-    <cs:fillRef idx="0"/>
-    <cs:effectRef idx="0"/>
-    <cs:fontRef idx="minor">
-      <a:schemeClr val="tx1"/>
-    </cs:fontRef>
-  </cs:plotArea3D>
-  <cs:seriesAxis>
-    <cs:lnRef idx="0"/>
-    <cs:fillRef idx="0"/>
-    <cs:effectRef idx="0"/>
-    <cs:fontRef idx="minor">
-      <a:schemeClr val="tx1">
-        <a:lumMod val="65000"/>
-        <a:lumOff val="35000"/>
-      </a:schemeClr>
-    </cs:fontRef>
-    <cs:defRPr sz="900" kern="1200"/>
-  </cs:seriesAxis>
-  <cs:seriesLine>
-    <cs:lnRef idx="0"/>
-    <cs:fillRef idx="0"/>
-    <cs:effectRef idx="0"/>
-    <cs:fontRef idx="minor">
-      <a:schemeClr val="tx1"/>
-    </cs:fontRef>
-    <cs:spPr>
-      <a:ln w="9525" cap="flat" cmpd="sng" algn="ctr">
-        <a:solidFill>
-          <a:schemeClr val="tx1">
-            <a:lumMod val="35000"/>
-            <a:lumOff val="65000"/>
-          </a:schemeClr>
-        </a:solidFill>
-        <a:round/>
-      </a:ln>
-    </cs:spPr>
-  </cs:seriesLine>
-  <cs:title>
-    <cs:lnRef idx="0"/>
-    <cs:fillRef idx="0"/>
-    <cs:effectRef idx="0"/>
-    <cs:fontRef idx="minor">
-      <a:schemeClr val="tx1">
-        <a:lumMod val="65000"/>
-        <a:lumOff val="35000"/>
-      </a:schemeClr>
-    </cs:fontRef>
-    <cs:defRPr sz="1400" b="0" kern="1200" spc="0" baseline="0"/>
-  </cs:title>
-  <cs:trendline>
-    <cs:lnRef idx="0">
-      <cs:styleClr val="auto"/>
-    </cs:lnRef>
-    <cs:fillRef idx="0"/>
-    <cs:effectRef idx="0"/>
-    <cs:fontRef idx="minor">
-      <a:schemeClr val="tx1"/>
-    </cs:fontRef>
-    <cs:spPr>
-      <a:ln w="19050" cap="rnd">
-        <a:solidFill>
-          <a:schemeClr val="phClr"/>
-        </a:solidFill>
-        <a:prstDash val="sysDot"/>
-      </a:ln>
-    </cs:spPr>
-  </cs:trendline>
-  <cs:trendlineLabel>
-    <cs:lnRef idx="0"/>
-    <cs:fillRef idx="0"/>
-    <cs:effectRef idx="0"/>
-    <cs:fontRef idx="minor">
-      <a:schemeClr val="tx1">
-        <a:lumMod val="65000"/>
-        <a:lumOff val="35000"/>
-      </a:schemeClr>
-    </cs:fontRef>
-    <cs:defRPr sz="900" kern="1200"/>
-  </cs:trendlineLabel>
-  <cs:upBar>
-    <cs:lnRef idx="0"/>
-    <cs:fillRef idx="0"/>
-    <cs:effectRef idx="0"/>
-    <cs:fontRef idx="minor">
-      <a:schemeClr val="tx1"/>
-    </cs:fontRef>
-    <cs:spPr>
-      <a:solidFill>
-        <a:schemeClr val="lt1"/>
-      </a:solidFill>
-      <a:ln w="9525" cap="flat" cmpd="sng" algn="ctr">
-        <a:solidFill>
-          <a:schemeClr val="tx1">
-            <a:lumMod val="65000"/>
-            <a:lumOff val="35000"/>
-          </a:schemeClr>
-        </a:solidFill>
-        <a:round/>
-      </a:ln>
-    </cs:spPr>
-  </cs:upBar>
-  <cs:valueAxis>
-    <cs:lnRef idx="0"/>
-    <cs:fillRef idx="0"/>
-    <cs:effectRef idx="0"/>
-    <cs:fontRef idx="minor">
-      <a:schemeClr val="tx1">
-        <a:lumMod val="65000"/>
-        <a:lumOff val="35000"/>
-      </a:schemeClr>
-    </cs:fontRef>
-    <cs:defRPr sz="900" kern="1200"/>
-  </cs:valueAxis>
-  <cs:wall>
-    <cs:lnRef idx="0"/>
-    <cs:fillRef idx="0"/>
-    <cs:effectRef idx="0"/>
-    <cs:fontRef idx="minor">
-      <a:schemeClr val="tx1"/>
-    </cs:fontRef>
-    <cs:spPr>
-      <a:noFill/>
-      <a:ln>
-        <a:noFill/>
-      </a:ln>
-    </cs:spPr>
-  </cs:wall>
-</cs:chartStyle>
-</file>
-
 <file path=word/theme/theme1.xml><?xml version="1.0" encoding="utf-8"?>
 <a:theme xmlns:a="http://schemas.openxmlformats.org/drawingml/2006/main" name="Office Theme">
   <a:themeElements>

</xml_diff>

<commit_message>
add 2.3, 2.4, 2.6, student number
</commit_message>
<xml_diff>
--- a/R140-JOTU22-maar1-v1.docx
+++ b/R140-JOTU22-maar1-v1.docx
@@ -105,15 +105,7 @@
       </w:r>
       <w:r>
         <w:br/>
-        <w:t>Opiskelijanumero: {</w:t>
-      </w:r>
-      <w:proofErr w:type="spellStart"/>
-      <w:r>
-        <w:t>opiskelijanro</w:t>
-      </w:r>
-      <w:proofErr w:type="spellEnd"/>
-      <w:r>
-        <w:t>}</w:t>
+        <w:t>Opiskelijanumero: {opiskelijanro}</w:t>
       </w:r>
     </w:p>
     <w:p>
@@ -127,11 +119,9 @@
         <w:br/>
         <w:t>Opiskelijanumero: {</w:t>
       </w:r>
-      <w:proofErr w:type="spellStart"/>
-      <w:r>
-        <w:t>opiskelijanro</w:t>
-      </w:r>
-      <w:proofErr w:type="spellEnd"/>
+      <w:r>
+        <w:t>050092495</w:t>
+      </w:r>
       <w:r>
         <w:t>}</w:t>
       </w:r>
@@ -1715,23 +1705,7 @@
       </w:r>
       <w:proofErr w:type="gramEnd"/>
       <w:r>
-        <w:t xml:space="preserve"> käyttäjältä ei vaadita. Tarvittaessa sovelluksella on </w:t>
-      </w:r>
-      <w:proofErr w:type="spellStart"/>
-      <w:r>
-        <w:t>chat</w:t>
-      </w:r>
-      <w:proofErr w:type="spellEnd"/>
-      <w:r>
-        <w:t xml:space="preserve">-tuki, josta voi pyytää apua, tai voi soittaa </w:t>
-      </w:r>
-      <w:proofErr w:type="spellStart"/>
-      <w:r>
-        <w:t>chat</w:t>
-      </w:r>
-      <w:proofErr w:type="spellEnd"/>
-      <w:r>
-        <w:t>-tuen puhelin numeroon.</w:t>
+        <w:t xml:space="preserve"> käyttäjältä ei vaadita. Tarvittaessa sovelluksella on chat-tuki, josta voi pyytää apua, tai voi soittaa chat-tuen puhelin numeroon.</w:t>
       </w:r>
     </w:p>
     <w:p>
@@ -2518,15 +2492,7 @@
       </w:r>
       <w:proofErr w:type="spellEnd"/>
       <w:r>
-        <w:t xml:space="preserve"> on sisäänrakennettu </w:t>
-      </w:r>
-      <w:proofErr w:type="spellStart"/>
-      <w:r>
-        <w:t>chat</w:t>
-      </w:r>
-      <w:proofErr w:type="spellEnd"/>
-      <w:r>
-        <w:t xml:space="preserve">-tuki. Sovelluksen käyttö on tietoturvallista, ja sen näyttämät tiedot kytketyistä laitteista luotettavia ja reaaliaikaisia. Kommunikaatio </w:t>
+        <w:t xml:space="preserve"> on sisäänrakennettu chat-tuki. Sovelluksen käyttö on tietoturvallista, ja sen näyttämät tiedot kytketyistä laitteista luotettavia ja reaaliaikaisia. Kommunikaatio </w:t>
       </w:r>
       <w:proofErr w:type="spellStart"/>
       <w:r>
@@ -2627,19 +2593,99 @@
       </w:r>
     </w:p>
     <w:p>
-      <w:r>
-        <w:t xml:space="preserve">PESTE-analyysi projektista (tunnista, miten projektin ympäristö voi vaikuttaa projektiin </w:t>
-      </w:r>
-      <w:proofErr w:type="spellStart"/>
-      <w:r>
-        <w:t>PESTE:n</w:t>
-      </w:r>
-      <w:proofErr w:type="spellEnd"/>
-      <w:r>
-        <w:t xml:space="preserve"> eri osa-alueilla, löydä sidosryhmät). Hyödynnä tämän analyysin tuloksia sidosryhmien tunnistamisessa. </w:t>
-      </w:r>
-    </w:p>
-    <w:p/>
+      <w:proofErr w:type="spellStart"/>
+      <w:r>
+        <w:t>Political</w:t>
+      </w:r>
+      <w:proofErr w:type="spellEnd"/>
+      <w:r>
+        <w:t xml:space="preserve"> (Poliittiset):</w:t>
+      </w:r>
+    </w:p>
+    <w:p>
+      <w:r>
+        <w:t>Suomessa on vakaa hallinto ja markkinatalous, joten mikään ei estä uuden sähkönsäästösovelluksen tuomista markkinoille.</w:t>
+      </w:r>
+    </w:p>
+    <w:p>
+      <w:proofErr w:type="spellStart"/>
+      <w:r>
+        <w:t>Economic</w:t>
+      </w:r>
+      <w:proofErr w:type="spellEnd"/>
+      <w:r>
+        <w:t xml:space="preserve"> (Taloudelliset):</w:t>
+      </w:r>
+    </w:p>
+    <w:p>
+      <w:r>
+        <w:lastRenderedPageBreak/>
+        <w:t>Sähkön hinta muuttuu jatkuvasti jopa saman vuorokauden sisällä. Muutokset hinnassa voivat olla myös todella isoja, joten sovelluksen täytyy pystyä ilmoittamaan käyttäjälle täsmälleen oikeat tiedot reaaliaikaisesti.</w:t>
+      </w:r>
+    </w:p>
+    <w:p>
+      <w:proofErr w:type="spellStart"/>
+      <w:r>
+        <w:t>Social</w:t>
+      </w:r>
+      <w:proofErr w:type="spellEnd"/>
+      <w:r>
+        <w:t xml:space="preserve"> (Sosiaaliset):</w:t>
+      </w:r>
+    </w:p>
+    <w:p>
+      <w:r>
+        <w:t>Kuluttajat ovat todennäköisesti kiinnostuneita sovelluksesta, jolla voi seurata sähkön hintoja sekä hallita etänä kodin sähkölaitteita</w:t>
+      </w:r>
+    </w:p>
+    <w:p>
+      <w:proofErr w:type="spellStart"/>
+      <w:r>
+        <w:t>Technological</w:t>
+      </w:r>
+      <w:proofErr w:type="spellEnd"/>
+      <w:r>
+        <w:t xml:space="preserve"> (Teknologiset):</w:t>
+      </w:r>
+    </w:p>
+    <w:p>
+      <w:r>
+        <w:t xml:space="preserve">Suomi on teknologisesti kehittynyt valtio, jossa </w:t>
+      </w:r>
+      <w:proofErr w:type="spellStart"/>
+      <w:r>
+        <w:t>SÄSÄ:n</w:t>
+      </w:r>
+      <w:proofErr w:type="spellEnd"/>
+      <w:r>
+        <w:t xml:space="preserve"> kaltainen kehittynyt sovellus on mahdollista ottaa käyttöön.</w:t>
+      </w:r>
+    </w:p>
+    <w:p>
+      <w:proofErr w:type="spellStart"/>
+      <w:r>
+        <w:t>Environmental</w:t>
+      </w:r>
+      <w:proofErr w:type="spellEnd"/>
+      <w:r>
+        <w:t xml:space="preserve"> (Ympäristölliset):</w:t>
+      </w:r>
+    </w:p>
+    <w:p>
+      <w:r>
+        <w:t>Sovelluksen ominaisuudet tekevät sähkön säästämisestä helpompaa kuluttajille. Sähkölaitteiden automaattinen käynnistäminen ja sulkeminen johtavat energiankulutuksen vähenemiseen.</w:t>
+      </w:r>
+    </w:p>
+    <w:p>
+      <w:r>
+        <w:t>Legal (Lailliset):</w:t>
+      </w:r>
+    </w:p>
+    <w:p>
+      <w:r>
+        <w:t>Tietoturvan täytyy olla riittävän hyvällä tasolla, jotta käyttäjän tiedot eivät päädy vääriin käsiin.</w:t>
+      </w:r>
+    </w:p>
     <w:p>
       <w:pPr>
         <w:pStyle w:val="Otsikko2"/>
@@ -2649,7 +2695,6 @@
       <w:bookmarkStart w:id="29" w:name="_Toc93862058"/>
       <w:bookmarkEnd w:id="27"/>
       <w:r>
-        <w:lastRenderedPageBreak/>
         <w:t>Sidosryhmäanalyysi</w:t>
       </w:r>
       <w:bookmarkEnd w:id="28"/>
@@ -2660,25 +2705,41 @@
     </w:p>
     <w:p>
       <w:r>
-        <w:t>Sidosryhmäanalyysin tulokset, esitysmuotona taulukko. Sidosryhmät järkevästi luokiteltuna.</w:t>
-      </w:r>
-    </w:p>
-    <w:p>
-      <w:r>
-        <w:t xml:space="preserve">Sidosryhmien luokittelu, rooli, millä menetelmillä sidosryhmältä kerätään vaatimukset, sidosryhmän perustelu (miksi tarvitsemme tätä sidosryhmää?) ja tarvittava osallistuminen (milloin sidosryhmää tarvitaan?). Lisäksi luokittelu siitä, minkälaisia/mihin liittyviä vaatimuksia sidosryhmältä odotetaan saatavaksi. </w:t>
-      </w:r>
-    </w:p>
-    <w:p>
-      <w:r>
-        <w:t>Tästä pohja tiedostossa JOTU_Sidosryhmä_esimerkki.pdf (</w:t>
-      </w:r>
-      <w:proofErr w:type="spellStart"/>
-      <w:r>
-        <w:t>Huom</w:t>
-      </w:r>
-      <w:proofErr w:type="spellEnd"/>
-      <w:r>
-        <w:t>, esimerkki on vain formaatista, sisältö viittaa täysin erilaiseen projektiin. Esimerkkitiedostojen sisällöt ovat myös keskenään eri projekteista. Omassa työssänne tulosten pitäisi olla yhteensopivia keskenään.)</w:t>
+        <w:drawing>
+          <wp:inline distT="0" distB="0" distL="0" distR="0" wp14:anchorId="70831422" wp14:editId="1EE164C0">
+            <wp:extent cx="6347601" cy="1511300"/>
+            <wp:effectExtent l="0" t="0" r="0" b="0"/>
+            <wp:docPr id="3" name="Kuva 3" descr="Kuva, joka sisältää kohteen teksti&#10;&#10;Kuvaus luotu automaattisesti"/>
+            <wp:cNvGraphicFramePr>
+              <a:graphicFrameLocks xmlns:a="http://schemas.openxmlformats.org/drawingml/2006/main" noChangeAspect="1"/>
+            </wp:cNvGraphicFramePr>
+            <a:graphic xmlns:a="http://schemas.openxmlformats.org/drawingml/2006/main">
+              <a:graphicData uri="http://schemas.openxmlformats.org/drawingml/2006/picture">
+                <pic:pic xmlns:pic="http://schemas.openxmlformats.org/drawingml/2006/picture">
+                  <pic:nvPicPr>
+                    <pic:cNvPr id="3" name="Kuva 3" descr="Kuva, joka sisältää kohteen teksti&#10;&#10;Kuvaus luotu automaattisesti"/>
+                    <pic:cNvPicPr/>
+                  </pic:nvPicPr>
+                  <pic:blipFill>
+                    <a:blip r:embed="rId9"/>
+                    <a:stretch>
+                      <a:fillRect/>
+                    </a:stretch>
+                  </pic:blipFill>
+                  <pic:spPr>
+                    <a:xfrm>
+                      <a:off x="0" y="0"/>
+                      <a:ext cx="6352803" cy="1512539"/>
+                    </a:xfrm>
+                    <a:prstGeom prst="rect">
+                      <a:avLst/>
+                    </a:prstGeom>
+                  </pic:spPr>
+                </pic:pic>
+              </a:graphicData>
+            </a:graphic>
+          </wp:inline>
+        </w:drawing>
       </w:r>
     </w:p>
     <w:p/>
@@ -2702,6 +2763,7 @@
         <w:rPr>
           <w:noProof/>
         </w:rPr>
+        <w:lastRenderedPageBreak/>
         <w:drawing>
           <wp:anchor distT="0" distB="0" distL="0" distR="0" simplePos="0" relativeHeight="3" behindDoc="0" locked="0" layoutInCell="0" allowOverlap="1" wp14:anchorId="0774ABD7" wp14:editId="21F0FFF2">
             <wp:simplePos x="0" y="0"/>
@@ -2728,7 +2790,7 @@
                     </pic:cNvPicPr>
                   </pic:nvPicPr>
                   <pic:blipFill>
-                    <a:blip r:embed="rId9"/>
+                    <a:blip r:embed="rId10"/>
                     <a:stretch>
                       <a:fillRect/>
                     </a:stretch>
@@ -2768,50 +2830,135 @@
     </w:p>
     <w:p>
       <w:r>
-        <w:t>Vaatimusten keruuprojektin suunnitelma. Kuka tekee, mitä tekee ja koska. Esimerkiksi: Sidosryhmältä A vaatimusten kerääminen aivoriihessä, ajankohtana B, kesto C ja projektiryhmän D ja E osallistuvat. Kyseessä ei siis ole suunnitelma siitä, miten opiskelijoina toteutatte harjoitustyön.</w:t>
-      </w:r>
-    </w:p>
-    <w:p>
-      <w:r>
-        <w:t>Minkälaisia keruumenetelmiä käytetään vaatimusten keräämiseen? Sisällytä myös lyhyt kuvaus siitä, mitä käyttämänne keruumenetelmät tarkoittavat.</w:t>
-      </w:r>
-    </w:p>
-    <w:p>
-      <w:proofErr w:type="gramStart"/>
-      <w:r>
+        <w:t>Haastattelu: Tiedonkeruumenetelmä, jossa kysytään kysymyksiä sidosryhmältä ja käydään keskustelua</w:t>
+      </w:r>
+    </w:p>
+    <w:p>
+      <w:r>
+        <w:t xml:space="preserve">Kysely: Tiedonkeruumenetelmä, jossa sidosryhmältä kysytään vastauksia </w:t>
+      </w:r>
+      <w:proofErr w:type="spellStart"/>
+      <w:r>
+        <w:t>kysmyksiin</w:t>
+      </w:r>
+      <w:proofErr w:type="spellEnd"/>
+      <w:r>
+        <w:t>.</w:t>
+      </w:r>
+    </w:p>
+    <w:p>
+      <w:r>
+        <w:t>Aivoriihi: Työskentelymenetelmä, jonka tavoitteena on kerätä sidosryhmältä mahdollisimman paljon ajatuksia ja ideoita projektista.</w:t>
+      </w:r>
+    </w:p>
+    <w:p>
+      <w:r>
+        <w:t xml:space="preserve">Haastatellaan </w:t>
+      </w:r>
+      <w:proofErr w:type="spellStart"/>
+      <w:r>
+        <w:t>Waterfallin</w:t>
+      </w:r>
+      <w:proofErr w:type="spellEnd"/>
+      <w:r>
+        <w:t xml:space="preserve"> edustajia </w:t>
+      </w:r>
+      <w:proofErr w:type="spellStart"/>
+      <w:r>
+        <w:t>hintavahti-API:n</w:t>
+      </w:r>
+      <w:proofErr w:type="spellEnd"/>
+      <w:r>
+        <w:t xml:space="preserve"> vaatimuksista.</w:t>
+      </w:r>
+    </w:p>
+    <w:p>
+      <w:r>
+        <w:t xml:space="preserve">Haastatellaan Radiochipsin edustajia sirun ja siihen sisältyvän </w:t>
+      </w:r>
+      <w:proofErr w:type="spellStart"/>
+      <w:r>
+        <w:t>API:n</w:t>
+      </w:r>
+      <w:proofErr w:type="spellEnd"/>
+      <w:r>
+        <w:t xml:space="preserve"> vaatimuksista.</w:t>
+      </w:r>
+    </w:p>
+    <w:p>
+      <w:r>
+        <w:t xml:space="preserve">Pidetään kyselyt Voiman edustajille, </w:t>
+      </w:r>
+      <w:proofErr w:type="spellStart"/>
+      <w:r>
+        <w:t>voimauttajille</w:t>
+      </w:r>
+      <w:proofErr w:type="spellEnd"/>
+      <w:r>
+        <w:t xml:space="preserve"> ja Voiman asiakkaille sovellusta koskevista odotuksista ja vaatimuksista.</w:t>
+      </w:r>
+    </w:p>
+    <w:p>
+      <w:r>
+        <w:t>Pidetään sovelluksen kehittäjien kanssa aivoriihi sovelluksen toteuttamisesta ja toiminnallisuudesta.</w:t>
+      </w:r>
+    </w:p>
+    <w:p>
+      <w:r>
+        <w:rPr>
+          <w:noProof/>
+        </w:rPr>
         <w:lastRenderedPageBreak/>
-        <w:t>Aikatauluttakaa miten vaatimuksia kerättäisiin</w:t>
-      </w:r>
-      <w:proofErr w:type="gramEnd"/>
-      <w:r>
-        <w:t xml:space="preserve"> sidosryhmiltä. Älkää unohtako varata analysointiin aikaa. Kuka tekee, mitä ja milloin. Tavoitteena muodostaa selkeä kuva aikataulusta ja vastuista.</w:t>
-      </w:r>
-    </w:p>
-    <w:p>
-      <w:r>
-        <w:t xml:space="preserve">Esitysmuotona </w:t>
-      </w:r>
-      <w:proofErr w:type="spellStart"/>
-      <w:r>
-        <w:t>Gantt</w:t>
-      </w:r>
-      <w:proofErr w:type="spellEnd"/>
-      <w:r>
-        <w:t xml:space="preserve">-kaavio (janakaavio). </w:t>
-      </w:r>
-      <w:proofErr w:type="spellStart"/>
-      <w:r>
-        <w:t>Gantt</w:t>
-      </w:r>
-      <w:proofErr w:type="spellEnd"/>
-      <w:r>
-        <w:t>-kaavio, kuten kaikki kaaviot, voi hyötyä selittävästä tekstistä (esimerkiksi että tietynlaisilta sidosryhmiltä kerätään vaatimukset tietyllä tavalla).</w:t>
-      </w:r>
-    </w:p>
-    <w:p/>
+        <w:drawing>
+          <wp:inline distT="0" distB="0" distL="0" distR="0" wp14:anchorId="62624377" wp14:editId="782934B1">
+            <wp:extent cx="5134019" cy="3086100"/>
+            <wp:effectExtent l="0" t="0" r="9525" b="0"/>
+            <wp:docPr id="4" name="Kuva 4"/>
+            <wp:cNvGraphicFramePr>
+              <a:graphicFrameLocks xmlns:a="http://schemas.openxmlformats.org/drawingml/2006/main" noChangeAspect="1"/>
+            </wp:cNvGraphicFramePr>
+            <a:graphic xmlns:a="http://schemas.openxmlformats.org/drawingml/2006/main">
+              <a:graphicData uri="http://schemas.openxmlformats.org/drawingml/2006/picture">
+                <pic:pic xmlns:pic="http://schemas.openxmlformats.org/drawingml/2006/picture">
+                  <pic:nvPicPr>
+                    <pic:cNvPr id="0" name="Picture 2"/>
+                    <pic:cNvPicPr>
+                      <a:picLocks noChangeAspect="1" noChangeArrowheads="1"/>
+                    </pic:cNvPicPr>
+                  </pic:nvPicPr>
+                  <pic:blipFill>
+                    <a:blip r:embed="rId11">
+                      <a:extLst>
+                        <a:ext uri="{28A0092B-C50C-407E-A947-70E740481C1C}">
+                          <a14:useLocalDpi xmlns:a14="http://schemas.microsoft.com/office/drawing/2010/main" val="0"/>
+                        </a:ext>
+                      </a:extLst>
+                    </a:blip>
+                    <a:srcRect/>
+                    <a:stretch>
+                      <a:fillRect/>
+                    </a:stretch>
+                  </pic:blipFill>
+                  <pic:spPr bwMode="auto">
+                    <a:xfrm>
+                      <a:off x="0" y="0"/>
+                      <a:ext cx="5140385" cy="3089927"/>
+                    </a:xfrm>
+                    <a:prstGeom prst="rect">
+                      <a:avLst/>
+                    </a:prstGeom>
+                    <a:noFill/>
+                  </pic:spPr>
+                </pic:pic>
+              </a:graphicData>
+            </a:graphic>
+          </wp:inline>
+        </w:drawing>
+      </w:r>
+    </w:p>
     <w:sectPr>
-      <w:headerReference w:type="default" r:id="rId10"/>
-      <w:footerReference w:type="default" r:id="rId11"/>
+      <w:headerReference w:type="default" r:id="rId12"/>
+      <w:footerReference w:type="default" r:id="rId13"/>
       <w:pgSz w:w="11906" w:h="16838"/>
       <w:pgMar w:top="1440" w:right="1440" w:bottom="1440" w:left="1440" w:header="708" w:footer="708" w:gutter="0"/>
       <w:cols w:space="708"/>
@@ -2869,7 +3016,7 @@
       <w:rPr>
         <w:noProof/>
       </w:rPr>
-      <w:t>12.03.2023 13:18</w:t>
+      <w:t>12.03.2023 11:43</w:t>
     </w:r>
     <w:r>
       <w:fldChar w:fldCharType="end"/>

</xml_diff>